<commit_message>
diff --git "a/doc/\350\275\257\344\273\266\350\231\232\346\213\237\345\274\200\345\217\221\347\216\257\345\242\203 \347\240\224\345\210\266\346\212\200\346\234\257\346\200\273\347\273\223\346\212\245\345\221\212.docx" "b/doc/\350\275\257\344\273\266\350\231\232\346\213\237\345\274\200\345\217\221\347\216\257\345\242\203 \347\240\224\345\210\266\346\212\200\346\234\257\346\200\273\347\273\223\346\212\245\345\221\212.docx" old mode 100755 new mode 100644 index 536eaba..7abaae1 Binary files "a/doc/\350\275\257\344\273\266\350\231\232\346\213\237\345\274\200\345\217\221\347\216\257\345\242\203 \347\240\224\345\210\266\346\212\200\346\234\257\346\200\273\347\273\223\346\212\245\345\221\212.docx" and "b/doc/\350\275\257\344\273\266\350\231\232\346\213\237\345\274\200\345\217\221\347\216\257\345\242\203 \347\240\224\345\210\266\346\212\200\346\234\257\346\200\273\347\273\223\346\212\245\345\221\212.docx" differ
</commit_message>
<xml_diff>
--- a/doc/软件虚拟开发环境 研制技术总结报告.docx
+++ b/doc/软件虚拟开发环境 研制技术总结报告.docx
@@ -1,6 +1,6 @@
 
 <file path=word/document.xml><?xml version="1.0" encoding="utf-8"?>
-<w:document xmlns:wpc="http://schemas.microsoft.com/office/word/2010/wordprocessingCanvas" xmlns:mc="http://schemas.openxmlformats.org/markup-compatibility/2006" xmlns:o="urn:schemas-microsoft-com:office:office" xmlns:r="http://schemas.openxmlformats.org/officeDocument/2006/relationships" xmlns:m="http://schemas.openxmlformats.org/officeDocument/2006/math" xmlns:v="urn:schemas-microsoft-com:vml" xmlns:wp14="http://schemas.microsoft.com/office/word/2010/wordprocessingDrawing" xmlns:wp="http://schemas.openxmlformats.org/drawingml/2006/wordprocessingDrawing" xmlns:w10="urn:schemas-microsoft-com:office:word" xmlns:w="http://schemas.openxmlformats.org/wordprocessingml/2006/main" xmlns:w14="http://schemas.microsoft.com/office/word/2010/wordml" xmlns:wpg="http://schemas.microsoft.com/office/word/2010/wordprocessingGroup" xmlns:wpi="http://schemas.microsoft.com/office/word/2010/wordprocessingInk" xmlns:wne="http://schemas.microsoft.com/office/word/2006/wordml" xmlns:wps="http://schemas.microsoft.com/office/word/2010/wordprocessingShape" mc:Ignorable="w14 wp14">
+<w:document xmlns:wpc="http://schemas.microsoft.com/office/word/2010/wordprocessingCanvas" xmlns:mc="http://schemas.openxmlformats.org/markup-compatibility/2006" xmlns:o="urn:schemas-microsoft-com:office:office" xmlns:r="http://schemas.openxmlformats.org/officeDocument/2006/relationships" xmlns:m="http://schemas.openxmlformats.org/officeDocument/2006/math" xmlns:v="urn:schemas-microsoft-com:vml" xmlns:wp14="http://schemas.microsoft.com/office/word/2010/wordprocessingDrawing" xmlns:wp="http://schemas.openxmlformats.org/drawingml/2006/wordprocessingDrawing" xmlns:w10="urn:schemas-microsoft-com:office:word" xmlns:w="http://schemas.openxmlformats.org/wordprocessingml/2006/main" xmlns:w14="http://schemas.microsoft.com/office/word/2010/wordml" xmlns:w15="http://schemas.microsoft.com/office/word/2012/wordml" xmlns:wpg="http://schemas.microsoft.com/office/word/2010/wordprocessingGroup" xmlns:wpi="http://schemas.microsoft.com/office/word/2010/wordprocessingInk" xmlns:wne="http://schemas.microsoft.com/office/word/2006/wordml" xmlns:wps="http://schemas.microsoft.com/office/word/2010/wordprocessingShape" mc:Ignorable="w14 w15 wp14">
   <w:body>
     <w:tbl>
       <w:tblPr>
@@ -51,6 +51,8 @@
                 <w:sz w:val="21"/>
               </w:rPr>
             </w:pPr>
+            <w:bookmarkStart w:id="0" w:name="_GoBack"/>
+            <w:bookmarkEnd w:id="0"/>
           </w:p>
         </w:tc>
       </w:tr>
@@ -144,7 +146,7 @@
                 <w:sz w:val="21"/>
               </w:rPr>
             </w:pPr>
-            <w:bookmarkStart w:id="0" w:name="RaacCvMk档号01" w:colFirst="2" w:colLast="2"/>
+            <w:bookmarkStart w:id="1" w:name="RaacCvMk档号01" w:colFirst="2" w:colLast="2"/>
           </w:p>
         </w:tc>
         <w:tc>
@@ -345,9 +347,9 @@
                 <w:sz w:val="21"/>
               </w:rPr>
             </w:pPr>
-            <w:bookmarkStart w:id="1" w:name="RaacCvMk密级01" w:colFirst="9" w:colLast="9"/>
-            <w:bookmarkStart w:id="2" w:name="RaacCvMk保管期限01" w:colFirst="5" w:colLast="5"/>
-            <w:bookmarkEnd w:id="0"/>
+            <w:bookmarkStart w:id="2" w:name="RaacCvMk密级01" w:colFirst="9" w:colLast="9"/>
+            <w:bookmarkStart w:id="3" w:name="RaacCvMk保管期限01" w:colFirst="5" w:colLast="5"/>
+            <w:bookmarkEnd w:id="1"/>
           </w:p>
         </w:tc>
         <w:tc>
@@ -563,14 +565,14 @@
                 <w:sz w:val="21"/>
               </w:rPr>
             </w:pPr>
-            <w:bookmarkStart w:id="3" w:name="RaacCvMkC01" w:colFirst="10" w:colLast="10"/>
-            <w:bookmarkStart w:id="4" w:name="RaacCvMkD01" w:colFirst="10" w:colLast="10"/>
-            <w:bookmarkStart w:id="5" w:name="RaacCvMkP01" w:colFirst="10" w:colLast="10"/>
-            <w:bookmarkStart w:id="6" w:name="RaacCvMkZ01" w:colFirst="10" w:colLast="10"/>
-            <w:bookmarkStart w:id="7" w:name="RaacCvMkM01" w:colFirst="10" w:colLast="10"/>
-            <w:bookmarkStart w:id="8" w:name="RaacCvMkS01" w:colFirst="10" w:colLast="10"/>
-            <w:bookmarkEnd w:id="1"/>
+            <w:bookmarkStart w:id="4" w:name="RaacCvMkC01" w:colFirst="10" w:colLast="10"/>
+            <w:bookmarkStart w:id="5" w:name="RaacCvMkD01" w:colFirst="10" w:colLast="10"/>
+            <w:bookmarkStart w:id="6" w:name="RaacCvMkP01" w:colFirst="10" w:colLast="10"/>
+            <w:bookmarkStart w:id="7" w:name="RaacCvMkZ01" w:colFirst="10" w:colLast="10"/>
+            <w:bookmarkStart w:id="8" w:name="RaacCvMkM01" w:colFirst="10" w:colLast="10"/>
+            <w:bookmarkStart w:id="9" w:name="RaacCvMkS01" w:colFirst="10" w:colLast="10"/>
             <w:bookmarkEnd w:id="2"/>
+            <w:bookmarkEnd w:id="3"/>
           </w:p>
         </w:tc>
         <w:tc>
@@ -724,12 +726,12 @@
           </w:p>
         </w:tc>
       </w:tr>
-      <w:bookmarkEnd w:id="3"/>
       <w:bookmarkEnd w:id="4"/>
       <w:bookmarkEnd w:id="5"/>
       <w:bookmarkEnd w:id="6"/>
       <w:bookmarkEnd w:id="7"/>
       <w:bookmarkEnd w:id="8"/>
+      <w:bookmarkEnd w:id="9"/>
       <w:tr>
         <w:trPr>
           <w:cantSplit/>
@@ -1542,7 +1544,7 @@
                 <w:sz w:val="21"/>
               </w:rPr>
             </w:pPr>
-            <w:bookmarkStart w:id="9" w:name="RaacCvMk校对01" w:colFirst="10" w:colLast="10"/>
+            <w:bookmarkStart w:id="10" w:name="RaacCvMk校对01" w:colFirst="10" w:colLast="10"/>
           </w:p>
         </w:tc>
         <w:tc>
@@ -1721,8 +1723,8 @@
                 <w:sz w:val="21"/>
               </w:rPr>
             </w:pPr>
-            <w:bookmarkStart w:id="10" w:name="RaacCvMk审核01" w:colFirst="10" w:colLast="10"/>
-            <w:bookmarkEnd w:id="9"/>
+            <w:bookmarkStart w:id="11" w:name="RaacCvMk审核01" w:colFirst="10" w:colLast="10"/>
+            <w:bookmarkEnd w:id="10"/>
           </w:p>
         </w:tc>
         <w:tc>
@@ -1902,8 +1904,8 @@
                 <w:sz w:val="21"/>
               </w:rPr>
             </w:pPr>
-            <w:bookmarkStart w:id="11" w:name="RaacCvMk标审01" w:colFirst="10" w:colLast="10"/>
-            <w:bookmarkEnd w:id="10"/>
+            <w:bookmarkStart w:id="12" w:name="RaacCvMk标审01" w:colFirst="10" w:colLast="10"/>
+            <w:bookmarkEnd w:id="11"/>
           </w:p>
         </w:tc>
         <w:tc>
@@ -2058,7 +2060,7 @@
           </w:p>
         </w:tc>
       </w:tr>
-      <w:bookmarkEnd w:id="11"/>
+      <w:bookmarkEnd w:id="12"/>
       <w:tr>
         <w:trPr>
           <w:cantSplit/>
@@ -3074,7 +3076,7 @@
                 <w:sz w:val="21"/>
               </w:rPr>
             </w:pPr>
-            <w:bookmarkStart w:id="12" w:name="RaacCvMk页数01" w:colFirst="1" w:colLast="1"/>
+            <w:bookmarkStart w:id="13" w:name="RaacCvMk页数01" w:colFirst="1" w:colLast="1"/>
           </w:p>
         </w:tc>
         <w:tc>
@@ -3124,7 +3126,7 @@
         </w:tc>
       </w:tr>
     </w:tbl>
-    <w:bookmarkEnd w:id="12"/>
+    <w:bookmarkEnd w:id="13"/>
     <w:p>
       <w:pPr>
         <w:ind w:firstLine="643"/>
@@ -6871,8 +6873,6 @@
         </w:rPr>
         <w:br w:type="page"/>
       </w:r>
-      <w:bookmarkStart w:id="13" w:name="_GoBack"/>
-      <w:bookmarkEnd w:id="13"/>
     </w:p>
     <w:p>
       <w:pPr>
@@ -6883,7 +6883,6 @@
         <w:rPr>
           <w:rFonts w:hint="eastAsia"/>
         </w:rPr>
-        <w:lastRenderedPageBreak/>
         <w:t>引言</w:t>
       </w:r>
       <w:bookmarkEnd w:id="14"/>
@@ -7019,16 +7018,8 @@
         <w:rPr>
           <w:rFonts w:hint="eastAsia"/>
         </w:rPr>
-        <w:t>处理器、</w:t>
-      </w:r>
-      <w:proofErr w:type="gramStart"/>
-      <w:r>
-        <w:rPr>
-          <w:rFonts w:hint="eastAsia"/>
-        </w:rPr>
-        <w:t>桥片</w:t>
-      </w:r>
-      <w:proofErr w:type="gramEnd"/>
+        <w:t>处理器、桥片</w:t>
+      </w:r>
       <w:r>
         <w:rPr>
           <w:rFonts w:hint="eastAsia"/>
@@ -7069,14 +7060,7 @@
         <w:rPr>
           <w:rFonts w:hint="eastAsia"/>
         </w:rPr>
-        <w:t>的开发工作，由北京华力创通科技股份有限公司（以下简称华力创通）</w:t>
-      </w:r>
-      <w:proofErr w:type="gramStart"/>
-      <w:r>
-        <w:rPr>
-          <w:rFonts w:hint="eastAsia"/>
-        </w:rPr>
-        <w:t>基于</w:t>
+        <w:t>的开发工作，由北京华力创通科技股份有限公司（以下简称华力创通）基于</w:t>
       </w:r>
       <w:r>
         <w:rPr>
@@ -7084,7 +7068,6 @@
         </w:rPr>
         <w:t>风河公司</w:t>
       </w:r>
-      <w:proofErr w:type="gramEnd"/>
       <w:r>
         <w:rPr>
           <w:rFonts w:hint="eastAsia"/>
@@ -7759,7 +7742,6 @@
               <w:jc w:val="center"/>
             </w:pPr>
             <w:r>
-              <w:lastRenderedPageBreak/>
               <w:t>1</w:t>
             </w:r>
           </w:p>
@@ -8460,7 +8442,6 @@
           <w:color w:val="FF0000"/>
         </w:rPr>
       </w:pPr>
-      <w:proofErr w:type="gramStart"/>
       <w:r>
         <w:rPr>
           <w:rFonts w:hint="eastAsia"/>
@@ -8468,7 +8449,6 @@
         </w:rPr>
         <w:t>【</w:t>
       </w:r>
-      <w:proofErr w:type="gramEnd"/>
       <w:r>
         <w:rPr>
           <w:rFonts w:hint="eastAsia"/>
@@ -8613,24 +8593,261 @@
           <w:rFonts w:hint="eastAsia"/>
           <w:color w:val="FF0000"/>
         </w:rPr>
-        <w:t>等等……</w:t>
-      </w:r>
-      <w:proofErr w:type="gramStart"/>
-      <w:r>
-        <w:rPr>
-          <w:rFonts w:hint="eastAsia"/>
-          <w:color w:val="FF0000"/>
-        </w:rPr>
-        <w:t>……</w:t>
-      </w:r>
-      <w:proofErr w:type="gramEnd"/>
-      <w:r>
-        <w:rPr>
-          <w:rFonts w:hint="eastAsia"/>
-          <w:color w:val="FF0000"/>
-        </w:rPr>
-        <w:t>】</w:t>
-      </w:r>
+        <w:t>等等…………】</w:t>
+      </w:r>
+    </w:p>
+    <w:p>
+      <w:pPr>
+        <w:pStyle w:val="ac"/>
+        <w:numPr>
+          <w:ilvl w:val="0"/>
+          <w:numId w:val="78"/>
+        </w:numPr>
+        <w:tabs>
+          <w:tab w:val="left" w:pos="1185"/>
+        </w:tabs>
+        <w:ind w:firstLineChars="0"/>
+        <w:rPr>
+          <w:ins w:id="23" w:author="wangxia" w:date="2014-08-25T10:59:00Z"/>
+          <w:color w:val="00B050"/>
+        </w:rPr>
+      </w:pPr>
+      <w:ins w:id="24" w:author="wangxia" w:date="2014-08-25T10:59:00Z">
+        <w:r>
+          <w:rPr>
+            <w:rFonts w:hint="eastAsia"/>
+            <w:color w:val="00B050"/>
+          </w:rPr>
+          <w:t>本系统</w:t>
+        </w:r>
+        <w:r>
+          <w:rPr>
+            <w:rFonts w:hint="eastAsia"/>
+            <w:color w:val="00B050"/>
+          </w:rPr>
+          <w:t>提供给用户简洁明快的用户界面；</w:t>
+        </w:r>
+      </w:ins>
+    </w:p>
+    <w:p>
+      <w:pPr>
+        <w:pStyle w:val="ac"/>
+        <w:numPr>
+          <w:ilvl w:val="0"/>
+          <w:numId w:val="78"/>
+        </w:numPr>
+        <w:tabs>
+          <w:tab w:val="left" w:pos="1185"/>
+        </w:tabs>
+        <w:ind w:firstLineChars="0"/>
+        <w:rPr>
+          <w:ins w:id="25" w:author="wangxia" w:date="2014-08-25T10:59:00Z"/>
+          <w:color w:val="00B050"/>
+        </w:rPr>
+      </w:pPr>
+      <w:ins w:id="26" w:author="wangxia" w:date="2014-08-25T10:59:00Z">
+        <w:r>
+          <w:rPr>
+            <w:rFonts w:hint="eastAsia"/>
+            <w:color w:val="00B050"/>
+          </w:rPr>
+          <w:t>通过用户界面，用户可以加载其</w:t>
+        </w:r>
+        <w:r>
+          <w:rPr>
+            <w:rFonts w:hint="eastAsia"/>
+            <w:color w:val="00B050"/>
+          </w:rPr>
+          <w:t>VxWorks</w:t>
+        </w:r>
+        <w:r>
+          <w:rPr>
+            <w:rFonts w:hint="eastAsia"/>
+            <w:color w:val="00B050"/>
+          </w:rPr>
+          <w:t>镜像和配置表；</w:t>
+        </w:r>
+      </w:ins>
+    </w:p>
+    <w:p>
+      <w:pPr>
+        <w:pStyle w:val="ac"/>
+        <w:numPr>
+          <w:ilvl w:val="0"/>
+          <w:numId w:val="78"/>
+        </w:numPr>
+        <w:tabs>
+          <w:tab w:val="left" w:pos="1185"/>
+        </w:tabs>
+        <w:ind w:firstLineChars="0"/>
+        <w:rPr>
+          <w:ins w:id="27" w:author="wangxia" w:date="2014-08-25T10:59:00Z"/>
+          <w:color w:val="00B050"/>
+        </w:rPr>
+      </w:pPr>
+      <w:ins w:id="28" w:author="wangxia" w:date="2014-08-25T10:59:00Z">
+        <w:r>
+          <w:rPr>
+            <w:color w:val="00B050"/>
+          </w:rPr>
+          <w:t>通过用户界面，用户可以选择需要运行的工作模式（</w:t>
+        </w:r>
+        <w:r>
+          <w:rPr>
+            <w:color w:val="00B050"/>
+          </w:rPr>
+          <w:t>429/664</w:t>
+        </w:r>
+        <w:r>
+          <w:rPr>
+            <w:color w:val="00B050"/>
+          </w:rPr>
+          <w:t>）；</w:t>
+        </w:r>
+      </w:ins>
+    </w:p>
+    <w:p>
+      <w:pPr>
+        <w:pStyle w:val="ac"/>
+        <w:numPr>
+          <w:ilvl w:val="0"/>
+          <w:numId w:val="78"/>
+        </w:numPr>
+        <w:tabs>
+          <w:tab w:val="left" w:pos="1185"/>
+        </w:tabs>
+        <w:ind w:firstLineChars="0"/>
+        <w:rPr>
+          <w:ins w:id="29" w:author="wangxia" w:date="2014-08-25T10:59:00Z"/>
+          <w:color w:val="00B050"/>
+        </w:rPr>
+      </w:pPr>
+      <w:ins w:id="30" w:author="wangxia" w:date="2014-08-25T10:59:00Z">
+        <w:r>
+          <w:rPr>
+            <w:color w:val="00B050"/>
+          </w:rPr>
+          <w:t>在</w:t>
+        </w:r>
+        <w:r>
+          <w:rPr>
+            <w:color w:val="00B050"/>
+          </w:rPr>
+          <w:t>429</w:t>
+        </w:r>
+        <w:r>
+          <w:rPr>
+            <w:color w:val="00B050"/>
+          </w:rPr>
+          <w:t>工作模式下</w:t>
+        </w:r>
+        <w:r>
+          <w:rPr>
+            <w:color w:val="00B050"/>
+          </w:rPr>
+          <w:t>，用户</w:t>
+        </w:r>
+        <w:r>
+          <w:rPr>
+            <w:color w:val="00B050"/>
+          </w:rPr>
+          <w:t>可通过用户界面添加、删除运行配置方式；</w:t>
+        </w:r>
+      </w:ins>
+    </w:p>
+    <w:p>
+      <w:pPr>
+        <w:pStyle w:val="ac"/>
+        <w:numPr>
+          <w:ilvl w:val="0"/>
+          <w:numId w:val="78"/>
+        </w:numPr>
+        <w:tabs>
+          <w:tab w:val="left" w:pos="1185"/>
+        </w:tabs>
+        <w:ind w:firstLineChars="0"/>
+        <w:rPr>
+          <w:ins w:id="31" w:author="wangxia" w:date="2014-08-25T10:59:00Z"/>
+          <w:color w:val="00B050"/>
+        </w:rPr>
+      </w:pPr>
+      <w:ins w:id="32" w:author="wangxia" w:date="2014-08-25T10:59:00Z">
+        <w:r>
+          <w:rPr>
+            <w:color w:val="00B050"/>
+          </w:rPr>
+          <w:t>通过用户界面，用户可以查看模型的运行状况；</w:t>
+        </w:r>
+      </w:ins>
+    </w:p>
+    <w:p>
+      <w:pPr>
+        <w:pStyle w:val="ac"/>
+        <w:numPr>
+          <w:ilvl w:val="0"/>
+          <w:numId w:val="78"/>
+        </w:numPr>
+        <w:tabs>
+          <w:tab w:val="left" w:pos="1185"/>
+        </w:tabs>
+        <w:ind w:firstLineChars="0"/>
+        <w:rPr>
+          <w:ins w:id="33" w:author="wangxia" w:date="2014-08-25T10:59:00Z"/>
+          <w:color w:val="00B050"/>
+        </w:rPr>
+      </w:pPr>
+      <w:ins w:id="34" w:author="wangxia" w:date="2014-08-25T10:59:00Z">
+        <w:r>
+          <w:rPr>
+            <w:color w:val="00B050"/>
+          </w:rPr>
+          <w:t>通过用户界面，用户可</w:t>
+        </w:r>
+        <w:r>
+          <w:rPr>
+            <w:rFonts w:hint="eastAsia"/>
+            <w:color w:val="00B050"/>
+          </w:rPr>
+          <w:t>以查看板卡信息；</w:t>
+        </w:r>
+      </w:ins>
+    </w:p>
+    <w:p>
+      <w:pPr>
+        <w:pStyle w:val="ac"/>
+        <w:numPr>
+          <w:ilvl w:val="0"/>
+          <w:numId w:val="78"/>
+        </w:numPr>
+        <w:tabs>
+          <w:tab w:val="left" w:pos="1185"/>
+        </w:tabs>
+        <w:ind w:firstLineChars="0"/>
+        <w:rPr>
+          <w:ins w:id="35" w:author="wangxia" w:date="2014-08-25T10:59:00Z"/>
+          <w:color w:val="00B050"/>
+        </w:rPr>
+      </w:pPr>
+      <w:ins w:id="36" w:author="wangxia" w:date="2014-08-25T10:59:00Z">
+        <w:r>
+          <w:rPr>
+            <w:color w:val="00B050"/>
+          </w:rPr>
+          <w:t>通过用户界面，用户可以查看调试信息。</w:t>
+        </w:r>
+      </w:ins>
+    </w:p>
+    <w:p>
+      <w:pPr>
+        <w:tabs>
+          <w:tab w:val="left" w:pos="1185"/>
+        </w:tabs>
+        <w:ind w:left="480" w:firstLineChars="0" w:firstLine="0"/>
+        <w:rPr>
+          <w:ins w:id="37" w:author="wangxia" w:date="2014-08-25T10:59:00Z"/>
+          <w:rFonts w:hint="eastAsia"/>
+        </w:rPr>
+      </w:pPr>
     </w:p>
     <w:p>
       <w:pPr>
@@ -8660,14 +8877,14 @@
         <w:pStyle w:val="2"/>
         <w:ind w:left="482" w:hanging="482"/>
       </w:pPr>
-      <w:bookmarkStart w:id="23" w:name="_Toc396500400"/>
+      <w:bookmarkStart w:id="38" w:name="_Toc396500400"/>
       <w:r>
         <w:rPr>
           <w:rFonts w:hint="eastAsia"/>
         </w:rPr>
         <w:t>功能需求</w:t>
       </w:r>
-      <w:bookmarkEnd w:id="23"/>
+      <w:bookmarkEnd w:id="38"/>
     </w:p>
     <w:p>
       <w:pPr>
@@ -8679,7 +8896,7 @@
         <w:pStyle w:val="2"/>
         <w:ind w:left="482" w:hanging="482"/>
       </w:pPr>
-      <w:bookmarkStart w:id="24" w:name="_Toc396500401"/>
+      <w:bookmarkStart w:id="39" w:name="_Toc396500401"/>
       <w:r>
         <w:rPr>
           <w:rFonts w:hint="eastAsia"/>
@@ -8692,7 +8909,7 @@
         </w:rPr>
         <w:t>总结</w:t>
       </w:r>
-      <w:bookmarkEnd w:id="24"/>
+      <w:bookmarkEnd w:id="39"/>
     </w:p>
     <w:p>
       <w:pPr>
@@ -8704,29 +8921,29 @@
         <w:pStyle w:val="2"/>
         <w:ind w:left="482" w:hanging="482"/>
       </w:pPr>
-      <w:bookmarkStart w:id="25" w:name="_Toc396500402"/>
+      <w:bookmarkStart w:id="40" w:name="_Toc396500402"/>
       <w:r>
         <w:rPr>
           <w:rFonts w:hint="eastAsia"/>
         </w:rPr>
         <w:t>运行环境</w:t>
       </w:r>
-      <w:bookmarkEnd w:id="25"/>
+      <w:bookmarkEnd w:id="40"/>
     </w:p>
     <w:p>
       <w:pPr>
         <w:pStyle w:val="3"/>
       </w:pPr>
-      <w:bookmarkStart w:id="26" w:name="_Toc396481339"/>
-      <w:bookmarkStart w:id="27" w:name="_Toc396500403"/>
+      <w:bookmarkStart w:id="41" w:name="_Toc396481339"/>
+      <w:bookmarkStart w:id="42" w:name="_Toc396500403"/>
       <w:r>
         <w:rPr>
           <w:rFonts w:hint="eastAsia"/>
         </w:rPr>
         <w:t>工作环境</w:t>
       </w:r>
-      <w:bookmarkEnd w:id="26"/>
-      <w:bookmarkEnd w:id="27"/>
+      <w:bookmarkEnd w:id="41"/>
+      <w:bookmarkEnd w:id="42"/>
     </w:p>
     <w:p>
       <w:pPr>
@@ -8767,7 +8984,6 @@
         <w:rPr>
           <w:rFonts w:hint="eastAsia"/>
         </w:rPr>
-        <w:lastRenderedPageBreak/>
         <w:t>湿度：</w:t>
       </w:r>
       <w:r>
@@ -8813,16 +9029,16 @@
       <w:pPr>
         <w:pStyle w:val="3"/>
       </w:pPr>
-      <w:bookmarkStart w:id="28" w:name="_Toc396481340"/>
-      <w:bookmarkStart w:id="29" w:name="_Toc396500404"/>
+      <w:bookmarkStart w:id="43" w:name="_Toc396481340"/>
+      <w:bookmarkStart w:id="44" w:name="_Toc396500404"/>
       <w:r>
         <w:rPr>
           <w:rFonts w:hint="eastAsia"/>
         </w:rPr>
         <w:t>软硬件环境</w:t>
       </w:r>
-      <w:bookmarkEnd w:id="28"/>
-      <w:bookmarkEnd w:id="29"/>
+      <w:bookmarkEnd w:id="43"/>
+      <w:bookmarkEnd w:id="44"/>
     </w:p>
     <w:p>
       <w:pPr>
@@ -8862,7 +9078,7 @@
       <w:pPr>
         <w:pStyle w:val="1"/>
       </w:pPr>
-      <w:bookmarkStart w:id="30" w:name="_Toc396500405"/>
+      <w:bookmarkStart w:id="45" w:name="_Toc396500405"/>
       <w:r>
         <w:rPr>
           <w:rFonts w:hint="eastAsia"/>
@@ -8875,14 +9091,14 @@
         </w:rPr>
         <w:t>方案</w:t>
       </w:r>
-      <w:bookmarkEnd w:id="30"/>
+      <w:bookmarkEnd w:id="45"/>
     </w:p>
     <w:p>
       <w:pPr>
         <w:pStyle w:val="2"/>
         <w:ind w:left="482" w:hanging="482"/>
       </w:pPr>
-      <w:bookmarkStart w:id="31" w:name="_Toc396500406"/>
+      <w:bookmarkStart w:id="46" w:name="_Toc396500406"/>
       <w:r>
         <w:rPr>
           <w:rFonts w:hint="eastAsia"/>
@@ -8895,7 +9111,7 @@
         </w:rPr>
         <w:t>架构</w:t>
       </w:r>
-      <w:bookmarkEnd w:id="31"/>
+      <w:bookmarkEnd w:id="46"/>
     </w:p>
     <w:p>
       <w:pPr>
@@ -8936,47 +9152,32 @@
         <w:pStyle w:val="2"/>
         <w:ind w:left="482" w:hanging="482"/>
       </w:pPr>
-      <w:bookmarkStart w:id="32" w:name="_Toc373238690"/>
-      <w:bookmarkStart w:id="33" w:name="_Toc373241299"/>
-      <w:bookmarkStart w:id="34" w:name="_Toc373251685"/>
-      <w:bookmarkStart w:id="35" w:name="_Toc373238691"/>
-      <w:bookmarkStart w:id="36" w:name="_Toc373241300"/>
-      <w:bookmarkStart w:id="37" w:name="_Toc373251686"/>
-      <w:bookmarkStart w:id="38" w:name="_Toc373238692"/>
-      <w:bookmarkStart w:id="39" w:name="_Toc373241301"/>
-      <w:bookmarkStart w:id="40" w:name="_Toc373251687"/>
-      <w:bookmarkStart w:id="41" w:name="_Toc373238693"/>
-      <w:bookmarkStart w:id="42" w:name="_Toc373241302"/>
-      <w:bookmarkStart w:id="43" w:name="_Toc373251688"/>
-      <w:bookmarkStart w:id="44" w:name="_Toc373238694"/>
-      <w:bookmarkStart w:id="45" w:name="_Toc373241303"/>
-      <w:bookmarkStart w:id="46" w:name="_Toc373251689"/>
-      <w:bookmarkStart w:id="47" w:name="_Toc373238695"/>
-      <w:bookmarkStart w:id="48" w:name="_Toc373241304"/>
-      <w:bookmarkStart w:id="49" w:name="_Toc373251690"/>
-      <w:bookmarkStart w:id="50" w:name="_Toc373238696"/>
-      <w:bookmarkStart w:id="51" w:name="_Toc373241305"/>
-      <w:bookmarkStart w:id="52" w:name="_Toc373251691"/>
-      <w:bookmarkStart w:id="53" w:name="_Toc373238697"/>
-      <w:bookmarkStart w:id="54" w:name="_Toc373241306"/>
-      <w:bookmarkStart w:id="55" w:name="_Toc373251692"/>
-      <w:bookmarkStart w:id="56" w:name="_Toc396481337"/>
-      <w:bookmarkStart w:id="57" w:name="_Toc396500407"/>
-      <w:bookmarkEnd w:id="32"/>
-      <w:bookmarkEnd w:id="33"/>
-      <w:bookmarkEnd w:id="34"/>
-      <w:bookmarkEnd w:id="35"/>
-      <w:bookmarkEnd w:id="36"/>
-      <w:bookmarkEnd w:id="37"/>
-      <w:bookmarkEnd w:id="38"/>
-      <w:bookmarkEnd w:id="39"/>
-      <w:bookmarkEnd w:id="40"/>
-      <w:bookmarkEnd w:id="41"/>
-      <w:bookmarkEnd w:id="42"/>
-      <w:bookmarkEnd w:id="43"/>
-      <w:bookmarkEnd w:id="44"/>
-      <w:bookmarkEnd w:id="45"/>
-      <w:bookmarkEnd w:id="46"/>
+      <w:bookmarkStart w:id="47" w:name="_Toc373238690"/>
+      <w:bookmarkStart w:id="48" w:name="_Toc373241299"/>
+      <w:bookmarkStart w:id="49" w:name="_Toc373251685"/>
+      <w:bookmarkStart w:id="50" w:name="_Toc373238691"/>
+      <w:bookmarkStart w:id="51" w:name="_Toc373241300"/>
+      <w:bookmarkStart w:id="52" w:name="_Toc373251686"/>
+      <w:bookmarkStart w:id="53" w:name="_Toc373238692"/>
+      <w:bookmarkStart w:id="54" w:name="_Toc373241301"/>
+      <w:bookmarkStart w:id="55" w:name="_Toc373251687"/>
+      <w:bookmarkStart w:id="56" w:name="_Toc373238693"/>
+      <w:bookmarkStart w:id="57" w:name="_Toc373241302"/>
+      <w:bookmarkStart w:id="58" w:name="_Toc373251688"/>
+      <w:bookmarkStart w:id="59" w:name="_Toc373238694"/>
+      <w:bookmarkStart w:id="60" w:name="_Toc373241303"/>
+      <w:bookmarkStart w:id="61" w:name="_Toc373251689"/>
+      <w:bookmarkStart w:id="62" w:name="_Toc373238695"/>
+      <w:bookmarkStart w:id="63" w:name="_Toc373241304"/>
+      <w:bookmarkStart w:id="64" w:name="_Toc373251690"/>
+      <w:bookmarkStart w:id="65" w:name="_Toc373238696"/>
+      <w:bookmarkStart w:id="66" w:name="_Toc373241305"/>
+      <w:bookmarkStart w:id="67" w:name="_Toc373251691"/>
+      <w:bookmarkStart w:id="68" w:name="_Toc373238697"/>
+      <w:bookmarkStart w:id="69" w:name="_Toc373241306"/>
+      <w:bookmarkStart w:id="70" w:name="_Toc373251692"/>
+      <w:bookmarkStart w:id="71" w:name="_Toc396481337"/>
+      <w:bookmarkStart w:id="72" w:name="_Toc396500407"/>
       <w:bookmarkEnd w:id="47"/>
       <w:bookmarkEnd w:id="48"/>
       <w:bookmarkEnd w:id="49"/>
@@ -8986,20 +9187,35 @@
       <w:bookmarkEnd w:id="53"/>
       <w:bookmarkEnd w:id="54"/>
       <w:bookmarkEnd w:id="55"/>
-      <w:r>
-        <w:rPr>
-          <w:rFonts w:hint="eastAsia"/>
-        </w:rPr>
-        <w:t>系统</w:t>
-      </w:r>
-      <w:r>
-        <w:rPr>
-          <w:rFonts w:hint="eastAsia"/>
-        </w:rPr>
-        <w:t>组成</w:t>
-      </w:r>
       <w:bookmarkEnd w:id="56"/>
       <w:bookmarkEnd w:id="57"/>
+      <w:bookmarkEnd w:id="58"/>
+      <w:bookmarkEnd w:id="59"/>
+      <w:bookmarkEnd w:id="60"/>
+      <w:bookmarkEnd w:id="61"/>
+      <w:bookmarkEnd w:id="62"/>
+      <w:bookmarkEnd w:id="63"/>
+      <w:bookmarkEnd w:id="64"/>
+      <w:bookmarkEnd w:id="65"/>
+      <w:bookmarkEnd w:id="66"/>
+      <w:bookmarkEnd w:id="67"/>
+      <w:bookmarkEnd w:id="68"/>
+      <w:bookmarkEnd w:id="69"/>
+      <w:bookmarkEnd w:id="70"/>
+      <w:r>
+        <w:rPr>
+          <w:rFonts w:hint="eastAsia"/>
+        </w:rPr>
+        <w:t>系统</w:t>
+      </w:r>
+      <w:r>
+        <w:rPr>
+          <w:rFonts w:hint="eastAsia"/>
+        </w:rPr>
+        <w:t>组成</w:t>
+      </w:r>
+      <w:bookmarkEnd w:id="71"/>
+      <w:bookmarkEnd w:id="72"/>
     </w:p>
     <w:p>
       <w:pPr>
@@ -9065,7 +9281,7 @@
         <w:pStyle w:val="2"/>
         <w:ind w:left="482" w:hanging="482"/>
       </w:pPr>
-      <w:bookmarkStart w:id="58" w:name="_Toc396500408"/>
+      <w:bookmarkStart w:id="73" w:name="_Toc396500408"/>
       <w:r>
         <w:rPr>
           <w:rFonts w:hint="eastAsia"/>
@@ -9078,7 +9294,7 @@
         </w:rPr>
         <w:t>流程</w:t>
       </w:r>
-      <w:bookmarkEnd w:id="58"/>
+      <w:bookmarkEnd w:id="73"/>
     </w:p>
     <w:p>
       <w:pPr>
@@ -9089,7 +9305,7 @@
       <w:pPr>
         <w:pStyle w:val="1"/>
       </w:pPr>
-      <w:bookmarkStart w:id="59" w:name="_Toc396500409"/>
+      <w:bookmarkStart w:id="74" w:name="_Toc396500409"/>
       <w:r>
         <w:rPr>
           <w:rFonts w:hint="eastAsia"/>
@@ -9102,34 +9318,34 @@
         </w:rPr>
         <w:t>攻关情况</w:t>
       </w:r>
-      <w:bookmarkEnd w:id="59"/>
+      <w:bookmarkEnd w:id="74"/>
     </w:p>
     <w:p>
       <w:pPr>
         <w:pStyle w:val="2"/>
         <w:ind w:left="482" w:hanging="482"/>
       </w:pPr>
-      <w:bookmarkStart w:id="60" w:name="_Toc396500410"/>
+      <w:bookmarkStart w:id="75" w:name="_Toc396500410"/>
       <w:r>
         <w:rPr>
           <w:rFonts w:hint="eastAsia"/>
         </w:rPr>
         <w:t>关键技术名称</w:t>
       </w:r>
-      <w:bookmarkEnd w:id="60"/>
+      <w:bookmarkEnd w:id="75"/>
     </w:p>
     <w:p>
       <w:pPr>
         <w:pStyle w:val="3"/>
       </w:pPr>
-      <w:bookmarkStart w:id="61" w:name="_Toc396500411"/>
+      <w:bookmarkStart w:id="76" w:name="_Toc396500411"/>
       <w:r>
         <w:rPr>
           <w:rFonts w:hint="eastAsia"/>
         </w:rPr>
         <w:t>技术难点</w:t>
       </w:r>
-      <w:bookmarkEnd w:id="61"/>
+      <w:bookmarkEnd w:id="76"/>
     </w:p>
     <w:p>
       <w:pPr>
@@ -9140,14 +9356,14 @@
       <w:pPr>
         <w:pStyle w:val="3"/>
       </w:pPr>
-      <w:bookmarkStart w:id="62" w:name="_Toc396500412"/>
+      <w:bookmarkStart w:id="77" w:name="_Toc396500412"/>
       <w:r>
         <w:rPr>
           <w:rFonts w:hint="eastAsia"/>
         </w:rPr>
         <w:t>解决方案</w:t>
       </w:r>
-      <w:bookmarkEnd w:id="62"/>
+      <w:bookmarkEnd w:id="77"/>
     </w:p>
     <w:p>
       <w:pPr>
@@ -9159,28 +9375,28 @@
         <w:pStyle w:val="2"/>
         <w:ind w:left="482" w:hanging="482"/>
       </w:pPr>
-      <w:bookmarkStart w:id="63" w:name="_Toc370067927"/>
-      <w:bookmarkStart w:id="64" w:name="_Toc396500413"/>
+      <w:bookmarkStart w:id="78" w:name="_Toc396500413"/>
+      <w:bookmarkStart w:id="79" w:name="_Toc370067927"/>
       <w:r>
         <w:rPr>
           <w:rFonts w:hint="eastAsia"/>
         </w:rPr>
         <w:t>关键技术名称</w:t>
       </w:r>
-      <w:bookmarkEnd w:id="64"/>
+      <w:bookmarkEnd w:id="78"/>
     </w:p>
     <w:p>
       <w:pPr>
         <w:pStyle w:val="3"/>
       </w:pPr>
-      <w:bookmarkStart w:id="65" w:name="_Toc396500414"/>
+      <w:bookmarkStart w:id="80" w:name="_Toc396500414"/>
       <w:r>
         <w:rPr>
           <w:rFonts w:hint="eastAsia"/>
         </w:rPr>
         <w:t>技术难点</w:t>
       </w:r>
-      <w:bookmarkEnd w:id="65"/>
+      <w:bookmarkEnd w:id="80"/>
     </w:p>
     <w:p>
       <w:pPr>
@@ -9191,14 +9407,14 @@
       <w:pPr>
         <w:pStyle w:val="3"/>
       </w:pPr>
-      <w:bookmarkStart w:id="66" w:name="_Toc396500415"/>
+      <w:bookmarkStart w:id="81" w:name="_Toc396500415"/>
       <w:r>
         <w:rPr>
           <w:rFonts w:hint="eastAsia"/>
         </w:rPr>
         <w:t>解决方案</w:t>
       </w:r>
-      <w:bookmarkEnd w:id="66"/>
+      <w:bookmarkEnd w:id="81"/>
     </w:p>
     <w:p>
       <w:pPr>
@@ -9209,28 +9425,28 @@
       <w:pPr>
         <w:pStyle w:val="1"/>
       </w:pPr>
-      <w:bookmarkStart w:id="67" w:name="_Toc396500416"/>
+      <w:bookmarkStart w:id="82" w:name="_Toc396500416"/>
       <w:r>
         <w:rPr>
           <w:rFonts w:hint="eastAsia"/>
         </w:rPr>
         <w:t>研制和测试过程</w:t>
       </w:r>
-      <w:bookmarkEnd w:id="67"/>
+      <w:bookmarkEnd w:id="82"/>
     </w:p>
     <w:p>
       <w:pPr>
         <w:pStyle w:val="2"/>
         <w:ind w:left="482" w:hanging="482"/>
       </w:pPr>
-      <w:bookmarkStart w:id="68" w:name="_Toc396500417"/>
+      <w:bookmarkStart w:id="83" w:name="_Toc396500417"/>
       <w:r>
         <w:rPr>
           <w:rFonts w:hint="eastAsia"/>
         </w:rPr>
         <w:t>硬件选型</w:t>
       </w:r>
-      <w:bookmarkEnd w:id="68"/>
+      <w:bookmarkEnd w:id="83"/>
     </w:p>
     <w:p>
       <w:pPr>
@@ -9242,15 +9458,14 @@
         <w:pStyle w:val="2"/>
         <w:ind w:left="482" w:hanging="482"/>
       </w:pPr>
-      <w:bookmarkStart w:id="69" w:name="_Toc396500418"/>
-      <w:r>
-        <w:rPr>
-          <w:rFonts w:hint="eastAsia"/>
-        </w:rPr>
-        <w:lastRenderedPageBreak/>
+      <w:bookmarkStart w:id="84" w:name="_Toc396500418"/>
+      <w:r>
+        <w:rPr>
+          <w:rFonts w:hint="eastAsia"/>
+        </w:rPr>
         <w:t>软件详细设计</w:t>
       </w:r>
-      <w:bookmarkEnd w:id="69"/>
+      <w:bookmarkEnd w:id="84"/>
     </w:p>
     <w:p>
       <w:pPr>
@@ -9261,14 +9476,14 @@
       <w:pPr>
         <w:pStyle w:val="2"/>
       </w:pPr>
-      <w:bookmarkStart w:id="70" w:name="_Toc396500419"/>
+      <w:bookmarkStart w:id="85" w:name="_Toc396500419"/>
       <w:r>
         <w:rPr>
           <w:rFonts w:hint="eastAsia"/>
         </w:rPr>
         <w:t>测试过程</w:t>
       </w:r>
-      <w:bookmarkEnd w:id="70"/>
+      <w:bookmarkEnd w:id="85"/>
     </w:p>
     <w:p>
       <w:pPr>
@@ -9279,41 +9494,41 @@
       <w:pPr>
         <w:pStyle w:val="1"/>
       </w:pPr>
-      <w:bookmarkStart w:id="71" w:name="_Toc396500420"/>
+      <w:bookmarkStart w:id="86" w:name="_Toc396500420"/>
       <w:r>
         <w:rPr>
           <w:rFonts w:hint="eastAsia"/>
         </w:rPr>
         <w:t>遇到的问题及解决方法</w:t>
       </w:r>
-      <w:bookmarkEnd w:id="71"/>
+      <w:bookmarkEnd w:id="86"/>
     </w:p>
     <w:p>
       <w:pPr>
         <w:pStyle w:val="2"/>
         <w:ind w:left="482" w:hanging="482"/>
       </w:pPr>
-      <w:bookmarkStart w:id="72" w:name="_Toc396500421"/>
+      <w:bookmarkStart w:id="87" w:name="_Toc396500421"/>
       <w:r>
         <w:rPr>
           <w:rFonts w:hint="eastAsia"/>
         </w:rPr>
         <w:t>遇到的问题1</w:t>
       </w:r>
-      <w:bookmarkEnd w:id="72"/>
+      <w:bookmarkEnd w:id="87"/>
     </w:p>
     <w:p>
       <w:pPr>
         <w:pStyle w:val="3"/>
       </w:pPr>
-      <w:bookmarkStart w:id="73" w:name="_Toc396500422"/>
+      <w:bookmarkStart w:id="88" w:name="_Toc396500422"/>
       <w:r>
         <w:rPr>
           <w:rFonts w:hint="eastAsia"/>
         </w:rPr>
         <w:t>问题描述</w:t>
       </w:r>
-      <w:bookmarkEnd w:id="73"/>
+      <w:bookmarkEnd w:id="88"/>
     </w:p>
     <w:p>
       <w:pPr>
@@ -9324,14 +9539,14 @@
       <w:pPr>
         <w:pStyle w:val="3"/>
       </w:pPr>
-      <w:bookmarkStart w:id="74" w:name="_Toc396500423"/>
+      <w:bookmarkStart w:id="89" w:name="_Toc396500423"/>
       <w:r>
         <w:rPr>
           <w:rFonts w:hint="eastAsia"/>
         </w:rPr>
         <w:t>解决方法</w:t>
       </w:r>
-      <w:bookmarkEnd w:id="74"/>
+      <w:bookmarkEnd w:id="89"/>
     </w:p>
     <w:p>
       <w:pPr>
@@ -9343,27 +9558,27 @@
         <w:pStyle w:val="2"/>
         <w:ind w:left="482" w:hanging="482"/>
       </w:pPr>
-      <w:bookmarkStart w:id="75" w:name="_Toc396500424"/>
+      <w:bookmarkStart w:id="90" w:name="_Toc396500424"/>
       <w:r>
         <w:rPr>
           <w:rFonts w:hint="eastAsia"/>
         </w:rPr>
         <w:t>遇到的问题1</w:t>
       </w:r>
-      <w:bookmarkEnd w:id="75"/>
+      <w:bookmarkEnd w:id="90"/>
     </w:p>
     <w:p>
       <w:pPr>
         <w:pStyle w:val="3"/>
       </w:pPr>
-      <w:bookmarkStart w:id="76" w:name="_Toc396500425"/>
+      <w:bookmarkStart w:id="91" w:name="_Toc396500425"/>
       <w:r>
         <w:rPr>
           <w:rFonts w:hint="eastAsia"/>
         </w:rPr>
         <w:t>问题描述</w:t>
       </w:r>
-      <w:bookmarkEnd w:id="76"/>
+      <w:bookmarkEnd w:id="91"/>
     </w:p>
     <w:p>
       <w:pPr>
@@ -9374,14 +9589,14 @@
       <w:pPr>
         <w:pStyle w:val="3"/>
       </w:pPr>
-      <w:bookmarkStart w:id="77" w:name="_Toc396500426"/>
+      <w:bookmarkStart w:id="92" w:name="_Toc396500426"/>
       <w:r>
         <w:rPr>
           <w:rFonts w:hint="eastAsia"/>
         </w:rPr>
         <w:t>解决方法</w:t>
       </w:r>
-      <w:bookmarkEnd w:id="77"/>
+      <w:bookmarkEnd w:id="92"/>
     </w:p>
     <w:p>
       <w:pPr>
@@ -9392,54 +9607,54 @@
       <w:pPr>
         <w:pStyle w:val="1"/>
       </w:pPr>
-      <w:bookmarkStart w:id="78" w:name="_Toc396500427"/>
+      <w:bookmarkStart w:id="93" w:name="_Toc396500427"/>
       <w:r>
         <w:rPr>
           <w:rFonts w:hint="eastAsia"/>
         </w:rPr>
         <w:t>质量保证</w:t>
       </w:r>
-      <w:bookmarkEnd w:id="78"/>
+      <w:bookmarkEnd w:id="93"/>
     </w:p>
     <w:p>
       <w:pPr>
         <w:pStyle w:val="2"/>
         <w:ind w:left="482" w:hanging="482"/>
       </w:pPr>
-      <w:bookmarkStart w:id="79" w:name="_Toc396500428"/>
+      <w:bookmarkStart w:id="94" w:name="_Toc396500428"/>
       <w:r>
         <w:rPr>
           <w:rFonts w:hint="eastAsia"/>
         </w:rPr>
         <w:t>质量管理职责</w:t>
       </w:r>
-      <w:bookmarkEnd w:id="79"/>
+      <w:bookmarkEnd w:id="94"/>
     </w:p>
     <w:p>
       <w:pPr>
         <w:pStyle w:val="2"/>
       </w:pPr>
-      <w:bookmarkStart w:id="80" w:name="_Toc396500429"/>
+      <w:bookmarkStart w:id="95" w:name="_Toc396500429"/>
       <w:r>
         <w:rPr>
           <w:rFonts w:hint="eastAsia"/>
         </w:rPr>
         <w:t>质量控制</w:t>
       </w:r>
-      <w:bookmarkEnd w:id="80"/>
+      <w:bookmarkEnd w:id="95"/>
     </w:p>
     <w:p>
       <w:pPr>
         <w:pStyle w:val="2"/>
       </w:pPr>
-      <w:bookmarkStart w:id="81" w:name="_Toc396500430"/>
+      <w:bookmarkStart w:id="96" w:name="_Toc396500430"/>
       <w:r>
         <w:rPr>
           <w:rFonts w:hint="eastAsia"/>
         </w:rPr>
         <w:t>评审记录</w:t>
       </w:r>
-      <w:bookmarkEnd w:id="81"/>
+      <w:bookmarkEnd w:id="96"/>
     </w:p>
     <w:p>
       <w:pPr>
@@ -9450,28 +9665,28 @@
       <w:pPr>
         <w:pStyle w:val="1"/>
       </w:pPr>
-      <w:bookmarkStart w:id="82" w:name="_Toc396500431"/>
+      <w:bookmarkStart w:id="97" w:name="_Toc396500431"/>
       <w:r>
         <w:rPr>
           <w:rFonts w:hint="eastAsia"/>
         </w:rPr>
         <w:t>交付清单</w:t>
       </w:r>
-      <w:bookmarkEnd w:id="82"/>
+      <w:bookmarkEnd w:id="97"/>
     </w:p>
     <w:p>
       <w:pPr>
         <w:pStyle w:val="2"/>
         <w:ind w:left="482" w:hanging="482"/>
       </w:pPr>
-      <w:bookmarkStart w:id="83" w:name="_Toc396500432"/>
+      <w:bookmarkStart w:id="98" w:name="_Toc396500432"/>
       <w:r>
         <w:rPr>
           <w:rFonts w:hint="eastAsia"/>
         </w:rPr>
         <w:t>硬件清单</w:t>
       </w:r>
-      <w:bookmarkEnd w:id="83"/>
+      <w:bookmarkEnd w:id="98"/>
     </w:p>
     <w:p>
       <w:pPr>
@@ -9483,14 +9698,14 @@
         <w:pStyle w:val="2"/>
         <w:ind w:left="482" w:hanging="482"/>
       </w:pPr>
-      <w:bookmarkStart w:id="84" w:name="_Toc396500433"/>
+      <w:bookmarkStart w:id="99" w:name="_Toc396500433"/>
       <w:r>
         <w:rPr>
           <w:rFonts w:hint="eastAsia"/>
         </w:rPr>
         <w:t>软件清单</w:t>
       </w:r>
-      <w:bookmarkEnd w:id="84"/>
+      <w:bookmarkEnd w:id="99"/>
     </w:p>
     <w:p>
       <w:pPr>
@@ -9501,14 +9716,14 @@
       <w:pPr>
         <w:pStyle w:val="2"/>
       </w:pPr>
-      <w:bookmarkStart w:id="85" w:name="_Toc396500434"/>
+      <w:bookmarkStart w:id="100" w:name="_Toc396500434"/>
       <w:r>
         <w:rPr>
           <w:rFonts w:hint="eastAsia"/>
         </w:rPr>
         <w:t>文档资料</w:t>
       </w:r>
-      <w:bookmarkEnd w:id="85"/>
+      <w:bookmarkEnd w:id="100"/>
     </w:p>
     <w:p>
       <w:pPr>
@@ -9519,14 +9734,14 @@
       <w:pPr>
         <w:pStyle w:val="1"/>
       </w:pPr>
-      <w:bookmarkStart w:id="86" w:name="_Toc396500435"/>
+      <w:bookmarkStart w:id="101" w:name="_Toc396500435"/>
       <w:r>
         <w:rPr>
           <w:rFonts w:hint="eastAsia"/>
         </w:rPr>
         <w:t>符合性对照表</w:t>
       </w:r>
-      <w:bookmarkEnd w:id="86"/>
+      <w:bookmarkEnd w:id="101"/>
     </w:p>
     <w:p>
       <w:pPr>
@@ -9657,15 +9872,7 @@
                 <w:rFonts w:hint="eastAsia"/>
                 <w:b/>
               </w:rPr>
-              <w:t>是否</w:t>
-            </w:r>
-            <w:r>
-              <w:rPr>
-                <w:rFonts w:hint="eastAsia"/>
-                <w:b/>
-              </w:rPr>
-              <w:lastRenderedPageBreak/>
-              <w:t>符合</w:t>
+              <w:t>是否符合</w:t>
             </w:r>
           </w:p>
         </w:tc>
@@ -9688,7 +9895,6 @@
                 <w:rFonts w:hint="eastAsia"/>
                 <w:b/>
               </w:rPr>
-              <w:lastRenderedPageBreak/>
               <w:t>说明</w:t>
             </w:r>
           </w:p>
@@ -9710,7 +9916,6 @@
               <w:rPr>
                 <w:rFonts w:hint="eastAsia"/>
               </w:rPr>
-              <w:lastRenderedPageBreak/>
               <w:t>1</w:t>
             </w:r>
           </w:p>
@@ -9994,14 +10199,14 @@
       <w:pPr>
         <w:pStyle w:val="1"/>
       </w:pPr>
-      <w:bookmarkStart w:id="87" w:name="_Toc396500436"/>
+      <w:bookmarkStart w:id="102" w:name="_Toc396500436"/>
       <w:r>
         <w:rPr>
           <w:rFonts w:hint="eastAsia"/>
         </w:rPr>
         <w:t>结论</w:t>
       </w:r>
-      <w:bookmarkEnd w:id="87"/>
+      <w:bookmarkEnd w:id="102"/>
     </w:p>
     <w:p>
       <w:pPr>
@@ -10048,7 +10253,6 @@
           <w:rFonts w:hint="eastAsia"/>
           <w:color w:val="FF0000"/>
         </w:rPr>
-        <w:lastRenderedPageBreak/>
         <w:t>【</w:t>
       </w:r>
       <w:r>
@@ -10076,17 +10280,17 @@
         <w:ind w:left="432" w:hanging="432"/>
         <w:jc w:val="center"/>
       </w:pPr>
-      <w:bookmarkStart w:id="88" w:name="_Toc396481357"/>
-      <w:bookmarkStart w:id="89" w:name="_Toc396500437"/>
+      <w:bookmarkStart w:id="103" w:name="_Toc396481357"/>
+      <w:bookmarkStart w:id="104" w:name="_Toc396500437"/>
       <w:r>
         <w:rPr>
           <w:rFonts w:hint="eastAsia"/>
         </w:rPr>
         <w:t>版本记录</w:t>
       </w:r>
-      <w:bookmarkEnd w:id="63"/>
-      <w:bookmarkEnd w:id="88"/>
-      <w:bookmarkEnd w:id="89"/>
+      <w:bookmarkEnd w:id="79"/>
+      <w:bookmarkEnd w:id="103"/>
+      <w:bookmarkEnd w:id="104"/>
     </w:p>
     <w:tbl>
       <w:tblPr>
@@ -10437,7 +10641,6 @@
           <w:rFonts w:hint="eastAsia"/>
           <w:color w:val="FF0000"/>
         </w:rPr>
-        <w:lastRenderedPageBreak/>
         <w:t>【</w:t>
       </w:r>
       <w:r>
@@ -10622,7 +10825,7 @@
                           <pic:cNvPicPr/>
                         </pic:nvPicPr>
                         <pic:blipFill>
-                          <a:blip r:embed="rId9">
+                          <a:blip r:embed="rId8">
                             <a:extLst>
                               <a:ext uri="{28A0092B-C50C-407E-A947-70E740481C1C}">
                                 <a14:useLocalDpi xmlns:a14="http://schemas.microsoft.com/office/drawing/2010/main" val="0"/>
@@ -10653,7 +10856,7 @@
           </mc:Choice>
           <mc:Fallback>
             <w:pict>
-              <v:group id="画布 5" o:spid="_x0000_s1026" editas="canvas" style="width:391.7pt;height:200.4pt;mso-position-horizontal-relative:char;mso-position-vertical-relative:line" coordsize="49739,25450" o:gfxdata="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">
+              <v:group w14:anchorId="539FECB5" id="画布 5" o:spid="_x0000_s1026" editas="canvas" style="width:391.7pt;height:200.4pt;mso-position-horizontal-relative:char;mso-position-vertical-relative:line" coordsize="49739,25450" o:gfxdata="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">
                 <v:shapetype id="_x0000_t75" coordsize="21600,21600" o:spt="75" o:preferrelative="t" path="m@4@5l@4@11@9@11@9@5xe" filled="f" stroked="f">
                   <v:stroke joinstyle="miter"/>
                   <v:formulas>
@@ -10678,7 +10881,7 @@
                   <v:path o:connecttype="none"/>
                 </v:shape>
                 <v:shape id="图片 1" o:spid="_x0000_s1028" type="#_x0000_t75" style="position:absolute;left:416;top:540;width:49384;height:24937;visibility:visible;mso-wrap-style:square" o:gfxdata="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">
-                  <v:imagedata r:id="rId10" o:title=""/>
+                  <v:imagedata r:id="rId9" o:title=""/>
                 </v:shape>
                 <w10:anchorlock/>
               </v:group>
@@ -10829,7 +11032,7 @@
           </mc:Choice>
           <mc:Fallback>
             <w:pict>
-              <v:shapetype id="_x0000_t202" coordsize="21600,21600" o:spt="202" path="m,l,21600r21600,l21600,xe">
+              <v:shapetype w14:anchorId="769FABB8" id="_x0000_t202" coordsize="21600,21600" o:spt="202" path="m,l,21600r21600,l21600,xe">
                 <v:stroke joinstyle="miter"/>
                 <v:path gradientshapeok="t" o:connecttype="rect"/>
               </v:shapetype>
@@ -11356,12 +11559,12 @@
       </w:pPr>
     </w:p>
     <w:sectPr>
-      <w:headerReference w:type="even" r:id="rId11"/>
-      <w:headerReference w:type="default" r:id="rId12"/>
-      <w:footerReference w:type="even" r:id="rId13"/>
-      <w:footerReference w:type="default" r:id="rId14"/>
-      <w:headerReference w:type="first" r:id="rId15"/>
-      <w:footerReference w:type="first" r:id="rId16"/>
+      <w:headerReference w:type="even" r:id="rId10"/>
+      <w:headerReference w:type="default" r:id="rId11"/>
+      <w:footerReference w:type="even" r:id="rId12"/>
+      <w:footerReference w:type="default" r:id="rId13"/>
+      <w:headerReference w:type="first" r:id="rId14"/>
+      <w:footerReference w:type="first" r:id="rId15"/>
       <w:pgSz w:w="11906" w:h="16838" w:code="9"/>
       <w:pgMar w:top="1418" w:right="1418" w:bottom="1134" w:left="1418" w:header="851" w:footer="680" w:gutter="0"/>
       <w:cols w:space="425"/>
@@ -11373,7 +11576,7 @@
 </file>
 
 <file path=word/endnotes.xml><?xml version="1.0" encoding="utf-8"?>
-<w:endnotes xmlns:wpc="http://schemas.microsoft.com/office/word/2010/wordprocessingCanvas" xmlns:mc="http://schemas.openxmlformats.org/markup-compatibility/2006" xmlns:o="urn:schemas-microsoft-com:office:office" xmlns:r="http://schemas.openxmlformats.org/officeDocument/2006/relationships" xmlns:m="http://schemas.openxmlformats.org/officeDocument/2006/math" xmlns:v="urn:schemas-microsoft-com:vml" xmlns:wp14="http://schemas.microsoft.com/office/word/2010/wordprocessingDrawing" xmlns:wp="http://schemas.openxmlformats.org/drawingml/2006/wordprocessingDrawing" xmlns:w10="urn:schemas-microsoft-com:office:word" xmlns:w="http://schemas.openxmlformats.org/wordprocessingml/2006/main" xmlns:w14="http://schemas.microsoft.com/office/word/2010/wordml" xmlns:wpg="http://schemas.microsoft.com/office/word/2010/wordprocessingGroup" xmlns:wpi="http://schemas.microsoft.com/office/word/2010/wordprocessingInk" xmlns:wne="http://schemas.microsoft.com/office/word/2006/wordml" xmlns:wps="http://schemas.microsoft.com/office/word/2010/wordprocessingShape" mc:Ignorable="w14 wp14">
+<w:endnotes xmlns:wpc="http://schemas.microsoft.com/office/word/2010/wordprocessingCanvas" xmlns:mc="http://schemas.openxmlformats.org/markup-compatibility/2006" xmlns:o="urn:schemas-microsoft-com:office:office" xmlns:r="http://schemas.openxmlformats.org/officeDocument/2006/relationships" xmlns:m="http://schemas.openxmlformats.org/officeDocument/2006/math" xmlns:v="urn:schemas-microsoft-com:vml" xmlns:wp14="http://schemas.microsoft.com/office/word/2010/wordprocessingDrawing" xmlns:wp="http://schemas.openxmlformats.org/drawingml/2006/wordprocessingDrawing" xmlns:w10="urn:schemas-microsoft-com:office:word" xmlns:w="http://schemas.openxmlformats.org/wordprocessingml/2006/main" xmlns:w14="http://schemas.microsoft.com/office/word/2010/wordml" xmlns:w15="http://schemas.microsoft.com/office/word/2012/wordml" xmlns:wpg="http://schemas.microsoft.com/office/word/2010/wordprocessingGroup" xmlns:wpi="http://schemas.microsoft.com/office/word/2010/wordprocessingInk" xmlns:wne="http://schemas.microsoft.com/office/word/2006/wordml" xmlns:wps="http://schemas.microsoft.com/office/word/2010/wordprocessingShape" mc:Ignorable="w14 w15 wp14">
   <w:endnote w:type="separator" w:id="-1">
     <w:p>
       <w:pPr>
@@ -11392,13 +11595,21 @@
       <w:r>
         <w:continuationSeparator/>
       </w:r>
+    </w:p>
+  </w:endnote>
+  <w:endnote w:type="continuationNotice" w:id="1">
+    <w:p>
+      <w:pPr>
+        <w:spacing w:line="240" w:lineRule="auto"/>
+        <w:ind w:firstLine="480"/>
+      </w:pPr>
     </w:p>
   </w:endnote>
 </w:endnotes>
 </file>
 
 <file path=word/footer1.xml><?xml version="1.0" encoding="utf-8"?>
-<w:ftr xmlns:wpc="http://schemas.microsoft.com/office/word/2010/wordprocessingCanvas" xmlns:mc="http://schemas.openxmlformats.org/markup-compatibility/2006" xmlns:o="urn:schemas-microsoft-com:office:office" xmlns:r="http://schemas.openxmlformats.org/officeDocument/2006/relationships" xmlns:m="http://schemas.openxmlformats.org/officeDocument/2006/math" xmlns:v="urn:schemas-microsoft-com:vml" xmlns:wp14="http://schemas.microsoft.com/office/word/2010/wordprocessingDrawing" xmlns:wp="http://schemas.openxmlformats.org/drawingml/2006/wordprocessingDrawing" xmlns:w10="urn:schemas-microsoft-com:office:word" xmlns:w="http://schemas.openxmlformats.org/wordprocessingml/2006/main" xmlns:w14="http://schemas.microsoft.com/office/word/2010/wordml" xmlns:wpg="http://schemas.microsoft.com/office/word/2010/wordprocessingGroup" xmlns:wpi="http://schemas.microsoft.com/office/word/2010/wordprocessingInk" xmlns:wne="http://schemas.microsoft.com/office/word/2006/wordml" xmlns:wps="http://schemas.microsoft.com/office/word/2010/wordprocessingShape" mc:Ignorable="w14 wp14">
+<w:ftr xmlns:wpc="http://schemas.microsoft.com/office/word/2010/wordprocessingCanvas" xmlns:mc="http://schemas.openxmlformats.org/markup-compatibility/2006" xmlns:o="urn:schemas-microsoft-com:office:office" xmlns:r="http://schemas.openxmlformats.org/officeDocument/2006/relationships" xmlns:m="http://schemas.openxmlformats.org/officeDocument/2006/math" xmlns:v="urn:schemas-microsoft-com:vml" xmlns:wp14="http://schemas.microsoft.com/office/word/2010/wordprocessingDrawing" xmlns:wp="http://schemas.openxmlformats.org/drawingml/2006/wordprocessingDrawing" xmlns:w10="urn:schemas-microsoft-com:office:word" xmlns:w="http://schemas.openxmlformats.org/wordprocessingml/2006/main" xmlns:w14="http://schemas.microsoft.com/office/word/2010/wordml" xmlns:w15="http://schemas.microsoft.com/office/word/2012/wordml" xmlns:wpg="http://schemas.microsoft.com/office/word/2010/wordprocessingGroup" xmlns:wpi="http://schemas.microsoft.com/office/word/2010/wordprocessingInk" xmlns:wne="http://schemas.microsoft.com/office/word/2006/wordml" xmlns:wps="http://schemas.microsoft.com/office/word/2010/wordprocessingShape" mc:Ignorable="w14 w15 wp14">
   <w:p>
     <w:pPr>
       <w:pStyle w:val="a7"/>
@@ -11409,7 +11620,7 @@
 </file>
 
 <file path=word/footer2.xml><?xml version="1.0" encoding="utf-8"?>
-<w:ftr xmlns:wpc="http://schemas.microsoft.com/office/word/2010/wordprocessingCanvas" xmlns:mc="http://schemas.openxmlformats.org/markup-compatibility/2006" xmlns:o="urn:schemas-microsoft-com:office:office" xmlns:r="http://schemas.openxmlformats.org/officeDocument/2006/relationships" xmlns:m="http://schemas.openxmlformats.org/officeDocument/2006/math" xmlns:v="urn:schemas-microsoft-com:vml" xmlns:wp14="http://schemas.microsoft.com/office/word/2010/wordprocessingDrawing" xmlns:wp="http://schemas.openxmlformats.org/drawingml/2006/wordprocessingDrawing" xmlns:w10="urn:schemas-microsoft-com:office:word" xmlns:w="http://schemas.openxmlformats.org/wordprocessingml/2006/main" xmlns:w14="http://schemas.microsoft.com/office/word/2010/wordml" xmlns:wpg="http://schemas.microsoft.com/office/word/2010/wordprocessingGroup" xmlns:wpi="http://schemas.microsoft.com/office/word/2010/wordprocessingInk" xmlns:wne="http://schemas.microsoft.com/office/word/2006/wordml" xmlns:wps="http://schemas.microsoft.com/office/word/2010/wordprocessingShape" mc:Ignorable="w14 wp14">
+<w:ftr xmlns:wpc="http://schemas.microsoft.com/office/word/2010/wordprocessingCanvas" xmlns:mc="http://schemas.openxmlformats.org/markup-compatibility/2006" xmlns:o="urn:schemas-microsoft-com:office:office" xmlns:r="http://schemas.openxmlformats.org/officeDocument/2006/relationships" xmlns:m="http://schemas.openxmlformats.org/officeDocument/2006/math" xmlns:v="urn:schemas-microsoft-com:vml" xmlns:wp14="http://schemas.microsoft.com/office/word/2010/wordprocessingDrawing" xmlns:wp="http://schemas.openxmlformats.org/drawingml/2006/wordprocessingDrawing" xmlns:w10="urn:schemas-microsoft-com:office:word" xmlns:w="http://schemas.openxmlformats.org/wordprocessingml/2006/main" xmlns:w14="http://schemas.microsoft.com/office/word/2010/wordml" xmlns:w15="http://schemas.microsoft.com/office/word/2012/wordml" xmlns:wpg="http://schemas.microsoft.com/office/word/2010/wordprocessingGroup" xmlns:wpi="http://schemas.microsoft.com/office/word/2010/wordprocessingInk" xmlns:wne="http://schemas.microsoft.com/office/word/2006/wordml" xmlns:wps="http://schemas.microsoft.com/office/word/2010/wordprocessingShape" mc:Ignorable="w14 w15 wp14">
   <w:p>
     <w:pPr>
       <w:pStyle w:val="a7"/>
@@ -11488,7 +11699,7 @@
         <w:noProof/>
         <w:kern w:val="0"/>
       </w:rPr>
-      <w:t>3</w:t>
+      <w:t>2</w:t>
     </w:r>
     <w:r>
       <w:rPr>
@@ -11554,7 +11765,7 @@
         <w:noProof/>
         <w:kern w:val="0"/>
       </w:rPr>
-      <w:t>10</w:t>
+      <w:t>3</w:t>
     </w:r>
     <w:r>
       <w:rPr>
@@ -11581,7 +11792,7 @@
 </file>
 
 <file path=word/footer3.xml><?xml version="1.0" encoding="utf-8"?>
-<w:ftr xmlns:wpc="http://schemas.microsoft.com/office/word/2010/wordprocessingCanvas" xmlns:mc="http://schemas.openxmlformats.org/markup-compatibility/2006" xmlns:o="urn:schemas-microsoft-com:office:office" xmlns:r="http://schemas.openxmlformats.org/officeDocument/2006/relationships" xmlns:m="http://schemas.openxmlformats.org/officeDocument/2006/math" xmlns:v="urn:schemas-microsoft-com:vml" xmlns:wp14="http://schemas.microsoft.com/office/word/2010/wordprocessingDrawing" xmlns:wp="http://schemas.openxmlformats.org/drawingml/2006/wordprocessingDrawing" xmlns:w10="urn:schemas-microsoft-com:office:word" xmlns:w="http://schemas.openxmlformats.org/wordprocessingml/2006/main" xmlns:w14="http://schemas.microsoft.com/office/word/2010/wordml" xmlns:wpg="http://schemas.microsoft.com/office/word/2010/wordprocessingGroup" xmlns:wpi="http://schemas.microsoft.com/office/word/2010/wordprocessingInk" xmlns:wne="http://schemas.microsoft.com/office/word/2006/wordml" xmlns:wps="http://schemas.microsoft.com/office/word/2010/wordprocessingShape" mc:Ignorable="w14 wp14">
+<w:ftr xmlns:wpc="http://schemas.microsoft.com/office/word/2010/wordprocessingCanvas" xmlns:mc="http://schemas.openxmlformats.org/markup-compatibility/2006" xmlns:o="urn:schemas-microsoft-com:office:office" xmlns:r="http://schemas.openxmlformats.org/officeDocument/2006/relationships" xmlns:m="http://schemas.openxmlformats.org/officeDocument/2006/math" xmlns:v="urn:schemas-microsoft-com:vml" xmlns:wp14="http://schemas.microsoft.com/office/word/2010/wordprocessingDrawing" xmlns:wp="http://schemas.openxmlformats.org/drawingml/2006/wordprocessingDrawing" xmlns:w10="urn:schemas-microsoft-com:office:word" xmlns:w="http://schemas.openxmlformats.org/wordprocessingml/2006/main" xmlns:w14="http://schemas.microsoft.com/office/word/2010/wordml" xmlns:w15="http://schemas.microsoft.com/office/word/2012/wordml" xmlns:wpg="http://schemas.microsoft.com/office/word/2010/wordprocessingGroup" xmlns:wpi="http://schemas.microsoft.com/office/word/2010/wordprocessingInk" xmlns:wne="http://schemas.microsoft.com/office/word/2006/wordml" xmlns:wps="http://schemas.microsoft.com/office/word/2010/wordprocessingShape" mc:Ignorable="w14 w15 wp14">
   <w:p>
     <w:pPr>
       <w:pStyle w:val="a7"/>
@@ -11592,7 +11803,7 @@
 </file>
 
 <file path=word/footnotes.xml><?xml version="1.0" encoding="utf-8"?>
-<w:footnotes xmlns:wpc="http://schemas.microsoft.com/office/word/2010/wordprocessingCanvas" xmlns:mc="http://schemas.openxmlformats.org/markup-compatibility/2006" xmlns:o="urn:schemas-microsoft-com:office:office" xmlns:r="http://schemas.openxmlformats.org/officeDocument/2006/relationships" xmlns:m="http://schemas.openxmlformats.org/officeDocument/2006/math" xmlns:v="urn:schemas-microsoft-com:vml" xmlns:wp14="http://schemas.microsoft.com/office/word/2010/wordprocessingDrawing" xmlns:wp="http://schemas.openxmlformats.org/drawingml/2006/wordprocessingDrawing" xmlns:w10="urn:schemas-microsoft-com:office:word" xmlns:w="http://schemas.openxmlformats.org/wordprocessingml/2006/main" xmlns:w14="http://schemas.microsoft.com/office/word/2010/wordml" xmlns:wpg="http://schemas.microsoft.com/office/word/2010/wordprocessingGroup" xmlns:wpi="http://schemas.microsoft.com/office/word/2010/wordprocessingInk" xmlns:wne="http://schemas.microsoft.com/office/word/2006/wordml" xmlns:wps="http://schemas.microsoft.com/office/word/2010/wordprocessingShape" mc:Ignorable="w14 wp14">
+<w:footnotes xmlns:wpc="http://schemas.microsoft.com/office/word/2010/wordprocessingCanvas" xmlns:mc="http://schemas.openxmlformats.org/markup-compatibility/2006" xmlns:o="urn:schemas-microsoft-com:office:office" xmlns:r="http://schemas.openxmlformats.org/officeDocument/2006/relationships" xmlns:m="http://schemas.openxmlformats.org/officeDocument/2006/math" xmlns:v="urn:schemas-microsoft-com:vml" xmlns:wp14="http://schemas.microsoft.com/office/word/2010/wordprocessingDrawing" xmlns:wp="http://schemas.openxmlformats.org/drawingml/2006/wordprocessingDrawing" xmlns:w10="urn:schemas-microsoft-com:office:word" xmlns:w="http://schemas.openxmlformats.org/wordprocessingml/2006/main" xmlns:w14="http://schemas.microsoft.com/office/word/2010/wordml" xmlns:w15="http://schemas.microsoft.com/office/word/2012/wordml" xmlns:wpg="http://schemas.microsoft.com/office/word/2010/wordprocessingGroup" xmlns:wpi="http://schemas.microsoft.com/office/word/2010/wordprocessingInk" xmlns:wne="http://schemas.microsoft.com/office/word/2006/wordml" xmlns:wps="http://schemas.microsoft.com/office/word/2010/wordprocessingShape" mc:Ignorable="w14 w15 wp14">
   <w:footnote w:type="separator" w:id="-1">
     <w:p>
       <w:pPr>
@@ -11611,13 +11822,21 @@
       <w:r>
         <w:continuationSeparator/>
       </w:r>
+    </w:p>
+  </w:footnote>
+  <w:footnote w:type="continuationNotice" w:id="1">
+    <w:p>
+      <w:pPr>
+        <w:spacing w:line="240" w:lineRule="auto"/>
+        <w:ind w:firstLine="480"/>
+      </w:pPr>
     </w:p>
   </w:footnote>
 </w:footnotes>
 </file>
 
 <file path=word/header1.xml><?xml version="1.0" encoding="utf-8"?>
-<w:hdr xmlns:wpc="http://schemas.microsoft.com/office/word/2010/wordprocessingCanvas" xmlns:mc="http://schemas.openxmlformats.org/markup-compatibility/2006" xmlns:o="urn:schemas-microsoft-com:office:office" xmlns:r="http://schemas.openxmlformats.org/officeDocument/2006/relationships" xmlns:m="http://schemas.openxmlformats.org/officeDocument/2006/math" xmlns:v="urn:schemas-microsoft-com:vml" xmlns:wp14="http://schemas.microsoft.com/office/word/2010/wordprocessingDrawing" xmlns:wp="http://schemas.openxmlformats.org/drawingml/2006/wordprocessingDrawing" xmlns:w10="urn:schemas-microsoft-com:office:word" xmlns:w="http://schemas.openxmlformats.org/wordprocessingml/2006/main" xmlns:w14="http://schemas.microsoft.com/office/word/2010/wordml" xmlns:wpg="http://schemas.microsoft.com/office/word/2010/wordprocessingGroup" xmlns:wpi="http://schemas.microsoft.com/office/word/2010/wordprocessingInk" xmlns:wne="http://schemas.microsoft.com/office/word/2006/wordml" xmlns:wps="http://schemas.microsoft.com/office/word/2010/wordprocessingShape" mc:Ignorable="w14 wp14">
+<w:hdr xmlns:wpc="http://schemas.microsoft.com/office/word/2010/wordprocessingCanvas" xmlns:mc="http://schemas.openxmlformats.org/markup-compatibility/2006" xmlns:o="urn:schemas-microsoft-com:office:office" xmlns:r="http://schemas.openxmlformats.org/officeDocument/2006/relationships" xmlns:m="http://schemas.openxmlformats.org/officeDocument/2006/math" xmlns:v="urn:schemas-microsoft-com:vml" xmlns:wp14="http://schemas.microsoft.com/office/word/2010/wordprocessingDrawing" xmlns:wp="http://schemas.openxmlformats.org/drawingml/2006/wordprocessingDrawing" xmlns:w10="urn:schemas-microsoft-com:office:word" xmlns:w="http://schemas.openxmlformats.org/wordprocessingml/2006/main" xmlns:w14="http://schemas.microsoft.com/office/word/2010/wordml" xmlns:w15="http://schemas.microsoft.com/office/word/2012/wordml" xmlns:wpg="http://schemas.microsoft.com/office/word/2010/wordprocessingGroup" xmlns:wpi="http://schemas.microsoft.com/office/word/2010/wordprocessingInk" xmlns:wne="http://schemas.microsoft.com/office/word/2006/wordml" xmlns:wps="http://schemas.microsoft.com/office/word/2010/wordprocessingShape" mc:Ignorable="w14 w15 wp14">
   <w:p>
     <w:pPr>
       <w:pStyle w:val="a6"/>
@@ -11628,7 +11847,7 @@
 </file>
 
 <file path=word/header2.xml><?xml version="1.0" encoding="utf-8"?>
-<w:hdr xmlns:wpc="http://schemas.microsoft.com/office/word/2010/wordprocessingCanvas" xmlns:mc="http://schemas.openxmlformats.org/markup-compatibility/2006" xmlns:o="urn:schemas-microsoft-com:office:office" xmlns:r="http://schemas.openxmlformats.org/officeDocument/2006/relationships" xmlns:m="http://schemas.openxmlformats.org/officeDocument/2006/math" xmlns:v="urn:schemas-microsoft-com:vml" xmlns:wp14="http://schemas.microsoft.com/office/word/2010/wordprocessingDrawing" xmlns:wp="http://schemas.openxmlformats.org/drawingml/2006/wordprocessingDrawing" xmlns:w10="urn:schemas-microsoft-com:office:word" xmlns:w="http://schemas.openxmlformats.org/wordprocessingml/2006/main" xmlns:w14="http://schemas.microsoft.com/office/word/2010/wordml" xmlns:wpg="http://schemas.microsoft.com/office/word/2010/wordprocessingGroup" xmlns:wpi="http://schemas.microsoft.com/office/word/2010/wordprocessingInk" xmlns:wne="http://schemas.microsoft.com/office/word/2006/wordml" xmlns:wps="http://schemas.microsoft.com/office/word/2010/wordprocessingShape" mc:Ignorable="w14 wp14">
+<w:hdr xmlns:wpc="http://schemas.microsoft.com/office/word/2010/wordprocessingCanvas" xmlns:mc="http://schemas.openxmlformats.org/markup-compatibility/2006" xmlns:o="urn:schemas-microsoft-com:office:office" xmlns:r="http://schemas.openxmlformats.org/officeDocument/2006/relationships" xmlns:m="http://schemas.openxmlformats.org/officeDocument/2006/math" xmlns:v="urn:schemas-microsoft-com:vml" xmlns:wp14="http://schemas.microsoft.com/office/word/2010/wordprocessingDrawing" xmlns:wp="http://schemas.openxmlformats.org/drawingml/2006/wordprocessingDrawing" xmlns:w10="urn:schemas-microsoft-com:office:word" xmlns:w="http://schemas.openxmlformats.org/wordprocessingml/2006/main" xmlns:w14="http://schemas.microsoft.com/office/word/2010/wordml" xmlns:w15="http://schemas.microsoft.com/office/word/2012/wordml" xmlns:wpg="http://schemas.microsoft.com/office/word/2010/wordprocessingGroup" xmlns:wpi="http://schemas.microsoft.com/office/word/2010/wordprocessingInk" xmlns:wne="http://schemas.microsoft.com/office/word/2006/wordml" xmlns:wps="http://schemas.microsoft.com/office/word/2010/wordprocessingShape" mc:Ignorable="w14 w15 wp14">
   <w:p>
     <w:pPr>
       <w:pStyle w:val="a6"/>
@@ -11694,7 +11913,7 @@
 </file>
 
 <file path=word/header3.xml><?xml version="1.0" encoding="utf-8"?>
-<w:hdr xmlns:wpc="http://schemas.microsoft.com/office/word/2010/wordprocessingCanvas" xmlns:mc="http://schemas.openxmlformats.org/markup-compatibility/2006" xmlns:o="urn:schemas-microsoft-com:office:office" xmlns:r="http://schemas.openxmlformats.org/officeDocument/2006/relationships" xmlns:m="http://schemas.openxmlformats.org/officeDocument/2006/math" xmlns:v="urn:schemas-microsoft-com:vml" xmlns:wp14="http://schemas.microsoft.com/office/word/2010/wordprocessingDrawing" xmlns:wp="http://schemas.openxmlformats.org/drawingml/2006/wordprocessingDrawing" xmlns:w10="urn:schemas-microsoft-com:office:word" xmlns:w="http://schemas.openxmlformats.org/wordprocessingml/2006/main" xmlns:w14="http://schemas.microsoft.com/office/word/2010/wordml" xmlns:wpg="http://schemas.microsoft.com/office/word/2010/wordprocessingGroup" xmlns:wpi="http://schemas.microsoft.com/office/word/2010/wordprocessingInk" xmlns:wne="http://schemas.microsoft.com/office/word/2006/wordml" xmlns:wps="http://schemas.microsoft.com/office/word/2010/wordprocessingShape" mc:Ignorable="w14 wp14">
+<w:hdr xmlns:wpc="http://schemas.microsoft.com/office/word/2010/wordprocessingCanvas" xmlns:mc="http://schemas.openxmlformats.org/markup-compatibility/2006" xmlns:o="urn:schemas-microsoft-com:office:office" xmlns:r="http://schemas.openxmlformats.org/officeDocument/2006/relationships" xmlns:m="http://schemas.openxmlformats.org/officeDocument/2006/math" xmlns:v="urn:schemas-microsoft-com:vml" xmlns:wp14="http://schemas.microsoft.com/office/word/2010/wordprocessingDrawing" xmlns:wp="http://schemas.openxmlformats.org/drawingml/2006/wordprocessingDrawing" xmlns:w10="urn:schemas-microsoft-com:office:word" xmlns:w="http://schemas.openxmlformats.org/wordprocessingml/2006/main" xmlns:w14="http://schemas.microsoft.com/office/word/2010/wordml" xmlns:w15="http://schemas.microsoft.com/office/word/2012/wordml" xmlns:wpg="http://schemas.microsoft.com/office/word/2010/wordprocessingGroup" xmlns:wpi="http://schemas.microsoft.com/office/word/2010/wordprocessingInk" xmlns:wne="http://schemas.microsoft.com/office/word/2006/wordml" xmlns:wps="http://schemas.microsoft.com/office/word/2010/wordprocessingShape" mc:Ignorable="w14 w15 wp14">
   <w:p>
     <w:pPr>
       <w:pStyle w:val="a6"/>
@@ -11708,7 +11927,7 @@
 </file>
 
 <file path=word/numbering.xml><?xml version="1.0" encoding="utf-8"?>
-<w:numbering xmlns:wpc="http://schemas.microsoft.com/office/word/2010/wordprocessingCanvas" xmlns:mc="http://schemas.openxmlformats.org/markup-compatibility/2006" xmlns:o="urn:schemas-microsoft-com:office:office" xmlns:r="http://schemas.openxmlformats.org/officeDocument/2006/relationships" xmlns:m="http://schemas.openxmlformats.org/officeDocument/2006/math" xmlns:v="urn:schemas-microsoft-com:vml" xmlns:wp14="http://schemas.microsoft.com/office/word/2010/wordprocessingDrawing" xmlns:wp="http://schemas.openxmlformats.org/drawingml/2006/wordprocessingDrawing" xmlns:w10="urn:schemas-microsoft-com:office:word" xmlns:w="http://schemas.openxmlformats.org/wordprocessingml/2006/main" xmlns:w14="http://schemas.microsoft.com/office/word/2010/wordml" xmlns:wpg="http://schemas.microsoft.com/office/word/2010/wordprocessingGroup" xmlns:wpi="http://schemas.microsoft.com/office/word/2010/wordprocessingInk" xmlns:wne="http://schemas.microsoft.com/office/word/2006/wordml" xmlns:wps="http://schemas.microsoft.com/office/word/2010/wordprocessingShape" mc:Ignorable="w14 wp14">
+<w:numbering xmlns:wpc="http://schemas.microsoft.com/office/word/2010/wordprocessingCanvas" xmlns:mc="http://schemas.openxmlformats.org/markup-compatibility/2006" xmlns:o="urn:schemas-microsoft-com:office:office" xmlns:r="http://schemas.openxmlformats.org/officeDocument/2006/relationships" xmlns:m="http://schemas.openxmlformats.org/officeDocument/2006/math" xmlns:v="urn:schemas-microsoft-com:vml" xmlns:wp14="http://schemas.microsoft.com/office/word/2010/wordprocessingDrawing" xmlns:wp="http://schemas.openxmlformats.org/drawingml/2006/wordprocessingDrawing" xmlns:w10="urn:schemas-microsoft-com:office:word" xmlns:w="http://schemas.openxmlformats.org/wordprocessingml/2006/main" xmlns:w14="http://schemas.microsoft.com/office/word/2010/wordml" xmlns:w15="http://schemas.microsoft.com/office/word/2012/wordml" xmlns:wpg="http://schemas.microsoft.com/office/word/2010/wordprocessingGroup" xmlns:wpi="http://schemas.microsoft.com/office/word/2010/wordprocessingInk" xmlns:wne="http://schemas.microsoft.com/office/word/2006/wordml" xmlns:wps="http://schemas.microsoft.com/office/word/2010/wordprocessingShape" mc:Ignorable="w14 w15 wp14">
   <w:abstractNum w:abstractNumId="0">
     <w:nsid w:val="20A1723D"/>
     <w:multiLevelType w:val="hybridMultilevel"/>
@@ -12189,6 +12408,95 @@
     </w:lvl>
   </w:abstractNum>
   <w:abstractNum w:abstractNumId="5">
+    <w:nsid w:val="53FE0E04"/>
+    <w:multiLevelType w:val="hybridMultilevel"/>
+    <w:tmpl w:val="6A6AEB36"/>
+    <w:lvl w:ilvl="0" w:tplc="E0BAE05A">
+      <w:start w:val="1"/>
+      <w:numFmt w:val="lowerLetter"/>
+      <w:lvlText w:val="%1)"/>
+      <w:lvlJc w:val="left"/>
+      <w:pPr>
+        <w:ind w:left="840" w:hanging="360"/>
+      </w:pPr>
+      <w:rPr>
+        <w:rFonts w:hint="default"/>
+      </w:rPr>
+    </w:lvl>
+    <w:lvl w:ilvl="1" w:tplc="04090019" w:tentative="1">
+      <w:start w:val="1"/>
+      <w:numFmt w:val="lowerLetter"/>
+      <w:lvlText w:val="%2)"/>
+      <w:lvlJc w:val="left"/>
+      <w:pPr>
+        <w:ind w:left="1320" w:hanging="420"/>
+      </w:pPr>
+    </w:lvl>
+    <w:lvl w:ilvl="2" w:tplc="0409001B" w:tentative="1">
+      <w:start w:val="1"/>
+      <w:numFmt w:val="lowerRoman"/>
+      <w:lvlText w:val="%3."/>
+      <w:lvlJc w:val="right"/>
+      <w:pPr>
+        <w:ind w:left="1740" w:hanging="420"/>
+      </w:pPr>
+    </w:lvl>
+    <w:lvl w:ilvl="3" w:tplc="0409000F" w:tentative="1">
+      <w:start w:val="1"/>
+      <w:numFmt w:val="decimal"/>
+      <w:lvlText w:val="%4."/>
+      <w:lvlJc w:val="left"/>
+      <w:pPr>
+        <w:ind w:left="2160" w:hanging="420"/>
+      </w:pPr>
+    </w:lvl>
+    <w:lvl w:ilvl="4" w:tplc="04090019" w:tentative="1">
+      <w:start w:val="1"/>
+      <w:numFmt w:val="lowerLetter"/>
+      <w:lvlText w:val="%5)"/>
+      <w:lvlJc w:val="left"/>
+      <w:pPr>
+        <w:ind w:left="2580" w:hanging="420"/>
+      </w:pPr>
+    </w:lvl>
+    <w:lvl w:ilvl="5" w:tplc="0409001B" w:tentative="1">
+      <w:start w:val="1"/>
+      <w:numFmt w:val="lowerRoman"/>
+      <w:lvlText w:val="%6."/>
+      <w:lvlJc w:val="right"/>
+      <w:pPr>
+        <w:ind w:left="3000" w:hanging="420"/>
+      </w:pPr>
+    </w:lvl>
+    <w:lvl w:ilvl="6" w:tplc="0409000F" w:tentative="1">
+      <w:start w:val="1"/>
+      <w:numFmt w:val="decimal"/>
+      <w:lvlText w:val="%7."/>
+      <w:lvlJc w:val="left"/>
+      <w:pPr>
+        <w:ind w:left="3420" w:hanging="420"/>
+      </w:pPr>
+    </w:lvl>
+    <w:lvl w:ilvl="7" w:tplc="04090019" w:tentative="1">
+      <w:start w:val="1"/>
+      <w:numFmt w:val="lowerLetter"/>
+      <w:lvlText w:val="%8)"/>
+      <w:lvlJc w:val="left"/>
+      <w:pPr>
+        <w:ind w:left="3840" w:hanging="420"/>
+      </w:pPr>
+    </w:lvl>
+    <w:lvl w:ilvl="8" w:tplc="0409001B" w:tentative="1">
+      <w:start w:val="1"/>
+      <w:numFmt w:val="lowerRoman"/>
+      <w:lvlText w:val="%9."/>
+      <w:lvlJc w:val="right"/>
+      <w:pPr>
+        <w:ind w:left="4260" w:hanging="420"/>
+      </w:pPr>
+    </w:lvl>
+  </w:abstractNum>
+  <w:abstractNum w:abstractNumId="6">
     <w:nsid w:val="5FCF4553"/>
     <w:multiLevelType w:val="hybridMultilevel"/>
     <w:tmpl w:val="ACDADAD0"/>
@@ -12551,7 +12859,7 @@
     </w:lvlOverride>
   </w:num>
   <w:num w:numId="75">
-    <w:abstractNumId w:val="5"/>
+    <w:abstractNumId w:val="6"/>
   </w:num>
   <w:num w:numId="76">
     <w:abstractNumId w:val="2"/>
@@ -12559,12 +12867,15 @@
   <w:num w:numId="77">
     <w:abstractNumId w:val="4"/>
   </w:num>
+  <w:num w:numId="78">
+    <w:abstractNumId w:val="5"/>
+  </w:num>
   <w:numIdMacAtCleanup w:val="72"/>
 </w:numbering>
 </file>
 
 <file path=word/styles.xml><?xml version="1.0" encoding="utf-8"?>
-<w:styles xmlns:mc="http://schemas.openxmlformats.org/markup-compatibility/2006" xmlns:r="http://schemas.openxmlformats.org/officeDocument/2006/relationships" xmlns:w="http://schemas.openxmlformats.org/wordprocessingml/2006/main" xmlns:w14="http://schemas.microsoft.com/office/word/2010/wordml" mc:Ignorable="w14">
+<w:styles xmlns:mc="http://schemas.openxmlformats.org/markup-compatibility/2006" xmlns:r="http://schemas.openxmlformats.org/officeDocument/2006/relationships" xmlns:w="http://schemas.openxmlformats.org/wordprocessingml/2006/main" xmlns:w14="http://schemas.microsoft.com/office/word/2010/wordml" xmlns:w15="http://schemas.microsoft.com/office/word/2012/wordml" mc:Ignorable="w14 w15">
   <w:docDefaults>
     <w:rPrDefault>
       <w:rPr>
@@ -12574,144 +12885,371 @@
     </w:rPrDefault>
     <w:pPrDefault/>
   </w:docDefaults>
-  <w:latentStyles w:defLockedState="0" w:defUIPriority="0" w:defSemiHidden="1" w:defUnhideWhenUsed="1" w:defQFormat="0" w:count="267">
-    <w:lsdException w:name="Normal" w:semiHidden="0" w:unhideWhenUsed="0" w:qFormat="1"/>
-    <w:lsdException w:name="heading 1" w:semiHidden="0" w:unhideWhenUsed="0" w:qFormat="1"/>
-    <w:lsdException w:name="heading 2" w:semiHidden="0" w:unhideWhenUsed="0" w:qFormat="1"/>
-    <w:lsdException w:name="heading 3" w:qFormat="1"/>
-    <w:lsdException w:name="heading 4" w:qFormat="1"/>
-    <w:lsdException w:name="heading 5" w:qFormat="1"/>
-    <w:lsdException w:name="heading 6" w:qFormat="1"/>
-    <w:lsdException w:name="heading 7" w:qFormat="1"/>
-    <w:lsdException w:name="heading 8" w:qFormat="1"/>
-    <w:lsdException w:name="heading 9" w:qFormat="1"/>
-    <w:lsdException w:name="toc 1" w:uiPriority="39"/>
-    <w:lsdException w:name="toc 2" w:uiPriority="39"/>
-    <w:lsdException w:name="toc 3" w:uiPriority="39"/>
-    <w:lsdException w:name="caption" w:qFormat="1"/>
-    <w:lsdException w:name="List Number" w:semiHidden="0" w:unhideWhenUsed="0"/>
-    <w:lsdException w:name="List 4" w:semiHidden="0" w:unhideWhenUsed="0"/>
-    <w:lsdException w:name="List 5" w:semiHidden="0" w:unhideWhenUsed="0"/>
-    <w:lsdException w:name="Title" w:semiHidden="0" w:unhideWhenUsed="0" w:qFormat="1"/>
-    <w:lsdException w:name="Subtitle" w:semiHidden="0" w:uiPriority="11" w:unhideWhenUsed="0" w:qFormat="1"/>
-    <w:lsdException w:name="Salutation" w:semiHidden="0" w:unhideWhenUsed="0"/>
-    <w:lsdException w:name="Date" w:semiHidden="0" w:unhideWhenUsed="0"/>
-    <w:lsdException w:name="Body Text First Indent" w:semiHidden="0" w:unhideWhenUsed="0"/>
-    <w:lsdException w:name="Hyperlink" w:uiPriority="99"/>
-    <w:lsdException w:name="Strong" w:semiHidden="0" w:unhideWhenUsed="0" w:qFormat="1"/>
-    <w:lsdException w:name="Emphasis" w:semiHidden="0" w:unhideWhenUsed="0" w:qFormat="1"/>
-    <w:lsdException w:name="Table Grid" w:semiHidden="0" w:unhideWhenUsed="0"/>
-    <w:lsdException w:name="Placeholder Text" w:uiPriority="99" w:unhideWhenUsed="0"/>
-    <w:lsdException w:name="No Spacing" w:semiHidden="0" w:uiPriority="1" w:unhideWhenUsed="0" w:qFormat="1"/>
-    <w:lsdException w:name="Light Shading" w:semiHidden="0" w:uiPriority="60" w:unhideWhenUsed="0"/>
-    <w:lsdException w:name="Light List" w:semiHidden="0" w:uiPriority="61" w:unhideWhenUsed="0"/>
-    <w:lsdException w:name="Light Grid" w:semiHidden="0" w:uiPriority="62" w:unhideWhenUsed="0"/>
-    <w:lsdException w:name="Medium Shading 1" w:semiHidden="0" w:uiPriority="63" w:unhideWhenUsed="0"/>
-    <w:lsdException w:name="Medium Shading 2" w:semiHidden="0" w:uiPriority="64" w:unhideWhenUsed="0"/>
-    <w:lsdException w:name="Medium List 1" w:semiHidden="0" w:uiPriority="65" w:unhideWhenUsed="0"/>
-    <w:lsdException w:name="Medium List 2" w:semiHidden="0" w:uiPriority="66" w:unhideWhenUsed="0"/>
-    <w:lsdException w:name="Medium Grid 1" w:semiHidden="0" w:uiPriority="67" w:unhideWhenUsed="0"/>
-    <w:lsdException w:name="Medium Grid 2" w:semiHidden="0" w:uiPriority="68" w:unhideWhenUsed="0"/>
-    <w:lsdException w:name="Medium Grid 3" w:semiHidden="0" w:uiPriority="69" w:unhideWhenUsed="0"/>
-    <w:lsdException w:name="Dark List" w:semiHidden="0" w:uiPriority="70" w:unhideWhenUsed="0"/>
-    <w:lsdException w:name="Colorful Shading" w:semiHidden="0" w:uiPriority="71" w:unhideWhenUsed="0"/>
-    <w:lsdException w:name="Colorful List" w:semiHidden="0" w:uiPriority="72" w:unhideWhenUsed="0"/>
-    <w:lsdException w:name="Colorful Grid" w:semiHidden="0" w:uiPriority="73" w:unhideWhenUsed="0"/>
-    <w:lsdException w:name="Light Shading Accent 1" w:semiHidden="0" w:uiPriority="60" w:unhideWhenUsed="0"/>
-    <w:lsdException w:name="Light List Accent 1" w:semiHidden="0" w:uiPriority="61" w:unhideWhenUsed="0"/>
-    <w:lsdException w:name="Light Grid Accent 1" w:semiHidden="0" w:uiPriority="62" w:unhideWhenUsed="0"/>
-    <w:lsdException w:name="Medium Shading 1 Accent 1" w:semiHidden="0" w:uiPriority="63" w:unhideWhenUsed="0"/>
-    <w:lsdException w:name="Medium Shading 2 Accent 1" w:semiHidden="0" w:uiPriority="64" w:unhideWhenUsed="0"/>
-    <w:lsdException w:name="Medium List 1 Accent 1" w:semiHidden="0" w:uiPriority="65" w:unhideWhenUsed="0"/>
-    <w:lsdException w:name="Revision" w:uiPriority="99" w:unhideWhenUsed="0"/>
-    <w:lsdException w:name="List Paragraph" w:semiHidden="0" w:uiPriority="34" w:unhideWhenUsed="0" w:qFormat="1"/>
-    <w:lsdException w:name="Quote" w:semiHidden="0" w:uiPriority="29" w:unhideWhenUsed="0" w:qFormat="1"/>
-    <w:lsdException w:name="Intense Quote" w:semiHidden="0" w:uiPriority="30" w:unhideWhenUsed="0" w:qFormat="1"/>
-    <w:lsdException w:name="Medium List 2 Accent 1" w:semiHidden="0" w:uiPriority="66" w:unhideWhenUsed="0"/>
-    <w:lsdException w:name="Medium Grid 1 Accent 1" w:semiHidden="0" w:uiPriority="67" w:unhideWhenUsed="0"/>
-    <w:lsdException w:name="Medium Grid 2 Accent 1" w:semiHidden="0" w:uiPriority="68" w:unhideWhenUsed="0"/>
-    <w:lsdException w:name="Medium Grid 3 Accent 1" w:semiHidden="0" w:uiPriority="69" w:unhideWhenUsed="0"/>
-    <w:lsdException w:name="Dark List Accent 1" w:semiHidden="0" w:uiPriority="70" w:unhideWhenUsed="0"/>
-    <w:lsdException w:name="Colorful Shading Accent 1" w:semiHidden="0" w:uiPriority="71" w:unhideWhenUsed="0"/>
-    <w:lsdException w:name="Colorful List Accent 1" w:semiHidden="0" w:uiPriority="72" w:unhideWhenUsed="0"/>
-    <w:lsdException w:name="Colorful Grid Accent 1" w:semiHidden="0" w:uiPriority="73" w:unhideWhenUsed="0"/>
-    <w:lsdException w:name="Light Shading Accent 2" w:semiHidden="0" w:uiPriority="60" w:unhideWhenUsed="0"/>
-    <w:lsdException w:name="Light List Accent 2" w:semiHidden="0" w:uiPriority="61" w:unhideWhenUsed="0"/>
-    <w:lsdException w:name="Light Grid Accent 2" w:semiHidden="0" w:uiPriority="62" w:unhideWhenUsed="0"/>
-    <w:lsdException w:name="Medium Shading 1 Accent 2" w:semiHidden="0" w:uiPriority="63" w:unhideWhenUsed="0"/>
-    <w:lsdException w:name="Medium Shading 2 Accent 2" w:semiHidden="0" w:uiPriority="64" w:unhideWhenUsed="0"/>
-    <w:lsdException w:name="Medium List 1 Accent 2" w:semiHidden="0" w:uiPriority="65" w:unhideWhenUsed="0"/>
-    <w:lsdException w:name="Medium List 2 Accent 2" w:semiHidden="0" w:uiPriority="66" w:unhideWhenUsed="0"/>
-    <w:lsdException w:name="Medium Grid 1 Accent 2" w:semiHidden="0" w:uiPriority="67" w:unhideWhenUsed="0"/>
-    <w:lsdException w:name="Medium Grid 2 Accent 2" w:semiHidden="0" w:uiPriority="68" w:unhideWhenUsed="0"/>
-    <w:lsdException w:name="Medium Grid 3 Accent 2" w:semiHidden="0" w:uiPriority="69" w:unhideWhenUsed="0"/>
-    <w:lsdException w:name="Dark List Accent 2" w:semiHidden="0" w:uiPriority="70" w:unhideWhenUsed="0"/>
-    <w:lsdException w:name="Colorful Shading Accent 2" w:semiHidden="0" w:uiPriority="71" w:unhideWhenUsed="0"/>
-    <w:lsdException w:name="Colorful List Accent 2" w:semiHidden="0" w:uiPriority="72" w:unhideWhenUsed="0"/>
-    <w:lsdException w:name="Colorful Grid Accent 2" w:semiHidden="0" w:uiPriority="73" w:unhideWhenUsed="0"/>
-    <w:lsdException w:name="Light Shading Accent 3" w:semiHidden="0" w:uiPriority="60" w:unhideWhenUsed="0"/>
-    <w:lsdException w:name="Light List Accent 3" w:semiHidden="0" w:uiPriority="61" w:unhideWhenUsed="0"/>
-    <w:lsdException w:name="Light Grid Accent 3" w:semiHidden="0" w:uiPriority="62" w:unhideWhenUsed="0"/>
-    <w:lsdException w:name="Medium Shading 1 Accent 3" w:semiHidden="0" w:uiPriority="63" w:unhideWhenUsed="0"/>
-    <w:lsdException w:name="Medium Shading 2 Accent 3" w:semiHidden="0" w:uiPriority="64" w:unhideWhenUsed="0"/>
-    <w:lsdException w:name="Medium List 1 Accent 3" w:semiHidden="0" w:uiPriority="65" w:unhideWhenUsed="0"/>
-    <w:lsdException w:name="Medium List 2 Accent 3" w:semiHidden="0" w:uiPriority="66" w:unhideWhenUsed="0"/>
-    <w:lsdException w:name="Medium Grid 1 Accent 3" w:semiHidden="0" w:uiPriority="67" w:unhideWhenUsed="0"/>
-    <w:lsdException w:name="Medium Grid 2 Accent 3" w:semiHidden="0" w:uiPriority="68" w:unhideWhenUsed="0"/>
-    <w:lsdException w:name="Medium Grid 3 Accent 3" w:semiHidden="0" w:uiPriority="69" w:unhideWhenUsed="0"/>
-    <w:lsdException w:name="Dark List Accent 3" w:semiHidden="0" w:uiPriority="70" w:unhideWhenUsed="0"/>
-    <w:lsdException w:name="Colorful Shading Accent 3" w:semiHidden="0" w:uiPriority="71" w:unhideWhenUsed="0"/>
-    <w:lsdException w:name="Colorful List Accent 3" w:semiHidden="0" w:uiPriority="72" w:unhideWhenUsed="0"/>
-    <w:lsdException w:name="Colorful Grid Accent 3" w:semiHidden="0" w:uiPriority="73" w:unhideWhenUsed="0"/>
-    <w:lsdException w:name="Light Shading Accent 4" w:semiHidden="0" w:uiPriority="60" w:unhideWhenUsed="0"/>
-    <w:lsdException w:name="Light List Accent 4" w:semiHidden="0" w:uiPriority="61" w:unhideWhenUsed="0"/>
-    <w:lsdException w:name="Light Grid Accent 4" w:semiHidden="0" w:uiPriority="62" w:unhideWhenUsed="0"/>
-    <w:lsdException w:name="Medium Shading 1 Accent 4" w:semiHidden="0" w:uiPriority="63" w:unhideWhenUsed="0"/>
-    <w:lsdException w:name="Medium Shading 2 Accent 4" w:semiHidden="0" w:uiPriority="64" w:unhideWhenUsed="0"/>
-    <w:lsdException w:name="Medium List 1 Accent 4" w:semiHidden="0" w:uiPriority="65" w:unhideWhenUsed="0"/>
-    <w:lsdException w:name="Medium List 2 Accent 4" w:semiHidden="0" w:uiPriority="66" w:unhideWhenUsed="0"/>
-    <w:lsdException w:name="Medium Grid 1 Accent 4" w:semiHidden="0" w:uiPriority="67" w:unhideWhenUsed="0"/>
-    <w:lsdException w:name="Medium Grid 2 Accent 4" w:semiHidden="0" w:uiPriority="68" w:unhideWhenUsed="0"/>
-    <w:lsdException w:name="Medium Grid 3 Accent 4" w:semiHidden="0" w:uiPriority="69" w:unhideWhenUsed="0"/>
-    <w:lsdException w:name="Dark List Accent 4" w:semiHidden="0" w:uiPriority="70" w:unhideWhenUsed="0"/>
-    <w:lsdException w:name="Colorful Shading Accent 4" w:semiHidden="0" w:uiPriority="71" w:unhideWhenUsed="0"/>
-    <w:lsdException w:name="Colorful List Accent 4" w:semiHidden="0" w:uiPriority="72" w:unhideWhenUsed="0"/>
-    <w:lsdException w:name="Colorful Grid Accent 4" w:semiHidden="0" w:uiPriority="73" w:unhideWhenUsed="0"/>
-    <w:lsdException w:name="Light Shading Accent 5" w:semiHidden="0" w:uiPriority="60" w:unhideWhenUsed="0"/>
-    <w:lsdException w:name="Light List Accent 5" w:semiHidden="0" w:uiPriority="61" w:unhideWhenUsed="0"/>
-    <w:lsdException w:name="Light Grid Accent 5" w:semiHidden="0" w:uiPriority="62" w:unhideWhenUsed="0"/>
-    <w:lsdException w:name="Medium Shading 1 Accent 5" w:semiHidden="0" w:uiPriority="63" w:unhideWhenUsed="0"/>
-    <w:lsdException w:name="Medium Shading 2 Accent 5" w:semiHidden="0" w:uiPriority="64" w:unhideWhenUsed="0"/>
-    <w:lsdException w:name="Medium List 1 Accent 5" w:semiHidden="0" w:uiPriority="65" w:unhideWhenUsed="0"/>
-    <w:lsdException w:name="Medium List 2 Accent 5" w:semiHidden="0" w:uiPriority="66" w:unhideWhenUsed="0"/>
-    <w:lsdException w:name="Medium Grid 1 Accent 5" w:semiHidden="0" w:uiPriority="67" w:unhideWhenUsed="0"/>
-    <w:lsdException w:name="Medium Grid 2 Accent 5" w:semiHidden="0" w:uiPriority="68" w:unhideWhenUsed="0"/>
-    <w:lsdException w:name="Medium Grid 3 Accent 5" w:semiHidden="0" w:uiPriority="69" w:unhideWhenUsed="0"/>
-    <w:lsdException w:name="Dark List Accent 5" w:semiHidden="0" w:uiPriority="70" w:unhideWhenUsed="0"/>
-    <w:lsdException w:name="Colorful Shading Accent 5" w:semiHidden="0" w:uiPriority="71" w:unhideWhenUsed="0"/>
-    <w:lsdException w:name="Colorful List Accent 5" w:semiHidden="0" w:uiPriority="72" w:unhideWhenUsed="0"/>
-    <w:lsdException w:name="Colorful Grid Accent 5" w:semiHidden="0" w:uiPriority="73" w:unhideWhenUsed="0"/>
-    <w:lsdException w:name="Light Shading Accent 6" w:semiHidden="0" w:uiPriority="60" w:unhideWhenUsed="0"/>
-    <w:lsdException w:name="Light List Accent 6" w:semiHidden="0" w:uiPriority="61" w:unhideWhenUsed="0"/>
-    <w:lsdException w:name="Light Grid Accent 6" w:semiHidden="0" w:uiPriority="62" w:unhideWhenUsed="0"/>
-    <w:lsdException w:name="Medium Shading 1 Accent 6" w:semiHidden="0" w:uiPriority="63" w:unhideWhenUsed="0"/>
-    <w:lsdException w:name="Medium Shading 2 Accent 6" w:semiHidden="0" w:uiPriority="64" w:unhideWhenUsed="0"/>
-    <w:lsdException w:name="Medium List 1 Accent 6" w:semiHidden="0" w:uiPriority="65" w:unhideWhenUsed="0"/>
-    <w:lsdException w:name="Medium List 2 Accent 6" w:semiHidden="0" w:uiPriority="66" w:unhideWhenUsed="0"/>
-    <w:lsdException w:name="Medium Grid 1 Accent 6" w:semiHidden="0" w:uiPriority="67" w:unhideWhenUsed="0"/>
-    <w:lsdException w:name="Medium Grid 2 Accent 6" w:semiHidden="0" w:uiPriority="68" w:unhideWhenUsed="0"/>
-    <w:lsdException w:name="Medium Grid 3 Accent 6" w:semiHidden="0" w:uiPriority="69" w:unhideWhenUsed="0"/>
-    <w:lsdException w:name="Dark List Accent 6" w:semiHidden="0" w:uiPriority="70" w:unhideWhenUsed="0"/>
-    <w:lsdException w:name="Colorful Shading Accent 6" w:semiHidden="0" w:uiPriority="71" w:unhideWhenUsed="0"/>
-    <w:lsdException w:name="Colorful List Accent 6" w:semiHidden="0" w:uiPriority="72" w:unhideWhenUsed="0"/>
-    <w:lsdException w:name="Colorful Grid Accent 6" w:semiHidden="0" w:uiPriority="73" w:unhideWhenUsed="0"/>
-    <w:lsdException w:name="Subtle Emphasis" w:semiHidden="0" w:uiPriority="19" w:unhideWhenUsed="0" w:qFormat="1"/>
-    <w:lsdException w:name="Intense Emphasis" w:semiHidden="0" w:uiPriority="21" w:unhideWhenUsed="0" w:qFormat="1"/>
-    <w:lsdException w:name="Subtle Reference" w:semiHidden="0" w:uiPriority="31" w:unhideWhenUsed="0" w:qFormat="1"/>
-    <w:lsdException w:name="Intense Reference" w:semiHidden="0" w:uiPriority="32" w:unhideWhenUsed="0" w:qFormat="1"/>
-    <w:lsdException w:name="Book Title" w:semiHidden="0" w:uiPriority="33" w:unhideWhenUsed="0" w:qFormat="1"/>
-    <w:lsdException w:name="Bibliography" w:uiPriority="37"/>
-    <w:lsdException w:name="TOC Heading" w:uiPriority="39" w:qFormat="1"/>
+  <w:latentStyles w:defLockedState="0" w:defUIPriority="0" w:defSemiHidden="0" w:defUnhideWhenUsed="0" w:defQFormat="0" w:count="371">
+    <w:lsdException w:name="Normal" w:qFormat="1"/>
+    <w:lsdException w:name="heading 1" w:qFormat="1"/>
+    <w:lsdException w:name="heading 2" w:qFormat="1"/>
+    <w:lsdException w:name="heading 3" w:semiHidden="1" w:unhideWhenUsed="1" w:qFormat="1"/>
+    <w:lsdException w:name="heading 4" w:semiHidden="1" w:unhideWhenUsed="1" w:qFormat="1"/>
+    <w:lsdException w:name="heading 5" w:semiHidden="1" w:unhideWhenUsed="1" w:qFormat="1"/>
+    <w:lsdException w:name="heading 6" w:semiHidden="1" w:unhideWhenUsed="1" w:qFormat="1"/>
+    <w:lsdException w:name="heading 7" w:semiHidden="1" w:unhideWhenUsed="1" w:qFormat="1"/>
+    <w:lsdException w:name="heading 8" w:semiHidden="1" w:unhideWhenUsed="1" w:qFormat="1"/>
+    <w:lsdException w:name="heading 9" w:semiHidden="1" w:unhideWhenUsed="1" w:qFormat="1"/>
+    <w:lsdException w:name="index 1" w:semiHidden="1" w:unhideWhenUsed="1"/>
+    <w:lsdException w:name="index 2" w:semiHidden="1" w:unhideWhenUsed="1"/>
+    <w:lsdException w:name="index 3" w:semiHidden="1" w:unhideWhenUsed="1"/>
+    <w:lsdException w:name="index 4" w:semiHidden="1" w:unhideWhenUsed="1"/>
+    <w:lsdException w:name="index 5" w:semiHidden="1" w:unhideWhenUsed="1"/>
+    <w:lsdException w:name="index 6" w:semiHidden="1" w:unhideWhenUsed="1"/>
+    <w:lsdException w:name="index 7" w:semiHidden="1" w:unhideWhenUsed="1"/>
+    <w:lsdException w:name="index 8" w:semiHidden="1" w:unhideWhenUsed="1"/>
+    <w:lsdException w:name="index 9" w:semiHidden="1" w:unhideWhenUsed="1"/>
+    <w:lsdException w:name="toc 1" w:semiHidden="1" w:uiPriority="39" w:unhideWhenUsed="1"/>
+    <w:lsdException w:name="toc 2" w:semiHidden="1" w:uiPriority="39" w:unhideWhenUsed="1"/>
+    <w:lsdException w:name="toc 3" w:semiHidden="1" w:uiPriority="39" w:unhideWhenUsed="1"/>
+    <w:lsdException w:name="toc 4" w:semiHidden="1" w:unhideWhenUsed="1"/>
+    <w:lsdException w:name="toc 5" w:semiHidden="1" w:unhideWhenUsed="1"/>
+    <w:lsdException w:name="toc 6" w:semiHidden="1" w:unhideWhenUsed="1"/>
+    <w:lsdException w:name="toc 7" w:semiHidden="1" w:unhideWhenUsed="1"/>
+    <w:lsdException w:name="toc 8" w:semiHidden="1" w:unhideWhenUsed="1"/>
+    <w:lsdException w:name="toc 9" w:semiHidden="1" w:unhideWhenUsed="1"/>
+    <w:lsdException w:name="Normal Indent" w:semiHidden="1" w:unhideWhenUsed="1"/>
+    <w:lsdException w:name="footnote text" w:semiHidden="1" w:unhideWhenUsed="1"/>
+    <w:lsdException w:name="annotation text" w:semiHidden="1" w:unhideWhenUsed="1"/>
+    <w:lsdException w:name="header" w:semiHidden="1" w:unhideWhenUsed="1"/>
+    <w:lsdException w:name="footer" w:semiHidden="1" w:unhideWhenUsed="1"/>
+    <w:lsdException w:name="index heading" w:semiHidden="1" w:unhideWhenUsed="1"/>
+    <w:lsdException w:name="caption" w:semiHidden="1" w:unhideWhenUsed="1" w:qFormat="1"/>
+    <w:lsdException w:name="table of figures" w:semiHidden="1" w:unhideWhenUsed="1"/>
+    <w:lsdException w:name="envelope address" w:semiHidden="1" w:unhideWhenUsed="1"/>
+    <w:lsdException w:name="envelope return" w:semiHidden="1" w:unhideWhenUsed="1"/>
+    <w:lsdException w:name="footnote reference" w:semiHidden="1" w:unhideWhenUsed="1"/>
+    <w:lsdException w:name="annotation reference" w:semiHidden="1" w:unhideWhenUsed="1"/>
+    <w:lsdException w:name="line number" w:semiHidden="1" w:unhideWhenUsed="1"/>
+    <w:lsdException w:name="page number" w:semiHidden="1" w:unhideWhenUsed="1"/>
+    <w:lsdException w:name="endnote reference" w:semiHidden="1" w:unhideWhenUsed="1"/>
+    <w:lsdException w:name="endnote text" w:semiHidden="1" w:unhideWhenUsed="1"/>
+    <w:lsdException w:name="table of authorities" w:semiHidden="1" w:unhideWhenUsed="1"/>
+    <w:lsdException w:name="macro" w:semiHidden="1" w:unhideWhenUsed="1"/>
+    <w:lsdException w:name="toa heading" w:semiHidden="1" w:unhideWhenUsed="1"/>
+    <w:lsdException w:name="List" w:semiHidden="1" w:unhideWhenUsed="1"/>
+    <w:lsdException w:name="List Bullet" w:semiHidden="1" w:unhideWhenUsed="1"/>
+    <w:lsdException w:name="List 2" w:semiHidden="1" w:unhideWhenUsed="1"/>
+    <w:lsdException w:name="List 3" w:semiHidden="1" w:unhideWhenUsed="1"/>
+    <w:lsdException w:name="List Bullet 2" w:semiHidden="1" w:unhideWhenUsed="1"/>
+    <w:lsdException w:name="List Bullet 3" w:semiHidden="1" w:unhideWhenUsed="1"/>
+    <w:lsdException w:name="List Bullet 4" w:semiHidden="1" w:unhideWhenUsed="1"/>
+    <w:lsdException w:name="List Bullet 5" w:semiHidden="1" w:unhideWhenUsed="1"/>
+    <w:lsdException w:name="List Number 2" w:semiHidden="1" w:unhideWhenUsed="1"/>
+    <w:lsdException w:name="List Number 3" w:semiHidden="1" w:unhideWhenUsed="1"/>
+    <w:lsdException w:name="List Number 4" w:semiHidden="1" w:unhideWhenUsed="1"/>
+    <w:lsdException w:name="List Number 5" w:semiHidden="1" w:unhideWhenUsed="1"/>
+    <w:lsdException w:name="Title" w:qFormat="1"/>
+    <w:lsdException w:name="Closing" w:semiHidden="1" w:unhideWhenUsed="1"/>
+    <w:lsdException w:name="Signature" w:semiHidden="1" w:unhideWhenUsed="1"/>
+    <w:lsdException w:name="Default Paragraph Font" w:semiHidden="1" w:uiPriority="1" w:unhideWhenUsed="1"/>
+    <w:lsdException w:name="Body Text" w:semiHidden="1" w:unhideWhenUsed="1"/>
+    <w:lsdException w:name="Body Text Indent" w:semiHidden="1" w:unhideWhenUsed="1"/>
+    <w:lsdException w:name="List Continue" w:semiHidden="1" w:unhideWhenUsed="1"/>
+    <w:lsdException w:name="List Continue 2" w:semiHidden="1" w:unhideWhenUsed="1"/>
+    <w:lsdException w:name="List Continue 3" w:semiHidden="1" w:unhideWhenUsed="1"/>
+    <w:lsdException w:name="List Continue 4" w:semiHidden="1" w:unhideWhenUsed="1"/>
+    <w:lsdException w:name="List Continue 5" w:semiHidden="1" w:unhideWhenUsed="1"/>
+    <w:lsdException w:name="Message Header" w:semiHidden="1" w:unhideWhenUsed="1"/>
+    <w:lsdException w:name="Subtitle" w:uiPriority="11" w:qFormat="1"/>
+    <w:lsdException w:name="Body Text First Indent 2" w:semiHidden="1" w:unhideWhenUsed="1"/>
+    <w:lsdException w:name="Note Heading" w:semiHidden="1" w:unhideWhenUsed="1"/>
+    <w:lsdException w:name="Body Text 2" w:semiHidden="1" w:unhideWhenUsed="1"/>
+    <w:lsdException w:name="Body Text 3" w:semiHidden="1" w:unhideWhenUsed="1"/>
+    <w:lsdException w:name="Body Text Indent 2" w:semiHidden="1" w:unhideWhenUsed="1"/>
+    <w:lsdException w:name="Body Text Indent 3" w:semiHidden="1" w:unhideWhenUsed="1"/>
+    <w:lsdException w:name="Block Text" w:semiHidden="1" w:unhideWhenUsed="1"/>
+    <w:lsdException w:name="Hyperlink" w:semiHidden="1" w:uiPriority="99" w:unhideWhenUsed="1"/>
+    <w:lsdException w:name="FollowedHyperlink" w:semiHidden="1" w:unhideWhenUsed="1"/>
+    <w:lsdException w:name="Strong" w:qFormat="1"/>
+    <w:lsdException w:name="Emphasis" w:qFormat="1"/>
+    <w:lsdException w:name="Document Map" w:semiHidden="1" w:unhideWhenUsed="1"/>
+    <w:lsdException w:name="Plain Text" w:semiHidden="1" w:unhideWhenUsed="1"/>
+    <w:lsdException w:name="E-mail Signature" w:semiHidden="1" w:unhideWhenUsed="1"/>
+    <w:lsdException w:name="HTML Top of Form" w:semiHidden="1" w:unhideWhenUsed="1"/>
+    <w:lsdException w:name="HTML Bottom of Form" w:semiHidden="1" w:unhideWhenUsed="1"/>
+    <w:lsdException w:name="Normal (Web)" w:semiHidden="1" w:unhideWhenUsed="1"/>
+    <w:lsdException w:name="HTML Acronym" w:semiHidden="1" w:unhideWhenUsed="1"/>
+    <w:lsdException w:name="HTML Address" w:semiHidden="1" w:unhideWhenUsed="1"/>
+    <w:lsdException w:name="HTML Cite" w:semiHidden="1" w:unhideWhenUsed="1"/>
+    <w:lsdException w:name="HTML Code" w:semiHidden="1" w:unhideWhenUsed="1"/>
+    <w:lsdException w:name="HTML Definition" w:semiHidden="1" w:unhideWhenUsed="1"/>
+    <w:lsdException w:name="HTML Keyboard" w:semiHidden="1" w:unhideWhenUsed="1"/>
+    <w:lsdException w:name="HTML Preformatted" w:semiHidden="1" w:unhideWhenUsed="1"/>
+    <w:lsdException w:name="HTML Sample" w:semiHidden="1" w:unhideWhenUsed="1"/>
+    <w:lsdException w:name="HTML Typewriter" w:semiHidden="1" w:unhideWhenUsed="1"/>
+    <w:lsdException w:name="HTML Variable" w:semiHidden="1" w:unhideWhenUsed="1"/>
+    <w:lsdException w:name="Normal Table" w:semiHidden="1" w:unhideWhenUsed="1"/>
+    <w:lsdException w:name="annotation subject" w:semiHidden="1" w:unhideWhenUsed="1"/>
+    <w:lsdException w:name="No List" w:semiHidden="1" w:uiPriority="99" w:unhideWhenUsed="1"/>
+    <w:lsdException w:name="Outline List 1" w:semiHidden="1" w:unhideWhenUsed="1"/>
+    <w:lsdException w:name="Outline List 2" w:semiHidden="1" w:unhideWhenUsed="1"/>
+    <w:lsdException w:name="Outline List 3" w:semiHidden="1" w:unhideWhenUsed="1"/>
+    <w:lsdException w:name="Table Simple 1" w:semiHidden="1" w:unhideWhenUsed="1"/>
+    <w:lsdException w:name="Table Simple 2" w:semiHidden="1" w:unhideWhenUsed="1"/>
+    <w:lsdException w:name="Table Simple 3" w:semiHidden="1" w:unhideWhenUsed="1"/>
+    <w:lsdException w:name="Table Classic 1" w:semiHidden="1" w:unhideWhenUsed="1"/>
+    <w:lsdException w:name="Table Classic 2" w:semiHidden="1" w:unhideWhenUsed="1"/>
+    <w:lsdException w:name="Table Classic 3" w:semiHidden="1" w:unhideWhenUsed="1"/>
+    <w:lsdException w:name="Table Classic 4" w:semiHidden="1" w:unhideWhenUsed="1"/>
+    <w:lsdException w:name="Table Colorful 1" w:semiHidden="1" w:unhideWhenUsed="1"/>
+    <w:lsdException w:name="Table Colorful 2" w:semiHidden="1" w:unhideWhenUsed="1"/>
+    <w:lsdException w:name="Table Colorful 3" w:semiHidden="1" w:unhideWhenUsed="1"/>
+    <w:lsdException w:name="Table Columns 1" w:semiHidden="1" w:unhideWhenUsed="1"/>
+    <w:lsdException w:name="Table Columns 2" w:semiHidden="1" w:unhideWhenUsed="1"/>
+    <w:lsdException w:name="Table Columns 3" w:semiHidden="1" w:unhideWhenUsed="1"/>
+    <w:lsdException w:name="Table Columns 4" w:semiHidden="1" w:unhideWhenUsed="1"/>
+    <w:lsdException w:name="Table Columns 5" w:semiHidden="1" w:unhideWhenUsed="1"/>
+    <w:lsdException w:name="Table Grid 1" w:semiHidden="1" w:unhideWhenUsed="1"/>
+    <w:lsdException w:name="Table Grid 2" w:semiHidden="1" w:unhideWhenUsed="1"/>
+    <w:lsdException w:name="Table Grid 3" w:semiHidden="1" w:unhideWhenUsed="1"/>
+    <w:lsdException w:name="Table Grid 4" w:semiHidden="1" w:unhideWhenUsed="1"/>
+    <w:lsdException w:name="Table Grid 5" w:semiHidden="1" w:unhideWhenUsed="1"/>
+    <w:lsdException w:name="Table Grid 6" w:semiHidden="1" w:unhideWhenUsed="1"/>
+    <w:lsdException w:name="Table Grid 7" w:semiHidden="1" w:unhideWhenUsed="1"/>
+    <w:lsdException w:name="Table Grid 8" w:semiHidden="1" w:unhideWhenUsed="1"/>
+    <w:lsdException w:name="Table List 1" w:semiHidden="1" w:unhideWhenUsed="1"/>
+    <w:lsdException w:name="Table List 2" w:semiHidden="1" w:unhideWhenUsed="1"/>
+    <w:lsdException w:name="Table List 3" w:semiHidden="1" w:unhideWhenUsed="1"/>
+    <w:lsdException w:name="Table List 4" w:semiHidden="1" w:unhideWhenUsed="1"/>
+    <w:lsdException w:name="Table List 5" w:semiHidden="1" w:unhideWhenUsed="1"/>
+    <w:lsdException w:name="Table List 6" w:semiHidden="1" w:unhideWhenUsed="1"/>
+    <w:lsdException w:name="Table List 7" w:semiHidden="1" w:unhideWhenUsed="1"/>
+    <w:lsdException w:name="Table List 8" w:semiHidden="1" w:unhideWhenUsed="1"/>
+    <w:lsdException w:name="Table 3D effects 1" w:semiHidden="1" w:unhideWhenUsed="1"/>
+    <w:lsdException w:name="Table 3D effects 2" w:semiHidden="1" w:unhideWhenUsed="1"/>
+    <w:lsdException w:name="Table 3D effects 3" w:semiHidden="1" w:unhideWhenUsed="1"/>
+    <w:lsdException w:name="Table Contemporary" w:semiHidden="1" w:unhideWhenUsed="1"/>
+    <w:lsdException w:name="Table Elegant" w:semiHidden="1" w:unhideWhenUsed="1"/>
+    <w:lsdException w:name="Table Professional" w:semiHidden="1" w:unhideWhenUsed="1"/>
+    <w:lsdException w:name="Table Subtle 1" w:semiHidden="1" w:unhideWhenUsed="1"/>
+    <w:lsdException w:name="Table Subtle 2" w:semiHidden="1" w:unhideWhenUsed="1"/>
+    <w:lsdException w:name="Table Web 1" w:semiHidden="1" w:unhideWhenUsed="1"/>
+    <w:lsdException w:name="Table Web 2" w:semiHidden="1" w:unhideWhenUsed="1"/>
+    <w:lsdException w:name="Table Web 3" w:semiHidden="1" w:unhideWhenUsed="1"/>
+    <w:lsdException w:name="Balloon Text" w:semiHidden="1" w:unhideWhenUsed="1"/>
+    <w:lsdException w:name="Table Theme" w:semiHidden="1" w:unhideWhenUsed="1"/>
+    <w:lsdException w:name="Placeholder Text" w:semiHidden="1" w:uiPriority="99"/>
+    <w:lsdException w:name="No Spacing" w:uiPriority="1" w:qFormat="1"/>
+    <w:lsdException w:name="Light Shading" w:uiPriority="60"/>
+    <w:lsdException w:name="Light List" w:uiPriority="61"/>
+    <w:lsdException w:name="Light Grid" w:uiPriority="62"/>
+    <w:lsdException w:name="Medium Shading 1" w:uiPriority="63"/>
+    <w:lsdException w:name="Medium Shading 2" w:uiPriority="64"/>
+    <w:lsdException w:name="Medium List 1" w:uiPriority="65"/>
+    <w:lsdException w:name="Medium List 2" w:uiPriority="66"/>
+    <w:lsdException w:name="Medium Grid 1" w:uiPriority="67"/>
+    <w:lsdException w:name="Medium Grid 2" w:uiPriority="68"/>
+    <w:lsdException w:name="Medium Grid 3" w:uiPriority="69"/>
+    <w:lsdException w:name="Dark List" w:uiPriority="70"/>
+    <w:lsdException w:name="Colorful Shading" w:uiPriority="71"/>
+    <w:lsdException w:name="Colorful List" w:uiPriority="72"/>
+    <w:lsdException w:name="Colorful Grid" w:uiPriority="73"/>
+    <w:lsdException w:name="Light Shading Accent 1" w:uiPriority="60"/>
+    <w:lsdException w:name="Light List Accent 1" w:uiPriority="61"/>
+    <w:lsdException w:name="Light Grid Accent 1" w:uiPriority="62"/>
+    <w:lsdException w:name="Medium Shading 1 Accent 1" w:uiPriority="63"/>
+    <w:lsdException w:name="Medium Shading 2 Accent 1" w:uiPriority="64"/>
+    <w:lsdException w:name="Medium List 1 Accent 1" w:uiPriority="65"/>
+    <w:lsdException w:name="Revision" w:semiHidden="1" w:uiPriority="99"/>
+    <w:lsdException w:name="List Paragraph" w:uiPriority="34" w:qFormat="1"/>
+    <w:lsdException w:name="Quote" w:uiPriority="29" w:qFormat="1"/>
+    <w:lsdException w:name="Intense Quote" w:uiPriority="30" w:qFormat="1"/>
+    <w:lsdException w:name="Medium List 2 Accent 1" w:uiPriority="66"/>
+    <w:lsdException w:name="Medium Grid 1 Accent 1" w:uiPriority="67"/>
+    <w:lsdException w:name="Medium Grid 2 Accent 1" w:uiPriority="68"/>
+    <w:lsdException w:name="Medium Grid 3 Accent 1" w:uiPriority="69"/>
+    <w:lsdException w:name="Dark List Accent 1" w:uiPriority="70"/>
+    <w:lsdException w:name="Colorful Shading Accent 1" w:uiPriority="71"/>
+    <w:lsdException w:name="Colorful List Accent 1" w:uiPriority="72"/>
+    <w:lsdException w:name="Colorful Grid Accent 1" w:uiPriority="73"/>
+    <w:lsdException w:name="Light Shading Accent 2" w:uiPriority="60"/>
+    <w:lsdException w:name="Light List Accent 2" w:uiPriority="61"/>
+    <w:lsdException w:name="Light Grid Accent 2" w:uiPriority="62"/>
+    <w:lsdException w:name="Medium Shading 1 Accent 2" w:uiPriority="63"/>
+    <w:lsdException w:name="Medium Shading 2 Accent 2" w:uiPriority="64"/>
+    <w:lsdException w:name="Medium List 1 Accent 2" w:uiPriority="65"/>
+    <w:lsdException w:name="Medium List 2 Accent 2" w:uiPriority="66"/>
+    <w:lsdException w:name="Medium Grid 1 Accent 2" w:uiPriority="67"/>
+    <w:lsdException w:name="Medium Grid 2 Accent 2" w:uiPriority="68"/>
+    <w:lsdException w:name="Medium Grid 3 Accent 2" w:uiPriority="69"/>
+    <w:lsdException w:name="Dark List Accent 2" w:uiPriority="70"/>
+    <w:lsdException w:name="Colorful Shading Accent 2" w:uiPriority="71"/>
+    <w:lsdException w:name="Colorful List Accent 2" w:uiPriority="72"/>
+    <w:lsdException w:name="Colorful Grid Accent 2" w:uiPriority="73"/>
+    <w:lsdException w:name="Light Shading Accent 3" w:uiPriority="60"/>
+    <w:lsdException w:name="Light List Accent 3" w:uiPriority="61"/>
+    <w:lsdException w:name="Light Grid Accent 3" w:uiPriority="62"/>
+    <w:lsdException w:name="Medium Shading 1 Accent 3" w:uiPriority="63"/>
+    <w:lsdException w:name="Medium Shading 2 Accent 3" w:uiPriority="64"/>
+    <w:lsdException w:name="Medium List 1 Accent 3" w:uiPriority="65"/>
+    <w:lsdException w:name="Medium List 2 Accent 3" w:uiPriority="66"/>
+    <w:lsdException w:name="Medium Grid 1 Accent 3" w:uiPriority="67"/>
+    <w:lsdException w:name="Medium Grid 2 Accent 3" w:uiPriority="68"/>
+    <w:lsdException w:name="Medium Grid 3 Accent 3" w:uiPriority="69"/>
+    <w:lsdException w:name="Dark List Accent 3" w:uiPriority="70"/>
+    <w:lsdException w:name="Colorful Shading Accent 3" w:uiPriority="71"/>
+    <w:lsdException w:name="Colorful List Accent 3" w:uiPriority="72"/>
+    <w:lsdException w:name="Colorful Grid Accent 3" w:uiPriority="73"/>
+    <w:lsdException w:name="Light Shading Accent 4" w:uiPriority="60"/>
+    <w:lsdException w:name="Light List Accent 4" w:uiPriority="61"/>
+    <w:lsdException w:name="Light Grid Accent 4" w:uiPriority="62"/>
+    <w:lsdException w:name="Medium Shading 1 Accent 4" w:uiPriority="63"/>
+    <w:lsdException w:name="Medium Shading 2 Accent 4" w:uiPriority="64"/>
+    <w:lsdException w:name="Medium List 1 Accent 4" w:uiPriority="65"/>
+    <w:lsdException w:name="Medium List 2 Accent 4" w:uiPriority="66"/>
+    <w:lsdException w:name="Medium Grid 1 Accent 4" w:uiPriority="67"/>
+    <w:lsdException w:name="Medium Grid 2 Accent 4" w:uiPriority="68"/>
+    <w:lsdException w:name="Medium Grid 3 Accent 4" w:uiPriority="69"/>
+    <w:lsdException w:name="Dark List Accent 4" w:uiPriority="70"/>
+    <w:lsdException w:name="Colorful Shading Accent 4" w:uiPriority="71"/>
+    <w:lsdException w:name="Colorful List Accent 4" w:uiPriority="72"/>
+    <w:lsdException w:name="Colorful Grid Accent 4" w:uiPriority="73"/>
+    <w:lsdException w:name="Light Shading Accent 5" w:uiPriority="60"/>
+    <w:lsdException w:name="Light List Accent 5" w:uiPriority="61"/>
+    <w:lsdException w:name="Light Grid Accent 5" w:uiPriority="62"/>
+    <w:lsdException w:name="Medium Shading 1 Accent 5" w:uiPriority="63"/>
+    <w:lsdException w:name="Medium Shading 2 Accent 5" w:uiPriority="64"/>
+    <w:lsdException w:name="Medium List 1 Accent 5" w:uiPriority="65"/>
+    <w:lsdException w:name="Medium List 2 Accent 5" w:uiPriority="66"/>
+    <w:lsdException w:name="Medium Grid 1 Accent 5" w:uiPriority="67"/>
+    <w:lsdException w:name="Medium Grid 2 Accent 5" w:uiPriority="68"/>
+    <w:lsdException w:name="Medium Grid 3 Accent 5" w:uiPriority="69"/>
+    <w:lsdException w:name="Dark List Accent 5" w:uiPriority="70"/>
+    <w:lsdException w:name="Colorful Shading Accent 5" w:uiPriority="71"/>
+    <w:lsdException w:name="Colorful List Accent 5" w:uiPriority="72"/>
+    <w:lsdException w:name="Colorful Grid Accent 5" w:uiPriority="73"/>
+    <w:lsdException w:name="Light Shading Accent 6" w:uiPriority="60"/>
+    <w:lsdException w:name="Light List Accent 6" w:uiPriority="61"/>
+    <w:lsdException w:name="Light Grid Accent 6" w:uiPriority="62"/>
+    <w:lsdException w:name="Medium Shading 1 Accent 6" w:uiPriority="63"/>
+    <w:lsdException w:name="Medium Shading 2 Accent 6" w:uiPriority="64"/>
+    <w:lsdException w:name="Medium List 1 Accent 6" w:uiPriority="65"/>
+    <w:lsdException w:name="Medium List 2 Accent 6" w:uiPriority="66"/>
+    <w:lsdException w:name="Medium Grid 1 Accent 6" w:uiPriority="67"/>
+    <w:lsdException w:name="Medium Grid 2 Accent 6" w:uiPriority="68"/>
+    <w:lsdException w:name="Medium Grid 3 Accent 6" w:uiPriority="69"/>
+    <w:lsdException w:name="Dark List Accent 6" w:uiPriority="70"/>
+    <w:lsdException w:name="Colorful Shading Accent 6" w:uiPriority="71"/>
+    <w:lsdException w:name="Colorful List Accent 6" w:uiPriority="72"/>
+    <w:lsdException w:name="Colorful Grid Accent 6" w:uiPriority="73"/>
+    <w:lsdException w:name="Subtle Emphasis" w:uiPriority="19" w:qFormat="1"/>
+    <w:lsdException w:name="Intense Emphasis" w:uiPriority="21" w:qFormat="1"/>
+    <w:lsdException w:name="Subtle Reference" w:uiPriority="31" w:qFormat="1"/>
+    <w:lsdException w:name="Intense Reference" w:uiPriority="32" w:qFormat="1"/>
+    <w:lsdException w:name="Book Title" w:uiPriority="33" w:qFormat="1"/>
+    <w:lsdException w:name="Bibliography" w:semiHidden="1" w:uiPriority="37" w:unhideWhenUsed="1"/>
+    <w:lsdException w:name="TOC Heading" w:semiHidden="1" w:uiPriority="39" w:unhideWhenUsed="1" w:qFormat="1"/>
+    <w:lsdException w:name="Plain Table 1" w:uiPriority="41"/>
+    <w:lsdException w:name="Plain Table 2" w:uiPriority="42"/>
+    <w:lsdException w:name="Plain Table 3" w:uiPriority="43"/>
+    <w:lsdException w:name="Plain Table 4" w:uiPriority="44"/>
+    <w:lsdException w:name="Plain Table 5" w:uiPriority="45"/>
+    <w:lsdException w:name="Grid Table Light" w:uiPriority="40"/>
+    <w:lsdException w:name="Grid Table 1 Light" w:uiPriority="46"/>
+    <w:lsdException w:name="Grid Table 2" w:uiPriority="47"/>
+    <w:lsdException w:name="Grid Table 3" w:uiPriority="48"/>
+    <w:lsdException w:name="Grid Table 4" w:uiPriority="49"/>
+    <w:lsdException w:name="Grid Table 5 Dark" w:uiPriority="50"/>
+    <w:lsdException w:name="Grid Table 6 Colorful" w:uiPriority="51"/>
+    <w:lsdException w:name="Grid Table 7 Colorful" w:uiPriority="52"/>
+    <w:lsdException w:name="Grid Table 1 Light Accent 1" w:uiPriority="46"/>
+    <w:lsdException w:name="Grid Table 2 Accent 1" w:uiPriority="47"/>
+    <w:lsdException w:name="Grid Table 3 Accent 1" w:uiPriority="48"/>
+    <w:lsdException w:name="Grid Table 4 Accent 1" w:uiPriority="49"/>
+    <w:lsdException w:name="Grid Table 5 Dark Accent 1" w:uiPriority="50"/>
+    <w:lsdException w:name="Grid Table 6 Colorful Accent 1" w:uiPriority="51"/>
+    <w:lsdException w:name="Grid Table 7 Colorful Accent 1" w:uiPriority="52"/>
+    <w:lsdException w:name="Grid Table 1 Light Accent 2" w:uiPriority="46"/>
+    <w:lsdException w:name="Grid Table 2 Accent 2" w:uiPriority="47"/>
+    <w:lsdException w:name="Grid Table 3 Accent 2" w:uiPriority="48"/>
+    <w:lsdException w:name="Grid Table 4 Accent 2" w:uiPriority="49"/>
+    <w:lsdException w:name="Grid Table 5 Dark Accent 2" w:uiPriority="50"/>
+    <w:lsdException w:name="Grid Table 6 Colorful Accent 2" w:uiPriority="51"/>
+    <w:lsdException w:name="Grid Table 7 Colorful Accent 2" w:uiPriority="52"/>
+    <w:lsdException w:name="Grid Table 1 Light Accent 3" w:uiPriority="46"/>
+    <w:lsdException w:name="Grid Table 2 Accent 3" w:uiPriority="47"/>
+    <w:lsdException w:name="Grid Table 3 Accent 3" w:uiPriority="48"/>
+    <w:lsdException w:name="Grid Table 4 Accent 3" w:uiPriority="49"/>
+    <w:lsdException w:name="Grid Table 5 Dark Accent 3" w:uiPriority="50"/>
+    <w:lsdException w:name="Grid Table 6 Colorful Accent 3" w:uiPriority="51"/>
+    <w:lsdException w:name="Grid Table 7 Colorful Accent 3" w:uiPriority="52"/>
+    <w:lsdException w:name="Grid Table 1 Light Accent 4" w:uiPriority="46"/>
+    <w:lsdException w:name="Grid Table 2 Accent 4" w:uiPriority="47"/>
+    <w:lsdException w:name="Grid Table 3 Accent 4" w:uiPriority="48"/>
+    <w:lsdException w:name="Grid Table 4 Accent 4" w:uiPriority="49"/>
+    <w:lsdException w:name="Grid Table 5 Dark Accent 4" w:uiPriority="50"/>
+    <w:lsdException w:name="Grid Table 6 Colorful Accent 4" w:uiPriority="51"/>
+    <w:lsdException w:name="Grid Table 7 Colorful Accent 4" w:uiPriority="52"/>
+    <w:lsdException w:name="Grid Table 1 Light Accent 5" w:uiPriority="46"/>
+    <w:lsdException w:name="Grid Table 2 Accent 5" w:uiPriority="47"/>
+    <w:lsdException w:name="Grid Table 3 Accent 5" w:uiPriority="48"/>
+    <w:lsdException w:name="Grid Table 4 Accent 5" w:uiPriority="49"/>
+    <w:lsdException w:name="Grid Table 5 Dark Accent 5" w:uiPriority="50"/>
+    <w:lsdException w:name="Grid Table 6 Colorful Accent 5" w:uiPriority="51"/>
+    <w:lsdException w:name="Grid Table 7 Colorful Accent 5" w:uiPriority="52"/>
+    <w:lsdException w:name="Grid Table 1 Light Accent 6" w:uiPriority="46"/>
+    <w:lsdException w:name="Grid Table 2 Accent 6" w:uiPriority="47"/>
+    <w:lsdException w:name="Grid Table 3 Accent 6" w:uiPriority="48"/>
+    <w:lsdException w:name="Grid Table 4 Accent 6" w:uiPriority="49"/>
+    <w:lsdException w:name="Grid Table 5 Dark Accent 6" w:uiPriority="50"/>
+    <w:lsdException w:name="Grid Table 6 Colorful Accent 6" w:uiPriority="51"/>
+    <w:lsdException w:name="Grid Table 7 Colorful Accent 6" w:uiPriority="52"/>
+    <w:lsdException w:name="List Table 1 Light" w:uiPriority="46"/>
+    <w:lsdException w:name="List Table 2" w:uiPriority="47"/>
+    <w:lsdException w:name="List Table 3" w:uiPriority="48"/>
+    <w:lsdException w:name="List Table 4" w:uiPriority="49"/>
+    <w:lsdException w:name="List Table 5 Dark" w:uiPriority="50"/>
+    <w:lsdException w:name="List Table 6 Colorful" w:uiPriority="51"/>
+    <w:lsdException w:name="List Table 7 Colorful" w:uiPriority="52"/>
+    <w:lsdException w:name="List Table 1 Light Accent 1" w:uiPriority="46"/>
+    <w:lsdException w:name="List Table 2 Accent 1" w:uiPriority="47"/>
+    <w:lsdException w:name="List Table 3 Accent 1" w:uiPriority="48"/>
+    <w:lsdException w:name="List Table 4 Accent 1" w:uiPriority="49"/>
+    <w:lsdException w:name="List Table 5 Dark Accent 1" w:uiPriority="50"/>
+    <w:lsdException w:name="List Table 6 Colorful Accent 1" w:uiPriority="51"/>
+    <w:lsdException w:name="List Table 7 Colorful Accent 1" w:uiPriority="52"/>
+    <w:lsdException w:name="List Table 1 Light Accent 2" w:uiPriority="46"/>
+    <w:lsdException w:name="List Table 2 Accent 2" w:uiPriority="47"/>
+    <w:lsdException w:name="List Table 3 Accent 2" w:uiPriority="48"/>
+    <w:lsdException w:name="List Table 4 Accent 2" w:uiPriority="49"/>
+    <w:lsdException w:name="List Table 5 Dark Accent 2" w:uiPriority="50"/>
+    <w:lsdException w:name="List Table 6 Colorful Accent 2" w:uiPriority="51"/>
+    <w:lsdException w:name="List Table 7 Colorful Accent 2" w:uiPriority="52"/>
+    <w:lsdException w:name="List Table 1 Light Accent 3" w:uiPriority="46"/>
+    <w:lsdException w:name="List Table 2 Accent 3" w:uiPriority="47"/>
+    <w:lsdException w:name="List Table 3 Accent 3" w:uiPriority="48"/>
+    <w:lsdException w:name="List Table 4 Accent 3" w:uiPriority="49"/>
+    <w:lsdException w:name="List Table 5 Dark Accent 3" w:uiPriority="50"/>
+    <w:lsdException w:name="List Table 6 Colorful Accent 3" w:uiPriority="51"/>
+    <w:lsdException w:name="List Table 7 Colorful Accent 3" w:uiPriority="52"/>
+    <w:lsdException w:name="List Table 1 Light Accent 4" w:uiPriority="46"/>
+    <w:lsdException w:name="List Table 2 Accent 4" w:uiPriority="47"/>
+    <w:lsdException w:name="List Table 3 Accent 4" w:uiPriority="48"/>
+    <w:lsdException w:name="List Table 4 Accent 4" w:uiPriority="49"/>
+    <w:lsdException w:name="List Table 5 Dark Accent 4" w:uiPriority="50"/>
+    <w:lsdException w:name="List Table 6 Colorful Accent 4" w:uiPriority="51"/>
+    <w:lsdException w:name="List Table 7 Colorful Accent 4" w:uiPriority="52"/>
+    <w:lsdException w:name="List Table 1 Light Accent 5" w:uiPriority="46"/>
+    <w:lsdException w:name="List Table 2 Accent 5" w:uiPriority="47"/>
+    <w:lsdException w:name="List Table 3 Accent 5" w:uiPriority="48"/>
+    <w:lsdException w:name="List Table 4 Accent 5" w:uiPriority="49"/>
+    <w:lsdException w:name="List Table 5 Dark Accent 5" w:uiPriority="50"/>
+    <w:lsdException w:name="List Table 6 Colorful Accent 5" w:uiPriority="51"/>
+    <w:lsdException w:name="List Table 7 Colorful Accent 5" w:uiPriority="52"/>
+    <w:lsdException w:name="List Table 1 Light Accent 6" w:uiPriority="46"/>
+    <w:lsdException w:name="List Table 2 Accent 6" w:uiPriority="47"/>
+    <w:lsdException w:name="List Table 3 Accent 6" w:uiPriority="48"/>
+    <w:lsdException w:name="List Table 4 Accent 6" w:uiPriority="49"/>
+    <w:lsdException w:name="List Table 5 Dark Accent 6" w:uiPriority="50"/>
+    <w:lsdException w:name="List Table 6 Colorful Accent 6" w:uiPriority="51"/>
+    <w:lsdException w:name="List Table 7 Colorful Accent 6" w:uiPriority="52"/>
   </w:latentStyles>
   <w:style w:type="paragraph" w:default="1" w:styleId="a">
     <w:name w:val="Normal"/>
@@ -13478,6 +14016,7 @@
     <w:basedOn w:val="a1"/>
     <w:rsid w:val="00985639"/>
     <w:tblPr>
+      <w:tblInd w:w="0" w:type="dxa"/>
       <w:tblBorders>
         <w:top w:val="single" w:sz="4" w:space="0" w:color="auto"/>
         <w:left w:val="single" w:sz="4" w:space="0" w:color="auto"/>
@@ -13486,6 +14025,12 @@
         <w:insideH w:val="single" w:sz="4" w:space="0" w:color="auto"/>
         <w:insideV w:val="single" w:sz="4" w:space="0" w:color="auto"/>
       </w:tblBorders>
+      <w:tblCellMar>
+        <w:top w:w="0" w:type="dxa"/>
+        <w:left w:w="108" w:type="dxa"/>
+        <w:bottom w:w="0" w:type="dxa"/>
+        <w:right w:w="108" w:type="dxa"/>
+      </w:tblCellMar>
     </w:tblPr>
   </w:style>
   <w:style w:type="paragraph" w:styleId="af2">
@@ -13540,980 +14085,12 @@
       <w:szCs w:val="24"/>
     </w:rPr>
   </w:style>
-</w:styles>
-</file>
-
-<file path=word/stylesWithEffects.xml><?xml version="1.0" encoding="utf-8"?>
-<w:styles xmlns:wpc="http://schemas.microsoft.com/office/word/2010/wordprocessingCanvas" xmlns:mc="http://schemas.openxmlformats.org/markup-compatibility/2006" xmlns:o="urn:schemas-microsoft-com:office:office" xmlns:r="http://schemas.openxmlformats.org/officeDocument/2006/relationships" xmlns:m="http://schemas.openxmlformats.org/officeDocument/2006/math" xmlns:v="urn:schemas-microsoft-com:vml" xmlns:wp14="http://schemas.microsoft.com/office/word/2010/wordprocessingDrawing" xmlns:wp="http://schemas.openxmlformats.org/drawingml/2006/wordprocessingDrawing" xmlns:w10="urn:schemas-microsoft-com:office:word" xmlns:w="http://schemas.openxmlformats.org/wordprocessingml/2006/main" xmlns:w14="http://schemas.microsoft.com/office/word/2010/wordml" xmlns:wpg="http://schemas.microsoft.com/office/word/2010/wordprocessingGroup" xmlns:wpi="http://schemas.microsoft.com/office/word/2010/wordprocessingInk" xmlns:wne="http://schemas.microsoft.com/office/word/2006/wordml" xmlns:wps="http://schemas.microsoft.com/office/word/2010/wordprocessingShape" mc:Ignorable="w14 wp14">
-  <w:docDefaults>
-    <w:rPrDefault>
-      <w:rPr>
-        <w:rFonts w:ascii="Times New Roman" w:eastAsia="宋体" w:hAnsi="Times New Roman" w:cs="Times New Roman"/>
-        <w:lang w:val="en-US" w:eastAsia="zh-CN" w:bidi="ar-SA"/>
-      </w:rPr>
-    </w:rPrDefault>
-    <w:pPrDefault/>
-  </w:docDefaults>
-  <w:latentStyles w:defLockedState="0" w:defUIPriority="0" w:defSemiHidden="1" w:defUnhideWhenUsed="1" w:defQFormat="0" w:count="267">
-    <w:lsdException w:name="Normal" w:semiHidden="0" w:unhideWhenUsed="0" w:qFormat="1"/>
-    <w:lsdException w:name="heading 1" w:semiHidden="0" w:unhideWhenUsed="0" w:qFormat="1"/>
-    <w:lsdException w:name="heading 2" w:semiHidden="0" w:unhideWhenUsed="0" w:qFormat="1"/>
-    <w:lsdException w:name="heading 3" w:qFormat="1"/>
-    <w:lsdException w:name="heading 4" w:qFormat="1"/>
-    <w:lsdException w:name="heading 5" w:qFormat="1"/>
-    <w:lsdException w:name="heading 6" w:qFormat="1"/>
-    <w:lsdException w:name="heading 7" w:qFormat="1"/>
-    <w:lsdException w:name="heading 8" w:qFormat="1"/>
-    <w:lsdException w:name="heading 9" w:qFormat="1"/>
-    <w:lsdException w:name="toc 1" w:uiPriority="39"/>
-    <w:lsdException w:name="toc 2" w:uiPriority="39"/>
-    <w:lsdException w:name="toc 3" w:uiPriority="39"/>
-    <w:lsdException w:name="caption" w:qFormat="1"/>
-    <w:lsdException w:name="List Number" w:semiHidden="0" w:unhideWhenUsed="0"/>
-    <w:lsdException w:name="List 4" w:semiHidden="0" w:unhideWhenUsed="0"/>
-    <w:lsdException w:name="List 5" w:semiHidden="0" w:unhideWhenUsed="0"/>
-    <w:lsdException w:name="Title" w:semiHidden="0" w:unhideWhenUsed="0" w:qFormat="1"/>
-    <w:lsdException w:name="Subtitle" w:semiHidden="0" w:uiPriority="11" w:unhideWhenUsed="0" w:qFormat="1"/>
-    <w:lsdException w:name="Salutation" w:semiHidden="0" w:unhideWhenUsed="0"/>
-    <w:lsdException w:name="Date" w:semiHidden="0" w:unhideWhenUsed="0"/>
-    <w:lsdException w:name="Body Text First Indent" w:semiHidden="0" w:unhideWhenUsed="0"/>
-    <w:lsdException w:name="Hyperlink" w:uiPriority="99"/>
-    <w:lsdException w:name="Strong" w:semiHidden="0" w:unhideWhenUsed="0" w:qFormat="1"/>
-    <w:lsdException w:name="Emphasis" w:semiHidden="0" w:unhideWhenUsed="0" w:qFormat="1"/>
-    <w:lsdException w:name="Table Grid" w:semiHidden="0" w:unhideWhenUsed="0"/>
-    <w:lsdException w:name="Placeholder Text" w:uiPriority="99" w:unhideWhenUsed="0"/>
-    <w:lsdException w:name="No Spacing" w:semiHidden="0" w:uiPriority="1" w:unhideWhenUsed="0" w:qFormat="1"/>
-    <w:lsdException w:name="Light Shading" w:semiHidden="0" w:uiPriority="60" w:unhideWhenUsed="0"/>
-    <w:lsdException w:name="Light List" w:semiHidden="0" w:uiPriority="61" w:unhideWhenUsed="0"/>
-    <w:lsdException w:name="Light Grid" w:semiHidden="0" w:uiPriority="62" w:unhideWhenUsed="0"/>
-    <w:lsdException w:name="Medium Shading 1" w:semiHidden="0" w:uiPriority="63" w:unhideWhenUsed="0"/>
-    <w:lsdException w:name="Medium Shading 2" w:semiHidden="0" w:uiPriority="64" w:unhideWhenUsed="0"/>
-    <w:lsdException w:name="Medium List 1" w:semiHidden="0" w:uiPriority="65" w:unhideWhenUsed="0"/>
-    <w:lsdException w:name="Medium List 2" w:semiHidden="0" w:uiPriority="66" w:unhideWhenUsed="0"/>
-    <w:lsdException w:name="Medium Grid 1" w:semiHidden="0" w:uiPriority="67" w:unhideWhenUsed="0"/>
-    <w:lsdException w:name="Medium Grid 2" w:semiHidden="0" w:uiPriority="68" w:unhideWhenUsed="0"/>
-    <w:lsdException w:name="Medium Grid 3" w:semiHidden="0" w:uiPriority="69" w:unhideWhenUsed="0"/>
-    <w:lsdException w:name="Dark List" w:semiHidden="0" w:uiPriority="70" w:unhideWhenUsed="0"/>
-    <w:lsdException w:name="Colorful Shading" w:semiHidden="0" w:uiPriority="71" w:unhideWhenUsed="0"/>
-    <w:lsdException w:name="Colorful List" w:semiHidden="0" w:uiPriority="72" w:unhideWhenUsed="0"/>
-    <w:lsdException w:name="Colorful Grid" w:semiHidden="0" w:uiPriority="73" w:unhideWhenUsed="0"/>
-    <w:lsdException w:name="Light Shading Accent 1" w:semiHidden="0" w:uiPriority="60" w:unhideWhenUsed="0"/>
-    <w:lsdException w:name="Light List Accent 1" w:semiHidden="0" w:uiPriority="61" w:unhideWhenUsed="0"/>
-    <w:lsdException w:name="Light Grid Accent 1" w:semiHidden="0" w:uiPriority="62" w:unhideWhenUsed="0"/>
-    <w:lsdException w:name="Medium Shading 1 Accent 1" w:semiHidden="0" w:uiPriority="63" w:unhideWhenUsed="0"/>
-    <w:lsdException w:name="Medium Shading 2 Accent 1" w:semiHidden="0" w:uiPriority="64" w:unhideWhenUsed="0"/>
-    <w:lsdException w:name="Medium List 1 Accent 1" w:semiHidden="0" w:uiPriority="65" w:unhideWhenUsed="0"/>
-    <w:lsdException w:name="Revision" w:uiPriority="99" w:unhideWhenUsed="0"/>
-    <w:lsdException w:name="List Paragraph" w:semiHidden="0" w:uiPriority="34" w:unhideWhenUsed="0" w:qFormat="1"/>
-    <w:lsdException w:name="Quote" w:semiHidden="0" w:uiPriority="29" w:unhideWhenUsed="0" w:qFormat="1"/>
-    <w:lsdException w:name="Intense Quote" w:semiHidden="0" w:uiPriority="30" w:unhideWhenUsed="0" w:qFormat="1"/>
-    <w:lsdException w:name="Medium List 2 Accent 1" w:semiHidden="0" w:uiPriority="66" w:unhideWhenUsed="0"/>
-    <w:lsdException w:name="Medium Grid 1 Accent 1" w:semiHidden="0" w:uiPriority="67" w:unhideWhenUsed="0"/>
-    <w:lsdException w:name="Medium Grid 2 Accent 1" w:semiHidden="0" w:uiPriority="68" w:unhideWhenUsed="0"/>
-    <w:lsdException w:name="Medium Grid 3 Accent 1" w:semiHidden="0" w:uiPriority="69" w:unhideWhenUsed="0"/>
-    <w:lsdException w:name="Dark List Accent 1" w:semiHidden="0" w:uiPriority="70" w:unhideWhenUsed="0"/>
-    <w:lsdException w:name="Colorful Shading Accent 1" w:semiHidden="0" w:uiPriority="71" w:unhideWhenUsed="0"/>
-    <w:lsdException w:name="Colorful List Accent 1" w:semiHidden="0" w:uiPriority="72" w:unhideWhenUsed="0"/>
-    <w:lsdException w:name="Colorful Grid Accent 1" w:semiHidden="0" w:uiPriority="73" w:unhideWhenUsed="0"/>
-    <w:lsdException w:name="Light Shading Accent 2" w:semiHidden="0" w:uiPriority="60" w:unhideWhenUsed="0"/>
-    <w:lsdException w:name="Light List Accent 2" w:semiHidden="0" w:uiPriority="61" w:unhideWhenUsed="0"/>
-    <w:lsdException w:name="Light Grid Accent 2" w:semiHidden="0" w:uiPriority="62" w:unhideWhenUsed="0"/>
-    <w:lsdException w:name="Medium Shading 1 Accent 2" w:semiHidden="0" w:uiPriority="63" w:unhideWhenUsed="0"/>
-    <w:lsdException w:name="Medium Shading 2 Accent 2" w:semiHidden="0" w:uiPriority="64" w:unhideWhenUsed="0"/>
-    <w:lsdException w:name="Medium List 1 Accent 2" w:semiHidden="0" w:uiPriority="65" w:unhideWhenUsed="0"/>
-    <w:lsdException w:name="Medium List 2 Accent 2" w:semiHidden="0" w:uiPriority="66" w:unhideWhenUsed="0"/>
-    <w:lsdException w:name="Medium Grid 1 Accent 2" w:semiHidden="0" w:uiPriority="67" w:unhideWhenUsed="0"/>
-    <w:lsdException w:name="Medium Grid 2 Accent 2" w:semiHidden="0" w:uiPriority="68" w:unhideWhenUsed="0"/>
-    <w:lsdException w:name="Medium Grid 3 Accent 2" w:semiHidden="0" w:uiPriority="69" w:unhideWhenUsed="0"/>
-    <w:lsdException w:name="Dark List Accent 2" w:semiHidden="0" w:uiPriority="70" w:unhideWhenUsed="0"/>
-    <w:lsdException w:name="Colorful Shading Accent 2" w:semiHidden="0" w:uiPriority="71" w:unhideWhenUsed="0"/>
-    <w:lsdException w:name="Colorful List Accent 2" w:semiHidden="0" w:uiPriority="72" w:unhideWhenUsed="0"/>
-    <w:lsdException w:name="Colorful Grid Accent 2" w:semiHidden="0" w:uiPriority="73" w:unhideWhenUsed="0"/>
-    <w:lsdException w:name="Light Shading Accent 3" w:semiHidden="0" w:uiPriority="60" w:unhideWhenUsed="0"/>
-    <w:lsdException w:name="Light List Accent 3" w:semiHidden="0" w:uiPriority="61" w:unhideWhenUsed="0"/>
-    <w:lsdException w:name="Light Grid Accent 3" w:semiHidden="0" w:uiPriority="62" w:unhideWhenUsed="0"/>
-    <w:lsdException w:name="Medium Shading 1 Accent 3" w:semiHidden="0" w:uiPriority="63" w:unhideWhenUsed="0"/>
-    <w:lsdException w:name="Medium Shading 2 Accent 3" w:semiHidden="0" w:uiPriority="64" w:unhideWhenUsed="0"/>
-    <w:lsdException w:name="Medium List 1 Accent 3" w:semiHidden="0" w:uiPriority="65" w:unhideWhenUsed="0"/>
-    <w:lsdException w:name="Medium List 2 Accent 3" w:semiHidden="0" w:uiPriority="66" w:unhideWhenUsed="0"/>
-    <w:lsdException w:name="Medium Grid 1 Accent 3" w:semiHidden="0" w:uiPriority="67" w:unhideWhenUsed="0"/>
-    <w:lsdException w:name="Medium Grid 2 Accent 3" w:semiHidden="0" w:uiPriority="68" w:unhideWhenUsed="0"/>
-    <w:lsdException w:name="Medium Grid 3 Accent 3" w:semiHidden="0" w:uiPriority="69" w:unhideWhenUsed="0"/>
-    <w:lsdException w:name="Dark List Accent 3" w:semiHidden="0" w:uiPriority="70" w:unhideWhenUsed="0"/>
-    <w:lsdException w:name="Colorful Shading Accent 3" w:semiHidden="0" w:uiPriority="71" w:unhideWhenUsed="0"/>
-    <w:lsdException w:name="Colorful List Accent 3" w:semiHidden="0" w:uiPriority="72" w:unhideWhenUsed="0"/>
-    <w:lsdException w:name="Colorful Grid Accent 3" w:semiHidden="0" w:uiPriority="73" w:unhideWhenUsed="0"/>
-    <w:lsdException w:name="Light Shading Accent 4" w:semiHidden="0" w:uiPriority="60" w:unhideWhenUsed="0"/>
-    <w:lsdException w:name="Light List Accent 4" w:semiHidden="0" w:uiPriority="61" w:unhideWhenUsed="0"/>
-    <w:lsdException w:name="Light Grid Accent 4" w:semiHidden="0" w:uiPriority="62" w:unhideWhenUsed="0"/>
-    <w:lsdException w:name="Medium Shading 1 Accent 4" w:semiHidden="0" w:uiPriority="63" w:unhideWhenUsed="0"/>
-    <w:lsdException w:name="Medium Shading 2 Accent 4" w:semiHidden="0" w:uiPriority="64" w:unhideWhenUsed="0"/>
-    <w:lsdException w:name="Medium List 1 Accent 4" w:semiHidden="0" w:uiPriority="65" w:unhideWhenUsed="0"/>
-    <w:lsdException w:name="Medium List 2 Accent 4" w:semiHidden="0" w:uiPriority="66" w:unhideWhenUsed="0"/>
-    <w:lsdException w:name="Medium Grid 1 Accent 4" w:semiHidden="0" w:uiPriority="67" w:unhideWhenUsed="0"/>
-    <w:lsdException w:name="Medium Grid 2 Accent 4" w:semiHidden="0" w:uiPriority="68" w:unhideWhenUsed="0"/>
-    <w:lsdException w:name="Medium Grid 3 Accent 4" w:semiHidden="0" w:uiPriority="69" w:unhideWhenUsed="0"/>
-    <w:lsdException w:name="Dark List Accent 4" w:semiHidden="0" w:uiPriority="70" w:unhideWhenUsed="0"/>
-    <w:lsdException w:name="Colorful Shading Accent 4" w:semiHidden="0" w:uiPriority="71" w:unhideWhenUsed="0"/>
-    <w:lsdException w:name="Colorful List Accent 4" w:semiHidden="0" w:uiPriority="72" w:unhideWhenUsed="0"/>
-    <w:lsdException w:name="Colorful Grid Accent 4" w:semiHidden="0" w:uiPriority="73" w:unhideWhenUsed="0"/>
-    <w:lsdException w:name="Light Shading Accent 5" w:semiHidden="0" w:uiPriority="60" w:unhideWhenUsed="0"/>
-    <w:lsdException w:name="Light List Accent 5" w:semiHidden="0" w:uiPriority="61" w:unhideWhenUsed="0"/>
-    <w:lsdException w:name="Light Grid Accent 5" w:semiHidden="0" w:uiPriority="62" w:unhideWhenUsed="0"/>
-    <w:lsdException w:name="Medium Shading 1 Accent 5" w:semiHidden="0" w:uiPriority="63" w:unhideWhenUsed="0"/>
-    <w:lsdException w:name="Medium Shading 2 Accent 5" w:semiHidden="0" w:uiPriority="64" w:unhideWhenUsed="0"/>
-    <w:lsdException w:name="Medium List 1 Accent 5" w:semiHidden="0" w:uiPriority="65" w:unhideWhenUsed="0"/>
-    <w:lsdException w:name="Medium List 2 Accent 5" w:semiHidden="0" w:uiPriority="66" w:unhideWhenUsed="0"/>
-    <w:lsdException w:name="Medium Grid 1 Accent 5" w:semiHidden="0" w:uiPriority="67" w:unhideWhenUsed="0"/>
-    <w:lsdException w:name="Medium Grid 2 Accent 5" w:semiHidden="0" w:uiPriority="68" w:unhideWhenUsed="0"/>
-    <w:lsdException w:name="Medium Grid 3 Accent 5" w:semiHidden="0" w:uiPriority="69" w:unhideWhenUsed="0"/>
-    <w:lsdException w:name="Dark List Accent 5" w:semiHidden="0" w:uiPriority="70" w:unhideWhenUsed="0"/>
-    <w:lsdException w:name="Colorful Shading Accent 5" w:semiHidden="0" w:uiPriority="71" w:unhideWhenUsed="0"/>
-    <w:lsdException w:name="Colorful List Accent 5" w:semiHidden="0" w:uiPriority="72" w:unhideWhenUsed="0"/>
-    <w:lsdException w:name="Colorful Grid Accent 5" w:semiHidden="0" w:uiPriority="73" w:unhideWhenUsed="0"/>
-    <w:lsdException w:name="Light Shading Accent 6" w:semiHidden="0" w:uiPriority="60" w:unhideWhenUsed="0"/>
-    <w:lsdException w:name="Light List Accent 6" w:semiHidden="0" w:uiPriority="61" w:unhideWhenUsed="0"/>
-    <w:lsdException w:name="Light Grid Accent 6" w:semiHidden="0" w:uiPriority="62" w:unhideWhenUsed="0"/>
-    <w:lsdException w:name="Medium Shading 1 Accent 6" w:semiHidden="0" w:uiPriority="63" w:unhideWhenUsed="0"/>
-    <w:lsdException w:name="Medium Shading 2 Accent 6" w:semiHidden="0" w:uiPriority="64" w:unhideWhenUsed="0"/>
-    <w:lsdException w:name="Medium List 1 Accent 6" w:semiHidden="0" w:uiPriority="65" w:unhideWhenUsed="0"/>
-    <w:lsdException w:name="Medium List 2 Accent 6" w:semiHidden="0" w:uiPriority="66" w:unhideWhenUsed="0"/>
-    <w:lsdException w:name="Medium Grid 1 Accent 6" w:semiHidden="0" w:uiPriority="67" w:unhideWhenUsed="0"/>
-    <w:lsdException w:name="Medium Grid 2 Accent 6" w:semiHidden="0" w:uiPriority="68" w:unhideWhenUsed="0"/>
-    <w:lsdException w:name="Medium Grid 3 Accent 6" w:semiHidden="0" w:uiPriority="69" w:unhideWhenUsed="0"/>
-    <w:lsdException w:name="Dark List Accent 6" w:semiHidden="0" w:uiPriority="70" w:unhideWhenUsed="0"/>
-    <w:lsdException w:name="Colorful Shading Accent 6" w:semiHidden="0" w:uiPriority="71" w:unhideWhenUsed="0"/>
-    <w:lsdException w:name="Colorful List Accent 6" w:semiHidden="0" w:uiPriority="72" w:unhideWhenUsed="0"/>
-    <w:lsdException w:name="Colorful Grid Accent 6" w:semiHidden="0" w:uiPriority="73" w:unhideWhenUsed="0"/>
-    <w:lsdException w:name="Subtle Emphasis" w:semiHidden="0" w:uiPriority="19" w:unhideWhenUsed="0" w:qFormat="1"/>
-    <w:lsdException w:name="Intense Emphasis" w:semiHidden="0" w:uiPriority="21" w:unhideWhenUsed="0" w:qFormat="1"/>
-    <w:lsdException w:name="Subtle Reference" w:semiHidden="0" w:uiPriority="31" w:unhideWhenUsed="0" w:qFormat="1"/>
-    <w:lsdException w:name="Intense Reference" w:semiHidden="0" w:uiPriority="32" w:unhideWhenUsed="0" w:qFormat="1"/>
-    <w:lsdException w:name="Book Title" w:semiHidden="0" w:uiPriority="33" w:unhideWhenUsed="0" w:qFormat="1"/>
-    <w:lsdException w:name="Bibliography" w:uiPriority="37"/>
-    <w:lsdException w:name="TOC Heading" w:uiPriority="39" w:qFormat="1"/>
-  </w:latentStyles>
-  <w:style w:type="paragraph" w:default="1" w:styleId="a">
-    <w:name w:val="Normal"/>
-    <w:qFormat/>
-    <w:rsid w:val="0026696A"/>
-    <w:pPr>
-      <w:widowControl w:val="0"/>
-      <w:adjustRightInd w:val="0"/>
-      <w:spacing w:line="360" w:lineRule="auto"/>
-      <w:ind w:firstLineChars="200" w:firstLine="200"/>
-      <w:jc w:val="both"/>
-    </w:pPr>
-    <w:rPr>
-      <w:kern w:val="2"/>
-      <w:sz w:val="24"/>
-      <w:szCs w:val="24"/>
-    </w:rPr>
-  </w:style>
-  <w:style w:type="paragraph" w:styleId="1">
-    <w:name w:val="heading 1"/>
-    <w:basedOn w:val="a"/>
-    <w:next w:val="a"/>
-    <w:qFormat/>
-    <w:rsid w:val="006965FB"/>
-    <w:pPr>
-      <w:keepNext/>
-      <w:keepLines/>
-      <w:numPr>
-        <w:numId w:val="2"/>
-      </w:numPr>
-      <w:ind w:left="0" w:firstLineChars="0" w:firstLine="0"/>
-      <w:outlineLvl w:val="0"/>
-    </w:pPr>
-    <w:rPr>
-      <w:rFonts w:asciiTheme="minorEastAsia" w:eastAsiaTheme="minorEastAsia" w:hAnsiTheme="minorEastAsia"/>
-      <w:b/>
-      <w:bCs/>
-      <w:kern w:val="44"/>
-    </w:rPr>
-  </w:style>
-  <w:style w:type="paragraph" w:styleId="2">
-    <w:name w:val="heading 2"/>
-    <w:basedOn w:val="1"/>
-    <w:next w:val="a"/>
-    <w:qFormat/>
-    <w:rsid w:val="0026696A"/>
-    <w:pPr>
-      <w:numPr>
-        <w:ilvl w:val="1"/>
-      </w:numPr>
-      <w:outlineLvl w:val="1"/>
-    </w:pPr>
-  </w:style>
-  <w:style w:type="paragraph" w:styleId="3">
-    <w:name w:val="heading 3"/>
-    <w:basedOn w:val="a"/>
-    <w:next w:val="a"/>
-    <w:link w:val="3Char"/>
-    <w:unhideWhenUsed/>
-    <w:qFormat/>
-    <w:rsid w:val="000613D7"/>
-    <w:pPr>
-      <w:keepNext/>
-      <w:keepLines/>
-      <w:numPr>
-        <w:ilvl w:val="2"/>
-        <w:numId w:val="2"/>
-      </w:numPr>
-      <w:ind w:left="0" w:firstLineChars="0" w:firstLine="0"/>
-      <w:outlineLvl w:val="2"/>
-    </w:pPr>
-    <w:rPr>
-      <w:rFonts w:ascii="宋体"/>
-      <w:b/>
-      <w:bCs/>
-      <w:szCs w:val="32"/>
-    </w:rPr>
-  </w:style>
-  <w:style w:type="paragraph" w:styleId="4">
-    <w:name w:val="heading 4"/>
-    <w:basedOn w:val="a"/>
-    <w:next w:val="a"/>
-    <w:link w:val="4Char"/>
-    <w:semiHidden/>
-    <w:unhideWhenUsed/>
-    <w:qFormat/>
-    <w:rsid w:val="00A74996"/>
-    <w:pPr>
-      <w:keepNext/>
-      <w:keepLines/>
-      <w:numPr>
-        <w:ilvl w:val="3"/>
-        <w:numId w:val="2"/>
-      </w:numPr>
-      <w:spacing w:before="280" w:after="290" w:line="376" w:lineRule="auto"/>
-      <w:outlineLvl w:val="3"/>
-    </w:pPr>
-    <w:rPr>
-      <w:rFonts w:asciiTheme="majorHAnsi" w:eastAsiaTheme="majorEastAsia" w:hAnsiTheme="majorHAnsi" w:cstheme="majorBidi"/>
-      <w:b/>
-      <w:bCs/>
-      <w:sz w:val="28"/>
-      <w:szCs w:val="28"/>
-    </w:rPr>
-  </w:style>
-  <w:style w:type="paragraph" w:styleId="5">
-    <w:name w:val="heading 5"/>
-    <w:basedOn w:val="a"/>
-    <w:next w:val="a"/>
-    <w:link w:val="5Char"/>
-    <w:semiHidden/>
-    <w:unhideWhenUsed/>
-    <w:qFormat/>
-    <w:rsid w:val="00A74996"/>
-    <w:pPr>
-      <w:keepNext/>
-      <w:keepLines/>
-      <w:numPr>
-        <w:ilvl w:val="4"/>
-        <w:numId w:val="2"/>
-      </w:numPr>
-      <w:spacing w:before="280" w:after="290" w:line="376" w:lineRule="auto"/>
-      <w:outlineLvl w:val="4"/>
-    </w:pPr>
-    <w:rPr>
-      <w:b/>
-      <w:bCs/>
-      <w:sz w:val="28"/>
-      <w:szCs w:val="28"/>
-    </w:rPr>
-  </w:style>
-  <w:style w:type="paragraph" w:styleId="6">
-    <w:name w:val="heading 6"/>
-    <w:basedOn w:val="a"/>
-    <w:next w:val="a"/>
-    <w:link w:val="6Char"/>
-    <w:semiHidden/>
-    <w:unhideWhenUsed/>
-    <w:qFormat/>
-    <w:rsid w:val="00A74996"/>
-    <w:pPr>
-      <w:keepNext/>
-      <w:keepLines/>
-      <w:numPr>
-        <w:ilvl w:val="5"/>
-        <w:numId w:val="2"/>
-      </w:numPr>
-      <w:spacing w:before="240" w:after="64" w:line="320" w:lineRule="auto"/>
-      <w:outlineLvl w:val="5"/>
-    </w:pPr>
-    <w:rPr>
-      <w:rFonts w:asciiTheme="majorHAnsi" w:eastAsiaTheme="majorEastAsia" w:hAnsiTheme="majorHAnsi" w:cstheme="majorBidi"/>
-      <w:b/>
-      <w:bCs/>
-    </w:rPr>
-  </w:style>
-  <w:style w:type="paragraph" w:styleId="7">
-    <w:name w:val="heading 7"/>
-    <w:basedOn w:val="a"/>
-    <w:next w:val="a"/>
-    <w:link w:val="7Char"/>
-    <w:semiHidden/>
-    <w:unhideWhenUsed/>
-    <w:qFormat/>
-    <w:rsid w:val="00A74996"/>
-    <w:pPr>
-      <w:keepNext/>
-      <w:keepLines/>
-      <w:numPr>
-        <w:ilvl w:val="6"/>
-        <w:numId w:val="2"/>
-      </w:numPr>
-      <w:spacing w:before="240" w:after="64" w:line="320" w:lineRule="auto"/>
-      <w:outlineLvl w:val="6"/>
-    </w:pPr>
-    <w:rPr>
-      <w:b/>
-      <w:bCs/>
-    </w:rPr>
-  </w:style>
-  <w:style w:type="paragraph" w:styleId="8">
-    <w:name w:val="heading 8"/>
-    <w:basedOn w:val="a"/>
-    <w:next w:val="a"/>
-    <w:link w:val="8Char"/>
-    <w:semiHidden/>
-    <w:unhideWhenUsed/>
-    <w:qFormat/>
-    <w:rsid w:val="00A74996"/>
-    <w:pPr>
-      <w:keepNext/>
-      <w:keepLines/>
-      <w:numPr>
-        <w:ilvl w:val="7"/>
-        <w:numId w:val="2"/>
-      </w:numPr>
-      <w:spacing w:before="240" w:after="64" w:line="320" w:lineRule="auto"/>
-      <w:outlineLvl w:val="7"/>
-    </w:pPr>
-    <w:rPr>
-      <w:rFonts w:asciiTheme="majorHAnsi" w:eastAsiaTheme="majorEastAsia" w:hAnsiTheme="majorHAnsi" w:cstheme="majorBidi"/>
-    </w:rPr>
-  </w:style>
-  <w:style w:type="paragraph" w:styleId="9">
-    <w:name w:val="heading 9"/>
-    <w:basedOn w:val="a"/>
-    <w:next w:val="a"/>
-    <w:link w:val="9Char"/>
-    <w:semiHidden/>
-    <w:unhideWhenUsed/>
-    <w:qFormat/>
-    <w:rsid w:val="00A74996"/>
-    <w:pPr>
-      <w:keepNext/>
-      <w:keepLines/>
-      <w:numPr>
-        <w:ilvl w:val="8"/>
-        <w:numId w:val="2"/>
-      </w:numPr>
-      <w:spacing w:before="240" w:after="64" w:line="320" w:lineRule="auto"/>
-      <w:outlineLvl w:val="8"/>
-    </w:pPr>
-    <w:rPr>
-      <w:rFonts w:asciiTheme="majorHAnsi" w:eastAsiaTheme="majorEastAsia" w:hAnsiTheme="majorHAnsi" w:cstheme="majorBidi"/>
-      <w:szCs w:val="21"/>
-    </w:rPr>
-  </w:style>
-  <w:style w:type="character" w:default="1" w:styleId="a0">
-    <w:name w:val="Default Paragraph Font"/>
-    <w:uiPriority w:val="1"/>
-    <w:semiHidden/>
-    <w:unhideWhenUsed/>
-  </w:style>
-  <w:style w:type="table" w:default="1" w:styleId="a1">
-    <w:name w:val="Normal Table"/>
+  <w:style w:type="paragraph" w:styleId="af3">
+    <w:name w:val="Revision"/>
+    <w:hidden/>
     <w:uiPriority w:val="99"/>
     <w:semiHidden/>
-    <w:unhideWhenUsed/>
-    <w:tblPr>
-      <w:tblInd w:w="0" w:type="dxa"/>
-      <w:tblCellMar>
-        <w:top w:w="0" w:type="dxa"/>
-        <w:left w:w="108" w:type="dxa"/>
-        <w:bottom w:w="0" w:type="dxa"/>
-        <w:right w:w="108" w:type="dxa"/>
-      </w:tblCellMar>
-    </w:tblPr>
-  </w:style>
-  <w:style w:type="numbering" w:default="1" w:styleId="a2">
-    <w:name w:val="No List"/>
-    <w:uiPriority w:val="99"/>
-    <w:semiHidden/>
-    <w:unhideWhenUsed/>
-  </w:style>
-  <w:style w:type="character" w:styleId="a3">
-    <w:name w:val="Hyperlink"/>
-    <w:basedOn w:val="a0"/>
-    <w:uiPriority w:val="99"/>
-    <w:rsid w:val="006B583D"/>
-    <w:rPr>
-      <w:color w:val="0000FF"/>
-      <w:u w:val="single"/>
-    </w:rPr>
-  </w:style>
-  <w:style w:type="paragraph" w:styleId="10">
-    <w:name w:val="toc 1"/>
-    <w:next w:val="a"/>
-    <w:autoRedefine/>
-    <w:uiPriority w:val="39"/>
-    <w:rsid w:val="00C417D6"/>
-    <w:pPr>
-      <w:widowControl w:val="0"/>
-      <w:tabs>
-        <w:tab w:val="left" w:pos="630"/>
-        <w:tab w:val="right" w:leader="dot" w:pos="9060"/>
-      </w:tabs>
-      <w:spacing w:before="120" w:after="120"/>
-    </w:pPr>
-    <w:rPr>
-      <w:rFonts w:asciiTheme="minorEastAsia" w:eastAsiaTheme="minorEastAsia" w:hAnsiTheme="minorEastAsia"/>
-      <w:b/>
-      <w:bCs/>
-      <w:caps/>
-      <w:noProof/>
-      <w:kern w:val="2"/>
-      <w:sz w:val="21"/>
-      <w:szCs w:val="21"/>
-    </w:rPr>
-  </w:style>
-  <w:style w:type="paragraph" w:styleId="20">
-    <w:name w:val="toc 2"/>
-    <w:basedOn w:val="a"/>
-    <w:next w:val="a"/>
-    <w:autoRedefine/>
-    <w:uiPriority w:val="39"/>
-    <w:rsid w:val="0026696A"/>
-    <w:pPr>
-      <w:tabs>
-        <w:tab w:val="left" w:pos="630"/>
-        <w:tab w:val="left" w:pos="1050"/>
-        <w:tab w:val="right" w:leader="dot" w:pos="9000"/>
-      </w:tabs>
-      <w:spacing w:line="300" w:lineRule="auto"/>
-      <w:ind w:firstLine="482"/>
-      <w:jc w:val="left"/>
-    </w:pPr>
-    <w:rPr>
-      <w:rFonts w:ascii="宋体" w:hAnsi="宋体"/>
-      <w:smallCaps/>
-      <w:noProof/>
-      <w:szCs w:val="21"/>
-    </w:rPr>
-  </w:style>
-  <w:style w:type="paragraph" w:styleId="30">
-    <w:name w:val="toc 3"/>
-    <w:basedOn w:val="a"/>
-    <w:next w:val="a"/>
-    <w:autoRedefine/>
-    <w:uiPriority w:val="39"/>
-    <w:rsid w:val="006B583D"/>
-    <w:pPr>
-      <w:ind w:left="420"/>
-      <w:jc w:val="left"/>
-    </w:pPr>
-    <w:rPr>
-      <w:i/>
-      <w:iCs/>
-      <w:sz w:val="20"/>
-      <w:szCs w:val="20"/>
-    </w:rPr>
-  </w:style>
-  <w:style w:type="character" w:styleId="a4">
-    <w:name w:val="FollowedHyperlink"/>
-    <w:basedOn w:val="a0"/>
-    <w:rsid w:val="006B583D"/>
-    <w:rPr>
-      <w:color w:val="800080"/>
-      <w:u w:val="single"/>
-    </w:rPr>
-  </w:style>
-  <w:style w:type="paragraph" w:customStyle="1" w:styleId="11">
-    <w:name w:val="日期1"/>
-    <w:basedOn w:val="a"/>
-    <w:next w:val="a"/>
-    <w:rsid w:val="00072787"/>
-    <w:pPr>
-      <w:spacing w:line="312" w:lineRule="atLeast"/>
-      <w:textAlignment w:val="baseline"/>
-    </w:pPr>
-    <w:rPr>
-      <w:kern w:val="0"/>
-      <w:szCs w:val="20"/>
-    </w:rPr>
-  </w:style>
-  <w:style w:type="paragraph" w:styleId="a5">
-    <w:name w:val="Plain Text"/>
-    <w:basedOn w:val="a"/>
-    <w:rsid w:val="00072787"/>
-    <w:rPr>
-      <w:rFonts w:ascii="宋体" w:hAnsi="Courier New"/>
-      <w:szCs w:val="20"/>
-    </w:rPr>
-  </w:style>
-  <w:style w:type="paragraph" w:styleId="a6">
-    <w:name w:val="header"/>
-    <w:basedOn w:val="a"/>
-    <w:rsid w:val="000439D8"/>
-    <w:pPr>
-      <w:pBdr>
-        <w:bottom w:val="single" w:sz="6" w:space="1" w:color="auto"/>
-      </w:pBdr>
-      <w:tabs>
-        <w:tab w:val="center" w:pos="4153"/>
-        <w:tab w:val="right" w:pos="8306"/>
-      </w:tabs>
-      <w:snapToGrid w:val="0"/>
-      <w:jc w:val="center"/>
-    </w:pPr>
-    <w:rPr>
-      <w:sz w:val="18"/>
-      <w:szCs w:val="18"/>
-    </w:rPr>
-  </w:style>
-  <w:style w:type="paragraph" w:styleId="a7">
-    <w:name w:val="footer"/>
-    <w:basedOn w:val="a"/>
-    <w:rsid w:val="000439D8"/>
-    <w:pPr>
-      <w:tabs>
-        <w:tab w:val="center" w:pos="4153"/>
-        <w:tab w:val="right" w:pos="8306"/>
-      </w:tabs>
-      <w:snapToGrid w:val="0"/>
-      <w:jc w:val="left"/>
-    </w:pPr>
-    <w:rPr>
-      <w:sz w:val="18"/>
-      <w:szCs w:val="18"/>
-    </w:rPr>
-  </w:style>
-  <w:style w:type="character" w:styleId="a8">
-    <w:name w:val="page number"/>
-    <w:basedOn w:val="a0"/>
-    <w:rsid w:val="000439D8"/>
-  </w:style>
-  <w:style w:type="paragraph" w:styleId="40">
-    <w:name w:val="toc 4"/>
-    <w:basedOn w:val="a"/>
-    <w:next w:val="a"/>
-    <w:autoRedefine/>
-    <w:semiHidden/>
-    <w:rsid w:val="00DF7EBC"/>
-    <w:pPr>
-      <w:ind w:left="630"/>
-      <w:jc w:val="left"/>
-    </w:pPr>
-    <w:rPr>
-      <w:sz w:val="18"/>
-      <w:szCs w:val="18"/>
-    </w:rPr>
-  </w:style>
-  <w:style w:type="paragraph" w:styleId="50">
-    <w:name w:val="toc 5"/>
-    <w:basedOn w:val="a"/>
-    <w:next w:val="a"/>
-    <w:autoRedefine/>
-    <w:semiHidden/>
-    <w:rsid w:val="00DF7EBC"/>
-    <w:pPr>
-      <w:ind w:left="840"/>
-      <w:jc w:val="left"/>
-    </w:pPr>
-    <w:rPr>
-      <w:sz w:val="18"/>
-      <w:szCs w:val="18"/>
-    </w:rPr>
-  </w:style>
-  <w:style w:type="paragraph" w:styleId="60">
-    <w:name w:val="toc 6"/>
-    <w:basedOn w:val="a"/>
-    <w:next w:val="a"/>
-    <w:autoRedefine/>
-    <w:semiHidden/>
-    <w:rsid w:val="00DF7EBC"/>
-    <w:pPr>
-      <w:ind w:left="1050"/>
-      <w:jc w:val="left"/>
-    </w:pPr>
-    <w:rPr>
-      <w:sz w:val="18"/>
-      <w:szCs w:val="18"/>
-    </w:rPr>
-  </w:style>
-  <w:style w:type="paragraph" w:styleId="70">
-    <w:name w:val="toc 7"/>
-    <w:basedOn w:val="a"/>
-    <w:next w:val="a"/>
-    <w:autoRedefine/>
-    <w:semiHidden/>
-    <w:rsid w:val="00DF7EBC"/>
-    <w:pPr>
-      <w:ind w:left="1260"/>
-      <w:jc w:val="left"/>
-    </w:pPr>
-    <w:rPr>
-      <w:sz w:val="18"/>
-      <w:szCs w:val="18"/>
-    </w:rPr>
-  </w:style>
-  <w:style w:type="paragraph" w:styleId="80">
-    <w:name w:val="toc 8"/>
-    <w:basedOn w:val="a"/>
-    <w:next w:val="a"/>
-    <w:autoRedefine/>
-    <w:semiHidden/>
-    <w:rsid w:val="00DF7EBC"/>
-    <w:pPr>
-      <w:ind w:left="1470"/>
-      <w:jc w:val="left"/>
-    </w:pPr>
-    <w:rPr>
-      <w:sz w:val="18"/>
-      <w:szCs w:val="18"/>
-    </w:rPr>
-  </w:style>
-  <w:style w:type="paragraph" w:styleId="90">
-    <w:name w:val="toc 9"/>
-    <w:basedOn w:val="a"/>
-    <w:next w:val="a"/>
-    <w:autoRedefine/>
-    <w:semiHidden/>
-    <w:rsid w:val="00DF7EBC"/>
-    <w:pPr>
-      <w:ind w:left="1680"/>
-      <w:jc w:val="left"/>
-    </w:pPr>
-    <w:rPr>
-      <w:sz w:val="18"/>
-      <w:szCs w:val="18"/>
-    </w:rPr>
-  </w:style>
-  <w:style w:type="character" w:customStyle="1" w:styleId="3Char">
-    <w:name w:val="标题 3 Char"/>
-    <w:basedOn w:val="a0"/>
-    <w:link w:val="3"/>
-    <w:rsid w:val="000613D7"/>
-    <w:rPr>
-      <w:rFonts w:ascii="宋体"/>
-      <w:b/>
-      <w:bCs/>
-      <w:kern w:val="2"/>
-      <w:sz w:val="24"/>
-      <w:szCs w:val="32"/>
-    </w:rPr>
-  </w:style>
-  <w:style w:type="character" w:customStyle="1" w:styleId="4Char">
-    <w:name w:val="标题 4 Char"/>
-    <w:basedOn w:val="a0"/>
-    <w:link w:val="4"/>
-    <w:semiHidden/>
-    <w:rsid w:val="00A74996"/>
-    <w:rPr>
-      <w:rFonts w:asciiTheme="majorHAnsi" w:eastAsiaTheme="majorEastAsia" w:hAnsiTheme="majorHAnsi" w:cstheme="majorBidi"/>
-      <w:b/>
-      <w:bCs/>
-      <w:kern w:val="2"/>
-      <w:sz w:val="28"/>
-      <w:szCs w:val="28"/>
-    </w:rPr>
-  </w:style>
-  <w:style w:type="character" w:customStyle="1" w:styleId="5Char">
-    <w:name w:val="标题 5 Char"/>
-    <w:basedOn w:val="a0"/>
-    <w:link w:val="5"/>
-    <w:semiHidden/>
-    <w:rsid w:val="00A74996"/>
-    <w:rPr>
-      <w:b/>
-      <w:bCs/>
-      <w:kern w:val="2"/>
-      <w:sz w:val="28"/>
-      <w:szCs w:val="28"/>
-    </w:rPr>
-  </w:style>
-  <w:style w:type="character" w:customStyle="1" w:styleId="6Char">
-    <w:name w:val="标题 6 Char"/>
-    <w:basedOn w:val="a0"/>
-    <w:link w:val="6"/>
-    <w:semiHidden/>
-    <w:rsid w:val="00A74996"/>
-    <w:rPr>
-      <w:rFonts w:asciiTheme="majorHAnsi" w:eastAsiaTheme="majorEastAsia" w:hAnsiTheme="majorHAnsi" w:cstheme="majorBidi"/>
-      <w:b/>
-      <w:bCs/>
-      <w:kern w:val="2"/>
-      <w:sz w:val="24"/>
-      <w:szCs w:val="24"/>
-    </w:rPr>
-  </w:style>
-  <w:style w:type="character" w:customStyle="1" w:styleId="7Char">
-    <w:name w:val="标题 7 Char"/>
-    <w:basedOn w:val="a0"/>
-    <w:link w:val="7"/>
-    <w:semiHidden/>
-    <w:rsid w:val="00A74996"/>
-    <w:rPr>
-      <w:b/>
-      <w:bCs/>
-      <w:kern w:val="2"/>
-      <w:sz w:val="24"/>
-      <w:szCs w:val="24"/>
-    </w:rPr>
-  </w:style>
-  <w:style w:type="character" w:customStyle="1" w:styleId="8Char">
-    <w:name w:val="标题 8 Char"/>
-    <w:basedOn w:val="a0"/>
-    <w:link w:val="8"/>
-    <w:semiHidden/>
-    <w:rsid w:val="00A74996"/>
-    <w:rPr>
-      <w:rFonts w:asciiTheme="majorHAnsi" w:eastAsiaTheme="majorEastAsia" w:hAnsiTheme="majorHAnsi" w:cstheme="majorBidi"/>
-      <w:kern w:val="2"/>
-      <w:sz w:val="24"/>
-      <w:szCs w:val="24"/>
-    </w:rPr>
-  </w:style>
-  <w:style w:type="character" w:customStyle="1" w:styleId="9Char">
-    <w:name w:val="标题 9 Char"/>
-    <w:basedOn w:val="a0"/>
-    <w:link w:val="9"/>
-    <w:semiHidden/>
-    <w:rsid w:val="00A74996"/>
-    <w:rPr>
-      <w:rFonts w:asciiTheme="majorHAnsi" w:eastAsiaTheme="majorEastAsia" w:hAnsiTheme="majorHAnsi" w:cstheme="majorBidi"/>
-      <w:kern w:val="2"/>
-      <w:sz w:val="21"/>
-      <w:szCs w:val="21"/>
-    </w:rPr>
-  </w:style>
-  <w:style w:type="paragraph" w:styleId="a9">
-    <w:name w:val="Balloon Text"/>
-    <w:basedOn w:val="a"/>
-    <w:link w:val="Char"/>
-    <w:semiHidden/>
-    <w:unhideWhenUsed/>
-    <w:rsid w:val="00597A75"/>
-    <w:rPr>
-      <w:sz w:val="18"/>
-      <w:szCs w:val="18"/>
-    </w:rPr>
-  </w:style>
-  <w:style w:type="character" w:customStyle="1" w:styleId="Char">
-    <w:name w:val="批注框文本 Char"/>
-    <w:basedOn w:val="a0"/>
-    <w:link w:val="a9"/>
-    <w:semiHidden/>
-    <w:rsid w:val="00597A75"/>
-    <w:rPr>
-      <w:kern w:val="2"/>
-      <w:sz w:val="18"/>
-      <w:szCs w:val="18"/>
-    </w:rPr>
-  </w:style>
-  <w:style w:type="paragraph" w:styleId="aa">
-    <w:name w:val="caption"/>
-    <w:aliases w:val="题注2,题注11,题注 Char11,题注 Char Char Char Char Char Char Char Char Char Char Char Char Char Char Char Char Char Char Char Char1,题注 Char Char Char Char Char Char Char Char Char Char Char Char Char Char Char Char Char Char Char11,题注 Char Char Char,题注1,题"/>
-    <w:basedOn w:val="a"/>
-    <w:next w:val="ab"/>
-    <w:link w:val="Char0"/>
-    <w:autoRedefine/>
-    <w:qFormat/>
-    <w:rsid w:val="00985639"/>
-    <w:pPr>
-      <w:widowControl/>
-      <w:snapToGrid w:val="0"/>
-      <w:ind w:firstLineChars="0" w:firstLine="0"/>
-      <w:jc w:val="center"/>
-    </w:pPr>
-    <w:rPr>
-      <w:rFonts w:ascii="楷体_GB2312" w:eastAsiaTheme="minorEastAsia" w:hAnsi="楷体" w:cs="宋体"/>
-      <w:b/>
-      <w:szCs w:val="20"/>
-    </w:rPr>
-  </w:style>
-  <w:style w:type="character" w:customStyle="1" w:styleId="Char0">
-    <w:name w:val="题注 Char"/>
-    <w:aliases w:val="题注2 Char,题注11 Char,题注 Char11 Char,题注 Char Char Char Char Char Char Char Char Char Char Char Char Char Char Char Char Char Char Char Char1 Char,题注 Char Char Char Char,题注1 Char,题 Char"/>
-    <w:basedOn w:val="a0"/>
-    <w:link w:val="aa"/>
-    <w:rsid w:val="00985639"/>
-    <w:rPr>
-      <w:rFonts w:ascii="楷体_GB2312" w:eastAsiaTheme="minorEastAsia" w:hAnsi="楷体" w:cs="宋体"/>
-      <w:b/>
-      <w:kern w:val="2"/>
-      <w:sz w:val="24"/>
-    </w:rPr>
-  </w:style>
-  <w:style w:type="paragraph" w:styleId="ab">
-    <w:name w:val="Body Text"/>
-    <w:basedOn w:val="a"/>
-    <w:link w:val="Char1"/>
-    <w:unhideWhenUsed/>
-    <w:rsid w:val="002900FC"/>
-    <w:pPr>
-      <w:spacing w:after="120"/>
-    </w:pPr>
-  </w:style>
-  <w:style w:type="character" w:customStyle="1" w:styleId="Char1">
-    <w:name w:val="正文文本 Char"/>
-    <w:basedOn w:val="a0"/>
-    <w:link w:val="ab"/>
-    <w:rsid w:val="002900FC"/>
-    <w:rPr>
-      <w:kern w:val="2"/>
-      <w:sz w:val="21"/>
-      <w:szCs w:val="24"/>
-    </w:rPr>
-  </w:style>
-  <w:style w:type="paragraph" w:styleId="ac">
-    <w:name w:val="List Paragraph"/>
-    <w:basedOn w:val="a"/>
-    <w:link w:val="Char2"/>
-    <w:uiPriority w:val="34"/>
-    <w:qFormat/>
-    <w:rsid w:val="0074201C"/>
-    <w:pPr>
-      <w:ind w:firstLine="420"/>
-    </w:pPr>
-  </w:style>
-  <w:style w:type="paragraph" w:styleId="ad">
-    <w:name w:val="footnote text"/>
-    <w:basedOn w:val="a"/>
-    <w:link w:val="Char3"/>
-    <w:semiHidden/>
-    <w:unhideWhenUsed/>
-    <w:rsid w:val="00663005"/>
-    <w:pPr>
-      <w:snapToGrid w:val="0"/>
-      <w:jc w:val="left"/>
-    </w:pPr>
-    <w:rPr>
-      <w:sz w:val="18"/>
-      <w:szCs w:val="18"/>
-    </w:rPr>
-  </w:style>
-  <w:style w:type="character" w:customStyle="1" w:styleId="Char3">
-    <w:name w:val="脚注文本 Char"/>
-    <w:basedOn w:val="a0"/>
-    <w:link w:val="ad"/>
-    <w:semiHidden/>
-    <w:rsid w:val="00663005"/>
-    <w:rPr>
-      <w:kern w:val="2"/>
-      <w:sz w:val="18"/>
-      <w:szCs w:val="18"/>
-    </w:rPr>
-  </w:style>
-  <w:style w:type="character" w:styleId="ae">
-    <w:name w:val="footnote reference"/>
-    <w:basedOn w:val="a0"/>
-    <w:semiHidden/>
-    <w:unhideWhenUsed/>
-    <w:rsid w:val="00663005"/>
-    <w:rPr>
-      <w:vertAlign w:val="superscript"/>
-    </w:rPr>
-  </w:style>
-  <w:style w:type="paragraph" w:styleId="af">
-    <w:name w:val="endnote text"/>
-    <w:basedOn w:val="a"/>
-    <w:link w:val="Char4"/>
-    <w:semiHidden/>
-    <w:unhideWhenUsed/>
-    <w:rsid w:val="00663005"/>
-    <w:pPr>
-      <w:snapToGrid w:val="0"/>
-      <w:jc w:val="left"/>
-    </w:pPr>
-  </w:style>
-  <w:style w:type="character" w:customStyle="1" w:styleId="Char4">
-    <w:name w:val="尾注文本 Char"/>
-    <w:basedOn w:val="a0"/>
-    <w:link w:val="af"/>
-    <w:semiHidden/>
-    <w:rsid w:val="00663005"/>
-    <w:rPr>
-      <w:kern w:val="2"/>
-      <w:sz w:val="21"/>
-      <w:szCs w:val="24"/>
-    </w:rPr>
-  </w:style>
-  <w:style w:type="character" w:styleId="af0">
-    <w:name w:val="endnote reference"/>
-    <w:basedOn w:val="a0"/>
-    <w:semiHidden/>
-    <w:unhideWhenUsed/>
-    <w:rsid w:val="00663005"/>
-    <w:rPr>
-      <w:vertAlign w:val="superscript"/>
-    </w:rPr>
-  </w:style>
-  <w:style w:type="table" w:styleId="af1">
-    <w:name w:val="Table Grid"/>
-    <w:basedOn w:val="a1"/>
-    <w:rsid w:val="00985639"/>
-    <w:tblPr>
-      <w:tblBorders>
-        <w:top w:val="single" w:sz="4" w:space="0" w:color="auto"/>
-        <w:left w:val="single" w:sz="4" w:space="0" w:color="auto"/>
-        <w:bottom w:val="single" w:sz="4" w:space="0" w:color="auto"/>
-        <w:right w:val="single" w:sz="4" w:space="0" w:color="auto"/>
-        <w:insideH w:val="single" w:sz="4" w:space="0" w:color="auto"/>
-        <w:insideV w:val="single" w:sz="4" w:space="0" w:color="auto"/>
-      </w:tblBorders>
-    </w:tblPr>
-  </w:style>
-  <w:style w:type="paragraph" w:styleId="af2">
-    <w:name w:val="Subtitle"/>
-    <w:basedOn w:val="a"/>
-    <w:next w:val="a"/>
-    <w:link w:val="Char5"/>
-    <w:uiPriority w:val="11"/>
-    <w:qFormat/>
-    <w:rsid w:val="005C083E"/>
-    <w:pPr>
-      <w:adjustRightInd/>
-      <w:spacing w:before="240" w:after="60" w:line="312" w:lineRule="auto"/>
-      <w:ind w:firstLine="480"/>
-      <w:jc w:val="center"/>
-      <w:outlineLvl w:val="1"/>
-    </w:pPr>
-    <w:rPr>
-      <w:rFonts w:ascii="Cambria" w:hAnsi="Cambria"/>
-      <w:b/>
-      <w:bCs/>
-      <w:kern w:val="28"/>
-      <w:sz w:val="32"/>
-      <w:szCs w:val="32"/>
-      <w:lang w:val="x-none" w:eastAsia="x-none"/>
-    </w:rPr>
-  </w:style>
-  <w:style w:type="character" w:customStyle="1" w:styleId="Char5">
-    <w:name w:val="副标题 Char"/>
-    <w:basedOn w:val="a0"/>
-    <w:link w:val="af2"/>
-    <w:uiPriority w:val="11"/>
-    <w:rsid w:val="005C083E"/>
-    <w:rPr>
-      <w:rFonts w:ascii="Cambria" w:hAnsi="Cambria"/>
-      <w:b/>
-      <w:bCs/>
-      <w:kern w:val="28"/>
-      <w:sz w:val="32"/>
-      <w:szCs w:val="32"/>
-      <w:lang w:val="x-none" w:eastAsia="x-none"/>
-    </w:rPr>
-  </w:style>
-  <w:style w:type="character" w:customStyle="1" w:styleId="Char2">
-    <w:name w:val="列出段落 Char"/>
-    <w:link w:val="ac"/>
-    <w:uiPriority w:val="34"/>
-    <w:rsid w:val="00F605FA"/>
+    <w:rsid w:val="00D83876"/>
     <w:rPr>
       <w:kern w:val="2"/>
       <w:sz w:val="24"/>
@@ -14811,7 +14388,7 @@
 </file>
 
 <file path=customXml/itemProps1.xml><?xml version="1.0" encoding="utf-8"?>
-<ds:datastoreItem xmlns:ds="http://schemas.openxmlformats.org/officeDocument/2006/customXml" ds:itemID="{628F4132-3E9F-474E-B05F-39EF51DBC066}">
+<ds:datastoreItem xmlns:ds="http://schemas.openxmlformats.org/officeDocument/2006/customXml" ds:itemID="{3BFF1E74-B27A-41F0-9C2D-F98386A3E749}">
   <ds:schemaRefs>
     <ds:schemaRef ds:uri="http://schemas.openxmlformats.org/officeDocument/2006/bibliography"/>
   </ds:schemaRefs>

</xml_diff>

<commit_message>
diff --git "a/doc/\350\275\257\344\273\266\350\231\232\346\213\237\345\274\200\345\217\221\347\216\257\345\242\203 \347\240\224\345\210\266\346\212\200\346\234\257\346\200\273\347\273\223\346\212\245\345\221\212.docx" "b/doc/\350\275\257\344\273\266\350\231\232\346\213\237\345\274\200\345\217\221\347\216\257\345\242\203 \347\240\224\345\210\266\346\212\200\346\234\257\346\200\273\347\273\223\346\212\245\345\221\212.docx" index 7abaae1..f6c351f 100644 Binary files "a/doc/\350\275\257\344\273\266\350\231\232\346\213\237\345\274\200\345\217\221\347\216\257\345\242\203 \347\240\224\345\210\266\346\212\200\346\234\257\346\200\273\347\273\223\346\212\245\345\221\212.docx" and "b/doc/\350\275\257\344\273\266\350\231\232\346\213\237\345\274\200\345\217\221\347\216\257\345\242\203 \347\240\224\345\210\266\346\212\200\346\234\257\346\200\273\347\273\223\346\212\245\345\221\212.docx" differ
</commit_message>
<xml_diff>
--- a/doc/软件虚拟开发环境 研制技术总结报告.docx
+++ b/doc/软件虚拟开发环境 研制技术总结报告.docx
@@ -51,8 +51,6 @@
                 <w:sz w:val="21"/>
               </w:rPr>
             </w:pPr>
-            <w:bookmarkStart w:id="0" w:name="_GoBack"/>
-            <w:bookmarkEnd w:id="0"/>
           </w:p>
         </w:tc>
       </w:tr>
@@ -146,7 +144,7 @@
                 <w:sz w:val="21"/>
               </w:rPr>
             </w:pPr>
-            <w:bookmarkStart w:id="1" w:name="RaacCvMk档号01" w:colFirst="2" w:colLast="2"/>
+            <w:bookmarkStart w:id="0" w:name="RaacCvMk档号01" w:colFirst="2" w:colLast="2"/>
           </w:p>
         </w:tc>
         <w:tc>
@@ -347,9 +345,9 @@
                 <w:sz w:val="21"/>
               </w:rPr>
             </w:pPr>
-            <w:bookmarkStart w:id="2" w:name="RaacCvMk密级01" w:colFirst="9" w:colLast="9"/>
-            <w:bookmarkStart w:id="3" w:name="RaacCvMk保管期限01" w:colFirst="5" w:colLast="5"/>
-            <w:bookmarkEnd w:id="1"/>
+            <w:bookmarkStart w:id="1" w:name="RaacCvMk密级01" w:colFirst="9" w:colLast="9"/>
+            <w:bookmarkStart w:id="2" w:name="RaacCvMk保管期限01" w:colFirst="5" w:colLast="5"/>
+            <w:bookmarkEnd w:id="0"/>
           </w:p>
         </w:tc>
         <w:tc>
@@ -565,14 +563,14 @@
                 <w:sz w:val="21"/>
               </w:rPr>
             </w:pPr>
-            <w:bookmarkStart w:id="4" w:name="RaacCvMkC01" w:colFirst="10" w:colLast="10"/>
-            <w:bookmarkStart w:id="5" w:name="RaacCvMkD01" w:colFirst="10" w:colLast="10"/>
-            <w:bookmarkStart w:id="6" w:name="RaacCvMkP01" w:colFirst="10" w:colLast="10"/>
-            <w:bookmarkStart w:id="7" w:name="RaacCvMkZ01" w:colFirst="10" w:colLast="10"/>
-            <w:bookmarkStart w:id="8" w:name="RaacCvMkM01" w:colFirst="10" w:colLast="10"/>
-            <w:bookmarkStart w:id="9" w:name="RaacCvMkS01" w:colFirst="10" w:colLast="10"/>
+            <w:bookmarkStart w:id="3" w:name="RaacCvMkC01" w:colFirst="10" w:colLast="10"/>
+            <w:bookmarkStart w:id="4" w:name="RaacCvMkD01" w:colFirst="10" w:colLast="10"/>
+            <w:bookmarkStart w:id="5" w:name="RaacCvMkP01" w:colFirst="10" w:colLast="10"/>
+            <w:bookmarkStart w:id="6" w:name="RaacCvMkZ01" w:colFirst="10" w:colLast="10"/>
+            <w:bookmarkStart w:id="7" w:name="RaacCvMkM01" w:colFirst="10" w:colLast="10"/>
+            <w:bookmarkStart w:id="8" w:name="RaacCvMkS01" w:colFirst="10" w:colLast="10"/>
+            <w:bookmarkEnd w:id="1"/>
             <w:bookmarkEnd w:id="2"/>
-            <w:bookmarkEnd w:id="3"/>
           </w:p>
         </w:tc>
         <w:tc>
@@ -726,12 +724,12 @@
           </w:p>
         </w:tc>
       </w:tr>
+      <w:bookmarkEnd w:id="3"/>
       <w:bookmarkEnd w:id="4"/>
       <w:bookmarkEnd w:id="5"/>
       <w:bookmarkEnd w:id="6"/>
       <w:bookmarkEnd w:id="7"/>
       <w:bookmarkEnd w:id="8"/>
-      <w:bookmarkEnd w:id="9"/>
       <w:tr>
         <w:trPr>
           <w:cantSplit/>
@@ -1544,7 +1542,7 @@
                 <w:sz w:val="21"/>
               </w:rPr>
             </w:pPr>
-            <w:bookmarkStart w:id="10" w:name="RaacCvMk校对01" w:colFirst="10" w:colLast="10"/>
+            <w:bookmarkStart w:id="9" w:name="RaacCvMk校对01" w:colFirst="10" w:colLast="10"/>
           </w:p>
         </w:tc>
         <w:tc>
@@ -1723,8 +1721,8 @@
                 <w:sz w:val="21"/>
               </w:rPr>
             </w:pPr>
-            <w:bookmarkStart w:id="11" w:name="RaacCvMk审核01" w:colFirst="10" w:colLast="10"/>
-            <w:bookmarkEnd w:id="10"/>
+            <w:bookmarkStart w:id="10" w:name="RaacCvMk审核01" w:colFirst="10" w:colLast="10"/>
+            <w:bookmarkEnd w:id="9"/>
           </w:p>
         </w:tc>
         <w:tc>
@@ -1904,8 +1902,8 @@
                 <w:sz w:val="21"/>
               </w:rPr>
             </w:pPr>
-            <w:bookmarkStart w:id="12" w:name="RaacCvMk标审01" w:colFirst="10" w:colLast="10"/>
-            <w:bookmarkEnd w:id="11"/>
+            <w:bookmarkStart w:id="11" w:name="RaacCvMk标审01" w:colFirst="10" w:colLast="10"/>
+            <w:bookmarkEnd w:id="10"/>
           </w:p>
         </w:tc>
         <w:tc>
@@ -2060,7 +2058,7 @@
           </w:p>
         </w:tc>
       </w:tr>
-      <w:bookmarkEnd w:id="12"/>
+      <w:bookmarkEnd w:id="11"/>
       <w:tr>
         <w:trPr>
           <w:cantSplit/>
@@ -3076,7 +3074,7 @@
                 <w:sz w:val="21"/>
               </w:rPr>
             </w:pPr>
-            <w:bookmarkStart w:id="13" w:name="RaacCvMk页数01" w:colFirst="1" w:colLast="1"/>
+            <w:bookmarkStart w:id="12" w:name="RaacCvMk页数01" w:colFirst="1" w:colLast="1"/>
           </w:p>
         </w:tc>
         <w:tc>
@@ -3126,7 +3124,7 @@
         </w:tc>
       </w:tr>
     </w:tbl>
-    <w:bookmarkEnd w:id="13"/>
+    <w:bookmarkEnd w:id="12"/>
     <w:p>
       <w:pPr>
         <w:ind w:firstLine="643"/>
@@ -6878,28 +6876,29 @@
       <w:pPr>
         <w:pStyle w:val="1"/>
       </w:pPr>
-      <w:bookmarkStart w:id="14" w:name="_Toc396500393"/>
-      <w:r>
-        <w:rPr>
-          <w:rFonts w:hint="eastAsia"/>
-        </w:rPr>
+      <w:bookmarkStart w:id="13" w:name="_Toc396500393"/>
+      <w:r>
+        <w:rPr>
+          <w:rFonts w:hint="eastAsia"/>
+        </w:rPr>
+        <w:lastRenderedPageBreak/>
         <w:t>引言</w:t>
       </w:r>
-      <w:bookmarkEnd w:id="14"/>
+      <w:bookmarkEnd w:id="13"/>
     </w:p>
     <w:p>
       <w:pPr>
         <w:pStyle w:val="2"/>
         <w:ind w:left="482" w:hanging="482"/>
       </w:pPr>
-      <w:bookmarkStart w:id="15" w:name="_Toc396500394"/>
+      <w:bookmarkStart w:id="14" w:name="_Toc396500394"/>
       <w:r>
         <w:rPr>
           <w:rFonts w:hint="eastAsia"/>
         </w:rPr>
         <w:t>文档概述</w:t>
       </w:r>
-      <w:bookmarkEnd w:id="15"/>
+      <w:bookmarkEnd w:id="14"/>
     </w:p>
     <w:p>
       <w:pPr>
@@ -6947,14 +6946,14 @@
         <w:pStyle w:val="2"/>
         <w:ind w:left="482" w:hanging="482"/>
       </w:pPr>
-      <w:bookmarkStart w:id="16" w:name="_Toc396500395"/>
+      <w:bookmarkStart w:id="15" w:name="_Toc396500395"/>
       <w:r>
         <w:rPr>
           <w:rFonts w:hint="eastAsia"/>
         </w:rPr>
         <w:t>项目背景</w:t>
       </w:r>
-      <w:bookmarkEnd w:id="16"/>
+      <w:bookmarkEnd w:id="15"/>
     </w:p>
     <w:p>
       <w:pPr>
@@ -7318,16 +7317,16 @@
       <w:pPr>
         <w:pStyle w:val="2"/>
       </w:pPr>
-      <w:bookmarkStart w:id="17" w:name="_Toc373309166"/>
-      <w:bookmarkStart w:id="18" w:name="_Toc396500396"/>
+      <w:bookmarkStart w:id="16" w:name="_Toc373309166"/>
+      <w:bookmarkStart w:id="17" w:name="_Toc396500396"/>
       <w:r>
         <w:rPr>
           <w:rFonts w:hint="eastAsia"/>
         </w:rPr>
         <w:t>引用文件</w:t>
       </w:r>
+      <w:bookmarkEnd w:id="16"/>
       <w:bookmarkEnd w:id="17"/>
-      <w:bookmarkEnd w:id="18"/>
     </w:p>
     <w:p>
       <w:pPr>
@@ -7492,128 +7491,128 @@
         <w:pStyle w:val="2"/>
         <w:ind w:left="482" w:hanging="482"/>
       </w:pPr>
-      <w:bookmarkStart w:id="19" w:name="_Toc396500397"/>
+      <w:bookmarkStart w:id="18" w:name="_Toc396500397"/>
       <w:r>
         <w:rPr>
           <w:rFonts w:hint="eastAsia"/>
         </w:rPr>
         <w:t>术语</w:t>
       </w:r>
+      <w:bookmarkEnd w:id="18"/>
+    </w:p>
+    <w:p>
+      <w:pPr>
+        <w:ind w:firstLine="480"/>
+      </w:pPr>
+      <w:r>
+        <w:rPr>
+          <w:rFonts w:hint="eastAsia"/>
+        </w:rPr>
+        <w:t>本文档的术语见</w:t>
+      </w:r>
+      <w:r>
+        <w:fldChar w:fldCharType="begin"/>
+      </w:r>
+      <w:r>
+        <w:instrText xml:space="preserve"> </w:instrText>
+      </w:r>
+      <w:r>
+        <w:rPr>
+          <w:rFonts w:hint="eastAsia"/>
+        </w:rPr>
+        <w:instrText>REF _Ref376371684 \h</w:instrText>
+      </w:r>
+      <w:r>
+        <w:instrText xml:space="preserve">  \* MERGEFORMAT </w:instrText>
+      </w:r>
+      <w:r>
+        <w:fldChar w:fldCharType="separate"/>
+      </w:r>
+      <w:r>
+        <w:rPr>
+          <w:rFonts w:hint="eastAsia"/>
+        </w:rPr>
+        <w:t>表</w:t>
+      </w:r>
+      <w:r>
+        <w:rPr>
+          <w:rFonts w:hint="eastAsia"/>
+        </w:rPr>
+        <w:t xml:space="preserve"> </w:t>
+      </w:r>
+      <w:r>
+        <w:rPr>
+          <w:noProof/>
+        </w:rPr>
+        <w:t>1</w:t>
+      </w:r>
+      <w:r>
+        <w:fldChar w:fldCharType="end"/>
+      </w:r>
+      <w:r>
+        <w:rPr>
+          <w:rFonts w:hint="eastAsia"/>
+        </w:rPr>
+        <w:t>所示。</w:t>
+      </w:r>
+    </w:p>
+    <w:p>
+      <w:pPr>
+        <w:pStyle w:val="aa"/>
+      </w:pPr>
+      <w:bookmarkStart w:id="19" w:name="_Ref376371684"/>
+      <w:r>
+        <w:rPr>
+          <w:rFonts w:hint="eastAsia"/>
+        </w:rPr>
+        <w:t>表</w:t>
+      </w:r>
+      <w:r>
+        <w:rPr>
+          <w:rFonts w:hint="eastAsia"/>
+        </w:rPr>
+        <w:t xml:space="preserve"> </w:t>
+      </w:r>
+      <w:r>
+        <w:fldChar w:fldCharType="begin"/>
+      </w:r>
+      <w:r>
+        <w:instrText xml:space="preserve"> </w:instrText>
+      </w:r>
+      <w:r>
+        <w:rPr>
+          <w:rFonts w:hint="eastAsia"/>
+        </w:rPr>
+        <w:instrText xml:space="preserve">SEQ </w:instrText>
+      </w:r>
+      <w:r>
+        <w:rPr>
+          <w:rFonts w:hint="eastAsia"/>
+        </w:rPr>
+        <w:instrText>表</w:instrText>
+      </w:r>
+      <w:r>
+        <w:rPr>
+          <w:rFonts w:hint="eastAsia"/>
+        </w:rPr>
+        <w:instrText xml:space="preserve"> \* ARABIC</w:instrText>
+      </w:r>
+      <w:r>
+        <w:instrText xml:space="preserve"> </w:instrText>
+      </w:r>
+      <w:r>
+        <w:fldChar w:fldCharType="separate"/>
+      </w:r>
+      <w:r>
+        <w:rPr>
+          <w:noProof/>
+        </w:rPr>
+        <w:t>1</w:t>
+      </w:r>
+      <w:r>
+        <w:fldChar w:fldCharType="end"/>
+      </w:r>
       <w:bookmarkEnd w:id="19"/>
-    </w:p>
-    <w:p>
-      <w:pPr>
-        <w:ind w:firstLine="480"/>
-      </w:pPr>
-      <w:r>
-        <w:rPr>
-          <w:rFonts w:hint="eastAsia"/>
-        </w:rPr>
-        <w:t>本文档的术语见</w:t>
-      </w:r>
-      <w:r>
-        <w:fldChar w:fldCharType="begin"/>
-      </w:r>
-      <w:r>
-        <w:instrText xml:space="preserve"> </w:instrText>
-      </w:r>
-      <w:r>
-        <w:rPr>
-          <w:rFonts w:hint="eastAsia"/>
-        </w:rPr>
-        <w:instrText>REF _Ref376371684 \h</w:instrText>
-      </w:r>
-      <w:r>
-        <w:instrText xml:space="preserve">  \* MERGEFORMAT </w:instrText>
-      </w:r>
-      <w:r>
-        <w:fldChar w:fldCharType="separate"/>
-      </w:r>
-      <w:r>
-        <w:rPr>
-          <w:rFonts w:hint="eastAsia"/>
-        </w:rPr>
-        <w:t>表</w:t>
-      </w:r>
-      <w:r>
-        <w:rPr>
-          <w:rFonts w:hint="eastAsia"/>
-        </w:rPr>
-        <w:t xml:space="preserve"> </w:t>
-      </w:r>
-      <w:r>
-        <w:rPr>
-          <w:noProof/>
-        </w:rPr>
-        <w:t>1</w:t>
-      </w:r>
-      <w:r>
-        <w:fldChar w:fldCharType="end"/>
-      </w:r>
-      <w:r>
-        <w:rPr>
-          <w:rFonts w:hint="eastAsia"/>
-        </w:rPr>
-        <w:t>所示。</w:t>
-      </w:r>
-    </w:p>
-    <w:p>
-      <w:pPr>
-        <w:pStyle w:val="aa"/>
-      </w:pPr>
-      <w:bookmarkStart w:id="20" w:name="_Ref376371684"/>
-      <w:r>
-        <w:rPr>
-          <w:rFonts w:hint="eastAsia"/>
-        </w:rPr>
-        <w:t>表</w:t>
-      </w:r>
-      <w:r>
-        <w:rPr>
-          <w:rFonts w:hint="eastAsia"/>
-        </w:rPr>
-        <w:t xml:space="preserve"> </w:t>
-      </w:r>
-      <w:r>
-        <w:fldChar w:fldCharType="begin"/>
-      </w:r>
-      <w:r>
-        <w:instrText xml:space="preserve"> </w:instrText>
-      </w:r>
-      <w:r>
-        <w:rPr>
-          <w:rFonts w:hint="eastAsia"/>
-        </w:rPr>
-        <w:instrText xml:space="preserve">SEQ </w:instrText>
-      </w:r>
-      <w:r>
-        <w:rPr>
-          <w:rFonts w:hint="eastAsia"/>
-        </w:rPr>
-        <w:instrText>表</w:instrText>
-      </w:r>
-      <w:r>
-        <w:rPr>
-          <w:rFonts w:hint="eastAsia"/>
-        </w:rPr>
-        <w:instrText xml:space="preserve"> \* ARABIC</w:instrText>
-      </w:r>
-      <w:r>
-        <w:instrText xml:space="preserve"> </w:instrText>
-      </w:r>
-      <w:r>
-        <w:fldChar w:fldCharType="separate"/>
-      </w:r>
-      <w:r>
-        <w:rPr>
-          <w:noProof/>
-        </w:rPr>
-        <w:t>1</w:t>
-      </w:r>
-      <w:r>
-        <w:fldChar w:fldCharType="end"/>
-      </w:r>
-      <w:bookmarkEnd w:id="20"/>
       <w:r>
         <w:rPr>
           <w:rFonts w:hint="eastAsia"/>
@@ -7742,6 +7741,7 @@
               <w:jc w:val="center"/>
             </w:pPr>
             <w:r>
+              <w:lastRenderedPageBreak/>
               <w:t>1</w:t>
             </w:r>
           </w:p>
@@ -8412,28 +8412,28 @@
       <w:pPr>
         <w:pStyle w:val="1"/>
       </w:pPr>
-      <w:bookmarkStart w:id="21" w:name="_Toc396500398"/>
+      <w:bookmarkStart w:id="20" w:name="_Toc396500398"/>
       <w:r>
         <w:rPr>
           <w:rFonts w:hint="eastAsia"/>
         </w:rPr>
         <w:t>研制需求及任务分析</w:t>
       </w:r>
-      <w:bookmarkEnd w:id="21"/>
+      <w:bookmarkEnd w:id="20"/>
     </w:p>
     <w:p>
       <w:pPr>
         <w:pStyle w:val="2"/>
         <w:ind w:left="482" w:hanging="482"/>
       </w:pPr>
-      <w:bookmarkStart w:id="22" w:name="_Toc396500399"/>
+      <w:bookmarkStart w:id="21" w:name="_Toc396500399"/>
       <w:r>
         <w:rPr>
           <w:rFonts w:hint="eastAsia"/>
         </w:rPr>
         <w:t>总体描述</w:t>
       </w:r>
-      <w:bookmarkEnd w:id="22"/>
+      <w:bookmarkEnd w:id="21"/>
     </w:p>
     <w:p>
       <w:pPr>
@@ -8608,11 +8608,11 @@
         </w:tabs>
         <w:ind w:firstLineChars="0"/>
         <w:rPr>
-          <w:ins w:id="23" w:author="wangxia" w:date="2014-08-25T10:59:00Z"/>
+          <w:ins w:id="22" w:author="wangxia" w:date="2014-08-25T10:59:00Z"/>
           <w:color w:val="00B050"/>
         </w:rPr>
       </w:pPr>
-      <w:ins w:id="24" w:author="wangxia" w:date="2014-08-25T10:59:00Z">
+      <w:ins w:id="23" w:author="wangxia" w:date="2014-08-25T10:59:00Z">
         <w:r>
           <w:rPr>
             <w:rFonts w:hint="eastAsia"/>
@@ -8641,11 +8641,11 @@
         </w:tabs>
         <w:ind w:firstLineChars="0"/>
         <w:rPr>
-          <w:ins w:id="25" w:author="wangxia" w:date="2014-08-25T10:59:00Z"/>
+          <w:ins w:id="24" w:author="wangxia" w:date="2014-08-25T10:59:00Z"/>
           <w:color w:val="00B050"/>
         </w:rPr>
       </w:pPr>
-      <w:ins w:id="26" w:author="wangxia" w:date="2014-08-25T10:59:00Z">
+      <w:ins w:id="25" w:author="wangxia" w:date="2014-08-25T10:59:00Z">
         <w:r>
           <w:rPr>
             <w:rFonts w:hint="eastAsia"/>
@@ -8681,11 +8681,11 @@
         </w:tabs>
         <w:ind w:firstLineChars="0"/>
         <w:rPr>
-          <w:ins w:id="27" w:author="wangxia" w:date="2014-08-25T10:59:00Z"/>
+          <w:ins w:id="26" w:author="wangxia" w:date="2014-08-25T10:59:00Z"/>
           <w:color w:val="00B050"/>
         </w:rPr>
       </w:pPr>
-      <w:ins w:id="28" w:author="wangxia" w:date="2014-08-25T10:59:00Z">
+      <w:ins w:id="27" w:author="wangxia" w:date="2014-08-25T10:59:00Z">
         <w:r>
           <w:rPr>
             <w:color w:val="00B050"/>
@@ -8718,11 +8718,11 @@
         </w:tabs>
         <w:ind w:firstLineChars="0"/>
         <w:rPr>
-          <w:ins w:id="29" w:author="wangxia" w:date="2014-08-25T10:59:00Z"/>
+          <w:ins w:id="28" w:author="wangxia" w:date="2014-08-25T10:59:00Z"/>
           <w:color w:val="00B050"/>
         </w:rPr>
       </w:pPr>
-      <w:ins w:id="30" w:author="wangxia" w:date="2014-08-25T10:59:00Z">
+      <w:ins w:id="29" w:author="wangxia" w:date="2014-08-25T10:59:00Z">
         <w:r>
           <w:rPr>
             <w:color w:val="00B050"/>
@@ -8767,11 +8767,11 @@
         </w:tabs>
         <w:ind w:firstLineChars="0"/>
         <w:rPr>
-          <w:ins w:id="31" w:author="wangxia" w:date="2014-08-25T10:59:00Z"/>
+          <w:ins w:id="30" w:author="wangxia" w:date="2014-08-25T10:59:00Z"/>
           <w:color w:val="00B050"/>
         </w:rPr>
       </w:pPr>
-      <w:ins w:id="32" w:author="wangxia" w:date="2014-08-25T10:59:00Z">
+      <w:ins w:id="31" w:author="wangxia" w:date="2014-08-25T10:59:00Z">
         <w:r>
           <w:rPr>
             <w:color w:val="00B050"/>
@@ -8792,11 +8792,11 @@
         </w:tabs>
         <w:ind w:firstLineChars="0"/>
         <w:rPr>
-          <w:ins w:id="33" w:author="wangxia" w:date="2014-08-25T10:59:00Z"/>
+          <w:ins w:id="32" w:author="wangxia" w:date="2014-08-25T10:59:00Z"/>
           <w:color w:val="00B050"/>
         </w:rPr>
       </w:pPr>
-      <w:ins w:id="34" w:author="wangxia" w:date="2014-08-25T10:59:00Z">
+      <w:ins w:id="33" w:author="wangxia" w:date="2014-08-25T10:59:00Z">
         <w:r>
           <w:rPr>
             <w:color w:val="00B050"/>
@@ -8824,11 +8824,11 @@
         </w:tabs>
         <w:ind w:firstLineChars="0"/>
         <w:rPr>
-          <w:ins w:id="35" w:author="wangxia" w:date="2014-08-25T10:59:00Z"/>
+          <w:ins w:id="34" w:author="wangxia" w:date="2014-08-25T10:59:00Z"/>
           <w:color w:val="00B050"/>
         </w:rPr>
       </w:pPr>
-      <w:ins w:id="36" w:author="wangxia" w:date="2014-08-25T10:59:00Z">
+      <w:ins w:id="35" w:author="wangxia" w:date="2014-08-25T10:59:00Z">
         <w:r>
           <w:rPr>
             <w:color w:val="00B050"/>
@@ -8844,8 +8844,7 @@
         </w:tabs>
         <w:ind w:left="480" w:firstLineChars="0" w:firstLine="0"/>
         <w:rPr>
-          <w:ins w:id="37" w:author="wangxia" w:date="2014-08-25T10:59:00Z"/>
-          <w:rFonts w:hint="eastAsia"/>
+          <w:ins w:id="36" w:author="wangxia" w:date="2014-08-25T10:59:00Z"/>
         </w:rPr>
       </w:pPr>
     </w:p>
@@ -8877,19 +8876,45 @@
         <w:pStyle w:val="2"/>
         <w:ind w:left="482" w:hanging="482"/>
       </w:pPr>
-      <w:bookmarkStart w:id="38" w:name="_Toc396500400"/>
-      <w:r>
-        <w:rPr>
-          <w:rFonts w:hint="eastAsia"/>
-        </w:rPr>
+      <w:bookmarkStart w:id="37" w:name="_Toc396500400"/>
+      <w:r>
+        <w:rPr>
+          <w:rFonts w:hint="eastAsia"/>
+        </w:rPr>
+        <w:lastRenderedPageBreak/>
         <w:t>功能需求</w:t>
       </w:r>
+      <w:bookmarkEnd w:id="37"/>
+    </w:p>
+    <w:p>
+      <w:pPr>
+        <w:pStyle w:val="3"/>
+      </w:pPr>
+      <w:r>
+        <w:rPr>
+          <w:rFonts w:hint="eastAsia"/>
+        </w:rPr>
+        <w:t>虚拟的ARINC</w:t>
+      </w:r>
+      <w:r>
+        <w:t xml:space="preserve"> </w:t>
+      </w:r>
+      <w:r>
+        <w:rPr>
+          <w:rFonts w:hint="eastAsia"/>
+        </w:rPr>
+        <w:t>664模型</w:t>
+      </w:r>
+    </w:p>
+    <w:p>
+      <w:pPr>
+        <w:ind w:firstLine="480"/>
+        <w:rPr>
+          <w:rFonts w:hint="eastAsia"/>
+        </w:rPr>
+      </w:pPr>
+      <w:bookmarkStart w:id="38" w:name="_GoBack"/>
       <w:bookmarkEnd w:id="38"/>
-    </w:p>
-    <w:p>
-      <w:pPr>
-        <w:ind w:firstLine="480"/>
-      </w:pPr>
     </w:p>
     <w:p>
       <w:pPr>
@@ -9381,6 +9406,7 @@
         <w:rPr>
           <w:rFonts w:hint="eastAsia"/>
         </w:rPr>
+        <w:lastRenderedPageBreak/>
         <w:t>关键技术名称</w:t>
       </w:r>
       <w:bookmarkEnd w:id="78"/>
@@ -9670,6 +9696,7 @@
         <w:rPr>
           <w:rFonts w:hint="eastAsia"/>
         </w:rPr>
+        <w:lastRenderedPageBreak/>
         <w:t>交付清单</w:t>
       </w:r>
       <w:bookmarkEnd w:id="97"/>
@@ -10253,6 +10280,7 @@
           <w:rFonts w:hint="eastAsia"/>
           <w:color w:val="FF0000"/>
         </w:rPr>
+        <w:lastRenderedPageBreak/>
         <w:t>【</w:t>
       </w:r>
       <w:r>
@@ -10641,6 +10669,7 @@
           <w:rFonts w:hint="eastAsia"/>
           <w:color w:val="FF0000"/>
         </w:rPr>
+        <w:lastRenderedPageBreak/>
         <w:t>【</w:t>
       </w:r>
       <w:r>
@@ -10856,7 +10885,7 @@
           </mc:Choice>
           <mc:Fallback>
             <w:pict>
-              <v:group w14:anchorId="539FECB5" id="画布 5" o:spid="_x0000_s1026" editas="canvas" style="width:391.7pt;height:200.4pt;mso-position-horizontal-relative:char;mso-position-vertical-relative:line" coordsize="49739,25450" o:gfxdata="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">
+              <v:group w14:anchorId="7181B8A4" id="画布 5" o:spid="_x0000_s1026" editas="canvas" style="width:391.7pt;height:200.4pt;mso-position-horizontal-relative:char;mso-position-vertical-relative:line" coordsize="49739,25450" o:gfxdata="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">
                 <v:shapetype id="_x0000_t75" coordsize="21600,21600" o:spt="75" o:preferrelative="t" path="m@4@5l@4@11@9@11@9@5xe" filled="f" stroked="f">
                   <v:stroke joinstyle="miter"/>
                   <v:formulas>
@@ -11699,7 +11728,7 @@
         <w:noProof/>
         <w:kern w:val="0"/>
       </w:rPr>
-      <w:t>2</w:t>
+      <w:t>6</w:t>
     </w:r>
     <w:r>
       <w:rPr>
@@ -11765,7 +11794,7 @@
         <w:noProof/>
         <w:kern w:val="0"/>
       </w:rPr>
-      <w:t>3</w:t>
+      <w:t>10</w:t>
     </w:r>
     <w:r>
       <w:rPr>
@@ -14388,7 +14417,7 @@
 </file>
 
 <file path=customXml/itemProps1.xml><?xml version="1.0" encoding="utf-8"?>
-<ds:datastoreItem xmlns:ds="http://schemas.openxmlformats.org/officeDocument/2006/customXml" ds:itemID="{3BFF1E74-B27A-41F0-9C2D-F98386A3E749}">
+<ds:datastoreItem xmlns:ds="http://schemas.openxmlformats.org/officeDocument/2006/customXml" ds:itemID="{7CAFE6CE-7B37-4945-B655-831CC9213273}">
   <ds:schemaRefs>
     <ds:schemaRef ds:uri="http://schemas.openxmlformats.org/officeDocument/2006/bibliography"/>
   </ds:schemaRefs>

</xml_diff>

<commit_message>
diff --git "a/doc/\350\275\257\344\273\266\350\231\232\346\213\237\345\274\200\345\217\221\347\216\257\345\242\203 \347\240\224\345\210\266\346\212\200\346\234\257\346\200\273\347\273\223\346\212\245\345\221\212.docx" "b/doc/\350\275\257\344\273\266\350\231\232\346\213\237\345\274\200\345\217\221\347\216\257\345\242\203 \347\240\224\345\210\266\346\212\200\346\234\257\346\200\273\347\273\223\346\212\245\345\221\212.docx" index e4ef594..900c0ef 100644 Binary files "a/doc/\350\275\257\344\273\266\350\231\232\346\213\237\345\274\200\345\217\221\347\216\257\345\242\203 \347\240\224\345\210\266\346\212\200\346\234\257\346\200\273\347\273\223\346\212\245\345\221\212.docx" and "b/doc/\350\275\257\344\273\266\350\231\232\346\213\237\345\274\200\345\217\221\347\216\257\345\242\203 \347\240\224\345\210\266\346\212\200\346\234\257\346\200\273\347\273\223\346\212\245\345\221\212.docx" differ
</commit_message>
<xml_diff>
--- a/doc/软件虚拟开发环境 研制技术总结报告.docx
+++ b/doc/软件虚拟开发环境 研制技术总结报告.docx
@@ -9422,6 +9422,81 @@
       <w:pPr>
         <w:ind w:firstLine="480"/>
       </w:pPr>
+      <w:r>
+        <w:rPr>
+          <w:rFonts w:hint="eastAsia"/>
+        </w:rPr>
+        <w:t>软件虚拟开发环境</w:t>
+      </w:r>
+      <w:r>
+        <w:rPr>
+          <w:rFonts w:hint="eastAsia"/>
+        </w:rPr>
+        <w:t>内部</w:t>
+      </w:r>
+      <w:r>
+        <w:rPr>
+          <w:rFonts w:hint="eastAsia"/>
+        </w:rPr>
+        <w:t>A664</w:t>
+      </w:r>
+      <w:r>
+        <w:rPr>
+          <w:rFonts w:hint="eastAsia"/>
+        </w:rPr>
+        <w:t>板卡模型应</w:t>
+      </w:r>
+      <w:r>
+        <w:t>满足</w:t>
+      </w:r>
+      <w:r>
+        <w:t xml:space="preserve">ARINC664 Part7 </w:t>
+      </w:r>
+      <w:r>
+        <w:t>标准</w:t>
+      </w:r>
+      <w:r>
+        <w:rPr>
+          <w:rFonts w:hint="eastAsia"/>
+        </w:rPr>
+        <w:t>，完成对数据的流量整型工作，实现带宽分配</w:t>
+      </w:r>
+      <w:r>
+        <w:rPr>
+          <w:rFonts w:hint="eastAsia"/>
+        </w:rPr>
+        <w:t>。</w:t>
+      </w:r>
+      <w:r>
+        <w:rPr>
+          <w:rFonts w:hint="eastAsia"/>
+        </w:rPr>
+        <w:t>在真实的</w:t>
+      </w:r>
+      <w:r>
+        <w:rPr>
+          <w:rFonts w:hint="eastAsia"/>
+        </w:rPr>
+        <w:t>A664</w:t>
+      </w:r>
+      <w:r>
+        <w:rPr>
+          <w:rFonts w:hint="eastAsia"/>
+        </w:rPr>
+        <w:t>板卡中可以使用定时器等硬件手段来实现带宽分配，而在</w:t>
+      </w:r>
+      <w:r>
+        <w:rPr>
+          <w:rFonts w:hint="eastAsia"/>
+        </w:rPr>
+        <w:t>A664</w:t>
+      </w:r>
+      <w:r>
+        <w:rPr>
+          <w:rFonts w:hint="eastAsia"/>
+        </w:rPr>
+        <w:t>板卡模型内部同样需要实现类似“定时器”的功能</w:t>
+      </w:r>
     </w:p>
     <w:p>
       <w:pPr>
@@ -9435,6 +9510,947 @@
         <w:t>解决方案</w:t>
       </w:r>
       <w:bookmarkEnd w:id="78"/>
+    </w:p>
+    <w:p>
+      <w:pPr>
+        <w:ind w:firstLine="480"/>
+      </w:pPr>
+      <w:r>
+        <w:rPr>
+          <w:rFonts w:hint="eastAsia"/>
+        </w:rPr>
+        <w:t>为实现上述功能，我们引入</w:t>
+      </w:r>
+      <w:r>
+        <w:rPr>
+          <w:rFonts w:hint="eastAsia"/>
+        </w:rPr>
+        <w:t>event</w:t>
+      </w:r>
+      <w:r>
+        <w:rPr>
+          <w:rFonts w:hint="eastAsia"/>
+        </w:rPr>
+        <w:t>事件，</w:t>
+      </w:r>
+      <w:r>
+        <w:rPr>
+          <w:rFonts w:hint="eastAsia"/>
+        </w:rPr>
+        <w:t>event</w:t>
+      </w:r>
+      <w:r>
+        <w:rPr>
+          <w:rFonts w:hint="eastAsia"/>
+        </w:rPr>
+        <w:t>事件是指在虚拟的时间队列上设置</w:t>
+      </w:r>
+      <w:r>
+        <w:rPr>
+          <w:rFonts w:hint="eastAsia"/>
+        </w:rPr>
+        <w:t xml:space="preserve"> </w:t>
+      </w:r>
+      <w:r>
+        <w:rPr>
+          <w:rFonts w:hint="eastAsia"/>
+        </w:rPr>
+        <w:t>一个回调函数并且指定延迟时间，当达到指定的延迟时间后会触发这个回调函数，从而实现类似定时器的功能，并且</w:t>
+      </w:r>
+      <w:r>
+        <w:rPr>
+          <w:rFonts w:hint="eastAsia"/>
+        </w:rPr>
+        <w:t>event</w:t>
+      </w:r>
+      <w:r>
+        <w:rPr>
+          <w:rFonts w:hint="eastAsia"/>
+        </w:rPr>
+        <w:t>事件支持嵌套，即一个</w:t>
+      </w:r>
+      <w:r>
+        <w:rPr>
+          <w:rFonts w:hint="eastAsia"/>
+        </w:rPr>
+        <w:t>event</w:t>
+      </w:r>
+      <w:r>
+        <w:rPr>
+          <w:rFonts w:hint="eastAsia"/>
+        </w:rPr>
+        <w:t>事件内部还可以包含一个或多个</w:t>
+      </w:r>
+      <w:r>
+        <w:rPr>
+          <w:rFonts w:hint="eastAsia"/>
+        </w:rPr>
+        <w:t>event</w:t>
+      </w:r>
+      <w:r>
+        <w:rPr>
+          <w:rFonts w:hint="eastAsia"/>
+        </w:rPr>
+        <w:t>事件，从而可以实现定时器的连续工作。</w:t>
+      </w:r>
+    </w:p>
+    <w:p>
+      <w:pPr>
+        <w:ind w:firstLine="480"/>
+      </w:pPr>
+      <w:r>
+        <w:rPr>
+          <w:rFonts w:hint="eastAsia"/>
+        </w:rPr>
+        <w:t>根据</w:t>
+      </w:r>
+      <w:r>
+        <w:rPr>
+          <w:rFonts w:hint="eastAsia"/>
+        </w:rPr>
+        <w:t>event</w:t>
+      </w:r>
+      <w:r>
+        <w:rPr>
+          <w:rFonts w:hint="eastAsia"/>
+        </w:rPr>
+        <w:t>事件的特性，我们可以在</w:t>
+      </w:r>
+      <w:r>
+        <w:rPr>
+          <w:rFonts w:hint="eastAsia"/>
+        </w:rPr>
+        <w:t>A664</w:t>
+      </w:r>
+      <w:r>
+        <w:rPr>
+          <w:rFonts w:hint="eastAsia"/>
+        </w:rPr>
+        <w:t>板卡模型内部设置</w:t>
+      </w:r>
+      <w:r>
+        <w:rPr>
+          <w:rFonts w:hint="eastAsia"/>
+        </w:rPr>
+        <w:t>128</w:t>
+      </w:r>
+      <w:r>
+        <w:rPr>
+          <w:rFonts w:hint="eastAsia"/>
+        </w:rPr>
+        <w:t>个</w:t>
+      </w:r>
+      <w:r>
+        <w:rPr>
+          <w:rFonts w:hint="eastAsia"/>
+        </w:rPr>
+        <w:t>event</w:t>
+      </w:r>
+      <w:r>
+        <w:rPr>
+          <w:rFonts w:hint="eastAsia"/>
+        </w:rPr>
+        <w:t>事件对应于</w:t>
+      </w:r>
+      <w:r>
+        <w:rPr>
+          <w:rFonts w:hint="eastAsia"/>
+        </w:rPr>
+        <w:t>128</w:t>
+      </w:r>
+      <w:r>
+        <w:rPr>
+          <w:rFonts w:hint="eastAsia"/>
+        </w:rPr>
+        <w:t>条发送的</w:t>
+      </w:r>
+      <w:r>
+        <w:rPr>
+          <w:rFonts w:hint="eastAsia"/>
+        </w:rPr>
+        <w:t>VL</w:t>
+      </w:r>
+      <w:r>
+        <w:rPr>
+          <w:rFonts w:hint="eastAsia"/>
+        </w:rPr>
+        <w:t>，来实现</w:t>
+      </w:r>
+      <w:r>
+        <w:rPr>
+          <w:rFonts w:hint="eastAsia"/>
+        </w:rPr>
+        <w:t>128</w:t>
+      </w:r>
+      <w:r>
+        <w:rPr>
+          <w:rFonts w:hint="eastAsia"/>
+        </w:rPr>
+        <w:t>条</w:t>
+      </w:r>
+      <w:r>
+        <w:rPr>
+          <w:rFonts w:hint="eastAsia"/>
+        </w:rPr>
+        <w:t>VL</w:t>
+      </w:r>
+      <w:r>
+        <w:rPr>
+          <w:rFonts w:hint="eastAsia"/>
+        </w:rPr>
+        <w:t>上的流量整型功能，具体如</w:t>
+      </w:r>
+      <w:r>
+        <w:fldChar w:fldCharType="begin"/>
+      </w:r>
+      <w:r>
+        <w:instrText xml:space="preserve"> </w:instrText>
+      </w:r>
+      <w:r>
+        <w:rPr>
+          <w:rFonts w:hint="eastAsia"/>
+        </w:rPr>
+        <w:instrText>REF _Ref376967845 \h</w:instrText>
+      </w:r>
+      <w:r>
+        <w:instrText xml:space="preserve"> </w:instrText>
+      </w:r>
+      <w:r>
+        <w:fldChar w:fldCharType="separate"/>
+      </w:r>
+      <w:r>
+        <w:rPr>
+          <w:rFonts w:hint="eastAsia"/>
+        </w:rPr>
+        <w:t>图</w:t>
+      </w:r>
+      <w:r>
+        <w:rPr>
+          <w:rFonts w:hint="eastAsia"/>
+        </w:rPr>
+        <w:t xml:space="preserve"> </w:t>
+      </w:r>
+      <w:r>
+        <w:rPr>
+          <w:noProof/>
+        </w:rPr>
+        <w:t>7</w:t>
+      </w:r>
+      <w:r>
+        <w:fldChar w:fldCharType="end"/>
+      </w:r>
+      <w:r>
+        <w:rPr>
+          <w:rFonts w:hint="eastAsia"/>
+        </w:rPr>
+        <w:t>所示，这里以</w:t>
+      </w:r>
+      <w:r>
+        <w:rPr>
+          <w:rFonts w:hint="eastAsia"/>
+        </w:rPr>
+        <w:t>3</w:t>
+      </w:r>
+      <w:r>
+        <w:rPr>
+          <w:rFonts w:hint="eastAsia"/>
+        </w:rPr>
+        <w:t>个</w:t>
+      </w:r>
+      <w:r>
+        <w:rPr>
+          <w:rFonts w:hint="eastAsia"/>
+        </w:rPr>
+        <w:t>event</w:t>
+      </w:r>
+      <w:r>
+        <w:rPr>
+          <w:rFonts w:hint="eastAsia"/>
+        </w:rPr>
+        <w:t>事件为例子来做说明。</w:t>
+      </w:r>
+    </w:p>
+    <w:p>
+      <w:pPr>
+        <w:pStyle w:val="ac"/>
+        <w:numPr>
+          <w:ilvl w:val="0"/>
+          <w:numId w:val="6"/>
+        </w:numPr>
+        <w:ind w:firstLineChars="0"/>
+      </w:pPr>
+      <w:r>
+        <w:rPr>
+          <w:rFonts w:hint="eastAsia"/>
+        </w:rPr>
+        <w:t>在时间轴</w:t>
+      </w:r>
+      <w:r>
+        <w:rPr>
+          <w:rFonts w:hint="eastAsia"/>
+        </w:rPr>
+        <w:t>0</w:t>
+      </w:r>
+      <w:r>
+        <w:rPr>
+          <w:rFonts w:hint="eastAsia"/>
+        </w:rPr>
+        <w:t>处我们设置了三个</w:t>
+      </w:r>
+      <w:r>
+        <w:rPr>
+          <w:rFonts w:hint="eastAsia"/>
+        </w:rPr>
+        <w:t>event</w:t>
+      </w:r>
+      <w:r>
+        <w:rPr>
+          <w:rFonts w:hint="eastAsia"/>
+        </w:rPr>
+        <w:t>事件，分别用于实现</w:t>
+      </w:r>
+      <w:r>
+        <w:rPr>
+          <w:rFonts w:hint="eastAsia"/>
+        </w:rPr>
+        <w:t>VL1</w:t>
+      </w:r>
+      <w:r>
+        <w:rPr>
+          <w:rFonts w:hint="eastAsia"/>
+        </w:rPr>
+        <w:t>、</w:t>
+      </w:r>
+      <w:r>
+        <w:rPr>
+          <w:rFonts w:hint="eastAsia"/>
+        </w:rPr>
+        <w:t>VL2</w:t>
+      </w:r>
+      <w:r>
+        <w:rPr>
+          <w:rFonts w:hint="eastAsia"/>
+        </w:rPr>
+        <w:t>和</w:t>
+      </w:r>
+      <w:r>
+        <w:rPr>
+          <w:rFonts w:hint="eastAsia"/>
+        </w:rPr>
+        <w:t>VL3</w:t>
+      </w:r>
+      <w:r>
+        <w:rPr>
+          <w:rFonts w:hint="eastAsia"/>
+        </w:rPr>
+        <w:t>的</w:t>
+      </w:r>
+      <w:r>
+        <w:rPr>
+          <w:rFonts w:hint="eastAsia"/>
+        </w:rPr>
+        <w:t>BAG</w:t>
+      </w:r>
+      <w:r>
+        <w:rPr>
+          <w:rFonts w:hint="eastAsia"/>
+        </w:rPr>
+        <w:t>功能，其中</w:t>
+      </w:r>
+      <w:r>
+        <w:rPr>
+          <w:rFonts w:hint="eastAsia"/>
+        </w:rPr>
+        <w:t>VL1</w:t>
+      </w:r>
+      <w:r>
+        <w:rPr>
+          <w:rFonts w:hint="eastAsia"/>
+        </w:rPr>
+        <w:t>对应的</w:t>
+      </w:r>
+      <w:r>
+        <w:rPr>
+          <w:rFonts w:hint="eastAsia"/>
+        </w:rPr>
+        <w:t>BAG</w:t>
+      </w:r>
+      <w:r>
+        <w:rPr>
+          <w:rFonts w:hint="eastAsia"/>
+        </w:rPr>
+        <w:t>为</w:t>
+      </w:r>
+      <w:r>
+        <w:rPr>
+          <w:rFonts w:hint="eastAsia"/>
+        </w:rPr>
+        <w:t>1ms</w:t>
+      </w:r>
+      <w:r>
+        <w:rPr>
+          <w:rFonts w:hint="eastAsia"/>
+        </w:rPr>
+        <w:t>，</w:t>
+      </w:r>
+      <w:r>
+        <w:rPr>
+          <w:rFonts w:hint="eastAsia"/>
+        </w:rPr>
+        <w:t>VL2</w:t>
+      </w:r>
+      <w:r>
+        <w:rPr>
+          <w:rFonts w:hint="eastAsia"/>
+        </w:rPr>
+        <w:t>为</w:t>
+      </w:r>
+      <w:r>
+        <w:rPr>
+          <w:rFonts w:hint="eastAsia"/>
+        </w:rPr>
+        <w:t>2ms</w:t>
+      </w:r>
+      <w:r>
+        <w:rPr>
+          <w:rFonts w:hint="eastAsia"/>
+        </w:rPr>
+        <w:t>，</w:t>
+      </w:r>
+      <w:r>
+        <w:rPr>
+          <w:rFonts w:hint="eastAsia"/>
+        </w:rPr>
+        <w:t>VL3</w:t>
+      </w:r>
+      <w:r>
+        <w:rPr>
+          <w:rFonts w:hint="eastAsia"/>
+        </w:rPr>
+        <w:t>为</w:t>
+      </w:r>
+      <w:r>
+        <w:rPr>
+          <w:rFonts w:hint="eastAsia"/>
+        </w:rPr>
+        <w:t>4ms</w:t>
+      </w:r>
+      <w:r>
+        <w:rPr>
+          <w:rFonts w:hint="eastAsia"/>
+        </w:rPr>
+        <w:t>；</w:t>
+      </w:r>
+    </w:p>
+    <w:p>
+      <w:pPr>
+        <w:pStyle w:val="ac"/>
+        <w:numPr>
+          <w:ilvl w:val="0"/>
+          <w:numId w:val="6"/>
+        </w:numPr>
+        <w:ind w:firstLineChars="0"/>
+      </w:pPr>
+      <w:r>
+        <w:rPr>
+          <w:rFonts w:hint="eastAsia"/>
+        </w:rPr>
+        <w:t>在</w:t>
+      </w:r>
+      <w:r>
+        <w:rPr>
+          <w:rFonts w:hint="eastAsia"/>
+        </w:rPr>
+        <w:t>1ms</w:t>
+      </w:r>
+      <w:r>
+        <w:rPr>
+          <w:rFonts w:hint="eastAsia"/>
+        </w:rPr>
+        <w:t>时</w:t>
+      </w:r>
+      <w:r>
+        <w:rPr>
+          <w:rFonts w:hint="eastAsia"/>
+        </w:rPr>
+        <w:t>event1</w:t>
+      </w:r>
+      <w:r>
+        <w:rPr>
+          <w:rFonts w:hint="eastAsia"/>
+        </w:rPr>
+        <w:t>触发，发送</w:t>
+      </w:r>
+      <w:r>
+        <w:rPr>
+          <w:rFonts w:hint="eastAsia"/>
+        </w:rPr>
+        <w:t>VL1</w:t>
+      </w:r>
+      <w:r>
+        <w:rPr>
+          <w:rFonts w:hint="eastAsia"/>
+        </w:rPr>
+        <w:t>缓存中的数据帧；</w:t>
+      </w:r>
+    </w:p>
+    <w:p>
+      <w:pPr>
+        <w:pStyle w:val="ac"/>
+        <w:numPr>
+          <w:ilvl w:val="0"/>
+          <w:numId w:val="6"/>
+        </w:numPr>
+        <w:ind w:firstLineChars="0"/>
+      </w:pPr>
+      <w:r>
+        <w:rPr>
+          <w:rFonts w:hint="eastAsia"/>
+        </w:rPr>
+        <w:t>在</w:t>
+      </w:r>
+      <w:r>
+        <w:rPr>
+          <w:rFonts w:hint="eastAsia"/>
+        </w:rPr>
+        <w:t>2ms</w:t>
+      </w:r>
+      <w:r>
+        <w:rPr>
+          <w:rFonts w:hint="eastAsia"/>
+        </w:rPr>
+        <w:t>时</w:t>
+      </w:r>
+      <w:r>
+        <w:rPr>
+          <w:rFonts w:hint="eastAsia"/>
+        </w:rPr>
+        <w:t>event1</w:t>
+      </w:r>
+      <w:r>
+        <w:rPr>
+          <w:rFonts w:hint="eastAsia"/>
+        </w:rPr>
+        <w:t>和</w:t>
+      </w:r>
+      <w:r>
+        <w:rPr>
+          <w:rFonts w:hint="eastAsia"/>
+        </w:rPr>
+        <w:t>event2</w:t>
+      </w:r>
+      <w:r>
+        <w:rPr>
+          <w:rFonts w:hint="eastAsia"/>
+        </w:rPr>
+        <w:t>同时触发，分别发送</w:t>
+      </w:r>
+      <w:r>
+        <w:rPr>
+          <w:rFonts w:hint="eastAsia"/>
+        </w:rPr>
+        <w:t>VL1</w:t>
+      </w:r>
+      <w:r>
+        <w:rPr>
+          <w:rFonts w:hint="eastAsia"/>
+        </w:rPr>
+        <w:t>和</w:t>
+      </w:r>
+      <w:r>
+        <w:rPr>
+          <w:rFonts w:hint="eastAsia"/>
+        </w:rPr>
+        <w:t>VL2</w:t>
+      </w:r>
+      <w:r>
+        <w:rPr>
+          <w:rFonts w:hint="eastAsia"/>
+        </w:rPr>
+        <w:t>缓存内部的数据帧，这里需要特殊说明一点的是，在虚拟平台内部，虚拟时间是与指令执行密切相关的，当前指令执行完毕开始执行下一条指令时，虚拟时间才会继续前进，否则时间“静止”，我们正好可以利用这一特性，将这</w:t>
+      </w:r>
+      <w:r>
+        <w:rPr>
+          <w:rFonts w:hint="eastAsia"/>
+        </w:rPr>
+        <w:t>3</w:t>
+      </w:r>
+      <w:r>
+        <w:rPr>
+          <w:rFonts w:hint="eastAsia"/>
+        </w:rPr>
+        <w:t>个</w:t>
+      </w:r>
+      <w:r>
+        <w:rPr>
+          <w:rFonts w:hint="eastAsia"/>
+        </w:rPr>
+        <w:t>event</w:t>
+      </w:r>
+      <w:r>
+        <w:rPr>
+          <w:rFonts w:hint="eastAsia"/>
+        </w:rPr>
+        <w:t>时间在一条指令内实现，从而实现真正的并发，避免出现同时触发多个</w:t>
+      </w:r>
+      <w:r>
+        <w:rPr>
+          <w:rFonts w:hint="eastAsia"/>
+        </w:rPr>
+        <w:t>event</w:t>
+      </w:r>
+      <w:r>
+        <w:rPr>
+          <w:rFonts w:hint="eastAsia"/>
+        </w:rPr>
+        <w:t>事件后因事件先后执行而造成时间上的延迟，在这里</w:t>
+      </w:r>
+      <w:r>
+        <w:rPr>
+          <w:rFonts w:hint="eastAsia"/>
+        </w:rPr>
+        <w:t>event1</w:t>
+      </w:r>
+      <w:r>
+        <w:rPr>
+          <w:rFonts w:hint="eastAsia"/>
+        </w:rPr>
+        <w:t>连续两次触发之间的间隔为</w:t>
+      </w:r>
+      <w:r>
+        <w:rPr>
+          <w:rFonts w:hint="eastAsia"/>
+        </w:rPr>
+        <w:t>1ms</w:t>
+      </w:r>
+      <w:r>
+        <w:rPr>
+          <w:rFonts w:hint="eastAsia"/>
+        </w:rPr>
+        <w:t>，也即实现了</w:t>
+      </w:r>
+      <w:r>
+        <w:rPr>
+          <w:rFonts w:hint="eastAsia"/>
+        </w:rPr>
+        <w:t>VL1</w:t>
+      </w:r>
+      <w:r>
+        <w:rPr>
+          <w:rFonts w:hint="eastAsia"/>
+        </w:rPr>
+        <w:t>带宽间隔</w:t>
+      </w:r>
+      <w:r>
+        <w:rPr>
+          <w:rFonts w:hint="eastAsia"/>
+        </w:rPr>
+        <w:t>BAG</w:t>
+      </w:r>
+      <w:r>
+        <w:rPr>
+          <w:rFonts w:hint="eastAsia"/>
+        </w:rPr>
+        <w:t>；</w:t>
+      </w:r>
+    </w:p>
+    <w:p>
+      <w:pPr>
+        <w:pStyle w:val="ac"/>
+        <w:numPr>
+          <w:ilvl w:val="0"/>
+          <w:numId w:val="6"/>
+        </w:numPr>
+        <w:ind w:firstLineChars="0"/>
+      </w:pPr>
+      <w:r>
+        <w:rPr>
+          <w:rFonts w:hint="eastAsia"/>
+        </w:rPr>
+        <w:t>同理在</w:t>
+      </w:r>
+      <w:r>
+        <w:rPr>
+          <w:rFonts w:hint="eastAsia"/>
+        </w:rPr>
+        <w:t>3ms,4ms,5ms,6ms,7ms,8ms</w:t>
+      </w:r>
+      <w:r>
+        <w:rPr>
+          <w:rFonts w:hint="eastAsia"/>
+        </w:rPr>
+        <w:t>还会依次</w:t>
+      </w:r>
+      <w:r>
+        <w:rPr>
+          <w:rFonts w:hint="eastAsia"/>
+        </w:rPr>
+        <w:t>分别</w:t>
+      </w:r>
+      <w:r>
+        <w:rPr>
+          <w:rFonts w:hint="eastAsia"/>
+        </w:rPr>
+        <w:t>触发</w:t>
+      </w:r>
+      <w:r>
+        <w:rPr>
+          <w:rFonts w:hint="eastAsia"/>
+        </w:rPr>
+        <w:t>event1</w:t>
+      </w:r>
+      <w:r>
+        <w:rPr>
+          <w:rFonts w:hint="eastAsia"/>
+        </w:rPr>
+        <w:t>、</w:t>
+      </w:r>
+      <w:r>
+        <w:rPr>
+          <w:rFonts w:hint="eastAsia"/>
+        </w:rPr>
+        <w:t>event2</w:t>
+      </w:r>
+      <w:r>
+        <w:rPr>
+          <w:rFonts w:hint="eastAsia"/>
+        </w:rPr>
+        <w:t>和</w:t>
+      </w:r>
+      <w:r>
+        <w:rPr>
+          <w:rFonts w:hint="eastAsia"/>
+        </w:rPr>
+        <w:t>event3</w:t>
+      </w:r>
+      <w:r>
+        <w:rPr>
+          <w:rFonts w:hint="eastAsia"/>
+        </w:rPr>
+        <w:t>事件，相连两个</w:t>
+      </w:r>
+      <w:r>
+        <w:rPr>
+          <w:rFonts w:hint="eastAsia"/>
+        </w:rPr>
+        <w:t>event2</w:t>
+      </w:r>
+      <w:r>
+        <w:rPr>
+          <w:rFonts w:hint="eastAsia"/>
+        </w:rPr>
+        <w:t>事件触发的</w:t>
+      </w:r>
+      <w:r>
+        <w:rPr>
+          <w:rFonts w:hint="eastAsia"/>
+        </w:rPr>
+        <w:t>2ms</w:t>
+      </w:r>
+      <w:r>
+        <w:rPr>
+          <w:rFonts w:hint="eastAsia"/>
+        </w:rPr>
+        <w:t>间隔也就是</w:t>
+      </w:r>
+      <w:r>
+        <w:rPr>
+          <w:rFonts w:hint="eastAsia"/>
+        </w:rPr>
+        <w:t>VL2</w:t>
+      </w:r>
+      <w:r>
+        <w:rPr>
+          <w:rFonts w:hint="eastAsia"/>
+        </w:rPr>
+        <w:t>的带宽间隔</w:t>
+      </w:r>
+      <w:r>
+        <w:rPr>
+          <w:rFonts w:hint="eastAsia"/>
+        </w:rPr>
+        <w:t>BAG</w:t>
+      </w:r>
+      <w:r>
+        <w:rPr>
+          <w:rFonts w:hint="eastAsia"/>
+        </w:rPr>
+        <w:t>，相邻两个</w:t>
+      </w:r>
+      <w:r>
+        <w:rPr>
+          <w:rFonts w:hint="eastAsia"/>
+        </w:rPr>
+        <w:t>event3</w:t>
+      </w:r>
+      <w:r>
+        <w:rPr>
+          <w:rFonts w:hint="eastAsia"/>
+        </w:rPr>
+        <w:t>事件触发的</w:t>
+      </w:r>
+      <w:r>
+        <w:rPr>
+          <w:rFonts w:hint="eastAsia"/>
+        </w:rPr>
+        <w:t>4ms</w:t>
+      </w:r>
+      <w:r>
+        <w:rPr>
+          <w:rFonts w:hint="eastAsia"/>
+        </w:rPr>
+        <w:t>间隔也就是</w:t>
+      </w:r>
+      <w:r>
+        <w:rPr>
+          <w:rFonts w:hint="eastAsia"/>
+        </w:rPr>
+        <w:t>VL3</w:t>
+      </w:r>
+      <w:r>
+        <w:rPr>
+          <w:rFonts w:hint="eastAsia"/>
+        </w:rPr>
+        <w:t>的带宽间隔</w:t>
+      </w:r>
+      <w:r>
+        <w:rPr>
+          <w:rFonts w:hint="eastAsia"/>
+        </w:rPr>
+        <w:t>BAG</w:t>
+      </w:r>
+      <w:r>
+        <w:rPr>
+          <w:rFonts w:hint="eastAsia"/>
+        </w:rPr>
+        <w:t>。</w:t>
+      </w:r>
+    </w:p>
+    <w:p>
+      <w:pPr>
+        <w:ind w:leftChars="-590" w:hangingChars="590" w:hanging="1416"/>
+        <w:jc w:val="center"/>
+      </w:pPr>
+      <w:r>
+        <w:object w:dxaOrig="12437" w:dyaOrig="2361">
+          <v:shapetype id="_x0000_t75" coordsize="21600,21600" o:spt="75" o:preferrelative="t" path="m@4@5l@4@11@9@11@9@5xe" filled="f" stroked="f">
+            <v:stroke joinstyle="miter"/>
+            <v:formulas>
+              <v:f eqn="if lineDrawn pixelLineWidth 0"/>
+              <v:f eqn="sum @0 1 0"/>
+              <v:f eqn="sum 0 0 @1"/>
+              <v:f eqn="prod @2 1 2"/>
+              <v:f eqn="prod @3 21600 pixelWidth"/>
+              <v:f eqn="prod @3 21600 pixelHeight"/>
+              <v:f eqn="sum @0 0 1"/>
+              <v:f eqn="prod @6 1 2"/>
+              <v:f eqn="prod @7 21600 pixelWidth"/>
+              <v:f eqn="sum @8 21600 0"/>
+              <v:f eqn="prod @7 21600 pixelHeight"/>
+              <v:f eqn="sum @10 21600 0"/>
+            </v:formulas>
+            <v:path o:extrusionok="f" gradientshapeok="t" o:connecttype="rect"/>
+            <o:lock v:ext="edit" aspectratio="t"/>
+          </v:shapetype>
+          <v:shape id="_x0000_i1025" type="#_x0000_t75" style="width:527.35pt;height:162.2pt" o:ole="">
+            <v:imagedata r:id="rId8" o:title=""/>
+          </v:shape>
+          <o:OLEObject Type="Embed" ProgID="Visio.Drawing.11" ShapeID="_x0000_i1025" DrawAspect="Content" ObjectID="_1470569166" r:id="rId9"/>
+        </w:object>
+      </w:r>
+    </w:p>
+    <w:p>
+      <w:pPr>
+        <w:pStyle w:val="aa"/>
+        <w:ind w:firstLine="360"/>
+      </w:pPr>
+      <w:bookmarkStart w:id="79" w:name="_Ref376967845"/>
+      <w:r>
+        <w:rPr>
+          <w:rFonts w:hint="eastAsia"/>
+        </w:rPr>
+        <w:t>图</w:t>
+      </w:r>
+      <w:r>
+        <w:rPr>
+          <w:rFonts w:hint="eastAsia"/>
+        </w:rPr>
+        <w:t xml:space="preserve"> </w:t>
+      </w:r>
+      <w:r>
+        <w:fldChar w:fldCharType="begin"/>
+      </w:r>
+      <w:r>
+        <w:instrText xml:space="preserve"> </w:instrText>
+      </w:r>
+      <w:r>
+        <w:rPr>
+          <w:rFonts w:hint="eastAsia"/>
+        </w:rPr>
+        <w:instrText xml:space="preserve">SEQ </w:instrText>
+      </w:r>
+      <w:r>
+        <w:rPr>
+          <w:rFonts w:hint="eastAsia"/>
+        </w:rPr>
+        <w:instrText>图</w:instrText>
+      </w:r>
+      <w:r>
+        <w:rPr>
+          <w:rFonts w:hint="eastAsia"/>
+        </w:rPr>
+        <w:instrText xml:space="preserve"> \* ARABIC</w:instrText>
+      </w:r>
+      <w:r>
+        <w:instrText xml:space="preserve"> </w:instrText>
+      </w:r>
+      <w:r>
+        <w:fldChar w:fldCharType="separate"/>
+      </w:r>
+      <w:r>
+        <w:rPr>
+          <w:noProof/>
+        </w:rPr>
+        <w:t>7</w:t>
+      </w:r>
+      <w:r>
+        <w:fldChar w:fldCharType="end"/>
+      </w:r>
+      <w:bookmarkEnd w:id="79"/>
+      <w:r>
+        <w:rPr>
+          <w:rFonts w:hint="eastAsia"/>
+        </w:rPr>
+        <w:t xml:space="preserve"> </w:t>
+      </w:r>
+      <w:r>
+        <w:rPr>
+          <w:rFonts w:hint="eastAsia"/>
+        </w:rPr>
+        <w:t>流量整型</w:t>
+      </w:r>
+      <w:r>
+        <w:rPr>
+          <w:rFonts w:hint="eastAsia"/>
+        </w:rPr>
+        <w:t>BAG</w:t>
+      </w:r>
+      <w:r>
+        <w:rPr>
+          <w:rFonts w:hint="eastAsia"/>
+        </w:rPr>
+        <w:t>示意图</w:t>
+      </w:r>
+    </w:p>
+    <w:p>
+      <w:pPr>
+        <w:ind w:firstLine="480"/>
+        <w:rPr>
+          <w:rFonts w:hint="eastAsia"/>
+        </w:rPr>
+      </w:pPr>
+      <w:bookmarkStart w:id="80" w:name="_GoBack"/>
+      <w:bookmarkEnd w:id="80"/>
     </w:p>
     <w:p>
       <w:pPr>
@@ -9562,39 +10578,34 @@
     <w:p>
       <w:pPr>
         <w:ind w:firstLine="480"/>
-        <w:rPr>
-          <w:rFonts w:hint="eastAsia"/>
-        </w:rPr>
-      </w:pPr>
-      <w:bookmarkStart w:id="79" w:name="_GoBack"/>
-      <w:bookmarkEnd w:id="79"/>
+      </w:pPr>
     </w:p>
     <w:p>
       <w:pPr>
         <w:pStyle w:val="1"/>
       </w:pPr>
-      <w:bookmarkStart w:id="80" w:name="_Toc396500416"/>
+      <w:bookmarkStart w:id="81" w:name="_Toc396500416"/>
       <w:r>
         <w:rPr>
           <w:rFonts w:hint="eastAsia"/>
         </w:rPr>
         <w:t>研制和测试过程</w:t>
       </w:r>
-      <w:bookmarkEnd w:id="80"/>
+      <w:bookmarkEnd w:id="81"/>
     </w:p>
     <w:p>
       <w:pPr>
         <w:pStyle w:val="2"/>
         <w:ind w:left="482" w:hanging="482"/>
       </w:pPr>
-      <w:bookmarkStart w:id="81" w:name="_Toc396500417"/>
+      <w:bookmarkStart w:id="82" w:name="_Toc396500417"/>
       <w:r>
         <w:rPr>
           <w:rFonts w:hint="eastAsia"/>
         </w:rPr>
         <w:t>硬件选型</w:t>
       </w:r>
-      <w:bookmarkEnd w:id="81"/>
+      <w:bookmarkEnd w:id="82"/>
     </w:p>
     <w:p>
       <w:pPr>
@@ -9606,14 +10617,14 @@
         <w:pStyle w:val="2"/>
         <w:ind w:left="482" w:hanging="482"/>
       </w:pPr>
-      <w:bookmarkStart w:id="82" w:name="_Toc396500418"/>
+      <w:bookmarkStart w:id="83" w:name="_Toc396500418"/>
       <w:r>
         <w:rPr>
           <w:rFonts w:hint="eastAsia"/>
         </w:rPr>
         <w:t>软件详细设计</w:t>
       </w:r>
-      <w:bookmarkEnd w:id="82"/>
+      <w:bookmarkEnd w:id="83"/>
     </w:p>
     <w:p>
       <w:pPr>
@@ -9624,14 +10635,14 @@
       <w:pPr>
         <w:pStyle w:val="2"/>
       </w:pPr>
-      <w:bookmarkStart w:id="83" w:name="_Toc396500419"/>
+      <w:bookmarkStart w:id="84" w:name="_Toc396500419"/>
       <w:r>
         <w:rPr>
           <w:rFonts w:hint="eastAsia"/>
         </w:rPr>
         <w:t>测试过程</w:t>
       </w:r>
-      <w:bookmarkEnd w:id="83"/>
+      <w:bookmarkEnd w:id="84"/>
     </w:p>
     <w:p>
       <w:pPr>
@@ -9642,41 +10653,42 @@
       <w:pPr>
         <w:pStyle w:val="1"/>
       </w:pPr>
-      <w:bookmarkStart w:id="84" w:name="_Toc396500420"/>
-      <w:r>
-        <w:rPr>
-          <w:rFonts w:hint="eastAsia"/>
-        </w:rPr>
+      <w:bookmarkStart w:id="85" w:name="_Toc396500420"/>
+      <w:r>
+        <w:rPr>
+          <w:rFonts w:hint="eastAsia"/>
+        </w:rPr>
+        <w:lastRenderedPageBreak/>
         <w:t>遇到的问题及解决方法</w:t>
       </w:r>
-      <w:bookmarkEnd w:id="84"/>
+      <w:bookmarkEnd w:id="85"/>
     </w:p>
     <w:p>
       <w:pPr>
         <w:pStyle w:val="2"/>
         <w:ind w:left="482" w:hanging="482"/>
       </w:pPr>
-      <w:bookmarkStart w:id="85" w:name="_Toc396500421"/>
+      <w:bookmarkStart w:id="86" w:name="_Toc396500421"/>
       <w:r>
         <w:rPr>
           <w:rFonts w:hint="eastAsia"/>
         </w:rPr>
         <w:t>遇到的问题1</w:t>
       </w:r>
-      <w:bookmarkEnd w:id="85"/>
+      <w:bookmarkEnd w:id="86"/>
     </w:p>
     <w:p>
       <w:pPr>
         <w:pStyle w:val="3"/>
       </w:pPr>
-      <w:bookmarkStart w:id="86" w:name="_Toc396500422"/>
+      <w:bookmarkStart w:id="87" w:name="_Toc396500422"/>
       <w:r>
         <w:rPr>
           <w:rFonts w:hint="eastAsia"/>
         </w:rPr>
         <w:t>问题描述</w:t>
       </w:r>
-      <w:bookmarkEnd w:id="86"/>
+      <w:bookmarkEnd w:id="87"/>
     </w:p>
     <w:p>
       <w:pPr>
@@ -9720,14 +10732,14 @@
       <w:pPr>
         <w:pStyle w:val="3"/>
       </w:pPr>
-      <w:bookmarkStart w:id="87" w:name="_Toc396500423"/>
+      <w:bookmarkStart w:id="88" w:name="_Toc396500423"/>
       <w:r>
         <w:rPr>
           <w:rFonts w:hint="eastAsia"/>
         </w:rPr>
         <w:t>解决方法</w:t>
       </w:r>
-      <w:bookmarkEnd w:id="87"/>
+      <w:bookmarkEnd w:id="88"/>
     </w:p>
     <w:p>
       <w:pPr>
@@ -9776,7 +10788,6 @@
         <w:rPr>
           <w:rFonts w:hint="eastAsia"/>
         </w:rPr>
-        <w:lastRenderedPageBreak/>
         <w:t>个，修改数组定义后，重新编译后，经测试，可以正确加载配置表。</w:t>
       </w:r>
     </w:p>
@@ -9785,14 +10796,14 @@
         <w:pStyle w:val="2"/>
         <w:ind w:left="482" w:hanging="482"/>
       </w:pPr>
-      <w:bookmarkStart w:id="88" w:name="_Toc396500424"/>
+      <w:bookmarkStart w:id="89" w:name="_Toc396500424"/>
       <w:r>
         <w:rPr>
           <w:rFonts w:hint="eastAsia"/>
         </w:rPr>
         <w:t>遇到的问题</w:t>
       </w:r>
-      <w:bookmarkEnd w:id="88"/>
+      <w:bookmarkEnd w:id="89"/>
       <w:r>
         <w:rPr>
           <w:rFonts w:hint="eastAsia"/>
@@ -9804,14 +10815,14 @@
       <w:pPr>
         <w:pStyle w:val="3"/>
       </w:pPr>
-      <w:bookmarkStart w:id="89" w:name="_Toc396500425"/>
+      <w:bookmarkStart w:id="90" w:name="_Toc396500425"/>
       <w:r>
         <w:rPr>
           <w:rFonts w:hint="eastAsia"/>
         </w:rPr>
         <w:t>问题描述</w:t>
       </w:r>
-      <w:bookmarkEnd w:id="89"/>
+      <w:bookmarkEnd w:id="90"/>
     </w:p>
     <w:p>
       <w:pPr>
@@ -9867,14 +10878,14 @@
       <w:pPr>
         <w:pStyle w:val="3"/>
       </w:pPr>
-      <w:bookmarkStart w:id="90" w:name="_Toc396500426"/>
+      <w:bookmarkStart w:id="91" w:name="_Toc396500426"/>
       <w:r>
         <w:rPr>
           <w:rFonts w:hint="eastAsia"/>
         </w:rPr>
         <w:t>解决方法</w:t>
       </w:r>
-      <w:bookmarkEnd w:id="90"/>
+      <w:bookmarkEnd w:id="91"/>
     </w:p>
     <w:p>
       <w:pPr>
@@ -10234,7 +11245,14 @@
         <w:rPr>
           <w:rFonts w:hint="eastAsia"/>
         </w:rPr>
-        <w:t>，即认为是正确的，重新编译后，</w:t>
+        <w:t>，即认为是正确的，重新</w:t>
+      </w:r>
+      <w:r>
+        <w:rPr>
+          <w:rFonts w:hint="eastAsia"/>
+        </w:rPr>
+        <w:lastRenderedPageBreak/>
+        <w:t>编译后，</w:t>
       </w:r>
       <w:r>
         <w:rPr>
@@ -10334,17 +11352,579 @@
         <w:t>。</w:t>
       </w:r>
       <w:r>
-        <w:t>原</w:t>
-      </w:r>
-      <w:r>
+        <w:t>原因是</w:t>
+      </w:r>
+      <w:r>
+        <w:t>RDC</w:t>
+      </w:r>
+      <w:r>
+        <w:t>模型中配置表解析拼数据有误</w:t>
+      </w:r>
+      <w:r>
+        <w:rPr>
+          <w:rFonts w:hint="eastAsia"/>
+        </w:rPr>
+        <w:t>，</w:t>
+      </w:r>
+      <w:r>
+        <w:t>修改后重新编译</w:t>
+      </w:r>
+      <w:r>
+        <w:rPr>
+          <w:rFonts w:hint="eastAsia"/>
+        </w:rPr>
+        <w:t>，</w:t>
+      </w:r>
+      <w:r>
+        <w:t>第一块网卡可以正确收到数据</w:t>
+      </w:r>
+      <w:r>
+        <w:rPr>
+          <w:rFonts w:hint="eastAsia"/>
+        </w:rPr>
+        <w:t>，</w:t>
+      </w:r>
+      <w:r>
+        <w:t>并通过查询配置表</w:t>
+      </w:r>
+      <w:r>
+        <w:rPr>
+          <w:rFonts w:hint="eastAsia"/>
+        </w:rPr>
+        <w:t>，</w:t>
+      </w:r>
+      <w:r>
+        <w:t>将接收到的数据存放到对应的端口缓冲区中</w:t>
+      </w:r>
+      <w:r>
+        <w:rPr>
+          <w:rFonts w:hint="eastAsia"/>
+        </w:rPr>
+        <w:t>。</w:t>
+      </w:r>
+    </w:p>
+    <w:p>
+      <w:pPr>
+        <w:pStyle w:val="2"/>
+      </w:pPr>
+      <w:r>
+        <w:rPr>
+          <w:rFonts w:hint="eastAsia"/>
+        </w:rPr>
+        <w:t>遇到的问题6</w:t>
+      </w:r>
+    </w:p>
+    <w:p>
+      <w:pPr>
+        <w:pStyle w:val="3"/>
+      </w:pPr>
+      <w:r>
+        <w:rPr>
+          <w:rFonts w:hint="eastAsia"/>
+        </w:rPr>
+        <w:t>问题描述</w:t>
+      </w:r>
+    </w:p>
+    <w:p>
+      <w:pPr>
+        <w:ind w:firstLine="480"/>
+      </w:pPr>
+      <w:r>
+        <w:t>在</w:t>
+      </w:r>
+      <w:r>
+        <w:rPr>
+          <w:rFonts w:hint="eastAsia"/>
+        </w:rPr>
+        <w:t>429</w:t>
+      </w:r>
+      <w:r>
+        <w:rPr>
+          <w:rFonts w:hint="eastAsia"/>
+        </w:rPr>
+        <w:t>工作模式下，</w:t>
+      </w:r>
+      <w:r>
+        <w:t>循环接收真实</w:t>
+      </w:r>
+      <w:r>
+        <w:rPr>
+          <w:rFonts w:hint="eastAsia"/>
+        </w:rPr>
+        <w:t>429</w:t>
+      </w:r>
+      <w:r>
+        <w:rPr>
+          <w:rFonts w:hint="eastAsia"/>
+        </w:rPr>
+        <w:t>发送过来的数据，会发生段错误。</w:t>
+      </w:r>
+    </w:p>
+    <w:p>
+      <w:pPr>
+        <w:pStyle w:val="3"/>
+      </w:pPr>
+      <w:r>
+        <w:rPr>
+          <w:rFonts w:hint="eastAsia"/>
+        </w:rPr>
+        <w:t>解决方法</w:t>
+      </w:r>
+    </w:p>
+    <w:p>
+      <w:pPr>
+        <w:ind w:firstLineChars="0" w:firstLine="480"/>
+      </w:pPr>
+      <w:r>
+        <w:t>使用</w:t>
+      </w:r>
+      <w:r>
+        <w:t>gdb</w:t>
+      </w:r>
+      <w:r>
+        <w:t>调试发现</w:t>
+      </w:r>
+      <w:r>
+        <w:rPr>
+          <w:rFonts w:hint="eastAsia"/>
+        </w:rPr>
+        <w:t>，是</w:t>
+      </w:r>
+      <w:r>
+        <w:t>crc</w:t>
+      </w:r>
+      <w:r>
+        <w:t>校验函数导致段错误</w:t>
+      </w:r>
+      <w:r>
+        <w:rPr>
+          <w:rFonts w:hint="eastAsia"/>
+        </w:rPr>
+        <w:t>，使用</w:t>
+      </w:r>
+      <w:r>
+        <w:rPr>
+          <w:rFonts w:hint="eastAsia"/>
+        </w:rPr>
+        <w:t>gdb</w:t>
+      </w:r>
+      <w:r>
+        <w:rPr>
+          <w:rFonts w:hint="eastAsia"/>
+        </w:rPr>
+        <w:t>发现传递给</w:t>
+      </w:r>
+      <w:r>
+        <w:rPr>
+          <w:rFonts w:hint="eastAsia"/>
+        </w:rPr>
+        <w:t>crc</w:t>
+      </w:r>
+      <w:r>
+        <w:rPr>
+          <w:rFonts w:hint="eastAsia"/>
+        </w:rPr>
+        <w:t>校验的数据长度是</w:t>
+      </w:r>
+      <w:r>
+        <w:rPr>
+          <w:rFonts w:hint="eastAsia"/>
+        </w:rPr>
+        <w:t>0</w:t>
+      </w:r>
+      <w:r>
+        <w:rPr>
+          <w:rFonts w:hint="eastAsia"/>
+        </w:rPr>
+        <w:t>，</w:t>
+      </w:r>
+      <w:r>
+        <w:rPr>
+          <w:rFonts w:hint="eastAsia"/>
+        </w:rPr>
+        <w:t>0-</w:t>
+      </w:r>
+      <w:r>
+        <w:t>4</w:t>
+      </w:r>
+      <w:r>
+        <w:t>产生一个很大的正整数</w:t>
+      </w:r>
+      <w:r>
+        <w:rPr>
+          <w:rFonts w:hint="eastAsia"/>
+        </w:rPr>
+        <w:t>，导致数组拷贝越界。经过进一步测试发现，循环队列的出队列有问题，循环队列采用数组方式实现，当出队列后，并没有将此数组下标中存储的数据清空，导致判断循环队列中第一个元素的信息时存在问题。在出队列函数中添加清空函数后，模型行为正确。</w:t>
+      </w:r>
+    </w:p>
+    <w:p>
+      <w:pPr>
+        <w:pStyle w:val="2"/>
+      </w:pPr>
+      <w:r>
+        <w:rPr>
+          <w:rFonts w:hint="eastAsia"/>
+        </w:rPr>
+        <w:t>遇到的问题7</w:t>
+      </w:r>
+    </w:p>
+    <w:p>
+      <w:pPr>
+        <w:pStyle w:val="3"/>
+      </w:pPr>
+      <w:r>
+        <w:rPr>
+          <w:rFonts w:hint="eastAsia"/>
+        </w:rPr>
+        <w:t>问题描述</w:t>
+      </w:r>
+    </w:p>
+    <w:p>
+      <w:pPr>
+        <w:ind w:firstLine="480"/>
+      </w:pPr>
+      <w:r>
+        <w:t>在</w:t>
+      </w:r>
+      <w:r>
+        <w:rPr>
+          <w:rFonts w:hint="eastAsia"/>
+        </w:rPr>
+        <w:t>664</w:t>
+      </w:r>
+      <w:r>
+        <w:rPr>
+          <w:rFonts w:hint="eastAsia"/>
+        </w:rPr>
+        <w:t>工作模式下，</w:t>
+      </w:r>
+      <w:r>
+        <w:t xml:space="preserve"> </w:t>
+      </w:r>
+      <w:r>
+        <w:t>第一块虚拟</w:t>
+      </w:r>
+      <w:r>
+        <w:t>A664</w:t>
+      </w:r>
+      <w:r>
+        <w:t>模型配置真实</w:t>
+      </w:r>
+      <w:r>
+        <w:t>A664</w:t>
+      </w:r>
+      <w:r>
+        <w:t>板卡出错</w:t>
+      </w:r>
+      <w:r>
+        <w:rPr>
+          <w:rFonts w:hint="eastAsia"/>
+        </w:rPr>
+        <w:t>。</w:t>
+      </w:r>
+    </w:p>
+    <w:p>
+      <w:pPr>
+        <w:pStyle w:val="3"/>
+      </w:pPr>
+      <w:r>
+        <w:rPr>
+          <w:rFonts w:hint="eastAsia"/>
+        </w:rPr>
+        <w:t>解决方法</w:t>
+      </w:r>
+    </w:p>
+    <w:p>
+      <w:pPr>
+        <w:ind w:firstLineChars="0" w:firstLine="0"/>
+      </w:pPr>
+      <w:r>
+        <w:rPr>
+          <w:rFonts w:hint="eastAsia"/>
+        </w:rPr>
+        <w:t xml:space="preserve">  </w:t>
+      </w:r>
+      <w:r>
+        <w:t xml:space="preserve">  </w:t>
+      </w:r>
+      <w:r>
+        <w:t>调试发现</w:t>
+      </w:r>
+      <w:r>
+        <w:rPr>
+          <w:rFonts w:hint="eastAsia"/>
+        </w:rPr>
+        <w:t>，</w:t>
+      </w:r>
+      <w:r>
+        <w:t>第一块网卡传递配置表的项数和大小不匹配</w:t>
+      </w:r>
+      <w:r>
+        <w:rPr>
+          <w:rFonts w:hint="eastAsia"/>
+        </w:rPr>
+        <w:t>，</w:t>
+      </w:r>
+      <w:r>
+        <w:t>修改后</w:t>
+      </w:r>
+      <w:r>
+        <w:rPr>
+          <w:rFonts w:hint="eastAsia"/>
+        </w:rPr>
+        <w:t>，</w:t>
+      </w:r>
+      <w:r>
+        <w:t>重新编译</w:t>
+      </w:r>
+      <w:r>
+        <w:rPr>
+          <w:rFonts w:hint="eastAsia"/>
+        </w:rPr>
+        <w:t>，</w:t>
+      </w:r>
+      <w:r>
+        <w:t>加载正确</w:t>
+      </w:r>
+      <w:r>
+        <w:rPr>
+          <w:rFonts w:hint="eastAsia"/>
+        </w:rPr>
+        <w:t>。</w:t>
+      </w:r>
+    </w:p>
+    <w:p>
+      <w:pPr>
+        <w:pStyle w:val="2"/>
+      </w:pPr>
+      <w:r>
+        <w:rPr>
+          <w:rFonts w:hint="eastAsia"/>
+        </w:rPr>
+        <w:t>遇到的问题8</w:t>
+      </w:r>
+    </w:p>
+    <w:p>
+      <w:pPr>
+        <w:pStyle w:val="3"/>
+      </w:pPr>
+      <w:r>
+        <w:rPr>
+          <w:rFonts w:hint="eastAsia"/>
+        </w:rPr>
+        <w:t>问题描述</w:t>
+      </w:r>
+    </w:p>
+    <w:p>
+      <w:pPr>
+        <w:ind w:firstLine="480"/>
+      </w:pPr>
+      <w:r>
+        <w:t>在</w:t>
+      </w:r>
+      <w:r>
+        <w:rPr>
+          <w:rFonts w:hint="eastAsia"/>
+        </w:rPr>
+        <w:t>664</w:t>
+      </w:r>
+      <w:r>
+        <w:rPr>
+          <w:rFonts w:hint="eastAsia"/>
+        </w:rPr>
+        <w:t>工作模式下，</w:t>
+      </w:r>
+      <w:r>
+        <w:t xml:space="preserve"> dest ip</w:t>
+      </w:r>
+      <w:r>
+        <w:t>的值不正确</w:t>
+      </w:r>
+      <w:r>
+        <w:rPr>
+          <w:rFonts w:hint="eastAsia"/>
+        </w:rPr>
+        <w:t>。</w:t>
+      </w:r>
+    </w:p>
+    <w:p>
+      <w:pPr>
+        <w:pStyle w:val="3"/>
+      </w:pPr>
+      <w:r>
+        <w:rPr>
+          <w:rFonts w:hint="eastAsia"/>
+        </w:rPr>
+        <w:t>解决方法</w:t>
+      </w:r>
+    </w:p>
+    <w:p>
+      <w:pPr>
+        <w:ind w:firstLineChars="0" w:firstLine="0"/>
+      </w:pPr>
+      <w:r>
+        <w:rPr>
+          <w:rFonts w:hint="eastAsia"/>
+        </w:rPr>
+        <w:t xml:space="preserve">  </w:t>
+      </w:r>
+      <w:r>
+        <w:t xml:space="preserve">  </w:t>
+      </w:r>
+      <w:r>
+        <w:t>调试发现</w:t>
+      </w:r>
+      <w:r>
+        <w:rPr>
+          <w:rFonts w:hint="eastAsia"/>
+        </w:rPr>
+        <w:t>，</w:t>
+      </w:r>
+      <w:r>
+        <w:t>发送数据寄存器</w:t>
+      </w:r>
+      <w:r>
+        <w:rPr>
+          <w:rFonts w:hint="eastAsia"/>
+        </w:rPr>
+        <w:t>4</w:t>
+      </w:r>
+      <w:r>
+        <w:rPr>
+          <w:rFonts w:hint="eastAsia"/>
+        </w:rPr>
+        <w:t>和</w:t>
+      </w:r>
+      <w:r>
+        <w:rPr>
+          <w:rFonts w:hint="eastAsia"/>
+        </w:rPr>
+        <w:t>5</w:t>
+      </w:r>
+      <w:r>
+        <w:rPr>
+          <w:rFonts w:hint="eastAsia"/>
+        </w:rPr>
+        <w:t>的</w:t>
+      </w:r>
+      <w:r>
+        <w:rPr>
+          <w:rFonts w:hint="eastAsia"/>
+        </w:rPr>
+        <w:t>field</w:t>
+      </w:r>
+      <w:r>
+        <w:rPr>
+          <w:rFonts w:hint="eastAsia"/>
+        </w:rPr>
+        <w:t>的解析不正确，修复后，重新编译，</w:t>
+      </w:r>
+      <w:r>
+        <w:rPr>
+          <w:rFonts w:hint="eastAsia"/>
+        </w:rPr>
+        <w:t>dest</w:t>
+      </w:r>
+      <w:r>
+        <w:t xml:space="preserve"> ip</w:t>
+      </w:r>
+      <w:r>
+        <w:t>的值正确</w:t>
+      </w:r>
+      <w:r>
+        <w:rPr>
+          <w:rFonts w:hint="eastAsia"/>
+        </w:rPr>
+        <w:t>。</w:t>
+      </w:r>
+      <w:r>
+        <w:rPr>
+          <w:rFonts w:hint="eastAsia"/>
+        </w:rPr>
+        <w:t xml:space="preserve"> </w:t>
+      </w:r>
+    </w:p>
+    <w:p>
+      <w:pPr>
+        <w:pStyle w:val="2"/>
+      </w:pPr>
+      <w:r>
+        <w:rPr>
+          <w:rFonts w:hint="eastAsia"/>
+        </w:rPr>
         <w:lastRenderedPageBreak/>
-        <w:t>因是</w:t>
-      </w:r>
-      <w:r>
-        <w:t>RDC</w:t>
-      </w:r>
-      <w:r>
-        <w:t>模型中配置表解析拼数据有误</w:t>
+        <w:t>遇到的问题9</w:t>
+      </w:r>
+    </w:p>
+    <w:p>
+      <w:pPr>
+        <w:pStyle w:val="3"/>
+      </w:pPr>
+      <w:r>
+        <w:rPr>
+          <w:rFonts w:hint="eastAsia"/>
+        </w:rPr>
+        <w:t>问题描述</w:t>
+      </w:r>
+    </w:p>
+    <w:p>
+      <w:pPr>
+        <w:ind w:firstLine="480"/>
+      </w:pPr>
+      <w:r>
+        <w:t>在</w:t>
+      </w:r>
+      <w:r>
+        <w:rPr>
+          <w:rFonts w:hint="eastAsia"/>
+        </w:rPr>
+        <w:t>664</w:t>
+      </w:r>
+      <w:r>
+        <w:rPr>
+          <w:rFonts w:hint="eastAsia"/>
+        </w:rPr>
+        <w:t>工作模式下，</w:t>
+      </w:r>
+      <w:r>
+        <w:t xml:space="preserve"> dest ip</w:t>
+      </w:r>
+      <w:r>
+        <w:t>的值不正确</w:t>
+      </w:r>
+      <w:r>
+        <w:rPr>
+          <w:rFonts w:hint="eastAsia"/>
+        </w:rPr>
+        <w:t>。</w:t>
+      </w:r>
+    </w:p>
+    <w:p>
+      <w:pPr>
+        <w:pStyle w:val="3"/>
+      </w:pPr>
+      <w:r>
+        <w:rPr>
+          <w:rFonts w:hint="eastAsia"/>
+        </w:rPr>
+        <w:t>解决方法</w:t>
+      </w:r>
+    </w:p>
+    <w:p>
+      <w:pPr>
+        <w:ind w:firstLineChars="0" w:firstLine="0"/>
+      </w:pPr>
+      <w:r>
+        <w:rPr>
+          <w:rFonts w:hint="eastAsia"/>
+        </w:rPr>
+        <w:t xml:space="preserve">  </w:t>
+      </w:r>
+      <w:r>
+        <w:t xml:space="preserve">  </w:t>
+      </w:r>
+      <w:r>
+        <w:t>调试发现</w:t>
       </w:r>
       <w:r>
         <w:rPr>
@@ -10353,7 +11933,115 @@
         <w:t>，</w:t>
       </w:r>
       <w:r>
-        <w:t>修改后重新编译</w:t>
+        <w:t>发送数据寄存器</w:t>
+      </w:r>
+      <w:r>
+        <w:rPr>
+          <w:rFonts w:hint="eastAsia"/>
+        </w:rPr>
+        <w:t>4</w:t>
+      </w:r>
+      <w:r>
+        <w:rPr>
+          <w:rFonts w:hint="eastAsia"/>
+        </w:rPr>
+        <w:t>和</w:t>
+      </w:r>
+      <w:r>
+        <w:rPr>
+          <w:rFonts w:hint="eastAsia"/>
+        </w:rPr>
+        <w:t>5</w:t>
+      </w:r>
+      <w:r>
+        <w:rPr>
+          <w:rFonts w:hint="eastAsia"/>
+        </w:rPr>
+        <w:t>的</w:t>
+      </w:r>
+      <w:r>
+        <w:rPr>
+          <w:rFonts w:hint="eastAsia"/>
+        </w:rPr>
+        <w:t>field</w:t>
+      </w:r>
+      <w:r>
+        <w:rPr>
+          <w:rFonts w:hint="eastAsia"/>
+        </w:rPr>
+        <w:t>的解析不正确，修复后，重新编译，</w:t>
+      </w:r>
+      <w:r>
+        <w:rPr>
+          <w:rFonts w:hint="eastAsia"/>
+        </w:rPr>
+        <w:t>dest</w:t>
+      </w:r>
+      <w:r>
+        <w:t xml:space="preserve"> ip</w:t>
+      </w:r>
+      <w:r>
+        <w:t>的值正确</w:t>
+      </w:r>
+      <w:r>
+        <w:rPr>
+          <w:rFonts w:hint="eastAsia"/>
+        </w:rPr>
+        <w:t>。</w:t>
+      </w:r>
+      <w:r>
+        <w:rPr>
+          <w:rFonts w:hint="eastAsia"/>
+        </w:rPr>
+        <w:t xml:space="preserve"> </w:t>
+      </w:r>
+    </w:p>
+    <w:p>
+      <w:pPr>
+        <w:pStyle w:val="2"/>
+      </w:pPr>
+      <w:r>
+        <w:rPr>
+          <w:rFonts w:hint="eastAsia"/>
+        </w:rPr>
+        <w:t>遇到的问题10</w:t>
+      </w:r>
+    </w:p>
+    <w:p>
+      <w:pPr>
+        <w:pStyle w:val="3"/>
+      </w:pPr>
+      <w:r>
+        <w:rPr>
+          <w:rFonts w:hint="eastAsia"/>
+        </w:rPr>
+        <w:t>问题描述</w:t>
+      </w:r>
+    </w:p>
+    <w:p>
+      <w:pPr>
+        <w:ind w:firstLine="480"/>
+      </w:pPr>
+      <w:r>
+        <w:t>在</w:t>
+      </w:r>
+      <w:r>
+        <w:rPr>
+          <w:rFonts w:hint="eastAsia"/>
+        </w:rPr>
+        <w:t>664</w:t>
+      </w:r>
+      <w:r>
+        <w:rPr>
+          <w:rFonts w:hint="eastAsia"/>
+        </w:rPr>
+        <w:t>工作模式下，</w:t>
+      </w:r>
+      <w:r>
+        <w:t xml:space="preserve"> Vxworks</w:t>
+      </w:r>
+      <w:r>
+        <w:t>的两个接收不同端口数据的线程都能收到数据</w:t>
       </w:r>
       <w:r>
         <w:rPr>
@@ -10362,7 +12050,144 @@
         <w:t>，</w:t>
       </w:r>
       <w:r>
-        <w:t>第一块网卡可以正确收到数据</w:t>
+        <w:t>而测试环境只有一个端口接收数据</w:t>
+      </w:r>
+      <w:r>
+        <w:rPr>
+          <w:rFonts w:hint="eastAsia"/>
+        </w:rPr>
+        <w:t>。</w:t>
+      </w:r>
+    </w:p>
+    <w:p>
+      <w:pPr>
+        <w:pStyle w:val="3"/>
+      </w:pPr>
+      <w:r>
+        <w:rPr>
+          <w:rFonts w:hint="eastAsia"/>
+        </w:rPr>
+        <w:t>解决方法</w:t>
+      </w:r>
+    </w:p>
+    <w:p>
+      <w:pPr>
+        <w:ind w:firstLineChars="0" w:firstLine="480"/>
+      </w:pPr>
+      <w:r>
+        <w:t>调试发现</w:t>
+      </w:r>
+      <w:r>
+        <w:rPr>
+          <w:rFonts w:hint="eastAsia"/>
+        </w:rPr>
+        <w:t>，接收模块处理的不正确，没有根据端口号创建缓存，而是多个端口共用一个缓存，为每个端口创建缓存后，重新编译，虚拟</w:t>
+      </w:r>
+      <w:r>
+        <w:rPr>
+          <w:rFonts w:hint="eastAsia"/>
+        </w:rPr>
+        <w:t>A</w:t>
+      </w:r>
+      <w:r>
+        <w:t>664</w:t>
+      </w:r>
+      <w:r>
+        <w:rPr>
+          <w:rFonts w:hint="eastAsia"/>
+        </w:rPr>
+        <w:t>模型的行为正确。</w:t>
+      </w:r>
+    </w:p>
+    <w:p>
+      <w:pPr>
+        <w:pStyle w:val="2"/>
+      </w:pPr>
+      <w:r>
+        <w:rPr>
+          <w:rFonts w:hint="eastAsia"/>
+        </w:rPr>
+        <w:t>遇到的问题11</w:t>
+      </w:r>
+    </w:p>
+    <w:p>
+      <w:pPr>
+        <w:pStyle w:val="3"/>
+      </w:pPr>
+      <w:r>
+        <w:rPr>
+          <w:rFonts w:hint="eastAsia"/>
+        </w:rPr>
+        <w:t>问题描述</w:t>
+      </w:r>
+    </w:p>
+    <w:p>
+      <w:pPr>
+        <w:ind w:firstLine="480"/>
+      </w:pPr>
+      <w:r>
+        <w:t>在</w:t>
+      </w:r>
+      <w:r>
+        <w:rPr>
+          <w:rFonts w:hint="eastAsia"/>
+        </w:rPr>
+        <w:t>664</w:t>
+      </w:r>
+      <w:r>
+        <w:rPr>
+          <w:rFonts w:hint="eastAsia"/>
+        </w:rPr>
+        <w:t>工作模式下，</w:t>
+      </w:r>
+      <w:r>
+        <w:t>Vxworks</w:t>
+      </w:r>
+      <w:r>
+        <w:t>启动速度过慢</w:t>
+      </w:r>
+      <w:r>
+        <w:rPr>
+          <w:rFonts w:hint="eastAsia"/>
+        </w:rPr>
+        <w:t>。</w:t>
+      </w:r>
+    </w:p>
+    <w:p>
+      <w:pPr>
+        <w:pStyle w:val="3"/>
+      </w:pPr>
+      <w:r>
+        <w:rPr>
+          <w:rFonts w:hint="eastAsia"/>
+        </w:rPr>
+        <w:t>解决方法</w:t>
+      </w:r>
+    </w:p>
+    <w:p>
+      <w:pPr>
+        <w:ind w:firstLineChars="0" w:firstLine="480"/>
+      </w:pPr>
+      <w:r>
+        <w:t>调试发现</w:t>
+      </w:r>
+      <w:r>
+        <w:rPr>
+          <w:rFonts w:hint="eastAsia"/>
+        </w:rPr>
+        <w:t>，虚拟模型在启动时，就开始轮询从真实</w:t>
+      </w:r>
+      <w:r>
+        <w:rPr>
+          <w:rFonts w:hint="eastAsia"/>
+        </w:rPr>
+        <w:t>A</w:t>
+      </w:r>
+      <w:r>
+        <w:t>664</w:t>
+      </w:r>
+      <w:r>
+        <w:t>板卡接收数据</w:t>
       </w:r>
       <w:r>
         <w:rPr>
@@ -10371,7 +12196,7 @@
         <w:t>，</w:t>
       </w:r>
       <w:r>
-        <w:t>并通过查询配置表</w:t>
+        <w:t>而这时操作系统还没有启动</w:t>
       </w:r>
       <w:r>
         <w:rPr>
@@ -10380,7 +12205,97 @@
         <w:t>，</w:t>
       </w:r>
       <w:r>
-        <w:t>将接收到的数据存放到对应的端口缓冲区中</w:t>
+        <w:t>这样做除了降低虚拟环境效率外</w:t>
+      </w:r>
+      <w:r>
+        <w:rPr>
+          <w:rFonts w:hint="eastAsia"/>
+        </w:rPr>
+        <w:t>，</w:t>
+      </w:r>
+      <w:r>
+        <w:t>毫无意义</w:t>
+      </w:r>
+      <w:r>
+        <w:rPr>
+          <w:rFonts w:hint="eastAsia"/>
+        </w:rPr>
+        <w:t>。将接收轮询函数移动到</w:t>
+      </w:r>
+      <w:r>
+        <w:rPr>
+          <w:rFonts w:hint="eastAsia"/>
+        </w:rPr>
+        <w:t>Vxworks</w:t>
+      </w:r>
+      <w:r>
+        <w:rPr>
+          <w:rFonts w:hint="eastAsia"/>
+        </w:rPr>
+        <w:t>成功加载配置表后，重新编译，</w:t>
+      </w:r>
+      <w:r>
+        <w:rPr>
+          <w:rFonts w:hint="eastAsia"/>
+        </w:rPr>
+        <w:t>Vxworks</w:t>
+      </w:r>
+      <w:r>
+        <w:rPr>
+          <w:rFonts w:hint="eastAsia"/>
+        </w:rPr>
+        <w:t>启动速度正常。</w:t>
+      </w:r>
+    </w:p>
+    <w:p>
+      <w:pPr>
+        <w:pStyle w:val="2"/>
+      </w:pPr>
+      <w:r>
+        <w:rPr>
+          <w:rFonts w:hint="eastAsia"/>
+        </w:rPr>
+        <w:t>遇到的问题12</w:t>
+      </w:r>
+    </w:p>
+    <w:p>
+      <w:pPr>
+        <w:pStyle w:val="3"/>
+      </w:pPr>
+      <w:r>
+        <w:rPr>
+          <w:rFonts w:hint="eastAsia"/>
+        </w:rPr>
+        <w:t>问题描述</w:t>
+      </w:r>
+    </w:p>
+    <w:p>
+      <w:pPr>
+        <w:ind w:firstLine="480"/>
+      </w:pPr>
+      <w:r>
+        <w:t>在</w:t>
+      </w:r>
+      <w:r>
+        <w:rPr>
+          <w:rFonts w:hint="eastAsia"/>
+        </w:rPr>
+        <w:t>664</w:t>
+      </w:r>
+      <w:r>
+        <w:rPr>
+          <w:rFonts w:hint="eastAsia"/>
+        </w:rPr>
+        <w:t>工作模式下，</w:t>
+      </w:r>
+      <w:r>
+        <w:t>真实</w:t>
+      </w:r>
+      <w:r>
+        <w:t>A664</w:t>
+      </w:r>
+      <w:r>
+        <w:t>板卡有时会丢弃前几个数据帧</w:t>
       </w:r>
       <w:r>
         <w:rPr>
@@ -10391,69 +12306,12 @@
     </w:p>
     <w:p>
       <w:pPr>
-        <w:pStyle w:val="2"/>
-      </w:pPr>
-      <w:r>
-        <w:rPr>
-          <w:rFonts w:hint="eastAsia"/>
-        </w:rPr>
-        <w:t>遇到的问题6</w:t>
-      </w:r>
-    </w:p>
-    <w:p>
-      <w:pPr>
         <w:pStyle w:val="3"/>
       </w:pPr>
       <w:r>
         <w:rPr>
           <w:rFonts w:hint="eastAsia"/>
         </w:rPr>
-        <w:t>问题描述</w:t>
-      </w:r>
-    </w:p>
-    <w:p>
-      <w:pPr>
-        <w:ind w:firstLine="480"/>
-      </w:pPr>
-      <w:r>
-        <w:t>在</w:t>
-      </w:r>
-      <w:r>
-        <w:rPr>
-          <w:rFonts w:hint="eastAsia"/>
-        </w:rPr>
-        <w:t>429</w:t>
-      </w:r>
-      <w:r>
-        <w:rPr>
-          <w:rFonts w:hint="eastAsia"/>
-        </w:rPr>
-        <w:t>工作模式下，</w:t>
-      </w:r>
-      <w:r>
-        <w:t>循环接收真实</w:t>
-      </w:r>
-      <w:r>
-        <w:rPr>
-          <w:rFonts w:hint="eastAsia"/>
-        </w:rPr>
-        <w:t>429</w:t>
-      </w:r>
-      <w:r>
-        <w:rPr>
-          <w:rFonts w:hint="eastAsia"/>
-        </w:rPr>
-        <w:t>发送过来的数据，会发生段错误。</w:t>
-      </w:r>
-    </w:p>
-    <w:p>
-      <w:pPr>
-        <w:pStyle w:val="3"/>
-      </w:pPr>
-      <w:r>
-        <w:rPr>
-          <w:rFonts w:hint="eastAsia"/>
-        </w:rPr>
         <w:t>解决方法</w:t>
       </w:r>
     </w:p>
@@ -10462,61 +12320,25 @@
         <w:ind w:firstLineChars="0" w:firstLine="480"/>
       </w:pPr>
       <w:r>
-        <w:t>使用</w:t>
-      </w:r>
-      <w:r>
-        <w:t>gdb</w:t>
-      </w:r>
-      <w:r>
         <w:t>调试发现</w:t>
       </w:r>
       <w:r>
         <w:rPr>
           <w:rFonts w:hint="eastAsia"/>
         </w:rPr>
-        <w:t>，是</w:t>
-      </w:r>
-      <w:r>
-        <w:t>crc</w:t>
-      </w:r>
-      <w:r>
-        <w:t>校验函数导致段错误</w:t>
-      </w:r>
-      <w:r>
-        <w:rPr>
-          <w:rFonts w:hint="eastAsia"/>
-        </w:rPr>
-        <w:t>，使用</w:t>
-      </w:r>
-      <w:r>
-        <w:rPr>
-          <w:rFonts w:hint="eastAsia"/>
-        </w:rPr>
-        <w:t>gdb</w:t>
-      </w:r>
-      <w:r>
-        <w:rPr>
-          <w:rFonts w:hint="eastAsia"/>
-        </w:rPr>
-        <w:t>发现传递给</w:t>
-      </w:r>
-      <w:r>
-        <w:rPr>
-          <w:rFonts w:hint="eastAsia"/>
-        </w:rPr>
-        <w:t>crc</w:t>
-      </w:r>
-      <w:r>
-        <w:rPr>
-          <w:rFonts w:hint="eastAsia"/>
-        </w:rPr>
-        <w:t>校验的数据长度是</w:t>
-      </w:r>
-      <w:r>
-        <w:rPr>
-          <w:rFonts w:hint="eastAsia"/>
-        </w:rPr>
-        <w:t>0</w:t>
+        <w:t>，虚拟模型向真实</w:t>
+      </w:r>
+      <w:r>
+        <w:rPr>
+          <w:rFonts w:hint="eastAsia"/>
+        </w:rPr>
+        <w:t>A</w:t>
+      </w:r>
+      <w:r>
+        <w:t>664</w:t>
+      </w:r>
+      <w:r>
+        <w:t>板卡下传配置表数据后</w:t>
       </w:r>
       <w:r>
         <w:rPr>
@@ -10525,923 +12347,116 @@
         <w:t>，</w:t>
       </w:r>
       <w:r>
-        <w:rPr>
-          <w:rFonts w:hint="eastAsia"/>
-        </w:rPr>
-        <w:t>0-</w:t>
-      </w:r>
-      <w:r>
-        <w:t>4</w:t>
-      </w:r>
-      <w:r>
-        <w:t>产生一个很大的正整数</w:t>
-      </w:r>
-      <w:r>
-        <w:rPr>
-          <w:rFonts w:hint="eastAsia"/>
-        </w:rPr>
-        <w:t>，导致数组拷贝越界。经过进一步测试发现，循环队列的出队列有问题，循环队列采用数组方式实现，当出队列后，并没有将此数组下标中存储的数据清空，导致判断循环队列中第一个元素的信息时存在问题。在出队列函数中添加清空函数后，模型行为正确。</w:t>
-      </w:r>
-    </w:p>
-    <w:p>
-      <w:pPr>
-        <w:pStyle w:val="2"/>
-      </w:pPr>
-      <w:r>
-        <w:rPr>
-          <w:rFonts w:hint="eastAsia"/>
-        </w:rPr>
-        <w:t>遇到的问题7</w:t>
-      </w:r>
-    </w:p>
-    <w:p>
-      <w:pPr>
-        <w:pStyle w:val="3"/>
-      </w:pPr>
-      <w:r>
-        <w:rPr>
-          <w:rFonts w:hint="eastAsia"/>
-        </w:rPr>
-        <w:t>问题描述</w:t>
-      </w:r>
-    </w:p>
-    <w:p>
-      <w:pPr>
-        <w:ind w:firstLine="480"/>
-      </w:pPr>
-      <w:r>
-        <w:t>在</w:t>
-      </w:r>
-      <w:r>
-        <w:rPr>
-          <w:rFonts w:hint="eastAsia"/>
-        </w:rPr>
-        <w:t>664</w:t>
-      </w:r>
-      <w:r>
-        <w:rPr>
-          <w:rFonts w:hint="eastAsia"/>
-        </w:rPr>
-        <w:t>工作模式下，</w:t>
-      </w:r>
-      <w:r>
-        <w:t xml:space="preserve"> </w:t>
-      </w:r>
-      <w:r>
-        <w:t>第一块虚拟</w:t>
+        <w:t>在没有确定真实</w:t>
       </w:r>
       <w:r>
         <w:t>A664</w:t>
       </w:r>
       <w:r>
-        <w:t>模型配置真实</w:t>
-      </w:r>
-      <w:r>
+        <w:t>板卡配置好后</w:t>
+      </w:r>
+      <w:r>
+        <w:rPr>
+          <w:rFonts w:hint="eastAsia"/>
+        </w:rPr>
+        <w:t>，</w:t>
+      </w:r>
+      <w:r>
+        <w:t>就开始发送</w:t>
+      </w:r>
+      <w:r>
+        <w:rPr>
+          <w:rFonts w:hint="eastAsia"/>
+        </w:rPr>
+        <w:t>、</w:t>
+      </w:r>
+      <w:r>
+        <w:t>接收数据</w:t>
+      </w:r>
+      <w:r>
+        <w:rPr>
+          <w:rFonts w:hint="eastAsia"/>
+        </w:rPr>
+        <w:t>。为</w:t>
+      </w:r>
+      <w:r>
+        <w:rPr>
+          <w:rFonts w:hint="eastAsia"/>
+        </w:rPr>
         <w:t>A664</w:t>
       </w:r>
       <w:r>
-        <w:t>板卡出错</w:t>
-      </w:r>
-      <w:r>
-        <w:rPr>
-          <w:rFonts w:hint="eastAsia"/>
-        </w:rPr>
-        <w:t>。</w:t>
-      </w:r>
-    </w:p>
-    <w:p>
-      <w:pPr>
-        <w:pStyle w:val="3"/>
-      </w:pPr>
-      <w:r>
-        <w:rPr>
-          <w:rFonts w:hint="eastAsia"/>
-        </w:rPr>
-        <w:t>解决方法</w:t>
-      </w:r>
-    </w:p>
-    <w:p>
-      <w:pPr>
-        <w:ind w:firstLineChars="0" w:firstLine="0"/>
-      </w:pPr>
-      <w:r>
-        <w:rPr>
-          <w:rFonts w:hint="eastAsia"/>
-        </w:rPr>
-        <w:t xml:space="preserve">  </w:t>
-      </w:r>
-      <w:r>
-        <w:t xml:space="preserve">  </w:t>
-      </w:r>
-      <w:r>
-        <w:t>调试发现</w:t>
-      </w:r>
-      <w:r>
-        <w:rPr>
-          <w:rFonts w:hint="eastAsia"/>
-        </w:rPr>
-        <w:t>，</w:t>
-      </w:r>
-      <w:r>
-        <w:t>第一块网卡传递配置表的项数和大小不匹配</w:t>
-      </w:r>
-      <w:r>
-        <w:rPr>
-          <w:rFonts w:hint="eastAsia"/>
-        </w:rPr>
-        <w:t>，</w:t>
-      </w:r>
-      <w:r>
-        <w:t>修改后</w:t>
-      </w:r>
-      <w:r>
-        <w:rPr>
-          <w:rFonts w:hint="eastAsia"/>
-        </w:rPr>
-        <w:t>，</w:t>
-      </w:r>
-      <w:r>
-        <w:t>重新编译</w:t>
-      </w:r>
-      <w:r>
-        <w:rPr>
-          <w:rFonts w:hint="eastAsia"/>
-        </w:rPr>
-        <w:t>，</w:t>
-      </w:r>
-      <w:r>
-        <w:t>加载正确</w:t>
-      </w:r>
-      <w:r>
-        <w:rPr>
-          <w:rFonts w:hint="eastAsia"/>
-        </w:rPr>
-        <w:t>。</w:t>
-      </w:r>
-    </w:p>
-    <w:p>
-      <w:pPr>
-        <w:pStyle w:val="2"/>
-      </w:pPr>
-      <w:r>
-        <w:rPr>
-          <w:rFonts w:hint="eastAsia"/>
-        </w:rPr>
-        <w:t>遇到的问题8</w:t>
-      </w:r>
-    </w:p>
-    <w:p>
-      <w:pPr>
-        <w:pStyle w:val="3"/>
-      </w:pPr>
-      <w:r>
-        <w:rPr>
-          <w:rFonts w:hint="eastAsia"/>
-        </w:rPr>
-        <w:t>问题描述</w:t>
-      </w:r>
-    </w:p>
-    <w:p>
-      <w:pPr>
-        <w:ind w:firstLine="480"/>
-      </w:pPr>
-      <w:r>
-        <w:t>在</w:t>
-      </w:r>
-      <w:r>
-        <w:rPr>
-          <w:rFonts w:hint="eastAsia"/>
-        </w:rPr>
-        <w:t>664</w:t>
-      </w:r>
-      <w:r>
-        <w:rPr>
-          <w:rFonts w:hint="eastAsia"/>
-        </w:rPr>
-        <w:t>工作模式下，</w:t>
-      </w:r>
-      <w:r>
-        <w:t xml:space="preserve"> dest ip</w:t>
-      </w:r>
-      <w:r>
-        <w:t>的值不正确</w:t>
-      </w:r>
-      <w:r>
-        <w:rPr>
-          <w:rFonts w:hint="eastAsia"/>
-        </w:rPr>
-        <w:t>。</w:t>
-      </w:r>
-    </w:p>
-    <w:p>
-      <w:pPr>
-        <w:pStyle w:val="3"/>
-      </w:pPr>
-      <w:r>
-        <w:rPr>
-          <w:rFonts w:hint="eastAsia"/>
-        </w:rPr>
-        <w:t>解决方法</w:t>
-      </w:r>
-    </w:p>
-    <w:p>
-      <w:pPr>
-        <w:ind w:firstLineChars="0" w:firstLine="0"/>
-      </w:pPr>
-      <w:r>
-        <w:rPr>
-          <w:rFonts w:hint="eastAsia"/>
-        </w:rPr>
-        <w:t xml:space="preserve">  </w:t>
-      </w:r>
-      <w:r>
-        <w:t xml:space="preserve">  </w:t>
-      </w:r>
-      <w:r>
-        <w:t>调试发现</w:t>
-      </w:r>
-      <w:r>
-        <w:rPr>
-          <w:rFonts w:hint="eastAsia"/>
-        </w:rPr>
-        <w:t>，</w:t>
-      </w:r>
-      <w:r>
-        <w:t>发送数据寄存器</w:t>
-      </w:r>
-      <w:r>
-        <w:rPr>
-          <w:rFonts w:hint="eastAsia"/>
-        </w:rPr>
-        <w:t>4</w:t>
-      </w:r>
-      <w:r>
-        <w:rPr>
-          <w:rFonts w:hint="eastAsia"/>
-        </w:rPr>
-        <w:t>和</w:t>
-      </w:r>
-      <w:r>
-        <w:rPr>
-          <w:rFonts w:hint="eastAsia"/>
-        </w:rPr>
-        <w:t>5</w:t>
-      </w:r>
-      <w:r>
-        <w:rPr>
-          <w:rFonts w:hint="eastAsia"/>
-        </w:rPr>
-        <w:t>的</w:t>
-      </w:r>
-      <w:r>
-        <w:rPr>
-          <w:rFonts w:hint="eastAsia"/>
-        </w:rPr>
-        <w:t>field</w:t>
-      </w:r>
-      <w:r>
-        <w:rPr>
-          <w:rFonts w:hint="eastAsia"/>
-        </w:rPr>
-        <w:t>的解析不正确，修复后，重新编译，</w:t>
-      </w:r>
-      <w:r>
-        <w:rPr>
-          <w:rFonts w:hint="eastAsia"/>
-        </w:rPr>
-        <w:t>dest</w:t>
-      </w:r>
-      <w:r>
-        <w:t xml:space="preserve"> ip</w:t>
-      </w:r>
-      <w:r>
-        <w:t>的值正确</w:t>
-      </w:r>
-      <w:r>
-        <w:rPr>
-          <w:rFonts w:hint="eastAsia"/>
-        </w:rPr>
-        <w:t>。</w:t>
-      </w:r>
-      <w:r>
-        <w:rPr>
-          <w:rFonts w:hint="eastAsia"/>
-        </w:rPr>
-        <w:t xml:space="preserve"> </w:t>
-      </w:r>
-    </w:p>
-    <w:p>
-      <w:pPr>
-        <w:pStyle w:val="2"/>
-      </w:pPr>
-      <w:r>
-        <w:rPr>
-          <w:rFonts w:hint="eastAsia"/>
-        </w:rPr>
-        <w:t>遇到的问题9</w:t>
-      </w:r>
-    </w:p>
-    <w:p>
-      <w:pPr>
-        <w:pStyle w:val="3"/>
-      </w:pPr>
-      <w:r>
-        <w:rPr>
-          <w:rFonts w:hint="eastAsia"/>
-        </w:rPr>
-        <w:t>问题描述</w:t>
-      </w:r>
-    </w:p>
-    <w:p>
-      <w:pPr>
-        <w:ind w:firstLine="480"/>
-      </w:pPr>
-      <w:r>
-        <w:t>在</w:t>
-      </w:r>
-      <w:r>
-        <w:rPr>
-          <w:rFonts w:hint="eastAsia"/>
-        </w:rPr>
-        <w:t>664</w:t>
-      </w:r>
-      <w:r>
-        <w:rPr>
-          <w:rFonts w:hint="eastAsia"/>
-        </w:rPr>
-        <w:t>工作模式下，</w:t>
-      </w:r>
-      <w:r>
-        <w:t xml:space="preserve"> dest ip</w:t>
-      </w:r>
-      <w:r>
-        <w:t>的值不正确</w:t>
-      </w:r>
-      <w:r>
-        <w:rPr>
-          <w:rFonts w:hint="eastAsia"/>
-        </w:rPr>
-        <w:t>。</w:t>
-      </w:r>
-    </w:p>
-    <w:p>
-      <w:pPr>
-        <w:pStyle w:val="3"/>
-      </w:pPr>
-      <w:r>
-        <w:rPr>
-          <w:rFonts w:hint="eastAsia"/>
-        </w:rPr>
-        <w:t>解决方法</w:t>
-      </w:r>
-    </w:p>
-    <w:p>
-      <w:pPr>
-        <w:ind w:firstLineChars="0" w:firstLine="0"/>
-      </w:pPr>
-      <w:r>
-        <w:rPr>
-          <w:rFonts w:hint="eastAsia"/>
-        </w:rPr>
-        <w:t xml:space="preserve">  </w:t>
-      </w:r>
-      <w:r>
-        <w:t xml:space="preserve">  </w:t>
-      </w:r>
-      <w:r>
-        <w:t>调试发现</w:t>
-      </w:r>
-      <w:r>
-        <w:rPr>
-          <w:rFonts w:hint="eastAsia"/>
-        </w:rPr>
-        <w:t>，</w:t>
-      </w:r>
-      <w:r>
-        <w:t>发送数据寄存器</w:t>
-      </w:r>
-      <w:r>
-        <w:rPr>
-          <w:rFonts w:hint="eastAsia"/>
-        </w:rPr>
-        <w:t>4</w:t>
-      </w:r>
-      <w:r>
-        <w:rPr>
-          <w:rFonts w:hint="eastAsia"/>
-        </w:rPr>
-        <w:t>和</w:t>
-      </w:r>
-      <w:r>
-        <w:rPr>
-          <w:rFonts w:hint="eastAsia"/>
-        </w:rPr>
-        <w:t>5</w:t>
-      </w:r>
-      <w:r>
-        <w:rPr>
-          <w:rFonts w:hint="eastAsia"/>
-        </w:rPr>
-        <w:t>的</w:t>
-      </w:r>
-      <w:r>
-        <w:rPr>
-          <w:rFonts w:hint="eastAsia"/>
-        </w:rPr>
-        <w:t>field</w:t>
-      </w:r>
-      <w:r>
-        <w:rPr>
-          <w:rFonts w:hint="eastAsia"/>
-        </w:rPr>
-        <w:t>的解析不正确，修复后，重新编译，</w:t>
-      </w:r>
-      <w:r>
-        <w:rPr>
-          <w:rFonts w:hint="eastAsia"/>
-        </w:rPr>
-        <w:t>dest</w:t>
-      </w:r>
-      <w:r>
-        <w:t xml:space="preserve"> ip</w:t>
-      </w:r>
-      <w:r>
-        <w:t>的值正确</w:t>
-      </w:r>
-      <w:r>
-        <w:rPr>
-          <w:rFonts w:hint="eastAsia"/>
-        </w:rPr>
-        <w:t>。</w:t>
-      </w:r>
-      <w:r>
-        <w:rPr>
-          <w:rFonts w:hint="eastAsia"/>
-        </w:rPr>
-        <w:t xml:space="preserve"> </w:t>
-      </w:r>
-    </w:p>
-    <w:p>
-      <w:pPr>
-        <w:pStyle w:val="2"/>
-      </w:pPr>
+        <w:rPr>
+          <w:rFonts w:hint="eastAsia"/>
+        </w:rPr>
+        <w:t>板卡和</w:t>
+      </w:r>
+      <w:r>
+        <w:rPr>
+          <w:rFonts w:hint="eastAsia"/>
+        </w:rPr>
+        <w:t>A664</w:t>
+      </w:r>
+      <w:r>
+        <w:rPr>
+          <w:rFonts w:hint="eastAsia"/>
+        </w:rPr>
+        <w:t>虚拟模型添加“握手”机制后，重新编译，问题解决。</w:t>
+      </w:r>
+    </w:p>
+    <w:p>
+      <w:pPr>
+        <w:pStyle w:val="1"/>
+      </w:pPr>
+      <w:bookmarkStart w:id="92" w:name="_Toc396500427"/>
       <w:r>
         <w:rPr>
           <w:rFonts w:hint="eastAsia"/>
         </w:rPr>
         <w:lastRenderedPageBreak/>
-        <w:t>遇到的问题10</w:t>
-      </w:r>
-    </w:p>
-    <w:p>
-      <w:pPr>
-        <w:pStyle w:val="3"/>
-      </w:pPr>
-      <w:r>
-        <w:rPr>
-          <w:rFonts w:hint="eastAsia"/>
-        </w:rPr>
-        <w:t>问题描述</w:t>
-      </w:r>
-    </w:p>
-    <w:p>
-      <w:pPr>
-        <w:ind w:firstLine="480"/>
-      </w:pPr>
-      <w:r>
-        <w:t>在</w:t>
-      </w:r>
-      <w:r>
-        <w:rPr>
-          <w:rFonts w:hint="eastAsia"/>
-        </w:rPr>
-        <w:t>664</w:t>
-      </w:r>
-      <w:r>
-        <w:rPr>
-          <w:rFonts w:hint="eastAsia"/>
-        </w:rPr>
-        <w:t>工作模式下，</w:t>
-      </w:r>
-      <w:r>
-        <w:t xml:space="preserve"> Vxworks</w:t>
-      </w:r>
-      <w:r>
-        <w:t>的两个接收不同端口数据的线程都能收到数据</w:t>
-      </w:r>
-      <w:r>
-        <w:rPr>
-          <w:rFonts w:hint="eastAsia"/>
-        </w:rPr>
-        <w:t>，</w:t>
-      </w:r>
-      <w:r>
-        <w:t>而测试环境只有一个端口接收数据</w:t>
-      </w:r>
-      <w:r>
-        <w:rPr>
-          <w:rFonts w:hint="eastAsia"/>
-        </w:rPr>
-        <w:t>。</w:t>
-      </w:r>
-    </w:p>
-    <w:p>
-      <w:pPr>
-        <w:pStyle w:val="3"/>
-      </w:pPr>
-      <w:r>
-        <w:rPr>
-          <w:rFonts w:hint="eastAsia"/>
-        </w:rPr>
-        <w:t>解决方法</w:t>
-      </w:r>
-    </w:p>
-    <w:p>
-      <w:pPr>
-        <w:ind w:firstLineChars="0" w:firstLine="480"/>
-      </w:pPr>
-      <w:r>
-        <w:t>调试发现</w:t>
-      </w:r>
-      <w:r>
-        <w:rPr>
-          <w:rFonts w:hint="eastAsia"/>
-        </w:rPr>
-        <w:t>，接收模块处理的不正确，没有根据端口号创建缓存，而是多个端口共用一个缓存，为每个端口创建缓存后，重新编译，虚拟</w:t>
-      </w:r>
-      <w:r>
-        <w:rPr>
-          <w:rFonts w:hint="eastAsia"/>
-        </w:rPr>
-        <w:t>A</w:t>
-      </w:r>
-      <w:r>
-        <w:t>664</w:t>
-      </w:r>
-      <w:r>
-        <w:rPr>
-          <w:rFonts w:hint="eastAsia"/>
-        </w:rPr>
-        <w:t>模型的行为正确。</w:t>
-      </w:r>
-    </w:p>
-    <w:p>
-      <w:pPr>
-        <w:pStyle w:val="2"/>
-      </w:pPr>
-      <w:r>
-        <w:rPr>
-          <w:rFonts w:hint="eastAsia"/>
-        </w:rPr>
-        <w:t>遇到的问题11</w:t>
-      </w:r>
-    </w:p>
-    <w:p>
-      <w:pPr>
-        <w:pStyle w:val="3"/>
-      </w:pPr>
-      <w:r>
-        <w:rPr>
-          <w:rFonts w:hint="eastAsia"/>
-        </w:rPr>
-        <w:t>问题描述</w:t>
-      </w:r>
-    </w:p>
-    <w:p>
-      <w:pPr>
-        <w:ind w:firstLine="480"/>
-      </w:pPr>
-      <w:r>
-        <w:t>在</w:t>
-      </w:r>
-      <w:r>
-        <w:rPr>
-          <w:rFonts w:hint="eastAsia"/>
-        </w:rPr>
-        <w:t>664</w:t>
-      </w:r>
-      <w:r>
-        <w:rPr>
-          <w:rFonts w:hint="eastAsia"/>
-        </w:rPr>
-        <w:t>工作模式下，</w:t>
-      </w:r>
-      <w:r>
-        <w:t>Vxworks</w:t>
-      </w:r>
-      <w:r>
-        <w:t>启动速度过慢</w:t>
-      </w:r>
-      <w:r>
-        <w:rPr>
-          <w:rFonts w:hint="eastAsia"/>
-        </w:rPr>
-        <w:t>。</w:t>
-      </w:r>
-    </w:p>
-    <w:p>
-      <w:pPr>
-        <w:pStyle w:val="3"/>
-      </w:pPr>
-      <w:r>
-        <w:rPr>
-          <w:rFonts w:hint="eastAsia"/>
-        </w:rPr>
-        <w:t>解决方法</w:t>
-      </w:r>
-    </w:p>
-    <w:p>
-      <w:pPr>
-        <w:ind w:firstLineChars="0" w:firstLine="480"/>
-      </w:pPr>
-      <w:r>
-        <w:t>调试发现</w:t>
-      </w:r>
-      <w:r>
-        <w:rPr>
-          <w:rFonts w:hint="eastAsia"/>
-        </w:rPr>
-        <w:t>，虚拟模型在启动时，就开始轮询从真实</w:t>
-      </w:r>
-      <w:r>
-        <w:rPr>
-          <w:rFonts w:hint="eastAsia"/>
-        </w:rPr>
-        <w:t>A</w:t>
-      </w:r>
-      <w:r>
-        <w:t>664</w:t>
-      </w:r>
-      <w:r>
-        <w:t>板卡接收数据</w:t>
-      </w:r>
-      <w:r>
-        <w:rPr>
-          <w:rFonts w:hint="eastAsia"/>
-        </w:rPr>
-        <w:t>，</w:t>
-      </w:r>
-      <w:r>
-        <w:t>而这时操作系统还没有启动</w:t>
-      </w:r>
-      <w:r>
-        <w:rPr>
-          <w:rFonts w:hint="eastAsia"/>
-        </w:rPr>
-        <w:t>，</w:t>
-      </w:r>
-      <w:r>
-        <w:t>这样做除了降低虚拟环境效率外</w:t>
-      </w:r>
-      <w:r>
-        <w:rPr>
-          <w:rFonts w:hint="eastAsia"/>
-        </w:rPr>
-        <w:t>，</w:t>
-      </w:r>
-      <w:r>
-        <w:t>毫无意义</w:t>
-      </w:r>
-      <w:r>
-        <w:rPr>
-          <w:rFonts w:hint="eastAsia"/>
-        </w:rPr>
-        <w:t>。将接收轮询函数移动到</w:t>
-      </w:r>
-      <w:r>
-        <w:rPr>
-          <w:rFonts w:hint="eastAsia"/>
-        </w:rPr>
-        <w:t>Vxworks</w:t>
-      </w:r>
-      <w:r>
-        <w:rPr>
-          <w:rFonts w:hint="eastAsia"/>
-        </w:rPr>
-        <w:t>成功加载配置表后，重新编译，</w:t>
-      </w:r>
-      <w:r>
-        <w:rPr>
-          <w:rFonts w:hint="eastAsia"/>
-        </w:rPr>
-        <w:t>Vxworks</w:t>
-      </w:r>
-      <w:r>
-        <w:rPr>
-          <w:rFonts w:hint="eastAsia"/>
-        </w:rPr>
-        <w:t>启动速度正常。</w:t>
-      </w:r>
-    </w:p>
-    <w:p>
-      <w:pPr>
-        <w:pStyle w:val="2"/>
-      </w:pPr>
-      <w:r>
-        <w:rPr>
-          <w:rFonts w:hint="eastAsia"/>
-        </w:rPr>
-        <w:t>遇到的问题12</w:t>
-      </w:r>
-    </w:p>
-    <w:p>
-      <w:pPr>
-        <w:pStyle w:val="3"/>
-      </w:pPr>
-      <w:r>
-        <w:rPr>
-          <w:rFonts w:hint="eastAsia"/>
-        </w:rPr>
-        <w:t>问题描述</w:t>
-      </w:r>
-    </w:p>
-    <w:p>
-      <w:pPr>
-        <w:ind w:firstLine="480"/>
-      </w:pPr>
-      <w:r>
-        <w:t>在</w:t>
-      </w:r>
-      <w:r>
-        <w:rPr>
-          <w:rFonts w:hint="eastAsia"/>
-        </w:rPr>
-        <w:t>664</w:t>
-      </w:r>
-      <w:r>
-        <w:rPr>
-          <w:rFonts w:hint="eastAsia"/>
-        </w:rPr>
-        <w:t>工作模式下，</w:t>
-      </w:r>
-      <w:r>
-        <w:t>真实</w:t>
-      </w:r>
-      <w:r>
-        <w:t>A664</w:t>
-      </w:r>
-      <w:r>
-        <w:t>板卡有时会丢弃前几个数据帧</w:t>
-      </w:r>
-      <w:r>
-        <w:rPr>
-          <w:rFonts w:hint="eastAsia"/>
-        </w:rPr>
-        <w:t>。</w:t>
-      </w:r>
-    </w:p>
-    <w:p>
-      <w:pPr>
-        <w:pStyle w:val="3"/>
-      </w:pPr>
-      <w:r>
-        <w:rPr>
-          <w:rFonts w:hint="eastAsia"/>
-        </w:rPr>
-        <w:t>解决方法</w:t>
-      </w:r>
-    </w:p>
-    <w:p>
-      <w:pPr>
-        <w:ind w:firstLineChars="0" w:firstLine="480"/>
-      </w:pPr>
-      <w:r>
-        <w:t>调试发现</w:t>
-      </w:r>
-      <w:r>
-        <w:rPr>
-          <w:rFonts w:hint="eastAsia"/>
-        </w:rPr>
-        <w:t>，虚拟模型向真实</w:t>
-      </w:r>
-      <w:r>
-        <w:rPr>
-          <w:rFonts w:hint="eastAsia"/>
-        </w:rPr>
-        <w:t>A</w:t>
-      </w:r>
-      <w:r>
-        <w:t>664</w:t>
-      </w:r>
-      <w:r>
-        <w:t>板卡下传配置表数据后</w:t>
-      </w:r>
-      <w:r>
-        <w:rPr>
-          <w:rFonts w:hint="eastAsia"/>
-        </w:rPr>
-        <w:t>，</w:t>
-      </w:r>
-      <w:r>
-        <w:t>在没有确定真实</w:t>
-      </w:r>
-      <w:r>
-        <w:t>A664</w:t>
-      </w:r>
-      <w:r>
-        <w:t>板卡配置好后</w:t>
-      </w:r>
-      <w:r>
-        <w:rPr>
-          <w:rFonts w:hint="eastAsia"/>
-        </w:rPr>
-        <w:t>，</w:t>
-      </w:r>
-      <w:r>
-        <w:t>就开始发送</w:t>
-      </w:r>
-      <w:r>
-        <w:rPr>
-          <w:rFonts w:hint="eastAsia"/>
-        </w:rPr>
-        <w:t>、</w:t>
-      </w:r>
-      <w:r>
-        <w:t>接收数据</w:t>
-      </w:r>
-      <w:r>
-        <w:rPr>
-          <w:rFonts w:hint="eastAsia"/>
-        </w:rPr>
-        <w:t>。为</w:t>
-      </w:r>
-      <w:r>
-        <w:rPr>
-          <w:rFonts w:hint="eastAsia"/>
-        </w:rPr>
-        <w:t>A664</w:t>
-      </w:r>
-      <w:r>
-        <w:rPr>
-          <w:rFonts w:hint="eastAsia"/>
-        </w:rPr>
-        <w:t>板卡和</w:t>
-      </w:r>
-      <w:r>
-        <w:rPr>
-          <w:rFonts w:hint="eastAsia"/>
-        </w:rPr>
-        <w:t>A664</w:t>
-      </w:r>
-      <w:r>
-        <w:rPr>
-          <w:rFonts w:hint="eastAsia"/>
-        </w:rPr>
-        <w:t>虚拟模型添加“握手”机制后，重新编译，问题解决。</w:t>
-      </w:r>
-    </w:p>
-    <w:p>
-      <w:pPr>
-        <w:pStyle w:val="1"/>
-      </w:pPr>
-      <w:bookmarkStart w:id="91" w:name="_Toc396500427"/>
-      <w:r>
-        <w:rPr>
-          <w:rFonts w:hint="eastAsia"/>
-        </w:rPr>
         <w:t>质量保证</w:t>
       </w:r>
-      <w:bookmarkEnd w:id="91"/>
+      <w:bookmarkEnd w:id="92"/>
     </w:p>
     <w:p>
       <w:pPr>
         <w:pStyle w:val="2"/>
         <w:ind w:left="482" w:hanging="482"/>
       </w:pPr>
-      <w:bookmarkStart w:id="92" w:name="_Toc396500428"/>
+      <w:bookmarkStart w:id="93" w:name="_Toc396500428"/>
       <w:r>
         <w:rPr>
           <w:rFonts w:hint="eastAsia"/>
         </w:rPr>
         <w:t>质量管理职责</w:t>
       </w:r>
-      <w:bookmarkEnd w:id="92"/>
+      <w:bookmarkEnd w:id="93"/>
     </w:p>
     <w:p>
       <w:pPr>
         <w:pStyle w:val="2"/>
       </w:pPr>
-      <w:bookmarkStart w:id="93" w:name="_Toc396500429"/>
+      <w:bookmarkStart w:id="94" w:name="_Toc396500429"/>
       <w:r>
         <w:rPr>
           <w:rFonts w:hint="eastAsia"/>
         </w:rPr>
         <w:t>质量控制</w:t>
       </w:r>
-      <w:bookmarkEnd w:id="93"/>
+      <w:bookmarkEnd w:id="94"/>
     </w:p>
     <w:p>
       <w:pPr>
         <w:pStyle w:val="2"/>
       </w:pPr>
-      <w:bookmarkStart w:id="94" w:name="_Toc396500430"/>
+      <w:bookmarkStart w:id="95" w:name="_Toc396500430"/>
       <w:r>
         <w:rPr>
           <w:rFonts w:hint="eastAsia"/>
         </w:rPr>
         <w:t>评审记录</w:t>
       </w:r>
-      <w:bookmarkEnd w:id="94"/>
+      <w:bookmarkEnd w:id="95"/>
     </w:p>
     <w:p>
       <w:pPr>
@@ -11452,28 +12467,28 @@
       <w:pPr>
         <w:pStyle w:val="1"/>
       </w:pPr>
-      <w:bookmarkStart w:id="95" w:name="_Toc396500431"/>
+      <w:bookmarkStart w:id="96" w:name="_Toc396500431"/>
       <w:r>
         <w:rPr>
           <w:rFonts w:hint="eastAsia"/>
         </w:rPr>
         <w:t>交付清单</w:t>
       </w:r>
-      <w:bookmarkEnd w:id="95"/>
+      <w:bookmarkEnd w:id="96"/>
     </w:p>
     <w:p>
       <w:pPr>
         <w:pStyle w:val="2"/>
         <w:ind w:left="482" w:hanging="482"/>
       </w:pPr>
-      <w:bookmarkStart w:id="96" w:name="_Toc396500432"/>
+      <w:bookmarkStart w:id="97" w:name="_Toc396500432"/>
       <w:r>
         <w:rPr>
           <w:rFonts w:hint="eastAsia"/>
         </w:rPr>
         <w:t>硬件清单</w:t>
       </w:r>
-      <w:bookmarkEnd w:id="96"/>
+      <w:bookmarkEnd w:id="97"/>
     </w:p>
     <w:p>
       <w:pPr>
@@ -11485,15 +12500,14 @@
         <w:pStyle w:val="2"/>
         <w:ind w:left="482" w:hanging="482"/>
       </w:pPr>
-      <w:bookmarkStart w:id="97" w:name="_Toc396500433"/>
-      <w:r>
-        <w:rPr>
-          <w:rFonts w:hint="eastAsia"/>
-        </w:rPr>
-        <w:lastRenderedPageBreak/>
+      <w:bookmarkStart w:id="98" w:name="_Toc396500433"/>
+      <w:r>
+        <w:rPr>
+          <w:rFonts w:hint="eastAsia"/>
+        </w:rPr>
         <w:t>软件清单</w:t>
       </w:r>
-      <w:bookmarkEnd w:id="97"/>
+      <w:bookmarkEnd w:id="98"/>
     </w:p>
     <w:p>
       <w:pPr>
@@ -11504,14 +12518,14 @@
       <w:pPr>
         <w:pStyle w:val="2"/>
       </w:pPr>
-      <w:bookmarkStart w:id="98" w:name="_Toc396500434"/>
+      <w:bookmarkStart w:id="99" w:name="_Toc396500434"/>
       <w:r>
         <w:rPr>
           <w:rFonts w:hint="eastAsia"/>
         </w:rPr>
         <w:t>文档资料</w:t>
       </w:r>
-      <w:bookmarkEnd w:id="98"/>
+      <w:bookmarkEnd w:id="99"/>
     </w:p>
     <w:p>
       <w:pPr>
@@ -11522,14 +12536,14 @@
       <w:pPr>
         <w:pStyle w:val="1"/>
       </w:pPr>
-      <w:bookmarkStart w:id="99" w:name="_Toc396500435"/>
+      <w:bookmarkStart w:id="100" w:name="_Toc396500435"/>
       <w:r>
         <w:rPr>
           <w:rFonts w:hint="eastAsia"/>
         </w:rPr>
         <w:t>符合性对照表</w:t>
       </w:r>
-      <w:bookmarkEnd w:id="99"/>
+      <w:bookmarkEnd w:id="100"/>
     </w:p>
     <w:p>
       <w:pPr>
@@ -11987,14 +13001,14 @@
       <w:pPr>
         <w:pStyle w:val="1"/>
       </w:pPr>
-      <w:bookmarkStart w:id="100" w:name="_Toc396500436"/>
+      <w:bookmarkStart w:id="101" w:name="_Toc396500436"/>
       <w:r>
         <w:rPr>
           <w:rFonts w:hint="eastAsia"/>
         </w:rPr>
         <w:t>结论</w:t>
       </w:r>
-      <w:bookmarkEnd w:id="100"/>
+      <w:bookmarkEnd w:id="101"/>
     </w:p>
     <w:p>
       <w:pPr>
@@ -12069,8 +13083,8 @@
         <w:ind w:left="432" w:hanging="432"/>
         <w:jc w:val="center"/>
       </w:pPr>
-      <w:bookmarkStart w:id="101" w:name="_Toc396481357"/>
-      <w:bookmarkStart w:id="102" w:name="_Toc396500437"/>
+      <w:bookmarkStart w:id="102" w:name="_Toc396481357"/>
+      <w:bookmarkStart w:id="103" w:name="_Toc396500437"/>
       <w:r>
         <w:rPr>
           <w:rFonts w:hint="eastAsia"/>
@@ -12078,8 +13092,8 @@
         <w:t>版本记录</w:t>
       </w:r>
       <w:bookmarkEnd w:id="76"/>
-      <w:bookmarkEnd w:id="101"/>
       <w:bookmarkEnd w:id="102"/>
+      <w:bookmarkEnd w:id="103"/>
     </w:p>
     <w:tbl>
       <w:tblPr>
@@ -12615,7 +13629,7 @@
                           <pic:cNvPicPr/>
                         </pic:nvPicPr>
                         <pic:blipFill>
-                          <a:blip r:embed="rId8">
+                          <a:blip r:embed="rId10">
                             <a:extLst>
                               <a:ext uri="{28A0092B-C50C-407E-A947-70E740481C1C}">
                                 <a14:useLocalDpi xmlns:a14="http://schemas.microsoft.com/office/drawing/2010/main" val="0"/>
@@ -12646,32 +13660,13 @@
           </mc:Choice>
           <mc:Fallback>
             <w:pict>
-              <v:group w14:anchorId="4AC7126F" id="画布 5" o:spid="_x0000_s1026" editas="canvas" style="width:391.7pt;height:200.4pt;mso-position-horizontal-relative:char;mso-position-vertical-relative:line" coordsize="49739,25450" o:gfxdata="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">
-                <v:shapetype id="_x0000_t75" coordsize="21600,21600" o:spt="75" o:preferrelative="t" path="m@4@5l@4@11@9@11@9@5xe" filled="f" stroked="f">
-                  <v:stroke joinstyle="miter"/>
-                  <v:formulas>
-                    <v:f eqn="if lineDrawn pixelLineWidth 0"/>
-                    <v:f eqn="sum @0 1 0"/>
-                    <v:f eqn="sum 0 0 @1"/>
-                    <v:f eqn="prod @2 1 2"/>
-                    <v:f eqn="prod @3 21600 pixelWidth"/>
-                    <v:f eqn="prod @3 21600 pixelHeight"/>
-                    <v:f eqn="sum @0 0 1"/>
-                    <v:f eqn="prod @6 1 2"/>
-                    <v:f eqn="prod @7 21600 pixelWidth"/>
-                    <v:f eqn="sum @8 21600 0"/>
-                    <v:f eqn="prod @7 21600 pixelHeight"/>
-                    <v:f eqn="sum @10 21600 0"/>
-                  </v:formulas>
-                  <v:path o:extrusionok="f" gradientshapeok="t" o:connecttype="rect"/>
-                  <o:lock v:ext="edit" aspectratio="t"/>
-                </v:shapetype>
+              <v:group w14:anchorId="210B2CC7" id="画布 5" o:spid="_x0000_s1026" editas="canvas" style="width:391.7pt;height:200.4pt;mso-position-horizontal-relative:char;mso-position-vertical-relative:line" coordsize="49739,25450" o:gfxdata="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">
                 <v:shape id="_x0000_s1027" type="#_x0000_t75" style="position:absolute;width:49739;height:25450;visibility:visible;mso-wrap-style:square">
                   <v:fill o:detectmouseclick="t"/>
                   <v:path o:connecttype="none"/>
                 </v:shape>
                 <v:shape id="图片 1" o:spid="_x0000_s1028" type="#_x0000_t75" style="position:absolute;left:416;top:540;width:49384;height:24937;visibility:visible;mso-wrap-style:square" o:gfxdata="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">
-                  <v:imagedata r:id="rId9" o:title=""/>
+                  <v:imagedata r:id="rId11" o:title=""/>
                 </v:shape>
                 <w10:anchorlock/>
               </v:group>
@@ -13349,12 +14344,12 @@
       </w:pPr>
     </w:p>
     <w:sectPr>
-      <w:headerReference w:type="even" r:id="rId10"/>
-      <w:headerReference w:type="default" r:id="rId11"/>
-      <w:footerReference w:type="even" r:id="rId12"/>
-      <w:footerReference w:type="default" r:id="rId13"/>
-      <w:headerReference w:type="first" r:id="rId14"/>
-      <w:footerReference w:type="first" r:id="rId15"/>
+      <w:headerReference w:type="even" r:id="rId12"/>
+      <w:headerReference w:type="default" r:id="rId13"/>
+      <w:footerReference w:type="even" r:id="rId14"/>
+      <w:footerReference w:type="default" r:id="rId15"/>
+      <w:headerReference w:type="first" r:id="rId16"/>
+      <w:footerReference w:type="first" r:id="rId17"/>
       <w:pgSz w:w="11906" w:h="16838" w:code="9"/>
       <w:pgMar w:top="1418" w:right="1418" w:bottom="1134" w:left="1418" w:header="851" w:footer="680" w:gutter="0"/>
       <w:cols w:space="425"/>
@@ -13555,7 +14550,7 @@
         <w:noProof/>
         <w:kern w:val="0"/>
       </w:rPr>
-      <w:t>13</w:t>
+      <w:t>14</w:t>
     </w:r>
     <w:r>
       <w:rPr>
@@ -14191,6 +15186,119 @@
       </w:rPr>
     </w:lvl>
   </w:abstractNum>
+  <w:abstractNum w:abstractNumId="5">
+    <w:nsid w:val="6A7B39E2"/>
+    <w:multiLevelType w:val="hybridMultilevel"/>
+    <w:tmpl w:val="9C2AA1C6"/>
+    <w:lvl w:ilvl="0" w:tplc="04090001">
+      <w:start w:val="1"/>
+      <w:numFmt w:val="bullet"/>
+      <w:lvlText w:val=""/>
+      <w:lvlJc w:val="left"/>
+      <w:pPr>
+        <w:ind w:left="900" w:hanging="420"/>
+      </w:pPr>
+      <w:rPr>
+        <w:rFonts w:ascii="Wingdings" w:hAnsi="Wingdings" w:hint="default"/>
+      </w:rPr>
+    </w:lvl>
+    <w:lvl w:ilvl="1" w:tplc="04090003" w:tentative="1">
+      <w:start w:val="1"/>
+      <w:numFmt w:val="bullet"/>
+      <w:lvlText w:val=""/>
+      <w:lvlJc w:val="left"/>
+      <w:pPr>
+        <w:ind w:left="1320" w:hanging="420"/>
+      </w:pPr>
+      <w:rPr>
+        <w:rFonts w:ascii="Wingdings" w:hAnsi="Wingdings" w:hint="default"/>
+      </w:rPr>
+    </w:lvl>
+    <w:lvl w:ilvl="2" w:tplc="04090005" w:tentative="1">
+      <w:start w:val="1"/>
+      <w:numFmt w:val="bullet"/>
+      <w:lvlText w:val=""/>
+      <w:lvlJc w:val="left"/>
+      <w:pPr>
+        <w:ind w:left="1740" w:hanging="420"/>
+      </w:pPr>
+      <w:rPr>
+        <w:rFonts w:ascii="Wingdings" w:hAnsi="Wingdings" w:hint="default"/>
+      </w:rPr>
+    </w:lvl>
+    <w:lvl w:ilvl="3" w:tplc="04090001" w:tentative="1">
+      <w:start w:val="1"/>
+      <w:numFmt w:val="bullet"/>
+      <w:lvlText w:val=""/>
+      <w:lvlJc w:val="left"/>
+      <w:pPr>
+        <w:ind w:left="2160" w:hanging="420"/>
+      </w:pPr>
+      <w:rPr>
+        <w:rFonts w:ascii="Wingdings" w:hAnsi="Wingdings" w:hint="default"/>
+      </w:rPr>
+    </w:lvl>
+    <w:lvl w:ilvl="4" w:tplc="04090003" w:tentative="1">
+      <w:start w:val="1"/>
+      <w:numFmt w:val="bullet"/>
+      <w:lvlText w:val=""/>
+      <w:lvlJc w:val="left"/>
+      <w:pPr>
+        <w:ind w:left="2580" w:hanging="420"/>
+      </w:pPr>
+      <w:rPr>
+        <w:rFonts w:ascii="Wingdings" w:hAnsi="Wingdings" w:hint="default"/>
+      </w:rPr>
+    </w:lvl>
+    <w:lvl w:ilvl="5" w:tplc="04090005" w:tentative="1">
+      <w:start w:val="1"/>
+      <w:numFmt w:val="bullet"/>
+      <w:lvlText w:val=""/>
+      <w:lvlJc w:val="left"/>
+      <w:pPr>
+        <w:ind w:left="3000" w:hanging="420"/>
+      </w:pPr>
+      <w:rPr>
+        <w:rFonts w:ascii="Wingdings" w:hAnsi="Wingdings" w:hint="default"/>
+      </w:rPr>
+    </w:lvl>
+    <w:lvl w:ilvl="6" w:tplc="04090001" w:tentative="1">
+      <w:start w:val="1"/>
+      <w:numFmt w:val="bullet"/>
+      <w:lvlText w:val=""/>
+      <w:lvlJc w:val="left"/>
+      <w:pPr>
+        <w:ind w:left="3420" w:hanging="420"/>
+      </w:pPr>
+      <w:rPr>
+        <w:rFonts w:ascii="Wingdings" w:hAnsi="Wingdings" w:hint="default"/>
+      </w:rPr>
+    </w:lvl>
+    <w:lvl w:ilvl="7" w:tplc="04090003" w:tentative="1">
+      <w:start w:val="1"/>
+      <w:numFmt w:val="bullet"/>
+      <w:lvlText w:val=""/>
+      <w:lvlJc w:val="left"/>
+      <w:pPr>
+        <w:ind w:left="3840" w:hanging="420"/>
+      </w:pPr>
+      <w:rPr>
+        <w:rFonts w:ascii="Wingdings" w:hAnsi="Wingdings" w:hint="default"/>
+      </w:rPr>
+    </w:lvl>
+    <w:lvl w:ilvl="8" w:tplc="04090005" w:tentative="1">
+      <w:start w:val="1"/>
+      <w:numFmt w:val="bullet"/>
+      <w:lvlText w:val=""/>
+      <w:lvlJc w:val="left"/>
+      <w:pPr>
+        <w:ind w:left="4260" w:hanging="420"/>
+      </w:pPr>
+      <w:rPr>
+        <w:rFonts w:ascii="Wingdings" w:hAnsi="Wingdings" w:hint="default"/>
+      </w:rPr>
+    </w:lvl>
+  </w:abstractNum>
   <w:num w:numId="1">
     <w:abstractNumId w:val="1"/>
   </w:num>
@@ -14205,6 +15313,9 @@
   </w:num>
   <w:num w:numId="5">
     <w:abstractNumId w:val="3"/>
+  </w:num>
+  <w:num w:numId="6">
+    <w:abstractNumId w:val="5"/>
   </w:num>
   <w:numIdMacAtCleanup w:val="5"/>
 </w:numbering>
@@ -15745,7 +16856,7 @@
 </file>
 
 <file path=customXml/itemProps1.xml><?xml version="1.0" encoding="utf-8"?>
-<ds:datastoreItem xmlns:ds="http://schemas.openxmlformats.org/officeDocument/2006/customXml" ds:itemID="{30692CBA-62CF-494A-B6B1-CD431C1BB487}">
+<ds:datastoreItem xmlns:ds="http://schemas.openxmlformats.org/officeDocument/2006/customXml" ds:itemID="{3FFE24AF-1872-409C-8A1F-3CADD23D8F5E}">
   <ds:schemaRefs>
     <ds:schemaRef ds:uri="http://schemas.openxmlformats.org/officeDocument/2006/bibliography"/>
   </ds:schemaRefs>

</xml_diff>

<commit_message>
diff --git "a/doc/\350\275\257\344\273\266\350\231\232\346\213\237\345\274\200\345\217\221\347\216\257\345\242\203 \347\240\224\345\210\266\346\212\200\346\234\257\346\200\273\347\273\223\346\212\245\345\221\212.docx" "b/doc/\350\275\257\344\273\266\350\231\232\346\213\237\345\274\200\345\217\221\347\216\257\345\242\203 \347\240\224\345\210\266\346\212\200\346\234\257\346\200\273\347\273\223\346\212\245\345\221\212.docx" index 900c0ef..f1c559e 100644 Binary files "a/doc/\350\275\257\344\273\266\350\231\232\346\213\237\345\274\200\345\217\221\347\216\257\345\242\203 \347\240\224\345\210\266\346\212\200\346\234\257\346\200\273\347\273\223\346\212\245\345\221\212.docx" and "b/doc/\350\275\257\344\273\266\350\231\232\346\213\237\345\274\200\345\217\221\347\216\257\345\242\203 \347\240\224\345\210\266\346\212\200\346\234\257\346\200\273\347\273\223\346\212\245\345\221\212.docx" differ
</commit_message>
<xml_diff>
--- a/doc/软件虚拟开发环境 研制技术总结报告.docx
+++ b/doc/软件虚拟开发环境 研制技术总结报告.docx
@@ -10355,7 +10355,7 @@
           <v:shape id="_x0000_i1025" type="#_x0000_t75" style="width:527.35pt;height:162.2pt" o:ole="">
             <v:imagedata r:id="rId8" o:title=""/>
           </v:shape>
-          <o:OLEObject Type="Embed" ProgID="Visio.Drawing.11" ShapeID="_x0000_i1025" DrawAspect="Content" ObjectID="_1470569166" r:id="rId9"/>
+          <o:OLEObject Type="Embed" ProgID="Visio.Drawing.11" ShapeID="_x0000_i1025" DrawAspect="Content" ObjectID="_1470569381" r:id="rId9"/>
         </w:object>
       </w:r>
     </w:p>
@@ -10363,6 +10363,9 @@
       <w:pPr>
         <w:pStyle w:val="aa"/>
         <w:ind w:firstLine="360"/>
+        <w:rPr>
+          <w:rFonts w:hint="eastAsia"/>
+        </w:rPr>
       </w:pPr>
       <w:bookmarkStart w:id="79" w:name="_Ref376967845"/>
       <w:r>
@@ -10444,13 +10447,816 @@
     </w:p>
     <w:p>
       <w:pPr>
+        <w:pStyle w:val="2"/>
+      </w:pPr>
+      <w:r>
+        <w:rPr>
+          <w:rFonts w:hint="eastAsia"/>
+        </w:rPr>
+        <w:t>ARINC</w:t>
+      </w:r>
+      <w:r>
+        <w:t xml:space="preserve"> 664数据帧封包解包</w:t>
+      </w:r>
+    </w:p>
+    <w:p>
+      <w:pPr>
+        <w:pStyle w:val="3"/>
+        <w:ind w:firstLine="0"/>
+      </w:pPr>
+      <w:r>
+        <w:rPr>
+          <w:rFonts w:hint="eastAsia"/>
+        </w:rPr>
+        <w:t>技术难点</w:t>
+      </w:r>
+    </w:p>
+    <w:p>
+      <w:pPr>
         <w:ind w:firstLine="480"/>
-        <w:rPr>
-          <w:rFonts w:hint="eastAsia"/>
-        </w:rPr>
-      </w:pPr>
-      <w:bookmarkStart w:id="80" w:name="_GoBack"/>
+      </w:pPr>
+      <w:r>
+        <w:rPr>
+          <w:rFonts w:hint="eastAsia"/>
+        </w:rPr>
+        <w:t>软件虚拟开发环境</w:t>
+      </w:r>
+      <w:r>
+        <w:rPr>
+          <w:rFonts w:hint="eastAsia"/>
+        </w:rPr>
+        <w:t>内部</w:t>
+      </w:r>
+      <w:r>
+        <w:rPr>
+          <w:rFonts w:hint="eastAsia"/>
+        </w:rPr>
+        <w:t>A664</w:t>
+      </w:r>
+      <w:r>
+        <w:rPr>
+          <w:rFonts w:hint="eastAsia"/>
+        </w:rPr>
+        <w:t>板卡模型应</w:t>
+      </w:r>
+      <w:r>
+        <w:t>满足</w:t>
+      </w:r>
+      <w:r>
+        <w:t xml:space="preserve">ARINC664 Part7 </w:t>
+      </w:r>
+      <w:r>
+        <w:t>标准</w:t>
+      </w:r>
+      <w:r>
+        <w:rPr>
+          <w:rFonts w:hint="eastAsia"/>
+        </w:rPr>
+        <w:t>，完成对</w:t>
+      </w:r>
+      <w:r>
+        <w:rPr>
+          <w:rFonts w:hint="eastAsia"/>
+        </w:rPr>
+        <w:t>A664</w:t>
+      </w:r>
+      <w:r>
+        <w:rPr>
+          <w:rFonts w:hint="eastAsia"/>
+        </w:rPr>
+        <w:t>数据帧的封包和解包工作</w:t>
+      </w:r>
+      <w:r>
+        <w:rPr>
+          <w:rFonts w:hint="eastAsia"/>
+        </w:rPr>
+        <w:t>。</w:t>
+      </w:r>
+      <w:r>
+        <w:rPr>
+          <w:rFonts w:hint="eastAsia"/>
+        </w:rPr>
+        <w:t>在真实</w:t>
+      </w:r>
+      <w:r>
+        <w:rPr>
+          <w:rFonts w:hint="eastAsia"/>
+        </w:rPr>
+        <w:t>A664</w:t>
+      </w:r>
+      <w:r>
+        <w:rPr>
+          <w:rFonts w:hint="eastAsia"/>
+        </w:rPr>
+        <w:t>板卡中，封包解包的动作是由</w:t>
+      </w:r>
+      <w:r>
+        <w:rPr>
+          <w:rFonts w:hint="eastAsia"/>
+        </w:rPr>
+        <w:t>FPGA</w:t>
+      </w:r>
+      <w:r>
+        <w:rPr>
+          <w:rFonts w:hint="eastAsia"/>
+        </w:rPr>
+        <w:t>实现，而在</w:t>
+      </w:r>
+      <w:r>
+        <w:rPr>
+          <w:rFonts w:hint="eastAsia"/>
+        </w:rPr>
+        <w:t>A664</w:t>
+      </w:r>
+      <w:r>
+        <w:rPr>
+          <w:rFonts w:hint="eastAsia"/>
+        </w:rPr>
+        <w:t>板卡模型内部则需要模型去根据配置表的配置完成</w:t>
+      </w:r>
+      <w:r>
+        <w:rPr>
+          <w:rFonts w:hint="eastAsia"/>
+        </w:rPr>
+        <w:t>A664</w:t>
+      </w:r>
+      <w:r>
+        <w:rPr>
+          <w:rFonts w:hint="eastAsia"/>
+        </w:rPr>
+        <w:t>数据帧的封包解包工作</w:t>
+      </w:r>
+      <w:r>
+        <w:rPr>
+          <w:rFonts w:hint="eastAsia"/>
+        </w:rPr>
+        <w:t>。</w:t>
+      </w:r>
+    </w:p>
+    <w:p>
+      <w:pPr>
+        <w:pStyle w:val="3"/>
+        <w:ind w:firstLine="0"/>
+      </w:pPr>
+      <w:r>
+        <w:rPr>
+          <w:rFonts w:hint="eastAsia"/>
+        </w:rPr>
+        <w:t>解决方案</w:t>
+      </w:r>
+    </w:p>
+    <w:p>
+      <w:pPr>
+        <w:ind w:firstLine="480"/>
+      </w:pPr>
+      <w:r>
+        <w:rPr>
+          <w:rFonts w:hint="eastAsia"/>
+        </w:rPr>
+        <w:t>为实现上述功能，需要在模型内部实现当</w:t>
+      </w:r>
+      <w:r>
+        <w:rPr>
+          <w:rFonts w:hint="eastAsia"/>
+        </w:rPr>
+        <w:t>软件虚拟开发环境</w:t>
+      </w:r>
+      <w:r>
+        <w:rPr>
+          <w:rFonts w:hint="eastAsia"/>
+        </w:rPr>
+        <w:t>上层嵌入式应用将数据和</w:t>
+      </w:r>
+      <w:r>
+        <w:rPr>
+          <w:rFonts w:hint="eastAsia"/>
+        </w:rPr>
+        <w:t>Port ID</w:t>
+      </w:r>
+      <w:r>
+        <w:rPr>
+          <w:rFonts w:hint="eastAsia"/>
+        </w:rPr>
+        <w:t>发送到</w:t>
+      </w:r>
+      <w:r>
+        <w:rPr>
+          <w:rFonts w:hint="eastAsia"/>
+        </w:rPr>
+        <w:t>A664</w:t>
+      </w:r>
+      <w:r>
+        <w:rPr>
+          <w:rFonts w:hint="eastAsia"/>
+        </w:rPr>
+        <w:t>模型内部后，</w:t>
+      </w:r>
+      <w:r>
+        <w:rPr>
+          <w:rFonts w:hint="eastAsia"/>
+        </w:rPr>
+        <w:t>A664</w:t>
+      </w:r>
+      <w:r>
+        <w:rPr>
+          <w:rFonts w:hint="eastAsia"/>
+        </w:rPr>
+        <w:t>模型会根据</w:t>
+      </w:r>
+      <w:r>
+        <w:rPr>
+          <w:rFonts w:hint="eastAsia"/>
+        </w:rPr>
+        <w:t>Port ID</w:t>
+      </w:r>
+      <w:r>
+        <w:rPr>
+          <w:rFonts w:hint="eastAsia"/>
+        </w:rPr>
+        <w:t>查找对应的</w:t>
+      </w:r>
+      <w:r>
+        <w:rPr>
+          <w:rFonts w:hint="eastAsia"/>
+        </w:rPr>
+        <w:t>UDP</w:t>
+      </w:r>
+      <w:r>
+        <w:rPr>
+          <w:rFonts w:hint="eastAsia"/>
+        </w:rPr>
+        <w:t>信息，</w:t>
+      </w:r>
+      <w:r>
+        <w:rPr>
+          <w:rFonts w:hint="eastAsia"/>
+        </w:rPr>
+        <w:t>IP</w:t>
+      </w:r>
+      <w:r>
+        <w:rPr>
+          <w:rFonts w:hint="eastAsia"/>
+        </w:rPr>
+        <w:t>信息、</w:t>
+      </w:r>
+      <w:r>
+        <w:rPr>
+          <w:rFonts w:hint="eastAsia"/>
+        </w:rPr>
+        <w:t>VL</w:t>
+      </w:r>
+      <w:r>
+        <w:rPr>
+          <w:rFonts w:hint="eastAsia"/>
+        </w:rPr>
+        <w:t>等，然后逐层完成</w:t>
+      </w:r>
+      <w:r>
+        <w:rPr>
+          <w:rFonts w:hint="eastAsia"/>
+        </w:rPr>
+        <w:t xml:space="preserve">UDP </w:t>
+      </w:r>
+      <w:r>
+        <w:rPr>
+          <w:rFonts w:hint="eastAsia"/>
+        </w:rPr>
+        <w:t>封装、</w:t>
+      </w:r>
+      <w:r>
+        <w:rPr>
+          <w:rFonts w:hint="eastAsia"/>
+        </w:rPr>
+        <w:t>IP</w:t>
+      </w:r>
+      <w:r>
+        <w:rPr>
+          <w:rFonts w:hint="eastAsia"/>
+        </w:rPr>
+        <w:t>封装和</w:t>
+      </w:r>
+      <w:r>
+        <w:rPr>
+          <w:rFonts w:hint="eastAsia"/>
+        </w:rPr>
+        <w:t>MAC</w:t>
+      </w:r>
+      <w:r>
+        <w:rPr>
+          <w:rFonts w:hint="eastAsia"/>
+        </w:rPr>
+        <w:t>层封装，具体如</w:t>
+      </w:r>
+      <w:r>
+        <w:fldChar w:fldCharType="begin"/>
+      </w:r>
+      <w:r>
+        <w:instrText xml:space="preserve"> </w:instrText>
+      </w:r>
+      <w:r>
+        <w:rPr>
+          <w:rFonts w:hint="eastAsia"/>
+        </w:rPr>
+        <w:instrText>REF _Ref377114417 \h</w:instrText>
+      </w:r>
+      <w:r>
+        <w:instrText xml:space="preserve"> </w:instrText>
+      </w:r>
+      <w:r>
+        <w:fldChar w:fldCharType="separate"/>
+      </w:r>
+      <w:r>
+        <w:rPr>
+          <w:rStyle w:val="Char0"/>
+          <w:rFonts w:hint="eastAsia"/>
+        </w:rPr>
+        <w:t>图</w:t>
+      </w:r>
+      <w:r>
+        <w:rPr>
+          <w:rStyle w:val="Char0"/>
+          <w:rFonts w:hint="eastAsia"/>
+        </w:rPr>
+        <w:t xml:space="preserve"> </w:t>
+      </w:r>
+      <w:r>
+        <w:rPr>
+          <w:rStyle w:val="Char0"/>
+          <w:noProof/>
+        </w:rPr>
+        <w:t>8</w:t>
+      </w:r>
+      <w:r>
+        <w:fldChar w:fldCharType="end"/>
+      </w:r>
+      <w:r>
+        <w:rPr>
+          <w:rFonts w:hint="eastAsia"/>
+        </w:rPr>
+        <w:t>所示。</w:t>
+      </w:r>
+    </w:p>
+    <w:p>
+      <w:pPr>
+        <w:ind w:firstLine="480"/>
+      </w:pPr>
+      <w:r>
+        <w:rPr>
+          <w:rFonts w:hint="eastAsia"/>
+        </w:rPr>
+        <w:t>封包流程：</w:t>
+      </w:r>
+    </w:p>
+    <w:p>
+      <w:pPr>
+        <w:pStyle w:val="ac"/>
+        <w:numPr>
+          <w:ilvl w:val="0"/>
+          <w:numId w:val="6"/>
+        </w:numPr>
+        <w:ind w:firstLineChars="0"/>
+      </w:pPr>
+      <w:r>
+        <w:rPr>
+          <w:rFonts w:hint="eastAsia"/>
+        </w:rPr>
+        <w:t>当上层嵌入式应用将</w:t>
+      </w:r>
+      <w:r>
+        <w:rPr>
+          <w:rFonts w:hint="eastAsia"/>
+        </w:rPr>
+        <w:t>Port ID</w:t>
+      </w:r>
+      <w:r>
+        <w:rPr>
+          <w:rFonts w:hint="eastAsia"/>
+        </w:rPr>
+        <w:t>和</w:t>
+      </w:r>
+      <w:r>
+        <w:rPr>
+          <w:rFonts w:hint="eastAsia"/>
+        </w:rPr>
+        <w:t>Data</w:t>
+      </w:r>
+      <w:r>
+        <w:rPr>
+          <w:rFonts w:hint="eastAsia"/>
+        </w:rPr>
+        <w:t>发送到</w:t>
+      </w:r>
+      <w:r>
+        <w:rPr>
+          <w:rFonts w:hint="eastAsia"/>
+        </w:rPr>
+        <w:t>A664</w:t>
+      </w:r>
+      <w:r>
+        <w:rPr>
+          <w:rFonts w:hint="eastAsia"/>
+        </w:rPr>
+        <w:t>板卡模型内部后，</w:t>
+      </w:r>
+      <w:r>
+        <w:rPr>
+          <w:rFonts w:hint="eastAsia"/>
+        </w:rPr>
+        <w:t>A664</w:t>
+      </w:r>
+      <w:r>
+        <w:rPr>
+          <w:rFonts w:hint="eastAsia"/>
+        </w:rPr>
+        <w:t>板卡模型首先会根据</w:t>
+      </w:r>
+      <w:r>
+        <w:rPr>
+          <w:rFonts w:hint="eastAsia"/>
+        </w:rPr>
+        <w:t>Port ID</w:t>
+      </w:r>
+      <w:r>
+        <w:rPr>
+          <w:rFonts w:hint="eastAsia"/>
+        </w:rPr>
+        <w:t>在配置表</w:t>
+      </w:r>
+      <w:r>
+        <w:rPr>
+          <w:rFonts w:hint="eastAsia"/>
+        </w:rPr>
+        <w:t>寄存器</w:t>
+      </w:r>
+      <w:r>
+        <w:rPr>
+          <w:rFonts w:hint="eastAsia"/>
+        </w:rPr>
+        <w:t>中查询对应的</w:t>
+      </w:r>
+      <w:r>
+        <w:rPr>
+          <w:rFonts w:hint="eastAsia"/>
+        </w:rPr>
+        <w:t>VL</w:t>
+      </w:r>
+      <w:r>
+        <w:rPr>
+          <w:rFonts w:hint="eastAsia"/>
+        </w:rPr>
+        <w:t>、</w:t>
+      </w:r>
+      <w:r>
+        <w:rPr>
+          <w:rFonts w:hint="eastAsia"/>
+        </w:rPr>
+        <w:t>BAG</w:t>
+      </w:r>
+      <w:r>
+        <w:rPr>
+          <w:rFonts w:hint="eastAsia"/>
+        </w:rPr>
+        <w:t>、</w:t>
+      </w:r>
+      <w:r>
+        <w:rPr>
+          <w:rFonts w:hint="eastAsia"/>
+        </w:rPr>
+        <w:t>UDP</w:t>
+      </w:r>
+      <w:r>
+        <w:rPr>
+          <w:rFonts w:hint="eastAsia"/>
+        </w:rPr>
+        <w:t>、</w:t>
+      </w:r>
+      <w:r>
+        <w:rPr>
+          <w:rFonts w:hint="eastAsia"/>
+        </w:rPr>
+        <w:t>IP</w:t>
+      </w:r>
+      <w:r>
+        <w:rPr>
+          <w:rFonts w:hint="eastAsia"/>
+        </w:rPr>
+        <w:t>等信息；</w:t>
+      </w:r>
+    </w:p>
+    <w:p>
+      <w:pPr>
+        <w:pStyle w:val="ac"/>
+        <w:numPr>
+          <w:ilvl w:val="0"/>
+          <w:numId w:val="6"/>
+        </w:numPr>
+        <w:ind w:firstLineChars="0"/>
+      </w:pPr>
+      <w:r>
+        <w:rPr>
+          <w:rFonts w:hint="eastAsia"/>
+        </w:rPr>
+        <w:t>根据查询到的信息依次对</w:t>
+      </w:r>
+      <w:r>
+        <w:rPr>
+          <w:rFonts w:hint="eastAsia"/>
+        </w:rPr>
+        <w:t>Data</w:t>
+      </w:r>
+      <w:r>
+        <w:rPr>
+          <w:rFonts w:hint="eastAsia"/>
+        </w:rPr>
+        <w:t>进行</w:t>
+      </w:r>
+      <w:r>
+        <w:rPr>
+          <w:rFonts w:hint="eastAsia"/>
+        </w:rPr>
+        <w:t>UDP</w:t>
+      </w:r>
+      <w:r>
+        <w:rPr>
+          <w:rFonts w:hint="eastAsia"/>
+        </w:rPr>
+        <w:t>封装、</w:t>
+      </w:r>
+      <w:r>
+        <w:rPr>
+          <w:rFonts w:hint="eastAsia"/>
+        </w:rPr>
+        <w:t>IP</w:t>
+      </w:r>
+      <w:r>
+        <w:rPr>
+          <w:rFonts w:hint="eastAsia"/>
+        </w:rPr>
+        <w:t>封装、</w:t>
+      </w:r>
+      <w:r>
+        <w:rPr>
+          <w:rFonts w:hint="eastAsia"/>
+        </w:rPr>
+        <w:t>MAC</w:t>
+      </w:r>
+      <w:r>
+        <w:rPr>
+          <w:rFonts w:hint="eastAsia"/>
+        </w:rPr>
+        <w:t>封装；</w:t>
+      </w:r>
+    </w:p>
+    <w:p>
+      <w:pPr>
+        <w:ind w:firstLine="480"/>
+      </w:pPr>
+      <w:r>
+        <w:rPr>
+          <w:rFonts w:hint="eastAsia"/>
+        </w:rPr>
+        <w:t>解包流程</w:t>
+      </w:r>
+    </w:p>
+    <w:p>
+      <w:pPr>
+        <w:pStyle w:val="ac"/>
+        <w:numPr>
+          <w:ilvl w:val="0"/>
+          <w:numId w:val="6"/>
+        </w:numPr>
+        <w:ind w:firstLineChars="0"/>
+      </w:pPr>
+      <w:r>
+        <w:rPr>
+          <w:rFonts w:hint="eastAsia"/>
+        </w:rPr>
+        <w:t>当</w:t>
+      </w:r>
+      <w:r>
+        <w:rPr>
+          <w:rFonts w:hint="eastAsia"/>
+        </w:rPr>
+        <w:t>664</w:t>
+      </w:r>
+      <w:r>
+        <w:rPr>
+          <w:rFonts w:hint="eastAsia"/>
+        </w:rPr>
+        <w:t>板卡模型接收到外部发送过来的</w:t>
+      </w:r>
+      <w:r>
+        <w:rPr>
+          <w:rFonts w:hint="eastAsia"/>
+        </w:rPr>
+        <w:t>A664</w:t>
+      </w:r>
+      <w:r>
+        <w:rPr>
+          <w:rFonts w:hint="eastAsia"/>
+        </w:rPr>
+        <w:t>数据帧后依次完成</w:t>
+      </w:r>
+      <w:r>
+        <w:rPr>
+          <w:rFonts w:hint="eastAsia"/>
+        </w:rPr>
+        <w:t>MAC</w:t>
+      </w:r>
+      <w:r>
+        <w:rPr>
+          <w:rFonts w:hint="eastAsia"/>
+        </w:rPr>
+        <w:t>层解包、</w:t>
+      </w:r>
+      <w:r>
+        <w:rPr>
+          <w:rFonts w:hint="eastAsia"/>
+        </w:rPr>
+        <w:t>IP</w:t>
+      </w:r>
+      <w:r>
+        <w:rPr>
+          <w:rFonts w:hint="eastAsia"/>
+        </w:rPr>
+        <w:t>解包、</w:t>
+      </w:r>
+      <w:r>
+        <w:rPr>
+          <w:rFonts w:hint="eastAsia"/>
+        </w:rPr>
+        <w:t>UDP</w:t>
+      </w:r>
+      <w:r>
+        <w:rPr>
+          <w:rFonts w:hint="eastAsia"/>
+        </w:rPr>
+        <w:t>解包；</w:t>
+      </w:r>
+    </w:p>
+    <w:p>
+      <w:pPr>
+        <w:pStyle w:val="ac"/>
+        <w:numPr>
+          <w:ilvl w:val="0"/>
+          <w:numId w:val="6"/>
+        </w:numPr>
+        <w:ind w:firstLineChars="0"/>
+      </w:pPr>
+      <w:r>
+        <w:rPr>
+          <w:rFonts w:hint="eastAsia"/>
+        </w:rPr>
+        <w:t>然后根据解包后的信息在配置表中查询对应的</w:t>
+      </w:r>
+      <w:r>
+        <w:rPr>
+          <w:rFonts w:hint="eastAsia"/>
+        </w:rPr>
+        <w:t>Port ID</w:t>
+      </w:r>
+      <w:r>
+        <w:rPr>
+          <w:rFonts w:hint="eastAsia"/>
+        </w:rPr>
+        <w:t>，然后将</w:t>
+      </w:r>
+      <w:r>
+        <w:rPr>
+          <w:rFonts w:hint="eastAsia"/>
+        </w:rPr>
+        <w:t>Port ID</w:t>
+      </w:r>
+      <w:r>
+        <w:rPr>
+          <w:rFonts w:hint="eastAsia"/>
+        </w:rPr>
+        <w:t>和</w:t>
+      </w:r>
+      <w:r>
+        <w:rPr>
+          <w:rFonts w:hint="eastAsia"/>
+        </w:rPr>
+        <w:t>Data</w:t>
+      </w:r>
+      <w:r>
+        <w:rPr>
+          <w:rFonts w:hint="eastAsia"/>
+        </w:rPr>
+        <w:t>一起上报给上层嵌入式应用程序。</w:t>
+      </w:r>
+    </w:p>
+    <w:p>
+      <w:pPr>
+        <w:ind w:firstLineChars="0" w:firstLine="0"/>
+        <w:jc w:val="center"/>
+      </w:pPr>
+      <w:r>
+        <w:object w:dxaOrig="4775" w:dyaOrig="3698">
+          <v:shape id="_x0000_i1030" type="#_x0000_t75" style="width:484.65pt;height:375pt" o:ole="">
+            <v:imagedata r:id="rId10" o:title=""/>
+          </v:shape>
+          <o:OLEObject Type="Embed" ProgID="Visio.Drawing.11" ShapeID="_x0000_i1030" DrawAspect="Content" ObjectID="_1470569382" r:id="rId11"/>
+        </w:object>
+      </w:r>
+      <w:bookmarkStart w:id="80" w:name="_Ref377114417"/>
+      <w:r>
+        <w:rPr>
+          <w:rStyle w:val="Char0"/>
+          <w:rFonts w:hint="eastAsia"/>
+        </w:rPr>
+        <w:t>图</w:t>
+      </w:r>
+      <w:r>
+        <w:rPr>
+          <w:rStyle w:val="Char0"/>
+          <w:rFonts w:hint="eastAsia"/>
+        </w:rPr>
+        <w:t xml:space="preserve"> </w:t>
+      </w:r>
+      <w:r>
+        <w:rPr>
+          <w:rStyle w:val="Char0"/>
+        </w:rPr>
+        <w:fldChar w:fldCharType="begin"/>
+      </w:r>
+      <w:r>
+        <w:rPr>
+          <w:rStyle w:val="Char0"/>
+        </w:rPr>
+        <w:instrText xml:space="preserve"> </w:instrText>
+      </w:r>
+      <w:r>
+        <w:rPr>
+          <w:rStyle w:val="Char0"/>
+          <w:rFonts w:hint="eastAsia"/>
+        </w:rPr>
+        <w:instrText xml:space="preserve">SEQ </w:instrText>
+      </w:r>
+      <w:r>
+        <w:rPr>
+          <w:rStyle w:val="Char0"/>
+          <w:rFonts w:hint="eastAsia"/>
+        </w:rPr>
+        <w:instrText>图</w:instrText>
+      </w:r>
+      <w:r>
+        <w:rPr>
+          <w:rStyle w:val="Char0"/>
+          <w:rFonts w:hint="eastAsia"/>
+        </w:rPr>
+        <w:instrText xml:space="preserve"> \* ARABIC</w:instrText>
+      </w:r>
+      <w:r>
+        <w:rPr>
+          <w:rStyle w:val="Char0"/>
+        </w:rPr>
+        <w:instrText xml:space="preserve"> </w:instrText>
+      </w:r>
+      <w:r>
+        <w:rPr>
+          <w:rStyle w:val="Char0"/>
+        </w:rPr>
+        <w:fldChar w:fldCharType="separate"/>
+      </w:r>
+      <w:r>
+        <w:rPr>
+          <w:rStyle w:val="Char0"/>
+          <w:noProof/>
+        </w:rPr>
+        <w:t>8</w:t>
+      </w:r>
+      <w:r>
+        <w:rPr>
+          <w:rStyle w:val="Char0"/>
+        </w:rPr>
+        <w:fldChar w:fldCharType="end"/>
+      </w:r>
       <w:bookmarkEnd w:id="80"/>
+      <w:r>
+        <w:rPr>
+          <w:rStyle w:val="Char0"/>
+          <w:rFonts w:hint="eastAsia"/>
+        </w:rPr>
+        <w:t xml:space="preserve"> A664</w:t>
+      </w:r>
+      <w:r>
+        <w:rPr>
+          <w:rStyle w:val="Char0"/>
+          <w:rFonts w:hint="eastAsia"/>
+        </w:rPr>
+        <w:t>数据帧封包解包流程</w:t>
+      </w:r>
+    </w:p>
+    <w:p>
+      <w:pPr>
+        <w:ind w:firstLine="480"/>
+        <w:rPr>
+          <w:rFonts w:hint="eastAsia"/>
+        </w:rPr>
+      </w:pPr>
+      <w:bookmarkStart w:id="81" w:name="_GoBack"/>
+      <w:bookmarkEnd w:id="81"/>
     </w:p>
     <w:p>
       <w:pPr>
@@ -10460,10 +11266,47 @@
         <w:rPr>
           <w:rFonts w:hint="eastAsia"/>
         </w:rPr>
-        <w:t>ARINC</w:t>
-      </w:r>
-      <w:r>
-        <w:t xml:space="preserve"> 664数据帧封包解包</w:t>
+        <w:t>RDC的配置表解析</w:t>
+      </w:r>
+    </w:p>
+    <w:p>
+      <w:pPr>
+        <w:pStyle w:val="3"/>
+        <w:ind w:firstLine="0"/>
+      </w:pPr>
+      <w:r>
+        <w:rPr>
+          <w:rFonts w:hint="eastAsia"/>
+        </w:rPr>
+        <w:t>技术难点</w:t>
+      </w:r>
+    </w:p>
+    <w:p>
+      <w:pPr>
+        <w:ind w:firstLine="480"/>
+      </w:pPr>
+    </w:p>
+    <w:p>
+      <w:pPr>
+        <w:pStyle w:val="3"/>
+        <w:ind w:firstLine="0"/>
+      </w:pPr>
+      <w:r>
+        <w:rPr>
+          <w:rFonts w:hint="eastAsia"/>
+        </w:rPr>
+        <w:t>解决方案</w:t>
+      </w:r>
+    </w:p>
+    <w:p>
+      <w:pPr>
+        <w:pStyle w:val="2"/>
+      </w:pPr>
+      <w:r>
+        <w:rPr>
+          <w:rFonts w:hint="eastAsia"/>
+        </w:rPr>
+        <w:t>RDC协议转换</w:t>
       </w:r>
     </w:p>
     <w:p>
@@ -10497,115 +11340,35 @@
     </w:p>
     <w:p>
       <w:pPr>
-        <w:pStyle w:val="2"/>
-      </w:pPr>
-      <w:r>
-        <w:rPr>
-          <w:rFonts w:hint="eastAsia"/>
-        </w:rPr>
-        <w:t>RDC的配置表解析</w:t>
-      </w:r>
-    </w:p>
-    <w:p>
-      <w:pPr>
-        <w:pStyle w:val="3"/>
-        <w:ind w:firstLine="643"/>
-      </w:pPr>
-      <w:r>
-        <w:rPr>
-          <w:rFonts w:hint="eastAsia"/>
-        </w:rPr>
-        <w:t>技术难点</w:t>
-      </w:r>
-    </w:p>
-    <w:p>
-      <w:pPr>
         <w:ind w:firstLine="480"/>
       </w:pPr>
     </w:p>
     <w:p>
       <w:pPr>
-        <w:pStyle w:val="3"/>
-        <w:ind w:firstLine="643"/>
-      </w:pPr>
-      <w:r>
-        <w:rPr>
-          <w:rFonts w:hint="eastAsia"/>
-        </w:rPr>
-        <w:t>解决方案</w:t>
-      </w:r>
-    </w:p>
-    <w:p>
-      <w:pPr>
-        <w:pStyle w:val="2"/>
-      </w:pPr>
-      <w:r>
-        <w:rPr>
-          <w:rFonts w:hint="eastAsia"/>
-        </w:rPr>
-        <w:t>RDC协议转换</w:t>
-      </w:r>
-    </w:p>
-    <w:p>
-      <w:pPr>
-        <w:pStyle w:val="3"/>
-        <w:ind w:firstLine="643"/>
-      </w:pPr>
-      <w:r>
-        <w:rPr>
-          <w:rFonts w:hint="eastAsia"/>
-        </w:rPr>
-        <w:t>技术难点</w:t>
-      </w:r>
-    </w:p>
-    <w:p>
-      <w:pPr>
-        <w:ind w:firstLine="480"/>
-      </w:pPr>
-    </w:p>
-    <w:p>
-      <w:pPr>
-        <w:pStyle w:val="3"/>
-        <w:ind w:firstLine="643"/>
-      </w:pPr>
-      <w:r>
-        <w:rPr>
-          <w:rFonts w:hint="eastAsia"/>
-        </w:rPr>
-        <w:t>解决方案</w:t>
-      </w:r>
-    </w:p>
-    <w:p>
-      <w:pPr>
-        <w:ind w:firstLine="480"/>
-      </w:pPr>
-    </w:p>
-    <w:p>
-      <w:pPr>
         <w:pStyle w:val="1"/>
       </w:pPr>
-      <w:bookmarkStart w:id="81" w:name="_Toc396500416"/>
+      <w:bookmarkStart w:id="82" w:name="_Toc396500416"/>
       <w:r>
         <w:rPr>
           <w:rFonts w:hint="eastAsia"/>
         </w:rPr>
         <w:t>研制和测试过程</w:t>
       </w:r>
-      <w:bookmarkEnd w:id="81"/>
+      <w:bookmarkEnd w:id="82"/>
     </w:p>
     <w:p>
       <w:pPr>
         <w:pStyle w:val="2"/>
         <w:ind w:left="482" w:hanging="482"/>
       </w:pPr>
-      <w:bookmarkStart w:id="82" w:name="_Toc396500417"/>
+      <w:bookmarkStart w:id="83" w:name="_Toc396500417"/>
       <w:r>
         <w:rPr>
           <w:rFonts w:hint="eastAsia"/>
         </w:rPr>
         <w:t>硬件选型</w:t>
       </w:r>
-      <w:bookmarkEnd w:id="82"/>
+      <w:bookmarkEnd w:id="83"/>
     </w:p>
     <w:p>
       <w:pPr>
@@ -10617,14 +11380,15 @@
         <w:pStyle w:val="2"/>
         <w:ind w:left="482" w:hanging="482"/>
       </w:pPr>
-      <w:bookmarkStart w:id="83" w:name="_Toc396500418"/>
-      <w:r>
-        <w:rPr>
-          <w:rFonts w:hint="eastAsia"/>
-        </w:rPr>
+      <w:bookmarkStart w:id="84" w:name="_Toc396500418"/>
+      <w:r>
+        <w:rPr>
+          <w:rFonts w:hint="eastAsia"/>
+        </w:rPr>
+        <w:lastRenderedPageBreak/>
         <w:t>软件详细设计</w:t>
       </w:r>
-      <w:bookmarkEnd w:id="83"/>
+      <w:bookmarkEnd w:id="84"/>
     </w:p>
     <w:p>
       <w:pPr>
@@ -10635,14 +11399,14 @@
       <w:pPr>
         <w:pStyle w:val="2"/>
       </w:pPr>
-      <w:bookmarkStart w:id="84" w:name="_Toc396500419"/>
+      <w:bookmarkStart w:id="85" w:name="_Toc396500419"/>
       <w:r>
         <w:rPr>
           <w:rFonts w:hint="eastAsia"/>
         </w:rPr>
         <w:t>测试过程</w:t>
       </w:r>
-      <w:bookmarkEnd w:id="84"/>
+      <w:bookmarkEnd w:id="85"/>
     </w:p>
     <w:p>
       <w:pPr>
@@ -10653,42 +11417,41 @@
       <w:pPr>
         <w:pStyle w:val="1"/>
       </w:pPr>
-      <w:bookmarkStart w:id="85" w:name="_Toc396500420"/>
-      <w:r>
-        <w:rPr>
-          <w:rFonts w:hint="eastAsia"/>
-        </w:rPr>
-        <w:lastRenderedPageBreak/>
+      <w:bookmarkStart w:id="86" w:name="_Toc396500420"/>
+      <w:r>
+        <w:rPr>
+          <w:rFonts w:hint="eastAsia"/>
+        </w:rPr>
         <w:t>遇到的问题及解决方法</w:t>
       </w:r>
-      <w:bookmarkEnd w:id="85"/>
+      <w:bookmarkEnd w:id="86"/>
     </w:p>
     <w:p>
       <w:pPr>
         <w:pStyle w:val="2"/>
         <w:ind w:left="482" w:hanging="482"/>
       </w:pPr>
-      <w:bookmarkStart w:id="86" w:name="_Toc396500421"/>
+      <w:bookmarkStart w:id="87" w:name="_Toc396500421"/>
       <w:r>
         <w:rPr>
           <w:rFonts w:hint="eastAsia"/>
         </w:rPr>
         <w:t>遇到的问题1</w:t>
       </w:r>
-      <w:bookmarkEnd w:id="86"/>
+      <w:bookmarkEnd w:id="87"/>
     </w:p>
     <w:p>
       <w:pPr>
         <w:pStyle w:val="3"/>
       </w:pPr>
-      <w:bookmarkStart w:id="87" w:name="_Toc396500422"/>
+      <w:bookmarkStart w:id="88" w:name="_Toc396500422"/>
       <w:r>
         <w:rPr>
           <w:rFonts w:hint="eastAsia"/>
         </w:rPr>
         <w:t>问题描述</w:t>
       </w:r>
-      <w:bookmarkEnd w:id="87"/>
+      <w:bookmarkEnd w:id="88"/>
     </w:p>
     <w:p>
       <w:pPr>
@@ -10732,14 +11495,14 @@
       <w:pPr>
         <w:pStyle w:val="3"/>
       </w:pPr>
-      <w:bookmarkStart w:id="88" w:name="_Toc396500423"/>
+      <w:bookmarkStart w:id="89" w:name="_Toc396500423"/>
       <w:r>
         <w:rPr>
           <w:rFonts w:hint="eastAsia"/>
         </w:rPr>
         <w:t>解决方法</w:t>
       </w:r>
-      <w:bookmarkEnd w:id="88"/>
+      <w:bookmarkEnd w:id="89"/>
     </w:p>
     <w:p>
       <w:pPr>
@@ -10796,14 +11559,14 @@
         <w:pStyle w:val="2"/>
         <w:ind w:left="482" w:hanging="482"/>
       </w:pPr>
-      <w:bookmarkStart w:id="89" w:name="_Toc396500424"/>
+      <w:bookmarkStart w:id="90" w:name="_Toc396500424"/>
       <w:r>
         <w:rPr>
           <w:rFonts w:hint="eastAsia"/>
         </w:rPr>
         <w:t>遇到的问题</w:t>
       </w:r>
-      <w:bookmarkEnd w:id="89"/>
+      <w:bookmarkEnd w:id="90"/>
       <w:r>
         <w:rPr>
           <w:rFonts w:hint="eastAsia"/>
@@ -10815,14 +11578,14 @@
       <w:pPr>
         <w:pStyle w:val="3"/>
       </w:pPr>
-      <w:bookmarkStart w:id="90" w:name="_Toc396500425"/>
+      <w:bookmarkStart w:id="91" w:name="_Toc396500425"/>
       <w:r>
         <w:rPr>
           <w:rFonts w:hint="eastAsia"/>
         </w:rPr>
         <w:t>问题描述</w:t>
       </w:r>
-      <w:bookmarkEnd w:id="90"/>
+      <w:bookmarkEnd w:id="91"/>
     </w:p>
     <w:p>
       <w:pPr>
@@ -10878,14 +11641,14 @@
       <w:pPr>
         <w:pStyle w:val="3"/>
       </w:pPr>
-      <w:bookmarkStart w:id="91" w:name="_Toc396500426"/>
+      <w:bookmarkStart w:id="92" w:name="_Toc396500426"/>
       <w:r>
         <w:rPr>
           <w:rFonts w:hint="eastAsia"/>
         </w:rPr>
         <w:t>解决方法</w:t>
       </w:r>
-      <w:bookmarkEnd w:id="91"/>
+      <w:bookmarkEnd w:id="92"/>
     </w:p>
     <w:p>
       <w:pPr>
@@ -11177,6 +11940,7 @@
         <w:rPr>
           <w:rFonts w:hint="eastAsia"/>
         </w:rPr>
+        <w:lastRenderedPageBreak/>
         <w:t>解决方法</w:t>
       </w:r>
     </w:p>
@@ -11245,26 +12009,597 @@
         <w:rPr>
           <w:rFonts w:hint="eastAsia"/>
         </w:rPr>
-        <w:t>，即认为是正确的，重新</w:t>
-      </w:r>
+        <w:t>，即认为是正确的，重新编译后，</w:t>
+      </w:r>
+      <w:r>
+        <w:rPr>
+          <w:rFonts w:hint="eastAsia"/>
+        </w:rPr>
+        <w:t>RDC</w:t>
+      </w:r>
+      <w:r>
+        <w:rPr>
+          <w:rFonts w:hint="eastAsia"/>
+        </w:rPr>
+        <w:t>模块可以正确接收真实板卡返回的数据。</w:t>
+      </w:r>
+    </w:p>
+    <w:p>
+      <w:pPr>
+        <w:pStyle w:val="2"/>
+      </w:pPr>
+      <w:r>
+        <w:rPr>
+          <w:rFonts w:hint="eastAsia"/>
+        </w:rPr>
+        <w:t>遇到的问题5</w:t>
+      </w:r>
+    </w:p>
+    <w:p>
+      <w:pPr>
+        <w:pStyle w:val="3"/>
+      </w:pPr>
+      <w:r>
+        <w:rPr>
+          <w:rFonts w:hint="eastAsia"/>
+        </w:rPr>
+        <w:t>问题描述</w:t>
+      </w:r>
+    </w:p>
+    <w:p>
+      <w:pPr>
+        <w:ind w:firstLine="480"/>
+      </w:pPr>
+      <w:r>
+        <w:t>在</w:t>
+      </w:r>
+      <w:r>
+        <w:rPr>
+          <w:rFonts w:hint="eastAsia"/>
+        </w:rPr>
+        <w:t>429</w:t>
+      </w:r>
+      <w:r>
+        <w:rPr>
+          <w:rFonts w:hint="eastAsia"/>
+        </w:rPr>
+        <w:t>工作模式下，第二块网卡的数据无法发送给第一块网卡。</w:t>
+      </w:r>
+    </w:p>
+    <w:p>
+      <w:pPr>
+        <w:pStyle w:val="3"/>
+      </w:pPr>
+      <w:r>
+        <w:rPr>
+          <w:rFonts w:hint="eastAsia"/>
+        </w:rPr>
+        <w:t>解决方法</w:t>
+      </w:r>
+    </w:p>
+    <w:p>
+      <w:pPr>
+        <w:ind w:firstLineChars="0" w:firstLine="480"/>
+      </w:pPr>
+      <w:r>
+        <w:t>调试发现</w:t>
+      </w:r>
+      <w:r>
+        <w:rPr>
+          <w:rFonts w:hint="eastAsia"/>
+        </w:rPr>
+        <w:t>，</w:t>
+      </w:r>
+      <w:r>
+        <w:t>第一块网卡接收到第二块网卡传递过来的数据后</w:t>
+      </w:r>
+      <w:r>
+        <w:rPr>
+          <w:rFonts w:hint="eastAsia"/>
+        </w:rPr>
+        <w:t>，</w:t>
+      </w:r>
+      <w:r>
+        <w:t>将数据过滤掉了</w:t>
+      </w:r>
+      <w:r>
+        <w:rPr>
+          <w:rFonts w:hint="eastAsia"/>
+        </w:rPr>
+        <w:t>。</w:t>
+      </w:r>
+      <w:r>
+        <w:t>原因是</w:t>
+      </w:r>
+      <w:r>
+        <w:t>RDC</w:t>
+      </w:r>
+      <w:r>
+        <w:t>模型中配置表解析拼数据有误</w:t>
+      </w:r>
+      <w:r>
+        <w:rPr>
+          <w:rFonts w:hint="eastAsia"/>
+        </w:rPr>
+        <w:t>，</w:t>
+      </w:r>
+      <w:r>
+        <w:t>修改后重新编译</w:t>
+      </w:r>
+      <w:r>
+        <w:rPr>
+          <w:rFonts w:hint="eastAsia"/>
+        </w:rPr>
+        <w:t>，</w:t>
+      </w:r>
+      <w:r>
+        <w:t>第一块网卡可以正确收到数据</w:t>
+      </w:r>
+      <w:r>
+        <w:rPr>
+          <w:rFonts w:hint="eastAsia"/>
+        </w:rPr>
+        <w:t>，</w:t>
+      </w:r>
+      <w:r>
+        <w:t>并通过查询配置表</w:t>
+      </w:r>
+      <w:r>
+        <w:rPr>
+          <w:rFonts w:hint="eastAsia"/>
+        </w:rPr>
+        <w:t>，</w:t>
+      </w:r>
+      <w:r>
+        <w:t>将接收到的数据存放到对应的端口缓冲区中</w:t>
+      </w:r>
+      <w:r>
+        <w:rPr>
+          <w:rFonts w:hint="eastAsia"/>
+        </w:rPr>
+        <w:t>。</w:t>
+      </w:r>
+    </w:p>
+    <w:p>
+      <w:pPr>
+        <w:pStyle w:val="2"/>
+      </w:pPr>
+      <w:r>
+        <w:rPr>
+          <w:rFonts w:hint="eastAsia"/>
+        </w:rPr>
+        <w:t>遇到的问题6</w:t>
+      </w:r>
+    </w:p>
+    <w:p>
+      <w:pPr>
+        <w:pStyle w:val="3"/>
+      </w:pPr>
+      <w:r>
+        <w:rPr>
+          <w:rFonts w:hint="eastAsia"/>
+        </w:rPr>
+        <w:t>问题描述</w:t>
+      </w:r>
+    </w:p>
+    <w:p>
+      <w:pPr>
+        <w:ind w:firstLine="480"/>
+      </w:pPr>
+      <w:r>
+        <w:t>在</w:t>
+      </w:r>
+      <w:r>
+        <w:rPr>
+          <w:rFonts w:hint="eastAsia"/>
+        </w:rPr>
+        <w:t>429</w:t>
+      </w:r>
+      <w:r>
+        <w:rPr>
+          <w:rFonts w:hint="eastAsia"/>
+        </w:rPr>
+        <w:t>工作模式下，</w:t>
+      </w:r>
+      <w:r>
+        <w:t>循环接收真实</w:t>
+      </w:r>
+      <w:r>
+        <w:rPr>
+          <w:rFonts w:hint="eastAsia"/>
+        </w:rPr>
+        <w:t>429</w:t>
+      </w:r>
+      <w:r>
+        <w:rPr>
+          <w:rFonts w:hint="eastAsia"/>
+        </w:rPr>
+        <w:t>发送过来的数据，会发生段错误。</w:t>
+      </w:r>
+    </w:p>
+    <w:p>
+      <w:pPr>
+        <w:pStyle w:val="3"/>
+      </w:pPr>
+      <w:r>
+        <w:rPr>
+          <w:rFonts w:hint="eastAsia"/>
+        </w:rPr>
+        <w:t>解决方法</w:t>
+      </w:r>
+    </w:p>
+    <w:p>
+      <w:pPr>
+        <w:ind w:firstLineChars="0" w:firstLine="480"/>
+      </w:pPr>
+      <w:r>
+        <w:t>使用</w:t>
+      </w:r>
+      <w:r>
+        <w:t>gdb</w:t>
+      </w:r>
+      <w:r>
+        <w:t>调试发现</w:t>
+      </w:r>
+      <w:r>
+        <w:rPr>
+          <w:rFonts w:hint="eastAsia"/>
+        </w:rPr>
+        <w:t>，是</w:t>
+      </w:r>
+      <w:r>
+        <w:t>crc</w:t>
+      </w:r>
+      <w:r>
+        <w:t>校验函数导致段错误</w:t>
+      </w:r>
+      <w:r>
+        <w:rPr>
+          <w:rFonts w:hint="eastAsia"/>
+        </w:rPr>
+        <w:t>，使用</w:t>
+      </w:r>
+      <w:r>
+        <w:rPr>
+          <w:rFonts w:hint="eastAsia"/>
+        </w:rPr>
+        <w:t>gdb</w:t>
+      </w:r>
+      <w:r>
+        <w:rPr>
+          <w:rFonts w:hint="eastAsia"/>
+        </w:rPr>
+        <w:t>发现传递给</w:t>
+      </w:r>
+      <w:r>
+        <w:rPr>
+          <w:rFonts w:hint="eastAsia"/>
+        </w:rPr>
+        <w:t>crc</w:t>
+      </w:r>
+      <w:r>
+        <w:rPr>
+          <w:rFonts w:hint="eastAsia"/>
+        </w:rPr>
+        <w:t>校验的数据长度是</w:t>
+      </w:r>
+      <w:r>
+        <w:rPr>
+          <w:rFonts w:hint="eastAsia"/>
+        </w:rPr>
+        <w:t>0</w:t>
+      </w:r>
+      <w:r>
+        <w:rPr>
+          <w:rFonts w:hint="eastAsia"/>
+        </w:rPr>
+        <w:t>，</w:t>
+      </w:r>
+      <w:r>
+        <w:rPr>
+          <w:rFonts w:hint="eastAsia"/>
+        </w:rPr>
+        <w:t>0-</w:t>
+      </w:r>
+      <w:r>
+        <w:t>4</w:t>
+      </w:r>
+      <w:r>
+        <w:t>产生一个很大的正整数</w:t>
+      </w:r>
+      <w:r>
+        <w:rPr>
+          <w:rFonts w:hint="eastAsia"/>
+        </w:rPr>
+        <w:t>，导致数组拷贝越界。经过进一步测试发现，循环队列的出队列有问题，循环队列采用数组方式实现，当出队列后，并没有将此数组下标中存储的数据清空，导致判断循环队列中第一个元素的信息时存在问题。在出队列函数中添加清空函数后，模型行为正确。</w:t>
+      </w:r>
+    </w:p>
+    <w:p>
+      <w:pPr>
+        <w:pStyle w:val="2"/>
+      </w:pPr>
+      <w:r>
+        <w:rPr>
+          <w:rFonts w:hint="eastAsia"/>
+        </w:rPr>
+        <w:t>遇到的问题7</w:t>
+      </w:r>
+    </w:p>
+    <w:p>
+      <w:pPr>
+        <w:pStyle w:val="3"/>
+      </w:pPr>
+      <w:r>
+        <w:rPr>
+          <w:rFonts w:hint="eastAsia"/>
+        </w:rPr>
+        <w:t>问题描述</w:t>
+      </w:r>
+    </w:p>
+    <w:p>
+      <w:pPr>
+        <w:ind w:firstLine="480"/>
+      </w:pPr>
+      <w:r>
+        <w:t>在</w:t>
+      </w:r>
+      <w:r>
+        <w:rPr>
+          <w:rFonts w:hint="eastAsia"/>
+        </w:rPr>
+        <w:t>664</w:t>
+      </w:r>
+      <w:r>
+        <w:rPr>
+          <w:rFonts w:hint="eastAsia"/>
+        </w:rPr>
+        <w:t>工作模式下，</w:t>
+      </w:r>
+      <w:r>
+        <w:t xml:space="preserve"> </w:t>
+      </w:r>
+      <w:r>
+        <w:t>第一块虚拟</w:t>
+      </w:r>
+      <w:r>
+        <w:t>A664</w:t>
+      </w:r>
+      <w:r>
+        <w:t>模型配置真实</w:t>
+      </w:r>
+      <w:r>
+        <w:t>A664</w:t>
+      </w:r>
+      <w:r>
+        <w:t>板卡出错</w:t>
+      </w:r>
+      <w:r>
+        <w:rPr>
+          <w:rFonts w:hint="eastAsia"/>
+        </w:rPr>
+        <w:t>。</w:t>
+      </w:r>
+    </w:p>
+    <w:p>
+      <w:pPr>
+        <w:pStyle w:val="3"/>
+      </w:pPr>
+      <w:r>
+        <w:rPr>
+          <w:rFonts w:hint="eastAsia"/>
+        </w:rPr>
+        <w:t>解决方法</w:t>
+      </w:r>
+    </w:p>
+    <w:p>
+      <w:pPr>
+        <w:ind w:firstLineChars="0" w:firstLine="0"/>
+      </w:pPr>
+      <w:r>
+        <w:rPr>
+          <w:rFonts w:hint="eastAsia"/>
+        </w:rPr>
+        <w:t xml:space="preserve">  </w:t>
+      </w:r>
+      <w:r>
+        <w:t xml:space="preserve">  </w:t>
+      </w:r>
+      <w:r>
+        <w:t>调试发现</w:t>
+      </w:r>
+      <w:r>
+        <w:rPr>
+          <w:rFonts w:hint="eastAsia"/>
+        </w:rPr>
+        <w:t>，</w:t>
+      </w:r>
+      <w:r>
+        <w:t>第一块网卡传递配置表的项数和大小不匹配</w:t>
+      </w:r>
+      <w:r>
+        <w:rPr>
+          <w:rFonts w:hint="eastAsia"/>
+        </w:rPr>
+        <w:t>，</w:t>
+      </w:r>
+      <w:r>
+        <w:t>修改后</w:t>
+      </w:r>
+      <w:r>
+        <w:rPr>
+          <w:rFonts w:hint="eastAsia"/>
+        </w:rPr>
+        <w:t>，</w:t>
+      </w:r>
+      <w:r>
+        <w:t>重新编译</w:t>
+      </w:r>
+      <w:r>
+        <w:rPr>
+          <w:rFonts w:hint="eastAsia"/>
+        </w:rPr>
+        <w:t>，</w:t>
+      </w:r>
+      <w:r>
+        <w:t>加载正确</w:t>
+      </w:r>
+      <w:r>
+        <w:rPr>
+          <w:rFonts w:hint="eastAsia"/>
+        </w:rPr>
+        <w:t>。</w:t>
+      </w:r>
+    </w:p>
+    <w:p>
+      <w:pPr>
+        <w:pStyle w:val="2"/>
+      </w:pPr>
+      <w:r>
+        <w:rPr>
+          <w:rFonts w:hint="eastAsia"/>
+        </w:rPr>
+        <w:t>遇到的问题8</w:t>
+      </w:r>
+    </w:p>
+    <w:p>
+      <w:pPr>
+        <w:pStyle w:val="3"/>
+      </w:pPr>
+      <w:r>
+        <w:rPr>
+          <w:rFonts w:hint="eastAsia"/>
+        </w:rPr>
+        <w:t>问题描述</w:t>
+      </w:r>
+    </w:p>
+    <w:p>
+      <w:pPr>
+        <w:ind w:firstLine="480"/>
+      </w:pPr>
+      <w:r>
+        <w:t>在</w:t>
+      </w:r>
+      <w:r>
+        <w:rPr>
+          <w:rFonts w:hint="eastAsia"/>
+        </w:rPr>
+        <w:t>664</w:t>
+      </w:r>
+      <w:r>
+        <w:rPr>
+          <w:rFonts w:hint="eastAsia"/>
+        </w:rPr>
+        <w:t>工作模式下，</w:t>
+      </w:r>
+      <w:r>
+        <w:t xml:space="preserve"> dest ip</w:t>
+      </w:r>
+      <w:r>
+        <w:t>的值不正确</w:t>
+      </w:r>
+      <w:r>
+        <w:rPr>
+          <w:rFonts w:hint="eastAsia"/>
+        </w:rPr>
+        <w:t>。</w:t>
+      </w:r>
+    </w:p>
+    <w:p>
+      <w:pPr>
+        <w:pStyle w:val="3"/>
+      </w:pPr>
       <w:r>
         <w:rPr>
           <w:rFonts w:hint="eastAsia"/>
         </w:rPr>
         <w:lastRenderedPageBreak/>
-        <w:t>编译后，</w:t>
-      </w:r>
-      <w:r>
-        <w:rPr>
-          <w:rFonts w:hint="eastAsia"/>
-        </w:rPr>
-        <w:t>RDC</w:t>
-      </w:r>
-      <w:r>
-        <w:rPr>
-          <w:rFonts w:hint="eastAsia"/>
-        </w:rPr>
-        <w:t>模块可以正确接收真实板卡返回的数据。</w:t>
+        <w:t>解决方法</w:t>
+      </w:r>
+    </w:p>
+    <w:p>
+      <w:pPr>
+        <w:ind w:firstLineChars="0" w:firstLine="0"/>
+      </w:pPr>
+      <w:r>
+        <w:rPr>
+          <w:rFonts w:hint="eastAsia"/>
+        </w:rPr>
+        <w:t xml:space="preserve">  </w:t>
+      </w:r>
+      <w:r>
+        <w:t xml:space="preserve">  </w:t>
+      </w:r>
+      <w:r>
+        <w:t>调试发现</w:t>
+      </w:r>
+      <w:r>
+        <w:rPr>
+          <w:rFonts w:hint="eastAsia"/>
+        </w:rPr>
+        <w:t>，</w:t>
+      </w:r>
+      <w:r>
+        <w:t>发送数据寄存器</w:t>
+      </w:r>
+      <w:r>
+        <w:rPr>
+          <w:rFonts w:hint="eastAsia"/>
+        </w:rPr>
+        <w:t>4</w:t>
+      </w:r>
+      <w:r>
+        <w:rPr>
+          <w:rFonts w:hint="eastAsia"/>
+        </w:rPr>
+        <w:t>和</w:t>
+      </w:r>
+      <w:r>
+        <w:rPr>
+          <w:rFonts w:hint="eastAsia"/>
+        </w:rPr>
+        <w:t>5</w:t>
+      </w:r>
+      <w:r>
+        <w:rPr>
+          <w:rFonts w:hint="eastAsia"/>
+        </w:rPr>
+        <w:t>的</w:t>
+      </w:r>
+      <w:r>
+        <w:rPr>
+          <w:rFonts w:hint="eastAsia"/>
+        </w:rPr>
+        <w:t>field</w:t>
+      </w:r>
+      <w:r>
+        <w:rPr>
+          <w:rFonts w:hint="eastAsia"/>
+        </w:rPr>
+        <w:t>的解析不正确，修复后，重新编译，</w:t>
+      </w:r>
+      <w:r>
+        <w:rPr>
+          <w:rFonts w:hint="eastAsia"/>
+        </w:rPr>
+        <w:t>dest</w:t>
+      </w:r>
+      <w:r>
+        <w:t xml:space="preserve"> ip</w:t>
+      </w:r>
+      <w:r>
+        <w:t>的值正确</w:t>
+      </w:r>
+      <w:r>
+        <w:rPr>
+          <w:rFonts w:hint="eastAsia"/>
+        </w:rPr>
+        <w:t>。</w:t>
+      </w:r>
+      <w:r>
+        <w:rPr>
+          <w:rFonts w:hint="eastAsia"/>
+        </w:rPr>
+        <w:t xml:space="preserve"> </w:t>
       </w:r>
     </w:p>
     <w:p>
@@ -11275,7 +12610,7 @@
         <w:rPr>
           <w:rFonts w:hint="eastAsia"/>
         </w:rPr>
-        <w:t>遇到的问题5</w:t>
+        <w:t>遇到的问题9</w:t>
       </w:r>
     </w:p>
     <w:p>
@@ -11300,13 +12635,25 @@
         <w:rPr>
           <w:rFonts w:hint="eastAsia"/>
         </w:rPr>
-        <w:t>429</w:t>
-      </w:r>
-      <w:r>
-        <w:rPr>
-          <w:rFonts w:hint="eastAsia"/>
-        </w:rPr>
-        <w:t>工作模式下，第二块网卡的数据无法发送给第一块网卡。</w:t>
+        <w:t>664</w:t>
+      </w:r>
+      <w:r>
+        <w:rPr>
+          <w:rFonts w:hint="eastAsia"/>
+        </w:rPr>
+        <w:t>工作模式下，</w:t>
+      </w:r>
+      <w:r>
+        <w:t xml:space="preserve"> dest ip</w:t>
+      </w:r>
+      <w:r>
+        <w:t>的值不正确</w:t>
+      </w:r>
+      <w:r>
+        <w:rPr>
+          <w:rFonts w:hint="eastAsia"/>
+        </w:rPr>
+        <w:t>。</w:t>
       </w:r>
     </w:p>
     <w:p>
@@ -11322,6 +12669,166 @@
     </w:p>
     <w:p>
       <w:pPr>
+        <w:ind w:firstLineChars="0" w:firstLine="0"/>
+      </w:pPr>
+      <w:r>
+        <w:rPr>
+          <w:rFonts w:hint="eastAsia"/>
+        </w:rPr>
+        <w:t xml:space="preserve">  </w:t>
+      </w:r>
+      <w:r>
+        <w:t xml:space="preserve">  </w:t>
+      </w:r>
+      <w:r>
+        <w:t>调试发现</w:t>
+      </w:r>
+      <w:r>
+        <w:rPr>
+          <w:rFonts w:hint="eastAsia"/>
+        </w:rPr>
+        <w:t>，</w:t>
+      </w:r>
+      <w:r>
+        <w:t>发送数据寄存器</w:t>
+      </w:r>
+      <w:r>
+        <w:rPr>
+          <w:rFonts w:hint="eastAsia"/>
+        </w:rPr>
+        <w:t>4</w:t>
+      </w:r>
+      <w:r>
+        <w:rPr>
+          <w:rFonts w:hint="eastAsia"/>
+        </w:rPr>
+        <w:t>和</w:t>
+      </w:r>
+      <w:r>
+        <w:rPr>
+          <w:rFonts w:hint="eastAsia"/>
+        </w:rPr>
+        <w:t>5</w:t>
+      </w:r>
+      <w:r>
+        <w:rPr>
+          <w:rFonts w:hint="eastAsia"/>
+        </w:rPr>
+        <w:t>的</w:t>
+      </w:r>
+      <w:r>
+        <w:rPr>
+          <w:rFonts w:hint="eastAsia"/>
+        </w:rPr>
+        <w:t>field</w:t>
+      </w:r>
+      <w:r>
+        <w:rPr>
+          <w:rFonts w:hint="eastAsia"/>
+        </w:rPr>
+        <w:t>的解析不正确，修复后，重新编译，</w:t>
+      </w:r>
+      <w:r>
+        <w:rPr>
+          <w:rFonts w:hint="eastAsia"/>
+        </w:rPr>
+        <w:t>dest</w:t>
+      </w:r>
+      <w:r>
+        <w:t xml:space="preserve"> ip</w:t>
+      </w:r>
+      <w:r>
+        <w:t>的值正确</w:t>
+      </w:r>
+      <w:r>
+        <w:rPr>
+          <w:rFonts w:hint="eastAsia"/>
+        </w:rPr>
+        <w:t>。</w:t>
+      </w:r>
+      <w:r>
+        <w:rPr>
+          <w:rFonts w:hint="eastAsia"/>
+        </w:rPr>
+        <w:t xml:space="preserve"> </w:t>
+      </w:r>
+    </w:p>
+    <w:p>
+      <w:pPr>
+        <w:pStyle w:val="2"/>
+      </w:pPr>
+      <w:r>
+        <w:rPr>
+          <w:rFonts w:hint="eastAsia"/>
+        </w:rPr>
+        <w:t>遇到的问题10</w:t>
+      </w:r>
+    </w:p>
+    <w:p>
+      <w:pPr>
+        <w:pStyle w:val="3"/>
+      </w:pPr>
+      <w:r>
+        <w:rPr>
+          <w:rFonts w:hint="eastAsia"/>
+        </w:rPr>
+        <w:t>问题描述</w:t>
+      </w:r>
+    </w:p>
+    <w:p>
+      <w:pPr>
+        <w:ind w:firstLine="480"/>
+      </w:pPr>
+      <w:r>
+        <w:t>在</w:t>
+      </w:r>
+      <w:r>
+        <w:rPr>
+          <w:rFonts w:hint="eastAsia"/>
+        </w:rPr>
+        <w:t>664</w:t>
+      </w:r>
+      <w:r>
+        <w:rPr>
+          <w:rFonts w:hint="eastAsia"/>
+        </w:rPr>
+        <w:t>工作模式下，</w:t>
+      </w:r>
+      <w:r>
+        <w:t xml:space="preserve"> Vxworks</w:t>
+      </w:r>
+      <w:r>
+        <w:t>的两个接收不同端口数据的线程都能收到数据</w:t>
+      </w:r>
+      <w:r>
+        <w:rPr>
+          <w:rFonts w:hint="eastAsia"/>
+        </w:rPr>
+        <w:t>，</w:t>
+      </w:r>
+      <w:r>
+        <w:t>而测试环境只有一个端口接收数据</w:t>
+      </w:r>
+      <w:r>
+        <w:rPr>
+          <w:rFonts w:hint="eastAsia"/>
+        </w:rPr>
+        <w:t>。</w:t>
+      </w:r>
+    </w:p>
+    <w:p>
+      <w:pPr>
+        <w:pStyle w:val="3"/>
+      </w:pPr>
+      <w:r>
+        <w:rPr>
+          <w:rFonts w:hint="eastAsia"/>
+        </w:rPr>
+        <w:t>解决方法</w:t>
+      </w:r>
+    </w:p>
+    <w:p>
+      <w:pPr>
         <w:ind w:firstLineChars="0" w:firstLine="480"/>
       </w:pPr>
       <w:r>
@@ -11331,10 +12838,122 @@
         <w:rPr>
           <w:rFonts w:hint="eastAsia"/>
         </w:rPr>
+        <w:t>，接收模块处理的不正确，没有根据端口号创建缓存，而是多个端口共用一个缓存，为每个端口创建缓存后，重新编译，虚拟</w:t>
+      </w:r>
+      <w:r>
+        <w:rPr>
+          <w:rFonts w:hint="eastAsia"/>
+        </w:rPr>
+        <w:t>A</w:t>
+      </w:r>
+      <w:r>
+        <w:t>664</w:t>
+      </w:r>
+      <w:r>
+        <w:rPr>
+          <w:rFonts w:hint="eastAsia"/>
+        </w:rPr>
+        <w:t>模型的行为正确。</w:t>
+      </w:r>
+    </w:p>
+    <w:p>
+      <w:pPr>
+        <w:pStyle w:val="2"/>
+      </w:pPr>
+      <w:r>
+        <w:rPr>
+          <w:rFonts w:hint="eastAsia"/>
+        </w:rPr>
+        <w:t>遇到的问题11</w:t>
+      </w:r>
+    </w:p>
+    <w:p>
+      <w:pPr>
+        <w:pStyle w:val="3"/>
+      </w:pPr>
+      <w:r>
+        <w:rPr>
+          <w:rFonts w:hint="eastAsia"/>
+        </w:rPr>
+        <w:t>问题描述</w:t>
+      </w:r>
+    </w:p>
+    <w:p>
+      <w:pPr>
+        <w:ind w:firstLine="480"/>
+      </w:pPr>
+      <w:r>
+        <w:t>在</w:t>
+      </w:r>
+      <w:r>
+        <w:rPr>
+          <w:rFonts w:hint="eastAsia"/>
+        </w:rPr>
+        <w:t>664</w:t>
+      </w:r>
+      <w:r>
+        <w:rPr>
+          <w:rFonts w:hint="eastAsia"/>
+        </w:rPr>
+        <w:t>工作模式下，</w:t>
+      </w:r>
+      <w:r>
+        <w:t>Vxworks</w:t>
+      </w:r>
+      <w:r>
+        <w:t>启动速度过慢</w:t>
+      </w:r>
+      <w:r>
+        <w:rPr>
+          <w:rFonts w:hint="eastAsia"/>
+        </w:rPr>
+        <w:t>。</w:t>
+      </w:r>
+    </w:p>
+    <w:p>
+      <w:pPr>
+        <w:pStyle w:val="3"/>
+      </w:pPr>
+      <w:r>
+        <w:rPr>
+          <w:rFonts w:hint="eastAsia"/>
+        </w:rPr>
+        <w:t>解决方法</w:t>
+      </w:r>
+    </w:p>
+    <w:p>
+      <w:pPr>
+        <w:ind w:firstLineChars="0" w:firstLine="480"/>
+      </w:pPr>
+      <w:r>
+        <w:t>调试发现</w:t>
+      </w:r>
+      <w:r>
+        <w:rPr>
+          <w:rFonts w:hint="eastAsia"/>
+        </w:rPr>
+        <w:t>，虚拟模型在启动时，就开始轮询从真实</w:t>
+      </w:r>
+      <w:r>
+        <w:rPr>
+          <w:rFonts w:hint="eastAsia"/>
+        </w:rPr>
+        <w:t>A</w:t>
+      </w:r>
+      <w:r>
+        <w:t>664</w:t>
+      </w:r>
+      <w:r>
+        <w:t>板卡接收数据</w:t>
+      </w:r>
+      <w:r>
+        <w:rPr>
+          <w:rFonts w:hint="eastAsia"/>
+        </w:rPr>
         <w:t>，</w:t>
       </w:r>
       <w:r>
-        <w:t>第一块网卡接收到第二块网卡传递过来的数据后</w:t>
+        <w:t>而这时操作系统还没有启动</w:t>
       </w:r>
       <w:r>
         <w:rPr>
@@ -11343,7 +12962,97 @@
         <w:t>，</w:t>
       </w:r>
       <w:r>
-        <w:t>将数据过滤掉了</w:t>
+        <w:t>这样做除了降低虚拟环境效率外</w:t>
+      </w:r>
+      <w:r>
+        <w:rPr>
+          <w:rFonts w:hint="eastAsia"/>
+        </w:rPr>
+        <w:t>，</w:t>
+      </w:r>
+      <w:r>
+        <w:t>毫无意义</w:t>
+      </w:r>
+      <w:r>
+        <w:rPr>
+          <w:rFonts w:hint="eastAsia"/>
+        </w:rPr>
+        <w:t>。将接收轮询函数移动到</w:t>
+      </w:r>
+      <w:r>
+        <w:rPr>
+          <w:rFonts w:hint="eastAsia"/>
+        </w:rPr>
+        <w:t>Vxworks</w:t>
+      </w:r>
+      <w:r>
+        <w:rPr>
+          <w:rFonts w:hint="eastAsia"/>
+        </w:rPr>
+        <w:t>成功加载配置表后，重新编译，</w:t>
+      </w:r>
+      <w:r>
+        <w:rPr>
+          <w:rFonts w:hint="eastAsia"/>
+        </w:rPr>
+        <w:t>Vxworks</w:t>
+      </w:r>
+      <w:r>
+        <w:rPr>
+          <w:rFonts w:hint="eastAsia"/>
+        </w:rPr>
+        <w:t>启动速度正常。</w:t>
+      </w:r>
+    </w:p>
+    <w:p>
+      <w:pPr>
+        <w:pStyle w:val="2"/>
+      </w:pPr>
+      <w:r>
+        <w:rPr>
+          <w:rFonts w:hint="eastAsia"/>
+        </w:rPr>
+        <w:t>遇到的问题12</w:t>
+      </w:r>
+    </w:p>
+    <w:p>
+      <w:pPr>
+        <w:pStyle w:val="3"/>
+      </w:pPr>
+      <w:r>
+        <w:rPr>
+          <w:rFonts w:hint="eastAsia"/>
+        </w:rPr>
+        <w:t>问题描述</w:t>
+      </w:r>
+    </w:p>
+    <w:p>
+      <w:pPr>
+        <w:ind w:firstLine="480"/>
+      </w:pPr>
+      <w:r>
+        <w:t>在</w:t>
+      </w:r>
+      <w:r>
+        <w:rPr>
+          <w:rFonts w:hint="eastAsia"/>
+        </w:rPr>
+        <w:t>664</w:t>
+      </w:r>
+      <w:r>
+        <w:rPr>
+          <w:rFonts w:hint="eastAsia"/>
+        </w:rPr>
+        <w:t>工作模式下，</w:t>
+      </w:r>
+      <w:r>
+        <w:t>真实</w:t>
+      </w:r>
+      <w:r>
+        <w:t>A664</w:t>
+      </w:r>
+      <w:r>
+        <w:t>板卡有时会丢弃前几个数据帧</w:t>
       </w:r>
       <w:r>
         <w:rPr>
@@ -11351,14 +13060,42 @@
         </w:rPr>
         <w:t>。</w:t>
       </w:r>
-      <w:r>
-        <w:t>原因是</w:t>
-      </w:r>
-      <w:r>
-        <w:t>RDC</w:t>
-      </w:r>
-      <w:r>
-        <w:t>模型中配置表解析拼数据有误</w:t>
+    </w:p>
+    <w:p>
+      <w:pPr>
+        <w:pStyle w:val="3"/>
+      </w:pPr>
+      <w:r>
+        <w:rPr>
+          <w:rFonts w:hint="eastAsia"/>
+        </w:rPr>
+        <w:t>解决方法</w:t>
+      </w:r>
+    </w:p>
+    <w:p>
+      <w:pPr>
+        <w:ind w:firstLineChars="0" w:firstLine="480"/>
+      </w:pPr>
+      <w:r>
+        <w:t>调试发现</w:t>
+      </w:r>
+      <w:r>
+        <w:rPr>
+          <w:rFonts w:hint="eastAsia"/>
+        </w:rPr>
+        <w:t>，虚拟模型向真实</w:t>
+      </w:r>
+      <w:r>
+        <w:rPr>
+          <w:rFonts w:hint="eastAsia"/>
+        </w:rPr>
+        <w:t>A</w:t>
+      </w:r>
+      <w:r>
+        <w:t>664</w:t>
+      </w:r>
+      <w:r>
+        <w:t>板卡下传配置表数据后</w:t>
       </w:r>
       <w:r>
         <w:rPr>
@@ -11367,7 +13104,13 @@
         <w:t>，</w:t>
       </w:r>
       <w:r>
-        <w:t>修改后重新编译</w:t>
+        <w:t>在没有确定真实</w:t>
+      </w:r>
+      <w:r>
+        <w:t>A664</w:t>
+      </w:r>
+      <w:r>
+        <w:t>板卡配置好后</w:t>
       </w:r>
       <w:r>
         <w:rPr>
@@ -11376,1028 +13119,42 @@
         <w:t>，</w:t>
       </w:r>
       <w:r>
-        <w:t>第一块网卡可以正确收到数据</w:t>
-      </w:r>
-      <w:r>
-        <w:rPr>
-          <w:rFonts w:hint="eastAsia"/>
-        </w:rPr>
-        <w:t>，</w:t>
-      </w:r>
-      <w:r>
-        <w:t>并通过查询配置表</w:t>
-      </w:r>
-      <w:r>
-        <w:rPr>
-          <w:rFonts w:hint="eastAsia"/>
-        </w:rPr>
-        <w:t>，</w:t>
-      </w:r>
-      <w:r>
-        <w:t>将接收到的数据存放到对应的端口缓冲区中</w:t>
-      </w:r>
-      <w:r>
-        <w:rPr>
-          <w:rFonts w:hint="eastAsia"/>
-        </w:rPr>
-        <w:t>。</w:t>
-      </w:r>
-    </w:p>
-    <w:p>
-      <w:pPr>
-        <w:pStyle w:val="2"/>
-      </w:pPr>
-      <w:r>
-        <w:rPr>
-          <w:rFonts w:hint="eastAsia"/>
-        </w:rPr>
-        <w:t>遇到的问题6</w:t>
-      </w:r>
-    </w:p>
-    <w:p>
-      <w:pPr>
-        <w:pStyle w:val="3"/>
-      </w:pPr>
-      <w:r>
-        <w:rPr>
-          <w:rFonts w:hint="eastAsia"/>
-        </w:rPr>
-        <w:t>问题描述</w:t>
-      </w:r>
-    </w:p>
-    <w:p>
-      <w:pPr>
-        <w:ind w:firstLine="480"/>
-      </w:pPr>
-      <w:r>
-        <w:t>在</w:t>
-      </w:r>
-      <w:r>
-        <w:rPr>
-          <w:rFonts w:hint="eastAsia"/>
-        </w:rPr>
-        <w:t>429</w:t>
-      </w:r>
-      <w:r>
-        <w:rPr>
-          <w:rFonts w:hint="eastAsia"/>
-        </w:rPr>
-        <w:t>工作模式下，</w:t>
-      </w:r>
-      <w:r>
-        <w:t>循环接收真实</w:t>
-      </w:r>
-      <w:r>
-        <w:rPr>
-          <w:rFonts w:hint="eastAsia"/>
-        </w:rPr>
-        <w:t>429</w:t>
-      </w:r>
-      <w:r>
-        <w:rPr>
-          <w:rFonts w:hint="eastAsia"/>
-        </w:rPr>
-        <w:t>发送过来的数据，会发生段错误。</w:t>
-      </w:r>
-    </w:p>
-    <w:p>
-      <w:pPr>
-        <w:pStyle w:val="3"/>
-      </w:pPr>
-      <w:r>
-        <w:rPr>
-          <w:rFonts w:hint="eastAsia"/>
-        </w:rPr>
-        <w:t>解决方法</w:t>
-      </w:r>
-    </w:p>
-    <w:p>
-      <w:pPr>
-        <w:ind w:firstLineChars="0" w:firstLine="480"/>
-      </w:pPr>
-      <w:r>
-        <w:t>使用</w:t>
-      </w:r>
-      <w:r>
-        <w:t>gdb</w:t>
-      </w:r>
-      <w:r>
-        <w:t>调试发现</w:t>
-      </w:r>
-      <w:r>
-        <w:rPr>
-          <w:rFonts w:hint="eastAsia"/>
-        </w:rPr>
-        <w:t>，是</w:t>
-      </w:r>
-      <w:r>
-        <w:t>crc</w:t>
-      </w:r>
-      <w:r>
-        <w:t>校验函数导致段错误</w:t>
-      </w:r>
-      <w:r>
-        <w:rPr>
-          <w:rFonts w:hint="eastAsia"/>
-        </w:rPr>
-        <w:t>，使用</w:t>
-      </w:r>
-      <w:r>
-        <w:rPr>
-          <w:rFonts w:hint="eastAsia"/>
-        </w:rPr>
-        <w:t>gdb</w:t>
-      </w:r>
-      <w:r>
-        <w:rPr>
-          <w:rFonts w:hint="eastAsia"/>
-        </w:rPr>
-        <w:t>发现传递给</w:t>
-      </w:r>
-      <w:r>
-        <w:rPr>
-          <w:rFonts w:hint="eastAsia"/>
-        </w:rPr>
-        <w:t>crc</w:t>
-      </w:r>
-      <w:r>
-        <w:rPr>
-          <w:rFonts w:hint="eastAsia"/>
-        </w:rPr>
-        <w:t>校验的数据长度是</w:t>
-      </w:r>
-      <w:r>
-        <w:rPr>
-          <w:rFonts w:hint="eastAsia"/>
-        </w:rPr>
-        <w:t>0</w:t>
-      </w:r>
-      <w:r>
-        <w:rPr>
-          <w:rFonts w:hint="eastAsia"/>
-        </w:rPr>
-        <w:t>，</w:t>
-      </w:r>
-      <w:r>
-        <w:rPr>
-          <w:rFonts w:hint="eastAsia"/>
-        </w:rPr>
-        <w:t>0-</w:t>
-      </w:r>
-      <w:r>
-        <w:t>4</w:t>
-      </w:r>
-      <w:r>
-        <w:t>产生一个很大的正整数</w:t>
-      </w:r>
-      <w:r>
-        <w:rPr>
-          <w:rFonts w:hint="eastAsia"/>
-        </w:rPr>
-        <w:t>，导致数组拷贝越界。经过进一步测试发现，循环队列的出队列有问题，循环队列采用数组方式实现，当出队列后，并没有将此数组下标中存储的数据清空，导致判断循环队列中第一个元素的信息时存在问题。在出队列函数中添加清空函数后，模型行为正确。</w:t>
-      </w:r>
-    </w:p>
-    <w:p>
-      <w:pPr>
-        <w:pStyle w:val="2"/>
-      </w:pPr>
-      <w:r>
-        <w:rPr>
-          <w:rFonts w:hint="eastAsia"/>
-        </w:rPr>
-        <w:t>遇到的问题7</w:t>
-      </w:r>
-    </w:p>
-    <w:p>
-      <w:pPr>
-        <w:pStyle w:val="3"/>
-      </w:pPr>
-      <w:r>
-        <w:rPr>
-          <w:rFonts w:hint="eastAsia"/>
-        </w:rPr>
-        <w:t>问题描述</w:t>
-      </w:r>
-    </w:p>
-    <w:p>
-      <w:pPr>
-        <w:ind w:firstLine="480"/>
-      </w:pPr>
-      <w:r>
-        <w:t>在</w:t>
-      </w:r>
-      <w:r>
-        <w:rPr>
-          <w:rFonts w:hint="eastAsia"/>
-        </w:rPr>
-        <w:t>664</w:t>
-      </w:r>
-      <w:r>
-        <w:rPr>
-          <w:rFonts w:hint="eastAsia"/>
-        </w:rPr>
-        <w:t>工作模式下，</w:t>
-      </w:r>
-      <w:r>
-        <w:t xml:space="preserve"> </w:t>
-      </w:r>
-      <w:r>
-        <w:t>第一块虚拟</w:t>
-      </w:r>
-      <w:r>
+        <w:t>就开始发送</w:t>
+      </w:r>
+      <w:r>
+        <w:rPr>
+          <w:rFonts w:hint="eastAsia"/>
+        </w:rPr>
+        <w:t>、</w:t>
+      </w:r>
+      <w:r>
+        <w:t>接收数据</w:t>
+      </w:r>
+      <w:r>
+        <w:rPr>
+          <w:rFonts w:hint="eastAsia"/>
+        </w:rPr>
+        <w:t>。为</w:t>
+      </w:r>
+      <w:r>
+        <w:rPr>
+          <w:rFonts w:hint="eastAsia"/>
+        </w:rPr>
         <w:t>A664</w:t>
       </w:r>
       <w:r>
-        <w:t>模型配置真实</w:t>
-      </w:r>
-      <w:r>
+        <w:rPr>
+          <w:rFonts w:hint="eastAsia"/>
+        </w:rPr>
+        <w:t>板卡和</w:t>
+      </w:r>
+      <w:r>
+        <w:rPr>
+          <w:rFonts w:hint="eastAsia"/>
+        </w:rPr>
         <w:t>A664</w:t>
       </w:r>
       <w:r>
-        <w:t>板卡出错</w:t>
-      </w:r>
-      <w:r>
-        <w:rPr>
-          <w:rFonts w:hint="eastAsia"/>
-        </w:rPr>
-        <w:t>。</w:t>
-      </w:r>
-    </w:p>
-    <w:p>
-      <w:pPr>
-        <w:pStyle w:val="3"/>
-      </w:pPr>
-      <w:r>
-        <w:rPr>
-          <w:rFonts w:hint="eastAsia"/>
-        </w:rPr>
-        <w:t>解决方法</w:t>
-      </w:r>
-    </w:p>
-    <w:p>
-      <w:pPr>
-        <w:ind w:firstLineChars="0" w:firstLine="0"/>
-      </w:pPr>
-      <w:r>
-        <w:rPr>
-          <w:rFonts w:hint="eastAsia"/>
-        </w:rPr>
-        <w:t xml:space="preserve">  </w:t>
-      </w:r>
-      <w:r>
-        <w:t xml:space="preserve">  </w:t>
-      </w:r>
-      <w:r>
-        <w:t>调试发现</w:t>
-      </w:r>
-      <w:r>
-        <w:rPr>
-          <w:rFonts w:hint="eastAsia"/>
-        </w:rPr>
-        <w:t>，</w:t>
-      </w:r>
-      <w:r>
-        <w:t>第一块网卡传递配置表的项数和大小不匹配</w:t>
-      </w:r>
-      <w:r>
-        <w:rPr>
-          <w:rFonts w:hint="eastAsia"/>
-        </w:rPr>
-        <w:t>，</w:t>
-      </w:r>
-      <w:r>
-        <w:t>修改后</w:t>
-      </w:r>
-      <w:r>
-        <w:rPr>
-          <w:rFonts w:hint="eastAsia"/>
-        </w:rPr>
-        <w:t>，</w:t>
-      </w:r>
-      <w:r>
-        <w:t>重新编译</w:t>
-      </w:r>
-      <w:r>
-        <w:rPr>
-          <w:rFonts w:hint="eastAsia"/>
-        </w:rPr>
-        <w:t>，</w:t>
-      </w:r>
-      <w:r>
-        <w:t>加载正确</w:t>
-      </w:r>
-      <w:r>
-        <w:rPr>
-          <w:rFonts w:hint="eastAsia"/>
-        </w:rPr>
-        <w:t>。</w:t>
-      </w:r>
-    </w:p>
-    <w:p>
-      <w:pPr>
-        <w:pStyle w:val="2"/>
-      </w:pPr>
-      <w:r>
-        <w:rPr>
-          <w:rFonts w:hint="eastAsia"/>
-        </w:rPr>
-        <w:t>遇到的问题8</w:t>
-      </w:r>
-    </w:p>
-    <w:p>
-      <w:pPr>
-        <w:pStyle w:val="3"/>
-      </w:pPr>
-      <w:r>
-        <w:rPr>
-          <w:rFonts w:hint="eastAsia"/>
-        </w:rPr>
-        <w:t>问题描述</w:t>
-      </w:r>
-    </w:p>
-    <w:p>
-      <w:pPr>
-        <w:ind w:firstLine="480"/>
-      </w:pPr>
-      <w:r>
-        <w:t>在</w:t>
-      </w:r>
-      <w:r>
-        <w:rPr>
-          <w:rFonts w:hint="eastAsia"/>
-        </w:rPr>
-        <w:t>664</w:t>
-      </w:r>
-      <w:r>
-        <w:rPr>
-          <w:rFonts w:hint="eastAsia"/>
-        </w:rPr>
-        <w:t>工作模式下，</w:t>
-      </w:r>
-      <w:r>
-        <w:t xml:space="preserve"> dest ip</w:t>
-      </w:r>
-      <w:r>
-        <w:t>的值不正确</w:t>
-      </w:r>
-      <w:r>
-        <w:rPr>
-          <w:rFonts w:hint="eastAsia"/>
-        </w:rPr>
-        <w:t>。</w:t>
-      </w:r>
-    </w:p>
-    <w:p>
-      <w:pPr>
-        <w:pStyle w:val="3"/>
-      </w:pPr>
-      <w:r>
-        <w:rPr>
-          <w:rFonts w:hint="eastAsia"/>
-        </w:rPr>
-        <w:t>解决方法</w:t>
-      </w:r>
-    </w:p>
-    <w:p>
-      <w:pPr>
-        <w:ind w:firstLineChars="0" w:firstLine="0"/>
-      </w:pPr>
-      <w:r>
-        <w:rPr>
-          <w:rFonts w:hint="eastAsia"/>
-        </w:rPr>
-        <w:t xml:space="preserve">  </w:t>
-      </w:r>
-      <w:r>
-        <w:t xml:space="preserve">  </w:t>
-      </w:r>
-      <w:r>
-        <w:t>调试发现</w:t>
-      </w:r>
-      <w:r>
-        <w:rPr>
-          <w:rFonts w:hint="eastAsia"/>
-        </w:rPr>
-        <w:t>，</w:t>
-      </w:r>
-      <w:r>
-        <w:t>发送数据寄存器</w:t>
-      </w:r>
-      <w:r>
-        <w:rPr>
-          <w:rFonts w:hint="eastAsia"/>
-        </w:rPr>
-        <w:t>4</w:t>
-      </w:r>
-      <w:r>
-        <w:rPr>
-          <w:rFonts w:hint="eastAsia"/>
-        </w:rPr>
-        <w:t>和</w:t>
-      </w:r>
-      <w:r>
-        <w:rPr>
-          <w:rFonts w:hint="eastAsia"/>
-        </w:rPr>
-        <w:t>5</w:t>
-      </w:r>
-      <w:r>
-        <w:rPr>
-          <w:rFonts w:hint="eastAsia"/>
-        </w:rPr>
-        <w:t>的</w:t>
-      </w:r>
-      <w:r>
-        <w:rPr>
-          <w:rFonts w:hint="eastAsia"/>
-        </w:rPr>
-        <w:t>field</w:t>
-      </w:r>
-      <w:r>
-        <w:rPr>
-          <w:rFonts w:hint="eastAsia"/>
-        </w:rPr>
-        <w:t>的解析不正确，修复后，重新编译，</w:t>
-      </w:r>
-      <w:r>
-        <w:rPr>
-          <w:rFonts w:hint="eastAsia"/>
-        </w:rPr>
-        <w:t>dest</w:t>
-      </w:r>
-      <w:r>
-        <w:t xml:space="preserve"> ip</w:t>
-      </w:r>
-      <w:r>
-        <w:t>的值正确</w:t>
-      </w:r>
-      <w:r>
-        <w:rPr>
-          <w:rFonts w:hint="eastAsia"/>
-        </w:rPr>
-        <w:t>。</w:t>
-      </w:r>
-      <w:r>
-        <w:rPr>
-          <w:rFonts w:hint="eastAsia"/>
-        </w:rPr>
-        <w:t xml:space="preserve"> </w:t>
-      </w:r>
-    </w:p>
-    <w:p>
-      <w:pPr>
-        <w:pStyle w:val="2"/>
-      </w:pPr>
-      <w:r>
-        <w:rPr>
-          <w:rFonts w:hint="eastAsia"/>
-        </w:rPr>
-        <w:lastRenderedPageBreak/>
-        <w:t>遇到的问题9</w:t>
-      </w:r>
-    </w:p>
-    <w:p>
-      <w:pPr>
-        <w:pStyle w:val="3"/>
-      </w:pPr>
-      <w:r>
-        <w:rPr>
-          <w:rFonts w:hint="eastAsia"/>
-        </w:rPr>
-        <w:t>问题描述</w:t>
-      </w:r>
-    </w:p>
-    <w:p>
-      <w:pPr>
-        <w:ind w:firstLine="480"/>
-      </w:pPr>
-      <w:r>
-        <w:t>在</w:t>
-      </w:r>
-      <w:r>
-        <w:rPr>
-          <w:rFonts w:hint="eastAsia"/>
-        </w:rPr>
-        <w:t>664</w:t>
-      </w:r>
-      <w:r>
-        <w:rPr>
-          <w:rFonts w:hint="eastAsia"/>
-        </w:rPr>
-        <w:t>工作模式下，</w:t>
-      </w:r>
-      <w:r>
-        <w:t xml:space="preserve"> dest ip</w:t>
-      </w:r>
-      <w:r>
-        <w:t>的值不正确</w:t>
-      </w:r>
-      <w:r>
-        <w:rPr>
-          <w:rFonts w:hint="eastAsia"/>
-        </w:rPr>
-        <w:t>。</w:t>
-      </w:r>
-    </w:p>
-    <w:p>
-      <w:pPr>
-        <w:pStyle w:val="3"/>
-      </w:pPr>
-      <w:r>
-        <w:rPr>
-          <w:rFonts w:hint="eastAsia"/>
-        </w:rPr>
-        <w:t>解决方法</w:t>
-      </w:r>
-    </w:p>
-    <w:p>
-      <w:pPr>
-        <w:ind w:firstLineChars="0" w:firstLine="0"/>
-      </w:pPr>
-      <w:r>
-        <w:rPr>
-          <w:rFonts w:hint="eastAsia"/>
-        </w:rPr>
-        <w:t xml:space="preserve">  </w:t>
-      </w:r>
-      <w:r>
-        <w:t xml:space="preserve">  </w:t>
-      </w:r>
-      <w:r>
-        <w:t>调试发现</w:t>
-      </w:r>
-      <w:r>
-        <w:rPr>
-          <w:rFonts w:hint="eastAsia"/>
-        </w:rPr>
-        <w:t>，</w:t>
-      </w:r>
-      <w:r>
-        <w:t>发送数据寄存器</w:t>
-      </w:r>
-      <w:r>
-        <w:rPr>
-          <w:rFonts w:hint="eastAsia"/>
-        </w:rPr>
-        <w:t>4</w:t>
-      </w:r>
-      <w:r>
-        <w:rPr>
-          <w:rFonts w:hint="eastAsia"/>
-        </w:rPr>
-        <w:t>和</w:t>
-      </w:r>
-      <w:r>
-        <w:rPr>
-          <w:rFonts w:hint="eastAsia"/>
-        </w:rPr>
-        <w:t>5</w:t>
-      </w:r>
-      <w:r>
-        <w:rPr>
-          <w:rFonts w:hint="eastAsia"/>
-        </w:rPr>
-        <w:t>的</w:t>
-      </w:r>
-      <w:r>
-        <w:rPr>
-          <w:rFonts w:hint="eastAsia"/>
-        </w:rPr>
-        <w:t>field</w:t>
-      </w:r>
-      <w:r>
-        <w:rPr>
-          <w:rFonts w:hint="eastAsia"/>
-        </w:rPr>
-        <w:t>的解析不正确，修复后，重新编译，</w:t>
-      </w:r>
-      <w:r>
-        <w:rPr>
-          <w:rFonts w:hint="eastAsia"/>
-        </w:rPr>
-        <w:t>dest</w:t>
-      </w:r>
-      <w:r>
-        <w:t xml:space="preserve"> ip</w:t>
-      </w:r>
-      <w:r>
-        <w:t>的值正确</w:t>
-      </w:r>
-      <w:r>
-        <w:rPr>
-          <w:rFonts w:hint="eastAsia"/>
-        </w:rPr>
-        <w:t>。</w:t>
-      </w:r>
-      <w:r>
-        <w:rPr>
-          <w:rFonts w:hint="eastAsia"/>
-        </w:rPr>
-        <w:t xml:space="preserve"> </w:t>
-      </w:r>
-    </w:p>
-    <w:p>
-      <w:pPr>
-        <w:pStyle w:val="2"/>
-      </w:pPr>
-      <w:r>
-        <w:rPr>
-          <w:rFonts w:hint="eastAsia"/>
-        </w:rPr>
-        <w:t>遇到的问题10</w:t>
-      </w:r>
-    </w:p>
-    <w:p>
-      <w:pPr>
-        <w:pStyle w:val="3"/>
-      </w:pPr>
-      <w:r>
-        <w:rPr>
-          <w:rFonts w:hint="eastAsia"/>
-        </w:rPr>
-        <w:t>问题描述</w:t>
-      </w:r>
-    </w:p>
-    <w:p>
-      <w:pPr>
-        <w:ind w:firstLine="480"/>
-      </w:pPr>
-      <w:r>
-        <w:t>在</w:t>
-      </w:r>
-      <w:r>
-        <w:rPr>
-          <w:rFonts w:hint="eastAsia"/>
-        </w:rPr>
-        <w:t>664</w:t>
-      </w:r>
-      <w:r>
-        <w:rPr>
-          <w:rFonts w:hint="eastAsia"/>
-        </w:rPr>
-        <w:t>工作模式下，</w:t>
-      </w:r>
-      <w:r>
-        <w:t xml:space="preserve"> Vxworks</w:t>
-      </w:r>
-      <w:r>
-        <w:t>的两个接收不同端口数据的线程都能收到数据</w:t>
-      </w:r>
-      <w:r>
-        <w:rPr>
-          <w:rFonts w:hint="eastAsia"/>
-        </w:rPr>
-        <w:t>，</w:t>
-      </w:r>
-      <w:r>
-        <w:t>而测试环境只有一个端口接收数据</w:t>
-      </w:r>
-      <w:r>
-        <w:rPr>
-          <w:rFonts w:hint="eastAsia"/>
-        </w:rPr>
-        <w:t>。</w:t>
-      </w:r>
-    </w:p>
-    <w:p>
-      <w:pPr>
-        <w:pStyle w:val="3"/>
-      </w:pPr>
-      <w:r>
-        <w:rPr>
-          <w:rFonts w:hint="eastAsia"/>
-        </w:rPr>
-        <w:t>解决方法</w:t>
-      </w:r>
-    </w:p>
-    <w:p>
-      <w:pPr>
-        <w:ind w:firstLineChars="0" w:firstLine="480"/>
-      </w:pPr>
-      <w:r>
-        <w:t>调试发现</w:t>
-      </w:r>
-      <w:r>
-        <w:rPr>
-          <w:rFonts w:hint="eastAsia"/>
-        </w:rPr>
-        <w:t>，接收模块处理的不正确，没有根据端口号创建缓存，而是多个端口共用一个缓存，为每个端口创建缓存后，重新编译，虚拟</w:t>
-      </w:r>
-      <w:r>
-        <w:rPr>
-          <w:rFonts w:hint="eastAsia"/>
-        </w:rPr>
-        <w:t>A</w:t>
-      </w:r>
-      <w:r>
-        <w:t>664</w:t>
-      </w:r>
-      <w:r>
-        <w:rPr>
-          <w:rFonts w:hint="eastAsia"/>
-        </w:rPr>
-        <w:t>模型的行为正确。</w:t>
-      </w:r>
-    </w:p>
-    <w:p>
-      <w:pPr>
-        <w:pStyle w:val="2"/>
-      </w:pPr>
-      <w:r>
-        <w:rPr>
-          <w:rFonts w:hint="eastAsia"/>
-        </w:rPr>
-        <w:t>遇到的问题11</w:t>
-      </w:r>
-    </w:p>
-    <w:p>
-      <w:pPr>
-        <w:pStyle w:val="3"/>
-      </w:pPr>
-      <w:r>
-        <w:rPr>
-          <w:rFonts w:hint="eastAsia"/>
-        </w:rPr>
-        <w:t>问题描述</w:t>
-      </w:r>
-    </w:p>
-    <w:p>
-      <w:pPr>
-        <w:ind w:firstLine="480"/>
-      </w:pPr>
-      <w:r>
-        <w:t>在</w:t>
-      </w:r>
-      <w:r>
-        <w:rPr>
-          <w:rFonts w:hint="eastAsia"/>
-        </w:rPr>
-        <w:t>664</w:t>
-      </w:r>
-      <w:r>
-        <w:rPr>
-          <w:rFonts w:hint="eastAsia"/>
-        </w:rPr>
-        <w:t>工作模式下，</w:t>
-      </w:r>
-      <w:r>
-        <w:t>Vxworks</w:t>
-      </w:r>
-      <w:r>
-        <w:t>启动速度过慢</w:t>
-      </w:r>
-      <w:r>
-        <w:rPr>
-          <w:rFonts w:hint="eastAsia"/>
-        </w:rPr>
-        <w:t>。</w:t>
-      </w:r>
-    </w:p>
-    <w:p>
-      <w:pPr>
-        <w:pStyle w:val="3"/>
-      </w:pPr>
-      <w:r>
-        <w:rPr>
-          <w:rFonts w:hint="eastAsia"/>
-        </w:rPr>
-        <w:t>解决方法</w:t>
-      </w:r>
-    </w:p>
-    <w:p>
-      <w:pPr>
-        <w:ind w:firstLineChars="0" w:firstLine="480"/>
-      </w:pPr>
-      <w:r>
-        <w:t>调试发现</w:t>
-      </w:r>
-      <w:r>
-        <w:rPr>
-          <w:rFonts w:hint="eastAsia"/>
-        </w:rPr>
-        <w:t>，虚拟模型在启动时，就开始轮询从真实</w:t>
-      </w:r>
-      <w:r>
-        <w:rPr>
-          <w:rFonts w:hint="eastAsia"/>
-        </w:rPr>
-        <w:t>A</w:t>
-      </w:r>
-      <w:r>
-        <w:t>664</w:t>
-      </w:r>
-      <w:r>
-        <w:t>板卡接收数据</w:t>
-      </w:r>
-      <w:r>
-        <w:rPr>
-          <w:rFonts w:hint="eastAsia"/>
-        </w:rPr>
-        <w:t>，</w:t>
-      </w:r>
-      <w:r>
-        <w:t>而这时操作系统还没有启动</w:t>
-      </w:r>
-      <w:r>
-        <w:rPr>
-          <w:rFonts w:hint="eastAsia"/>
-        </w:rPr>
-        <w:t>，</w:t>
-      </w:r>
-      <w:r>
-        <w:t>这样做除了降低虚拟环境效率外</w:t>
-      </w:r>
-      <w:r>
-        <w:rPr>
-          <w:rFonts w:hint="eastAsia"/>
-        </w:rPr>
-        <w:t>，</w:t>
-      </w:r>
-      <w:r>
-        <w:t>毫无意义</w:t>
-      </w:r>
-      <w:r>
-        <w:rPr>
-          <w:rFonts w:hint="eastAsia"/>
-        </w:rPr>
-        <w:t>。将接收轮询函数移动到</w:t>
-      </w:r>
-      <w:r>
-        <w:rPr>
-          <w:rFonts w:hint="eastAsia"/>
-        </w:rPr>
-        <w:t>Vxworks</w:t>
-      </w:r>
-      <w:r>
-        <w:rPr>
-          <w:rFonts w:hint="eastAsia"/>
-        </w:rPr>
-        <w:t>成功加载配置表后，重新编译，</w:t>
-      </w:r>
-      <w:r>
-        <w:rPr>
-          <w:rFonts w:hint="eastAsia"/>
-        </w:rPr>
-        <w:t>Vxworks</w:t>
-      </w:r>
-      <w:r>
-        <w:rPr>
-          <w:rFonts w:hint="eastAsia"/>
-        </w:rPr>
-        <w:t>启动速度正常。</w:t>
-      </w:r>
-    </w:p>
-    <w:p>
-      <w:pPr>
-        <w:pStyle w:val="2"/>
-      </w:pPr>
-      <w:r>
-        <w:rPr>
-          <w:rFonts w:hint="eastAsia"/>
-        </w:rPr>
-        <w:t>遇到的问题12</w:t>
-      </w:r>
-    </w:p>
-    <w:p>
-      <w:pPr>
-        <w:pStyle w:val="3"/>
-      </w:pPr>
-      <w:r>
-        <w:rPr>
-          <w:rFonts w:hint="eastAsia"/>
-        </w:rPr>
-        <w:t>问题描述</w:t>
-      </w:r>
-    </w:p>
-    <w:p>
-      <w:pPr>
-        <w:ind w:firstLine="480"/>
-      </w:pPr>
-      <w:r>
-        <w:t>在</w:t>
-      </w:r>
-      <w:r>
-        <w:rPr>
-          <w:rFonts w:hint="eastAsia"/>
-        </w:rPr>
-        <w:t>664</w:t>
-      </w:r>
-      <w:r>
-        <w:rPr>
-          <w:rFonts w:hint="eastAsia"/>
-        </w:rPr>
-        <w:t>工作模式下，</w:t>
-      </w:r>
-      <w:r>
-        <w:t>真实</w:t>
-      </w:r>
-      <w:r>
-        <w:t>A664</w:t>
-      </w:r>
-      <w:r>
-        <w:t>板卡有时会丢弃前几个数据帧</w:t>
-      </w:r>
-      <w:r>
-        <w:rPr>
-          <w:rFonts w:hint="eastAsia"/>
-        </w:rPr>
-        <w:t>。</w:t>
-      </w:r>
-    </w:p>
-    <w:p>
-      <w:pPr>
-        <w:pStyle w:val="3"/>
-      </w:pPr>
-      <w:r>
-        <w:rPr>
-          <w:rFonts w:hint="eastAsia"/>
-        </w:rPr>
-        <w:t>解决方法</w:t>
-      </w:r>
-    </w:p>
-    <w:p>
-      <w:pPr>
-        <w:ind w:firstLineChars="0" w:firstLine="480"/>
-      </w:pPr>
-      <w:r>
-        <w:t>调试发现</w:t>
-      </w:r>
-      <w:r>
-        <w:rPr>
-          <w:rFonts w:hint="eastAsia"/>
-        </w:rPr>
-        <w:t>，虚拟模型向真实</w:t>
-      </w:r>
-      <w:r>
-        <w:rPr>
-          <w:rFonts w:hint="eastAsia"/>
-        </w:rPr>
-        <w:t>A</w:t>
-      </w:r>
-      <w:r>
-        <w:t>664</w:t>
-      </w:r>
-      <w:r>
-        <w:t>板卡下传配置表数据后</w:t>
-      </w:r>
-      <w:r>
-        <w:rPr>
-          <w:rFonts w:hint="eastAsia"/>
-        </w:rPr>
-        <w:t>，</w:t>
-      </w:r>
-      <w:r>
-        <w:t>在没有确定真实</w:t>
-      </w:r>
-      <w:r>
-        <w:t>A664</w:t>
-      </w:r>
-      <w:r>
-        <w:t>板卡配置好后</w:t>
-      </w:r>
-      <w:r>
-        <w:rPr>
-          <w:rFonts w:hint="eastAsia"/>
-        </w:rPr>
-        <w:t>，</w:t>
-      </w:r>
-      <w:r>
-        <w:t>就开始发送</w:t>
-      </w:r>
-      <w:r>
-        <w:rPr>
-          <w:rFonts w:hint="eastAsia"/>
-        </w:rPr>
-        <w:t>、</w:t>
-      </w:r>
-      <w:r>
-        <w:t>接收数据</w:t>
-      </w:r>
-      <w:r>
-        <w:rPr>
-          <w:rFonts w:hint="eastAsia"/>
-        </w:rPr>
-        <w:t>。为</w:t>
-      </w:r>
-      <w:r>
-        <w:rPr>
-          <w:rFonts w:hint="eastAsia"/>
-        </w:rPr>
-        <w:t>A664</w:t>
-      </w:r>
-      <w:r>
-        <w:rPr>
-          <w:rFonts w:hint="eastAsia"/>
-        </w:rPr>
-        <w:t>板卡和</w:t>
-      </w:r>
-      <w:r>
-        <w:rPr>
-          <w:rFonts w:hint="eastAsia"/>
-        </w:rPr>
-        <w:t>A664</w:t>
-      </w:r>
-      <w:r>
         <w:rPr>
           <w:rFonts w:hint="eastAsia"/>
         </w:rPr>
@@ -12408,7 +13165,7 @@
       <w:pPr>
         <w:pStyle w:val="1"/>
       </w:pPr>
-      <w:bookmarkStart w:id="92" w:name="_Toc396500427"/>
+      <w:bookmarkStart w:id="93" w:name="_Toc396500427"/>
       <w:r>
         <w:rPr>
           <w:rFonts w:hint="eastAsia"/>
@@ -12416,47 +13173,47 @@
         <w:lastRenderedPageBreak/>
         <w:t>质量保证</w:t>
       </w:r>
-      <w:bookmarkEnd w:id="92"/>
+      <w:bookmarkEnd w:id="93"/>
     </w:p>
     <w:p>
       <w:pPr>
         <w:pStyle w:val="2"/>
         <w:ind w:left="482" w:hanging="482"/>
       </w:pPr>
-      <w:bookmarkStart w:id="93" w:name="_Toc396500428"/>
+      <w:bookmarkStart w:id="94" w:name="_Toc396500428"/>
       <w:r>
         <w:rPr>
           <w:rFonts w:hint="eastAsia"/>
         </w:rPr>
         <w:t>质量管理职责</w:t>
       </w:r>
-      <w:bookmarkEnd w:id="93"/>
+      <w:bookmarkEnd w:id="94"/>
     </w:p>
     <w:p>
       <w:pPr>
         <w:pStyle w:val="2"/>
       </w:pPr>
-      <w:bookmarkStart w:id="94" w:name="_Toc396500429"/>
+      <w:bookmarkStart w:id="95" w:name="_Toc396500429"/>
       <w:r>
         <w:rPr>
           <w:rFonts w:hint="eastAsia"/>
         </w:rPr>
         <w:t>质量控制</w:t>
       </w:r>
-      <w:bookmarkEnd w:id="94"/>
+      <w:bookmarkEnd w:id="95"/>
     </w:p>
     <w:p>
       <w:pPr>
         <w:pStyle w:val="2"/>
       </w:pPr>
-      <w:bookmarkStart w:id="95" w:name="_Toc396500430"/>
+      <w:bookmarkStart w:id="96" w:name="_Toc396500430"/>
       <w:r>
         <w:rPr>
           <w:rFonts w:hint="eastAsia"/>
         </w:rPr>
         <w:t>评审记录</w:t>
       </w:r>
-      <w:bookmarkEnd w:id="95"/>
+      <w:bookmarkEnd w:id="96"/>
     </w:p>
     <w:p>
       <w:pPr>
@@ -12467,28 +13224,28 @@
       <w:pPr>
         <w:pStyle w:val="1"/>
       </w:pPr>
-      <w:bookmarkStart w:id="96" w:name="_Toc396500431"/>
+      <w:bookmarkStart w:id="97" w:name="_Toc396500431"/>
       <w:r>
         <w:rPr>
           <w:rFonts w:hint="eastAsia"/>
         </w:rPr>
         <w:t>交付清单</w:t>
       </w:r>
-      <w:bookmarkEnd w:id="96"/>
+      <w:bookmarkEnd w:id="97"/>
     </w:p>
     <w:p>
       <w:pPr>
         <w:pStyle w:val="2"/>
         <w:ind w:left="482" w:hanging="482"/>
       </w:pPr>
-      <w:bookmarkStart w:id="97" w:name="_Toc396500432"/>
+      <w:bookmarkStart w:id="98" w:name="_Toc396500432"/>
       <w:r>
         <w:rPr>
           <w:rFonts w:hint="eastAsia"/>
         </w:rPr>
         <w:t>硬件清单</w:t>
       </w:r>
-      <w:bookmarkEnd w:id="97"/>
+      <w:bookmarkEnd w:id="98"/>
     </w:p>
     <w:p>
       <w:pPr>
@@ -12500,14 +13257,14 @@
         <w:pStyle w:val="2"/>
         <w:ind w:left="482" w:hanging="482"/>
       </w:pPr>
-      <w:bookmarkStart w:id="98" w:name="_Toc396500433"/>
+      <w:bookmarkStart w:id="99" w:name="_Toc396500433"/>
       <w:r>
         <w:rPr>
           <w:rFonts w:hint="eastAsia"/>
         </w:rPr>
         <w:t>软件清单</w:t>
       </w:r>
-      <w:bookmarkEnd w:id="98"/>
+      <w:bookmarkEnd w:id="99"/>
     </w:p>
     <w:p>
       <w:pPr>
@@ -12518,14 +13275,14 @@
       <w:pPr>
         <w:pStyle w:val="2"/>
       </w:pPr>
-      <w:bookmarkStart w:id="99" w:name="_Toc396500434"/>
+      <w:bookmarkStart w:id="100" w:name="_Toc396500434"/>
       <w:r>
         <w:rPr>
           <w:rFonts w:hint="eastAsia"/>
         </w:rPr>
         <w:t>文档资料</w:t>
       </w:r>
-      <w:bookmarkEnd w:id="99"/>
+      <w:bookmarkEnd w:id="100"/>
     </w:p>
     <w:p>
       <w:pPr>
@@ -12536,14 +13293,14 @@
       <w:pPr>
         <w:pStyle w:val="1"/>
       </w:pPr>
-      <w:bookmarkStart w:id="100" w:name="_Toc396500435"/>
+      <w:bookmarkStart w:id="101" w:name="_Toc396500435"/>
       <w:r>
         <w:rPr>
           <w:rFonts w:hint="eastAsia"/>
         </w:rPr>
         <w:t>符合性对照表</w:t>
       </w:r>
-      <w:bookmarkEnd w:id="100"/>
+      <w:bookmarkEnd w:id="101"/>
     </w:p>
     <w:p>
       <w:pPr>
@@ -13001,14 +13758,14 @@
       <w:pPr>
         <w:pStyle w:val="1"/>
       </w:pPr>
-      <w:bookmarkStart w:id="101" w:name="_Toc396500436"/>
+      <w:bookmarkStart w:id="102" w:name="_Toc396500436"/>
       <w:r>
         <w:rPr>
           <w:rFonts w:hint="eastAsia"/>
         </w:rPr>
         <w:t>结论</w:t>
       </w:r>
-      <w:bookmarkEnd w:id="101"/>
+      <w:bookmarkEnd w:id="102"/>
     </w:p>
     <w:p>
       <w:pPr>
@@ -13083,8 +13840,8 @@
         <w:ind w:left="432" w:hanging="432"/>
         <w:jc w:val="center"/>
       </w:pPr>
-      <w:bookmarkStart w:id="102" w:name="_Toc396481357"/>
-      <w:bookmarkStart w:id="103" w:name="_Toc396500437"/>
+      <w:bookmarkStart w:id="103" w:name="_Toc396481357"/>
+      <w:bookmarkStart w:id="104" w:name="_Toc396500437"/>
       <w:r>
         <w:rPr>
           <w:rFonts w:hint="eastAsia"/>
@@ -13092,8 +13849,8 @@
         <w:t>版本记录</w:t>
       </w:r>
       <w:bookmarkEnd w:id="76"/>
-      <w:bookmarkEnd w:id="102"/>
       <w:bookmarkEnd w:id="103"/>
+      <w:bookmarkEnd w:id="104"/>
     </w:p>
     <w:tbl>
       <w:tblPr>
@@ -13629,7 +14386,7 @@
                           <pic:cNvPicPr/>
                         </pic:nvPicPr>
                         <pic:blipFill>
-                          <a:blip r:embed="rId10">
+                          <a:blip r:embed="rId12">
                             <a:extLst>
                               <a:ext uri="{28A0092B-C50C-407E-A947-70E740481C1C}">
                                 <a14:useLocalDpi xmlns:a14="http://schemas.microsoft.com/office/drawing/2010/main" val="0"/>
@@ -13660,13 +14417,13 @@
           </mc:Choice>
           <mc:Fallback>
             <w:pict>
-              <v:group w14:anchorId="210B2CC7" id="画布 5" o:spid="_x0000_s1026" editas="canvas" style="width:391.7pt;height:200.4pt;mso-position-horizontal-relative:char;mso-position-vertical-relative:line" coordsize="49739,25450" o:gfxdata="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">
+              <v:group w14:anchorId="073A4805" id="画布 5" o:spid="_x0000_s1026" editas="canvas" style="width:391.7pt;height:200.4pt;mso-position-horizontal-relative:char;mso-position-vertical-relative:line" coordsize="49739,25450" o:gfxdata="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">
                 <v:shape id="_x0000_s1027" type="#_x0000_t75" style="position:absolute;width:49739;height:25450;visibility:visible;mso-wrap-style:square">
                   <v:fill o:detectmouseclick="t"/>
                   <v:path o:connecttype="none"/>
                 </v:shape>
                 <v:shape id="图片 1" o:spid="_x0000_s1028" type="#_x0000_t75" style="position:absolute;left:416;top:540;width:49384;height:24937;visibility:visible;mso-wrap-style:square" o:gfxdata="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">
-                  <v:imagedata r:id="rId11" o:title=""/>
+                  <v:imagedata r:id="rId13" o:title=""/>
                 </v:shape>
                 <w10:anchorlock/>
               </v:group>
@@ -14344,12 +15101,12 @@
       </w:pPr>
     </w:p>
     <w:sectPr>
-      <w:headerReference w:type="even" r:id="rId12"/>
-      <w:headerReference w:type="default" r:id="rId13"/>
-      <w:footerReference w:type="even" r:id="rId14"/>
-      <w:footerReference w:type="default" r:id="rId15"/>
-      <w:headerReference w:type="first" r:id="rId16"/>
-      <w:footerReference w:type="first" r:id="rId17"/>
+      <w:headerReference w:type="even" r:id="rId14"/>
+      <w:headerReference w:type="default" r:id="rId15"/>
+      <w:footerReference w:type="even" r:id="rId16"/>
+      <w:footerReference w:type="default" r:id="rId17"/>
+      <w:headerReference w:type="first" r:id="rId18"/>
+      <w:footerReference w:type="first" r:id="rId19"/>
       <w:pgSz w:w="11906" w:h="16838" w:code="9"/>
       <w:pgMar w:top="1418" w:right="1418" w:bottom="1134" w:left="1418" w:header="851" w:footer="680" w:gutter="0"/>
       <w:cols w:space="425"/>
@@ -14484,7 +15241,7 @@
         <w:noProof/>
         <w:kern w:val="0"/>
       </w:rPr>
-      <w:t>7</w:t>
+      <w:t>15</w:t>
     </w:r>
     <w:r>
       <w:rPr>
@@ -14550,7 +15307,7 @@
         <w:noProof/>
         <w:kern w:val="0"/>
       </w:rPr>
-      <w:t>14</w:t>
+      <w:t>15</w:t>
     </w:r>
     <w:r>
       <w:rPr>
@@ -15316,6 +16073,18 @@
   </w:num>
   <w:num w:numId="6">
     <w:abstractNumId w:val="5"/>
+  </w:num>
+  <w:num w:numId="7">
+    <w:abstractNumId w:val="1"/>
+  </w:num>
+  <w:num w:numId="8">
+    <w:abstractNumId w:val="1"/>
+  </w:num>
+  <w:num w:numId="9">
+    <w:abstractNumId w:val="1"/>
+  </w:num>
+  <w:num w:numId="10">
+    <w:abstractNumId w:val="1"/>
   </w:num>
   <w:numIdMacAtCleanup w:val="5"/>
 </w:numbering>
@@ -15766,7 +16535,7 @@
         <w:ilvl w:val="2"/>
         <w:numId w:val="1"/>
       </w:numPr>
-      <w:ind w:firstLineChars="0" w:firstLine="0"/>
+      <w:ind w:firstLineChars="0"/>
       <w:outlineLvl w:val="2"/>
     </w:pPr>
     <w:rPr>
@@ -16856,7 +17625,7 @@
 </file>
 
 <file path=customXml/itemProps1.xml><?xml version="1.0" encoding="utf-8"?>
-<ds:datastoreItem xmlns:ds="http://schemas.openxmlformats.org/officeDocument/2006/customXml" ds:itemID="{3FFE24AF-1872-409C-8A1F-3CADD23D8F5E}">
+<ds:datastoreItem xmlns:ds="http://schemas.openxmlformats.org/officeDocument/2006/customXml" ds:itemID="{5F23FF76-8347-436F-9838-924B5F9F809E}">
   <ds:schemaRefs>
     <ds:schemaRef ds:uri="http://schemas.openxmlformats.org/officeDocument/2006/bibliography"/>
   </ds:schemaRefs>

</xml_diff>

<commit_message>
diff --git "a/doc/\350\275\257\344\273\266\350\231\232\346\213\237\345\274\200\345\217\221\347\216\257\345\242\203 \347\240\224\345\210\266\346\212\200\346\234\257\346\200\273\347\273\223\346\212\245\345\221\212.docx" "b/doc/\350\275\257\344\273\266\350\231\232\346\213\237\345\274\200\345\217\221\347\216\257\345\242\203 \347\240\224\345\210\266\346\212\200\346\234\257\346\200\273\347\273\223\346\212\245\345\221\212.docx" index f1c559e..8136bf2 100644 Binary files "a/doc/\350\275\257\344\273\266\350\231\232\346\213\237\345\274\200\345\217\221\347\216\257\345\242\203 \347\240\224\345\210\266\346\212\200\346\234\257\346\200\273\347\273\223\346\212\245\345\221\212.docx" and "b/doc/\350\275\257\344\273\266\350\231\232\346\213\237\345\274\200\345\217\221\347\216\257\345\242\203 \347\240\224\345\210\266\346\212\200\346\234\257\346\200\273\347\273\223\346\212\245\345\221\212.docx" differ
</commit_message>
<xml_diff>
--- a/doc/软件虚拟开发环境 研制技术总结报告.docx
+++ b/doc/软件虚拟开发环境 研制技术总结报告.docx
@@ -10355,7 +10355,7 @@
           <v:shape id="_x0000_i1025" type="#_x0000_t75" style="width:527.35pt;height:162.2pt" o:ole="">
             <v:imagedata r:id="rId8" o:title=""/>
           </v:shape>
-          <o:OLEObject Type="Embed" ProgID="Visio.Drawing.11" ShapeID="_x0000_i1025" DrawAspect="Content" ObjectID="_1470569381" r:id="rId9"/>
+          <o:OLEObject Type="Embed" ProgID="Visio.Drawing.11" ShapeID="_x0000_i1025" DrawAspect="Content" ObjectID="_1470569494" r:id="rId9"/>
         </w:object>
       </w:r>
     </w:p>
@@ -11150,13 +11150,16 @@
       <w:pPr>
         <w:ind w:firstLineChars="0" w:firstLine="0"/>
         <w:jc w:val="center"/>
+        <w:rPr>
+          <w:rFonts w:hint="eastAsia"/>
+        </w:rPr>
       </w:pPr>
       <w:r>
         <w:object w:dxaOrig="4775" w:dyaOrig="3698">
           <v:shape id="_x0000_i1030" type="#_x0000_t75" style="width:484.65pt;height:375pt" o:ole="">
             <v:imagedata r:id="rId10" o:title=""/>
           </v:shape>
-          <o:OLEObject Type="Embed" ProgID="Visio.Drawing.11" ShapeID="_x0000_i1030" DrawAspect="Content" ObjectID="_1470569382" r:id="rId11"/>
+          <o:OLEObject Type="Embed" ProgID="Visio.Drawing.11" ShapeID="_x0000_i1030" DrawAspect="Content" ObjectID="_1470569495" r:id="rId11"/>
         </w:object>
       </w:r>
       <w:bookmarkStart w:id="80" w:name="_Ref377114417"/>
@@ -11250,16 +11253,6 @@
     </w:p>
     <w:p>
       <w:pPr>
-        <w:ind w:firstLine="480"/>
-        <w:rPr>
-          <w:rFonts w:hint="eastAsia"/>
-        </w:rPr>
-      </w:pPr>
-      <w:bookmarkStart w:id="81" w:name="_GoBack"/>
-      <w:bookmarkEnd w:id="81"/>
-    </w:p>
-    <w:p>
-      <w:pPr>
         <w:pStyle w:val="2"/>
       </w:pPr>
       <w:r>
@@ -11284,7 +11277,130 @@
     <w:p>
       <w:pPr>
         <w:ind w:firstLine="480"/>
-      </w:pPr>
+        <w:rPr>
+          <w:rFonts w:hint="eastAsia"/>
+        </w:rPr>
+      </w:pPr>
+      <w:r>
+        <w:rPr>
+          <w:rFonts w:hint="eastAsia"/>
+        </w:rPr>
+        <w:t>虚拟远程数据集中器（</w:t>
+      </w:r>
+      <w:r>
+        <w:rPr>
+          <w:rFonts w:hint="eastAsia"/>
+        </w:rPr>
+        <w:t>RDC</w:t>
+      </w:r>
+      <w:r>
+        <w:rPr>
+          <w:rFonts w:hint="eastAsia"/>
+        </w:rPr>
+        <w:t>）模型同真实远程数据集中器一样，需要支持解析客户的</w:t>
+      </w:r>
+      <w:r>
+        <w:rPr>
+          <w:rFonts w:hint="eastAsia"/>
+        </w:rPr>
+        <w:t>xml</w:t>
+      </w:r>
+      <w:r>
+        <w:rPr>
+          <w:rFonts w:hint="eastAsia"/>
+        </w:rPr>
+        <w:t>、</w:t>
+      </w:r>
+      <w:r>
+        <w:rPr>
+          <w:rFonts w:hint="eastAsia"/>
+        </w:rPr>
+        <w:t>bin</w:t>
+      </w:r>
+      <w:r>
+        <w:rPr>
+          <w:rFonts w:hint="eastAsia"/>
+        </w:rPr>
+        <w:t>格式的配置表文件，从而完成对虚拟远程数据集中器（</w:t>
+      </w:r>
+      <w:r>
+        <w:rPr>
+          <w:rFonts w:hint="eastAsia"/>
+        </w:rPr>
+        <w:t>RDC</w:t>
+      </w:r>
+      <w:r>
+        <w:rPr>
+          <w:rFonts w:hint="eastAsia"/>
+        </w:rPr>
+        <w:t>）模型内部的</w:t>
+      </w:r>
+      <w:r>
+        <w:rPr>
+          <w:rFonts w:hint="eastAsia"/>
+        </w:rPr>
+        <w:t>A664</w:t>
+      </w:r>
+      <w:r>
+        <w:rPr>
+          <w:rFonts w:hint="eastAsia"/>
+        </w:rPr>
+        <w:t>模块、</w:t>
+      </w:r>
+      <w:r>
+        <w:rPr>
+          <w:rFonts w:hint="eastAsia"/>
+        </w:rPr>
+        <w:t>A429</w:t>
+      </w:r>
+      <w:r>
+        <w:rPr>
+          <w:rFonts w:hint="eastAsia"/>
+        </w:rPr>
+        <w:t>模块和协议转换模块内部相关寄存器的配置。</w:t>
+      </w:r>
+      <w:r>
+        <w:rPr>
+          <w:rFonts w:hint="eastAsia"/>
+        </w:rPr>
+        <w:t>不过两者的实现方式却不同，在真实远程数据集中器中，客户的</w:t>
+      </w:r>
+      <w:r>
+        <w:rPr>
+          <w:rFonts w:hint="eastAsia"/>
+        </w:rPr>
+        <w:t>xml</w:t>
+      </w:r>
+      <w:r>
+        <w:rPr>
+          <w:rFonts w:hint="eastAsia"/>
+        </w:rPr>
+        <w:t>、</w:t>
+      </w:r>
+      <w:r>
+        <w:rPr>
+          <w:rFonts w:hint="eastAsia"/>
+        </w:rPr>
+        <w:t>bin</w:t>
+      </w:r>
+      <w:r>
+        <w:rPr>
+          <w:rFonts w:hint="eastAsia"/>
+        </w:rPr>
+        <w:t>格式配置表文件是在设备启动后由驱动去读取并加载，而在虚拟远程数据集中器（</w:t>
+      </w:r>
+      <w:r>
+        <w:rPr>
+          <w:rFonts w:hint="eastAsia"/>
+        </w:rPr>
+        <w:t>RDC</w:t>
+      </w:r>
+      <w:r>
+        <w:rPr>
+          <w:rFonts w:hint="eastAsia"/>
+        </w:rPr>
+        <w:t>）模型中因为建模的实现方式与真实设备有所区别，所以配置表的解析和加载完全是由模型自身去完成的，与上层应用无关。</w:t>
+      </w:r>
     </w:p>
     <w:p>
       <w:pPr>
@@ -11300,6 +11416,400 @@
     </w:p>
     <w:p>
       <w:pPr>
+        <w:ind w:firstLine="480"/>
+      </w:pPr>
+      <w:r>
+        <w:rPr>
+          <w:rFonts w:hint="eastAsia"/>
+        </w:rPr>
+        <w:t>为实现上述功能，模型需要独自去解析客户存储在宿主机端指定位置的配置表文件，然后将配置文件中对于</w:t>
+      </w:r>
+      <w:r>
+        <w:rPr>
+          <w:rFonts w:hint="eastAsia"/>
+        </w:rPr>
+        <w:t>A664</w:t>
+      </w:r>
+      <w:r>
+        <w:rPr>
+          <w:rFonts w:hint="eastAsia"/>
+        </w:rPr>
+        <w:t>模块、</w:t>
+      </w:r>
+      <w:r>
+        <w:rPr>
+          <w:rFonts w:hint="eastAsia"/>
+        </w:rPr>
+        <w:t>A429</w:t>
+      </w:r>
+      <w:r>
+        <w:rPr>
+          <w:rFonts w:hint="eastAsia"/>
+        </w:rPr>
+        <w:t>模块和协议转换模块的配置信息分别加载到相应的模块当中。相应的模型配置表解析流程如</w:t>
+      </w:r>
+      <w:r>
+        <w:fldChar w:fldCharType="begin"/>
+      </w:r>
+      <w:r>
+        <w:instrText xml:space="preserve"> </w:instrText>
+      </w:r>
+      <w:r>
+        <w:rPr>
+          <w:rFonts w:hint="eastAsia"/>
+        </w:rPr>
+        <w:instrText>REF _Ref376946669 \h</w:instrText>
+      </w:r>
+      <w:r>
+        <w:instrText xml:space="preserve"> </w:instrText>
+      </w:r>
+      <w:r>
+        <w:fldChar w:fldCharType="separate"/>
+      </w:r>
+      <w:r>
+        <w:rPr>
+          <w:rFonts w:hint="eastAsia"/>
+        </w:rPr>
+        <w:t>图</w:t>
+      </w:r>
+      <w:r>
+        <w:rPr>
+          <w:rFonts w:hint="eastAsia"/>
+        </w:rPr>
+        <w:t xml:space="preserve"> </w:t>
+      </w:r>
+      <w:r>
+        <w:rPr>
+          <w:noProof/>
+        </w:rPr>
+        <w:t>9</w:t>
+      </w:r>
+      <w:r>
+        <w:fldChar w:fldCharType="end"/>
+      </w:r>
+      <w:r>
+        <w:rPr>
+          <w:rFonts w:hint="eastAsia"/>
+        </w:rPr>
+        <w:t>所示，具体为：</w:t>
+      </w:r>
+    </w:p>
+    <w:p>
+      <w:pPr>
+        <w:pStyle w:val="ac"/>
+        <w:numPr>
+          <w:ilvl w:val="0"/>
+          <w:numId w:val="11"/>
+        </w:numPr>
+        <w:ind w:firstLineChars="0"/>
+      </w:pPr>
+      <w:r>
+        <w:rPr>
+          <w:rFonts w:hint="eastAsia"/>
+        </w:rPr>
+        <w:lastRenderedPageBreak/>
+        <w:t>虚拟远程数据集中器</w:t>
+      </w:r>
+      <w:r>
+        <w:rPr>
+          <w:rFonts w:hint="eastAsia"/>
+        </w:rPr>
+        <w:t>(RDC)</w:t>
+      </w:r>
+      <w:r>
+        <w:rPr>
+          <w:rFonts w:hint="eastAsia"/>
+        </w:rPr>
+        <w:t>模型根据客户提供的说明文档分别读取配置表文件对</w:t>
+      </w:r>
+      <w:r>
+        <w:rPr>
+          <w:rFonts w:hint="eastAsia"/>
+        </w:rPr>
+        <w:t>A664</w:t>
+      </w:r>
+      <w:r>
+        <w:rPr>
+          <w:rFonts w:hint="eastAsia"/>
+        </w:rPr>
+        <w:t>模块、</w:t>
+      </w:r>
+      <w:r>
+        <w:rPr>
+          <w:rFonts w:hint="eastAsia"/>
+        </w:rPr>
+        <w:t>A429</w:t>
+      </w:r>
+      <w:r>
+        <w:rPr>
+          <w:rFonts w:hint="eastAsia"/>
+        </w:rPr>
+        <w:t>模块和协议转换模块的配置信息；</w:t>
+      </w:r>
+    </w:p>
+    <w:p>
+      <w:pPr>
+        <w:pStyle w:val="ac"/>
+        <w:numPr>
+          <w:ilvl w:val="0"/>
+          <w:numId w:val="11"/>
+        </w:numPr>
+        <w:ind w:firstLineChars="0"/>
+      </w:pPr>
+      <w:r>
+        <w:rPr>
+          <w:rFonts w:hint="eastAsia"/>
+        </w:rPr>
+        <w:t>虚拟远程数据集中器</w:t>
+      </w:r>
+      <w:r>
+        <w:rPr>
+          <w:rFonts w:hint="eastAsia"/>
+        </w:rPr>
+        <w:t>(RDC)</w:t>
+      </w:r>
+      <w:r>
+        <w:rPr>
+          <w:rFonts w:hint="eastAsia"/>
+        </w:rPr>
+        <w:t>模型将配置表中对</w:t>
+      </w:r>
+      <w:r>
+        <w:rPr>
+          <w:rFonts w:hint="eastAsia"/>
+        </w:rPr>
+        <w:t>A664</w:t>
+      </w:r>
+      <w:r>
+        <w:rPr>
+          <w:rFonts w:hint="eastAsia"/>
+        </w:rPr>
+        <w:t>模块的配置信息加载到</w:t>
+      </w:r>
+      <w:r>
+        <w:rPr>
+          <w:rFonts w:hint="eastAsia"/>
+        </w:rPr>
+        <w:t>A664</w:t>
+      </w:r>
+      <w:r>
+        <w:rPr>
+          <w:rFonts w:hint="eastAsia"/>
+        </w:rPr>
+        <w:t>模块；</w:t>
+      </w:r>
+    </w:p>
+    <w:p>
+      <w:pPr>
+        <w:pStyle w:val="ac"/>
+        <w:numPr>
+          <w:ilvl w:val="0"/>
+          <w:numId w:val="11"/>
+        </w:numPr>
+        <w:ind w:firstLineChars="0"/>
+      </w:pPr>
+      <w:r>
+        <w:rPr>
+          <w:rFonts w:hint="eastAsia"/>
+        </w:rPr>
+        <w:t>虚拟远程数据集中器（</w:t>
+      </w:r>
+      <w:r>
+        <w:rPr>
+          <w:rFonts w:hint="eastAsia"/>
+        </w:rPr>
+        <w:t>RDC</w:t>
+      </w:r>
+      <w:r>
+        <w:rPr>
+          <w:rFonts w:hint="eastAsia"/>
+        </w:rPr>
+        <w:t>）模型将配置表中对</w:t>
+      </w:r>
+      <w:r>
+        <w:rPr>
+          <w:rFonts w:hint="eastAsia"/>
+        </w:rPr>
+        <w:t>A429</w:t>
+      </w:r>
+      <w:r>
+        <w:rPr>
+          <w:rFonts w:hint="eastAsia"/>
+        </w:rPr>
+        <w:t>模块的配置信息通过真实</w:t>
+      </w:r>
+      <w:r>
+        <w:rPr>
+          <w:rFonts w:hint="eastAsia"/>
+        </w:rPr>
+        <w:t>429</w:t>
+      </w:r>
+      <w:r>
+        <w:rPr>
+          <w:rFonts w:hint="eastAsia"/>
+        </w:rPr>
+        <w:t>通信模块、</w:t>
+      </w:r>
+      <w:r>
+        <w:rPr>
+          <w:rFonts w:hint="eastAsia"/>
+        </w:rPr>
+        <w:t>Windows</w:t>
+      </w:r>
+      <w:r>
+        <w:rPr>
+          <w:rFonts w:hint="eastAsia"/>
+        </w:rPr>
+        <w:t>中间件加载到真实的</w:t>
+      </w:r>
+      <w:r>
+        <w:rPr>
+          <w:rFonts w:hint="eastAsia"/>
+        </w:rPr>
+        <w:t>429</w:t>
+      </w:r>
+      <w:r>
+        <w:rPr>
+          <w:rFonts w:hint="eastAsia"/>
+        </w:rPr>
+        <w:t>板卡中；</w:t>
+      </w:r>
+    </w:p>
+    <w:p>
+      <w:pPr>
+        <w:pStyle w:val="ac"/>
+        <w:numPr>
+          <w:ilvl w:val="0"/>
+          <w:numId w:val="11"/>
+        </w:numPr>
+        <w:ind w:firstLineChars="0"/>
+      </w:pPr>
+      <w:r>
+        <w:rPr>
+          <w:rFonts w:hint="eastAsia"/>
+        </w:rPr>
+        <w:t>虚拟远程数据集中器（</w:t>
+      </w:r>
+      <w:r>
+        <w:rPr>
+          <w:rFonts w:hint="eastAsia"/>
+        </w:rPr>
+        <w:t>RDC</w:t>
+      </w:r>
+      <w:r>
+        <w:rPr>
+          <w:rFonts w:hint="eastAsia"/>
+        </w:rPr>
+        <w:t>）模型将配置表中对协议转换模块的配置信息加载到协议转换模块；</w:t>
+      </w:r>
+    </w:p>
+    <w:p>
+      <w:pPr>
+        <w:ind w:firstLineChars="0" w:firstLine="0"/>
+      </w:pPr>
+      <w:r>
+        <w:object w:dxaOrig="5872" w:dyaOrig="4159">
+          <v:shape id="_x0000_i1033" type="#_x0000_t75" style="width:430.7pt;height:306.1pt" o:ole="">
+            <v:imagedata r:id="rId12" o:title=""/>
+          </v:shape>
+          <o:OLEObject Type="Embed" ProgID="Visio.Drawing.11" ShapeID="_x0000_i1033" DrawAspect="Content" ObjectID="_1470569496" r:id="rId13"/>
+        </w:object>
+      </w:r>
+    </w:p>
+    <w:p>
+      <w:pPr>
+        <w:pStyle w:val="aa"/>
+        <w:tabs>
+          <w:tab w:val="center" w:pos="4333"/>
+          <w:tab w:val="left" w:pos="7036"/>
+        </w:tabs>
+        <w:ind w:firstLine="360"/>
+        <w:jc w:val="left"/>
+      </w:pPr>
+      <w:bookmarkStart w:id="81" w:name="_Ref376946669"/>
+      <w:r>
+        <w:tab/>
+      </w:r>
+      <w:r>
+        <w:rPr>
+          <w:rFonts w:hint="eastAsia"/>
+        </w:rPr>
+        <w:t>图</w:t>
+      </w:r>
+      <w:r>
+        <w:rPr>
+          <w:rFonts w:hint="eastAsia"/>
+        </w:rPr>
+        <w:t xml:space="preserve"> </w:t>
+      </w:r>
+      <w:r>
+        <w:fldChar w:fldCharType="begin"/>
+      </w:r>
+      <w:r>
+        <w:instrText xml:space="preserve"> </w:instrText>
+      </w:r>
+      <w:r>
+        <w:rPr>
+          <w:rFonts w:hint="eastAsia"/>
+        </w:rPr>
+        <w:instrText xml:space="preserve">SEQ </w:instrText>
+      </w:r>
+      <w:r>
+        <w:rPr>
+          <w:rFonts w:hint="eastAsia"/>
+        </w:rPr>
+        <w:instrText>图</w:instrText>
+      </w:r>
+      <w:r>
+        <w:rPr>
+          <w:rFonts w:hint="eastAsia"/>
+        </w:rPr>
+        <w:instrText xml:space="preserve"> \* ARABIC</w:instrText>
+      </w:r>
+      <w:r>
+        <w:instrText xml:space="preserve"> </w:instrText>
+      </w:r>
+      <w:r>
+        <w:fldChar w:fldCharType="separate"/>
+      </w:r>
+      <w:r>
+        <w:rPr>
+          <w:noProof/>
+        </w:rPr>
+        <w:t>9</w:t>
+      </w:r>
+      <w:r>
+        <w:fldChar w:fldCharType="end"/>
+      </w:r>
+      <w:bookmarkEnd w:id="81"/>
+      <w:r>
+        <w:rPr>
+          <w:rFonts w:hint="eastAsia"/>
+        </w:rPr>
+        <w:t xml:space="preserve"> </w:t>
+      </w:r>
+      <w:r>
+        <w:rPr>
+          <w:rFonts w:hint="eastAsia"/>
+        </w:rPr>
+        <w:t>虚拟远程数据集中器配置表解析流程图</w:t>
+      </w:r>
+      <w:r>
+        <w:tab/>
+      </w:r>
+    </w:p>
+    <w:p>
+      <w:pPr>
+        <w:ind w:firstLine="480"/>
+        <w:rPr>
+          <w:rFonts w:hint="eastAsia"/>
+        </w:rPr>
+      </w:pPr>
+      <w:bookmarkStart w:id="82" w:name="_GoBack"/>
+      <w:bookmarkEnd w:id="82"/>
+    </w:p>
+    <w:p>
+      <w:pPr>
         <w:pStyle w:val="2"/>
       </w:pPr>
       <w:r>
@@ -11347,28 +11857,29 @@
       <w:pPr>
         <w:pStyle w:val="1"/>
       </w:pPr>
-      <w:bookmarkStart w:id="82" w:name="_Toc396500416"/>
-      <w:r>
-        <w:rPr>
-          <w:rFonts w:hint="eastAsia"/>
-        </w:rPr>
+      <w:bookmarkStart w:id="83" w:name="_Toc396500416"/>
+      <w:r>
+        <w:rPr>
+          <w:rFonts w:hint="eastAsia"/>
+        </w:rPr>
+        <w:lastRenderedPageBreak/>
         <w:t>研制和测试过程</w:t>
       </w:r>
-      <w:bookmarkEnd w:id="82"/>
+      <w:bookmarkEnd w:id="83"/>
     </w:p>
     <w:p>
       <w:pPr>
         <w:pStyle w:val="2"/>
         <w:ind w:left="482" w:hanging="482"/>
       </w:pPr>
-      <w:bookmarkStart w:id="83" w:name="_Toc396500417"/>
+      <w:bookmarkStart w:id="84" w:name="_Toc396500417"/>
       <w:r>
         <w:rPr>
           <w:rFonts w:hint="eastAsia"/>
         </w:rPr>
         <w:t>硬件选型</w:t>
       </w:r>
-      <w:bookmarkEnd w:id="83"/>
+      <w:bookmarkEnd w:id="84"/>
     </w:p>
     <w:p>
       <w:pPr>
@@ -11380,15 +11891,14 @@
         <w:pStyle w:val="2"/>
         <w:ind w:left="482" w:hanging="482"/>
       </w:pPr>
-      <w:bookmarkStart w:id="84" w:name="_Toc396500418"/>
-      <w:r>
-        <w:rPr>
-          <w:rFonts w:hint="eastAsia"/>
-        </w:rPr>
-        <w:lastRenderedPageBreak/>
+      <w:bookmarkStart w:id="85" w:name="_Toc396500418"/>
+      <w:r>
+        <w:rPr>
+          <w:rFonts w:hint="eastAsia"/>
+        </w:rPr>
         <w:t>软件详细设计</w:t>
       </w:r>
-      <w:bookmarkEnd w:id="84"/>
+      <w:bookmarkEnd w:id="85"/>
     </w:p>
     <w:p>
       <w:pPr>
@@ -11399,14 +11909,14 @@
       <w:pPr>
         <w:pStyle w:val="2"/>
       </w:pPr>
-      <w:bookmarkStart w:id="85" w:name="_Toc396500419"/>
+      <w:bookmarkStart w:id="86" w:name="_Toc396500419"/>
       <w:r>
         <w:rPr>
           <w:rFonts w:hint="eastAsia"/>
         </w:rPr>
         <w:t>测试过程</w:t>
       </w:r>
-      <w:bookmarkEnd w:id="85"/>
+      <w:bookmarkEnd w:id="86"/>
     </w:p>
     <w:p>
       <w:pPr>
@@ -11417,41 +11927,41 @@
       <w:pPr>
         <w:pStyle w:val="1"/>
       </w:pPr>
-      <w:bookmarkStart w:id="86" w:name="_Toc396500420"/>
+      <w:bookmarkStart w:id="87" w:name="_Toc396500420"/>
       <w:r>
         <w:rPr>
           <w:rFonts w:hint="eastAsia"/>
         </w:rPr>
         <w:t>遇到的问题及解决方法</w:t>
       </w:r>
-      <w:bookmarkEnd w:id="86"/>
+      <w:bookmarkEnd w:id="87"/>
     </w:p>
     <w:p>
       <w:pPr>
         <w:pStyle w:val="2"/>
         <w:ind w:left="482" w:hanging="482"/>
       </w:pPr>
-      <w:bookmarkStart w:id="87" w:name="_Toc396500421"/>
+      <w:bookmarkStart w:id="88" w:name="_Toc396500421"/>
       <w:r>
         <w:rPr>
           <w:rFonts w:hint="eastAsia"/>
         </w:rPr>
         <w:t>遇到的问题1</w:t>
       </w:r>
-      <w:bookmarkEnd w:id="87"/>
+      <w:bookmarkEnd w:id="88"/>
     </w:p>
     <w:p>
       <w:pPr>
         <w:pStyle w:val="3"/>
       </w:pPr>
-      <w:bookmarkStart w:id="88" w:name="_Toc396500422"/>
+      <w:bookmarkStart w:id="89" w:name="_Toc396500422"/>
       <w:r>
         <w:rPr>
           <w:rFonts w:hint="eastAsia"/>
         </w:rPr>
         <w:t>问题描述</w:t>
       </w:r>
-      <w:bookmarkEnd w:id="88"/>
+      <w:bookmarkEnd w:id="89"/>
     </w:p>
     <w:p>
       <w:pPr>
@@ -11495,14 +12005,14 @@
       <w:pPr>
         <w:pStyle w:val="3"/>
       </w:pPr>
-      <w:bookmarkStart w:id="89" w:name="_Toc396500423"/>
+      <w:bookmarkStart w:id="90" w:name="_Toc396500423"/>
       <w:r>
         <w:rPr>
           <w:rFonts w:hint="eastAsia"/>
         </w:rPr>
         <w:t>解决方法</w:t>
       </w:r>
-      <w:bookmarkEnd w:id="89"/>
+      <w:bookmarkEnd w:id="90"/>
     </w:p>
     <w:p>
       <w:pPr>
@@ -11559,14 +12069,14 @@
         <w:pStyle w:val="2"/>
         <w:ind w:left="482" w:hanging="482"/>
       </w:pPr>
-      <w:bookmarkStart w:id="90" w:name="_Toc396500424"/>
+      <w:bookmarkStart w:id="91" w:name="_Toc396500424"/>
       <w:r>
         <w:rPr>
           <w:rFonts w:hint="eastAsia"/>
         </w:rPr>
         <w:t>遇到的问题</w:t>
       </w:r>
-      <w:bookmarkEnd w:id="90"/>
+      <w:bookmarkEnd w:id="91"/>
       <w:r>
         <w:rPr>
           <w:rFonts w:hint="eastAsia"/>
@@ -11578,14 +12088,14 @@
       <w:pPr>
         <w:pStyle w:val="3"/>
       </w:pPr>
-      <w:bookmarkStart w:id="91" w:name="_Toc396500425"/>
+      <w:bookmarkStart w:id="92" w:name="_Toc396500425"/>
       <w:r>
         <w:rPr>
           <w:rFonts w:hint="eastAsia"/>
         </w:rPr>
         <w:t>问题描述</w:t>
       </w:r>
-      <w:bookmarkEnd w:id="91"/>
+      <w:bookmarkEnd w:id="92"/>
     </w:p>
     <w:p>
       <w:pPr>
@@ -11641,14 +12151,14 @@
       <w:pPr>
         <w:pStyle w:val="3"/>
       </w:pPr>
-      <w:bookmarkStart w:id="92" w:name="_Toc396500426"/>
+      <w:bookmarkStart w:id="93" w:name="_Toc396500426"/>
       <w:r>
         <w:rPr>
           <w:rFonts w:hint="eastAsia"/>
         </w:rPr>
         <w:t>解决方法</w:t>
       </w:r>
-      <w:bookmarkEnd w:id="92"/>
+      <w:bookmarkEnd w:id="93"/>
     </w:p>
     <w:p>
       <w:pPr>
@@ -11874,6 +12384,7 @@
         <w:rPr>
           <w:rFonts w:hint="eastAsia"/>
         </w:rPr>
+        <w:lastRenderedPageBreak/>
         <w:t>遇到的问题4</w:t>
       </w:r>
     </w:p>
@@ -11930,6 +12441,1134 @@
           <w:rFonts w:hint="eastAsia"/>
         </w:rPr>
         <w:t>板卡接收数据时，会发生段错误。</w:t>
+      </w:r>
+    </w:p>
+    <w:p>
+      <w:pPr>
+        <w:pStyle w:val="3"/>
+      </w:pPr>
+      <w:r>
+        <w:rPr>
+          <w:rFonts w:hint="eastAsia"/>
+        </w:rPr>
+        <w:t>解决方法</w:t>
+      </w:r>
+    </w:p>
+    <w:p>
+      <w:pPr>
+        <w:ind w:firstLine="480"/>
+      </w:pPr>
+      <w:r>
+        <w:t>使用</w:t>
+      </w:r>
+      <w:r>
+        <w:t>gdb</w:t>
+      </w:r>
+      <w:r>
+        <w:t>调试发现</w:t>
+      </w:r>
+      <w:r>
+        <w:rPr>
+          <w:rFonts w:hint="eastAsia"/>
+        </w:rPr>
+        <w:t>，</w:t>
+      </w:r>
+      <w:r>
+        <w:t>接收函数实现的有问题</w:t>
+      </w:r>
+      <w:r>
+        <w:rPr>
+          <w:rFonts w:hint="eastAsia"/>
+        </w:rPr>
+        <w:t>，</w:t>
+      </w:r>
+      <w:r>
+        <w:t>从真实</w:t>
+      </w:r>
+      <w:r>
+        <w:rPr>
+          <w:rFonts w:hint="eastAsia"/>
+        </w:rPr>
+        <w:t>429</w:t>
+      </w:r>
+      <w:r>
+        <w:rPr>
+          <w:rFonts w:hint="eastAsia"/>
+        </w:rPr>
+        <w:t>板卡接收到的数据长度并不一定要等于缓冲区的最大长度，而程序对这两个值进行对比，如果不相等，抛出异常，导致</w:t>
+      </w:r>
+      <w:r>
+        <w:rPr>
+          <w:rFonts w:hint="eastAsia"/>
+        </w:rPr>
+        <w:t>Simics</w:t>
+      </w:r>
+      <w:r>
+        <w:rPr>
+          <w:rFonts w:hint="eastAsia"/>
+        </w:rPr>
+        <w:t>退出，修改判断条件，当接收到的数据长度大于</w:t>
+      </w:r>
+      <w:r>
+        <w:rPr>
+          <w:rFonts w:hint="eastAsia"/>
+        </w:rPr>
+        <w:t>0</w:t>
+      </w:r>
+      <w:r>
+        <w:rPr>
+          <w:rFonts w:hint="eastAsia"/>
+        </w:rPr>
+        <w:t>，即认为是正确的，重新编译后，</w:t>
+      </w:r>
+      <w:r>
+        <w:rPr>
+          <w:rFonts w:hint="eastAsia"/>
+        </w:rPr>
+        <w:t>RDC</w:t>
+      </w:r>
+      <w:r>
+        <w:rPr>
+          <w:rFonts w:hint="eastAsia"/>
+        </w:rPr>
+        <w:t>模块可以正确接收真实板卡返回的数据。</w:t>
+      </w:r>
+    </w:p>
+    <w:p>
+      <w:pPr>
+        <w:pStyle w:val="2"/>
+      </w:pPr>
+      <w:r>
+        <w:rPr>
+          <w:rFonts w:hint="eastAsia"/>
+        </w:rPr>
+        <w:t>遇到的问题5</w:t>
+      </w:r>
+    </w:p>
+    <w:p>
+      <w:pPr>
+        <w:pStyle w:val="3"/>
+      </w:pPr>
+      <w:r>
+        <w:rPr>
+          <w:rFonts w:hint="eastAsia"/>
+        </w:rPr>
+        <w:t>问题描述</w:t>
+      </w:r>
+    </w:p>
+    <w:p>
+      <w:pPr>
+        <w:ind w:firstLine="480"/>
+      </w:pPr>
+      <w:r>
+        <w:t>在</w:t>
+      </w:r>
+      <w:r>
+        <w:rPr>
+          <w:rFonts w:hint="eastAsia"/>
+        </w:rPr>
+        <w:t>429</w:t>
+      </w:r>
+      <w:r>
+        <w:rPr>
+          <w:rFonts w:hint="eastAsia"/>
+        </w:rPr>
+        <w:t>工作模式下，第二块网卡的数据无法发送给第一块网卡。</w:t>
+      </w:r>
+    </w:p>
+    <w:p>
+      <w:pPr>
+        <w:pStyle w:val="3"/>
+      </w:pPr>
+      <w:r>
+        <w:rPr>
+          <w:rFonts w:hint="eastAsia"/>
+        </w:rPr>
+        <w:t>解决方法</w:t>
+      </w:r>
+    </w:p>
+    <w:p>
+      <w:pPr>
+        <w:ind w:firstLineChars="0" w:firstLine="480"/>
+      </w:pPr>
+      <w:r>
+        <w:t>调试发现</w:t>
+      </w:r>
+      <w:r>
+        <w:rPr>
+          <w:rFonts w:hint="eastAsia"/>
+        </w:rPr>
+        <w:t>，</w:t>
+      </w:r>
+      <w:r>
+        <w:t>第一块网卡接收到第二块网卡传递过来的数据后</w:t>
+      </w:r>
+      <w:r>
+        <w:rPr>
+          <w:rFonts w:hint="eastAsia"/>
+        </w:rPr>
+        <w:t>，</w:t>
+      </w:r>
+      <w:r>
+        <w:t>将数据过滤掉了</w:t>
+      </w:r>
+      <w:r>
+        <w:rPr>
+          <w:rFonts w:hint="eastAsia"/>
+        </w:rPr>
+        <w:t>。</w:t>
+      </w:r>
+      <w:r>
+        <w:t>原因是</w:t>
+      </w:r>
+      <w:r>
+        <w:t>RDC</w:t>
+      </w:r>
+      <w:r>
+        <w:t>模型中配置表解析拼数据有误</w:t>
+      </w:r>
+      <w:r>
+        <w:rPr>
+          <w:rFonts w:hint="eastAsia"/>
+        </w:rPr>
+        <w:t>，</w:t>
+      </w:r>
+      <w:r>
+        <w:t>修改后重新编译</w:t>
+      </w:r>
+      <w:r>
+        <w:rPr>
+          <w:rFonts w:hint="eastAsia"/>
+        </w:rPr>
+        <w:t>，</w:t>
+      </w:r>
+      <w:r>
+        <w:t>第一块网卡可以正确收到数据</w:t>
+      </w:r>
+      <w:r>
+        <w:rPr>
+          <w:rFonts w:hint="eastAsia"/>
+        </w:rPr>
+        <w:t>，</w:t>
+      </w:r>
+      <w:r>
+        <w:t>并通过查询配置表</w:t>
+      </w:r>
+      <w:r>
+        <w:rPr>
+          <w:rFonts w:hint="eastAsia"/>
+        </w:rPr>
+        <w:t>，</w:t>
+      </w:r>
+      <w:r>
+        <w:t>将接收到的数据存放到对应的端口缓冲区中</w:t>
+      </w:r>
+      <w:r>
+        <w:rPr>
+          <w:rFonts w:hint="eastAsia"/>
+        </w:rPr>
+        <w:t>。</w:t>
+      </w:r>
+    </w:p>
+    <w:p>
+      <w:pPr>
+        <w:pStyle w:val="2"/>
+      </w:pPr>
+      <w:r>
+        <w:rPr>
+          <w:rFonts w:hint="eastAsia"/>
+        </w:rPr>
+        <w:t>遇到的问题6</w:t>
+      </w:r>
+    </w:p>
+    <w:p>
+      <w:pPr>
+        <w:pStyle w:val="3"/>
+      </w:pPr>
+      <w:r>
+        <w:rPr>
+          <w:rFonts w:hint="eastAsia"/>
+        </w:rPr>
+        <w:t>问题描述</w:t>
+      </w:r>
+    </w:p>
+    <w:p>
+      <w:pPr>
+        <w:ind w:firstLine="480"/>
+      </w:pPr>
+      <w:r>
+        <w:t>在</w:t>
+      </w:r>
+      <w:r>
+        <w:rPr>
+          <w:rFonts w:hint="eastAsia"/>
+        </w:rPr>
+        <w:t>429</w:t>
+      </w:r>
+      <w:r>
+        <w:rPr>
+          <w:rFonts w:hint="eastAsia"/>
+        </w:rPr>
+        <w:t>工作模式下，</w:t>
+      </w:r>
+      <w:r>
+        <w:t>循环接收真实</w:t>
+      </w:r>
+      <w:r>
+        <w:rPr>
+          <w:rFonts w:hint="eastAsia"/>
+        </w:rPr>
+        <w:t>429</w:t>
+      </w:r>
+      <w:r>
+        <w:rPr>
+          <w:rFonts w:hint="eastAsia"/>
+        </w:rPr>
+        <w:t>发送过来的数据，会发生段错误。</w:t>
+      </w:r>
+    </w:p>
+    <w:p>
+      <w:pPr>
+        <w:pStyle w:val="3"/>
+      </w:pPr>
+      <w:r>
+        <w:rPr>
+          <w:rFonts w:hint="eastAsia"/>
+        </w:rPr>
+        <w:t>解决方法</w:t>
+      </w:r>
+    </w:p>
+    <w:p>
+      <w:pPr>
+        <w:ind w:firstLineChars="0" w:firstLine="480"/>
+      </w:pPr>
+      <w:r>
+        <w:t>使用</w:t>
+      </w:r>
+      <w:r>
+        <w:t>gdb</w:t>
+      </w:r>
+      <w:r>
+        <w:t>调试发现</w:t>
+      </w:r>
+      <w:r>
+        <w:rPr>
+          <w:rFonts w:hint="eastAsia"/>
+        </w:rPr>
+        <w:t>，是</w:t>
+      </w:r>
+      <w:r>
+        <w:t>crc</w:t>
+      </w:r>
+      <w:r>
+        <w:t>校验函数导致段错误</w:t>
+      </w:r>
+      <w:r>
+        <w:rPr>
+          <w:rFonts w:hint="eastAsia"/>
+        </w:rPr>
+        <w:t>，使用</w:t>
+      </w:r>
+      <w:r>
+        <w:rPr>
+          <w:rFonts w:hint="eastAsia"/>
+        </w:rPr>
+        <w:t>gdb</w:t>
+      </w:r>
+      <w:r>
+        <w:rPr>
+          <w:rFonts w:hint="eastAsia"/>
+        </w:rPr>
+        <w:t>发现传递给</w:t>
+      </w:r>
+      <w:r>
+        <w:rPr>
+          <w:rFonts w:hint="eastAsia"/>
+        </w:rPr>
+        <w:t>crc</w:t>
+      </w:r>
+      <w:r>
+        <w:rPr>
+          <w:rFonts w:hint="eastAsia"/>
+        </w:rPr>
+        <w:t>校验的数据长度是</w:t>
+      </w:r>
+      <w:r>
+        <w:rPr>
+          <w:rFonts w:hint="eastAsia"/>
+        </w:rPr>
+        <w:t>0</w:t>
+      </w:r>
+      <w:r>
+        <w:rPr>
+          <w:rFonts w:hint="eastAsia"/>
+        </w:rPr>
+        <w:t>，</w:t>
+      </w:r>
+      <w:r>
+        <w:rPr>
+          <w:rFonts w:hint="eastAsia"/>
+        </w:rPr>
+        <w:t>0-</w:t>
+      </w:r>
+      <w:r>
+        <w:t>4</w:t>
+      </w:r>
+      <w:r>
+        <w:t>产生一个很大的正整数</w:t>
+      </w:r>
+      <w:r>
+        <w:rPr>
+          <w:rFonts w:hint="eastAsia"/>
+        </w:rPr>
+        <w:t>，导致数组拷贝越界。经过进一步测试发现，循环队列的出队列有问题，循环队列采用数组方式实现，当出队列后，并没有将此数组下标中存储的数据清空，导致判断循环队列中第一个元素的信息时存在问题。在出队列函数中添加清空函数后，模型行为正确。</w:t>
+      </w:r>
+    </w:p>
+    <w:p>
+      <w:pPr>
+        <w:pStyle w:val="2"/>
+      </w:pPr>
+      <w:r>
+        <w:rPr>
+          <w:rFonts w:hint="eastAsia"/>
+        </w:rPr>
+        <w:t>遇到的问题7</w:t>
+      </w:r>
+    </w:p>
+    <w:p>
+      <w:pPr>
+        <w:pStyle w:val="3"/>
+      </w:pPr>
+      <w:r>
+        <w:rPr>
+          <w:rFonts w:hint="eastAsia"/>
+        </w:rPr>
+        <w:t>问题描述</w:t>
+      </w:r>
+    </w:p>
+    <w:p>
+      <w:pPr>
+        <w:ind w:firstLine="480"/>
+      </w:pPr>
+      <w:r>
+        <w:t>在</w:t>
+      </w:r>
+      <w:r>
+        <w:rPr>
+          <w:rFonts w:hint="eastAsia"/>
+        </w:rPr>
+        <w:t>664</w:t>
+      </w:r>
+      <w:r>
+        <w:rPr>
+          <w:rFonts w:hint="eastAsia"/>
+        </w:rPr>
+        <w:t>工作模式下，</w:t>
+      </w:r>
+      <w:r>
+        <w:t xml:space="preserve"> </w:t>
+      </w:r>
+      <w:r>
+        <w:t>第一块虚拟</w:t>
+      </w:r>
+      <w:r>
+        <w:t>A664</w:t>
+      </w:r>
+      <w:r>
+        <w:t>模型配置真实</w:t>
+      </w:r>
+      <w:r>
+        <w:t>A664</w:t>
+      </w:r>
+      <w:r>
+        <w:t>板卡出错</w:t>
+      </w:r>
+      <w:r>
+        <w:rPr>
+          <w:rFonts w:hint="eastAsia"/>
+        </w:rPr>
+        <w:t>。</w:t>
+      </w:r>
+    </w:p>
+    <w:p>
+      <w:pPr>
+        <w:pStyle w:val="3"/>
+      </w:pPr>
+      <w:r>
+        <w:rPr>
+          <w:rFonts w:hint="eastAsia"/>
+        </w:rPr>
+        <w:t>解决方法</w:t>
+      </w:r>
+    </w:p>
+    <w:p>
+      <w:pPr>
+        <w:ind w:firstLineChars="0" w:firstLine="0"/>
+      </w:pPr>
+      <w:r>
+        <w:rPr>
+          <w:rFonts w:hint="eastAsia"/>
+        </w:rPr>
+        <w:t xml:space="preserve">  </w:t>
+      </w:r>
+      <w:r>
+        <w:t xml:space="preserve">  </w:t>
+      </w:r>
+      <w:r>
+        <w:t>调试发现</w:t>
+      </w:r>
+      <w:r>
+        <w:rPr>
+          <w:rFonts w:hint="eastAsia"/>
+        </w:rPr>
+        <w:t>，</w:t>
+      </w:r>
+      <w:r>
+        <w:t>第一块网卡传递配置表的项数和大小不匹配</w:t>
+      </w:r>
+      <w:r>
+        <w:rPr>
+          <w:rFonts w:hint="eastAsia"/>
+        </w:rPr>
+        <w:t>，</w:t>
+      </w:r>
+      <w:r>
+        <w:t>修改后</w:t>
+      </w:r>
+      <w:r>
+        <w:rPr>
+          <w:rFonts w:hint="eastAsia"/>
+        </w:rPr>
+        <w:t>，</w:t>
+      </w:r>
+      <w:r>
+        <w:t>重新编译</w:t>
+      </w:r>
+      <w:r>
+        <w:rPr>
+          <w:rFonts w:hint="eastAsia"/>
+        </w:rPr>
+        <w:t>，</w:t>
+      </w:r>
+      <w:r>
+        <w:t>加载正确</w:t>
+      </w:r>
+      <w:r>
+        <w:rPr>
+          <w:rFonts w:hint="eastAsia"/>
+        </w:rPr>
+        <w:t>。</w:t>
+      </w:r>
+    </w:p>
+    <w:p>
+      <w:pPr>
+        <w:pStyle w:val="2"/>
+      </w:pPr>
+      <w:r>
+        <w:rPr>
+          <w:rFonts w:hint="eastAsia"/>
+        </w:rPr>
+        <w:lastRenderedPageBreak/>
+        <w:t>遇到的问题8</w:t>
+      </w:r>
+    </w:p>
+    <w:p>
+      <w:pPr>
+        <w:pStyle w:val="3"/>
+      </w:pPr>
+      <w:r>
+        <w:rPr>
+          <w:rFonts w:hint="eastAsia"/>
+        </w:rPr>
+        <w:t>问题描述</w:t>
+      </w:r>
+    </w:p>
+    <w:p>
+      <w:pPr>
+        <w:ind w:firstLine="480"/>
+      </w:pPr>
+      <w:r>
+        <w:t>在</w:t>
+      </w:r>
+      <w:r>
+        <w:rPr>
+          <w:rFonts w:hint="eastAsia"/>
+        </w:rPr>
+        <w:t>664</w:t>
+      </w:r>
+      <w:r>
+        <w:rPr>
+          <w:rFonts w:hint="eastAsia"/>
+        </w:rPr>
+        <w:t>工作模式下，</w:t>
+      </w:r>
+      <w:r>
+        <w:t xml:space="preserve"> dest ip</w:t>
+      </w:r>
+      <w:r>
+        <w:t>的值不正确</w:t>
+      </w:r>
+      <w:r>
+        <w:rPr>
+          <w:rFonts w:hint="eastAsia"/>
+        </w:rPr>
+        <w:t>。</w:t>
+      </w:r>
+    </w:p>
+    <w:p>
+      <w:pPr>
+        <w:pStyle w:val="3"/>
+      </w:pPr>
+      <w:r>
+        <w:rPr>
+          <w:rFonts w:hint="eastAsia"/>
+        </w:rPr>
+        <w:t>解决方法</w:t>
+      </w:r>
+    </w:p>
+    <w:p>
+      <w:pPr>
+        <w:ind w:firstLineChars="0" w:firstLine="0"/>
+      </w:pPr>
+      <w:r>
+        <w:rPr>
+          <w:rFonts w:hint="eastAsia"/>
+        </w:rPr>
+        <w:t xml:space="preserve">  </w:t>
+      </w:r>
+      <w:r>
+        <w:t xml:space="preserve">  </w:t>
+      </w:r>
+      <w:r>
+        <w:t>调试发现</w:t>
+      </w:r>
+      <w:r>
+        <w:rPr>
+          <w:rFonts w:hint="eastAsia"/>
+        </w:rPr>
+        <w:t>，</w:t>
+      </w:r>
+      <w:r>
+        <w:t>发送数据寄存器</w:t>
+      </w:r>
+      <w:r>
+        <w:rPr>
+          <w:rFonts w:hint="eastAsia"/>
+        </w:rPr>
+        <w:t>4</w:t>
+      </w:r>
+      <w:r>
+        <w:rPr>
+          <w:rFonts w:hint="eastAsia"/>
+        </w:rPr>
+        <w:t>和</w:t>
+      </w:r>
+      <w:r>
+        <w:rPr>
+          <w:rFonts w:hint="eastAsia"/>
+        </w:rPr>
+        <w:t>5</w:t>
+      </w:r>
+      <w:r>
+        <w:rPr>
+          <w:rFonts w:hint="eastAsia"/>
+        </w:rPr>
+        <w:t>的</w:t>
+      </w:r>
+      <w:r>
+        <w:rPr>
+          <w:rFonts w:hint="eastAsia"/>
+        </w:rPr>
+        <w:t>field</w:t>
+      </w:r>
+      <w:r>
+        <w:rPr>
+          <w:rFonts w:hint="eastAsia"/>
+        </w:rPr>
+        <w:t>的解析不正确，修复后，重新编译，</w:t>
+      </w:r>
+      <w:r>
+        <w:rPr>
+          <w:rFonts w:hint="eastAsia"/>
+        </w:rPr>
+        <w:t>dest</w:t>
+      </w:r>
+      <w:r>
+        <w:t xml:space="preserve"> ip</w:t>
+      </w:r>
+      <w:r>
+        <w:t>的值正确</w:t>
+      </w:r>
+      <w:r>
+        <w:rPr>
+          <w:rFonts w:hint="eastAsia"/>
+        </w:rPr>
+        <w:t>。</w:t>
+      </w:r>
+      <w:r>
+        <w:rPr>
+          <w:rFonts w:hint="eastAsia"/>
+        </w:rPr>
+        <w:t xml:space="preserve"> </w:t>
+      </w:r>
+    </w:p>
+    <w:p>
+      <w:pPr>
+        <w:pStyle w:val="2"/>
+      </w:pPr>
+      <w:r>
+        <w:rPr>
+          <w:rFonts w:hint="eastAsia"/>
+        </w:rPr>
+        <w:t>遇到的问题9</w:t>
+      </w:r>
+    </w:p>
+    <w:p>
+      <w:pPr>
+        <w:pStyle w:val="3"/>
+      </w:pPr>
+      <w:r>
+        <w:rPr>
+          <w:rFonts w:hint="eastAsia"/>
+        </w:rPr>
+        <w:t>问题描述</w:t>
+      </w:r>
+    </w:p>
+    <w:p>
+      <w:pPr>
+        <w:ind w:firstLine="480"/>
+      </w:pPr>
+      <w:r>
+        <w:t>在</w:t>
+      </w:r>
+      <w:r>
+        <w:rPr>
+          <w:rFonts w:hint="eastAsia"/>
+        </w:rPr>
+        <w:t>664</w:t>
+      </w:r>
+      <w:r>
+        <w:rPr>
+          <w:rFonts w:hint="eastAsia"/>
+        </w:rPr>
+        <w:t>工作模式下，</w:t>
+      </w:r>
+      <w:r>
+        <w:t xml:space="preserve"> dest ip</w:t>
+      </w:r>
+      <w:r>
+        <w:t>的值不正确</w:t>
+      </w:r>
+      <w:r>
+        <w:rPr>
+          <w:rFonts w:hint="eastAsia"/>
+        </w:rPr>
+        <w:t>。</w:t>
+      </w:r>
+    </w:p>
+    <w:p>
+      <w:pPr>
+        <w:pStyle w:val="3"/>
+      </w:pPr>
+      <w:r>
+        <w:rPr>
+          <w:rFonts w:hint="eastAsia"/>
+        </w:rPr>
+        <w:t>解决方法</w:t>
+      </w:r>
+    </w:p>
+    <w:p>
+      <w:pPr>
+        <w:ind w:firstLineChars="0" w:firstLine="0"/>
+      </w:pPr>
+      <w:r>
+        <w:rPr>
+          <w:rFonts w:hint="eastAsia"/>
+        </w:rPr>
+        <w:t xml:space="preserve">  </w:t>
+      </w:r>
+      <w:r>
+        <w:t xml:space="preserve">  </w:t>
+      </w:r>
+      <w:r>
+        <w:t>调试发现</w:t>
+      </w:r>
+      <w:r>
+        <w:rPr>
+          <w:rFonts w:hint="eastAsia"/>
+        </w:rPr>
+        <w:t>，</w:t>
+      </w:r>
+      <w:r>
+        <w:t>发送数据寄存器</w:t>
+      </w:r>
+      <w:r>
+        <w:rPr>
+          <w:rFonts w:hint="eastAsia"/>
+        </w:rPr>
+        <w:t>4</w:t>
+      </w:r>
+      <w:r>
+        <w:rPr>
+          <w:rFonts w:hint="eastAsia"/>
+        </w:rPr>
+        <w:t>和</w:t>
+      </w:r>
+      <w:r>
+        <w:rPr>
+          <w:rFonts w:hint="eastAsia"/>
+        </w:rPr>
+        <w:t>5</w:t>
+      </w:r>
+      <w:r>
+        <w:rPr>
+          <w:rFonts w:hint="eastAsia"/>
+        </w:rPr>
+        <w:t>的</w:t>
+      </w:r>
+      <w:r>
+        <w:rPr>
+          <w:rFonts w:hint="eastAsia"/>
+        </w:rPr>
+        <w:t>field</w:t>
+      </w:r>
+      <w:r>
+        <w:rPr>
+          <w:rFonts w:hint="eastAsia"/>
+        </w:rPr>
+        <w:t>的解析不正确，修复后，重新编译，</w:t>
+      </w:r>
+      <w:r>
+        <w:rPr>
+          <w:rFonts w:hint="eastAsia"/>
+        </w:rPr>
+        <w:t>dest</w:t>
+      </w:r>
+      <w:r>
+        <w:t xml:space="preserve"> ip</w:t>
+      </w:r>
+      <w:r>
+        <w:t>的值正确</w:t>
+      </w:r>
+      <w:r>
+        <w:rPr>
+          <w:rFonts w:hint="eastAsia"/>
+        </w:rPr>
+        <w:t>。</w:t>
+      </w:r>
+      <w:r>
+        <w:rPr>
+          <w:rFonts w:hint="eastAsia"/>
+        </w:rPr>
+        <w:t xml:space="preserve"> </w:t>
+      </w:r>
+    </w:p>
+    <w:p>
+      <w:pPr>
+        <w:pStyle w:val="2"/>
+      </w:pPr>
+      <w:r>
+        <w:rPr>
+          <w:rFonts w:hint="eastAsia"/>
+        </w:rPr>
+        <w:t>遇到的问题10</w:t>
+      </w:r>
+    </w:p>
+    <w:p>
+      <w:pPr>
+        <w:pStyle w:val="3"/>
+      </w:pPr>
+      <w:r>
+        <w:rPr>
+          <w:rFonts w:hint="eastAsia"/>
+        </w:rPr>
+        <w:t>问题描述</w:t>
+      </w:r>
+    </w:p>
+    <w:p>
+      <w:pPr>
+        <w:ind w:firstLine="480"/>
+      </w:pPr>
+      <w:r>
+        <w:t>在</w:t>
+      </w:r>
+      <w:r>
+        <w:rPr>
+          <w:rFonts w:hint="eastAsia"/>
+        </w:rPr>
+        <w:t>664</w:t>
+      </w:r>
+      <w:r>
+        <w:rPr>
+          <w:rFonts w:hint="eastAsia"/>
+        </w:rPr>
+        <w:t>工作模式下，</w:t>
+      </w:r>
+      <w:r>
+        <w:t xml:space="preserve"> Vxworks</w:t>
+      </w:r>
+      <w:r>
+        <w:t>的两个接收不同端口数据的线程都能收到数据</w:t>
+      </w:r>
+      <w:r>
+        <w:rPr>
+          <w:rFonts w:hint="eastAsia"/>
+        </w:rPr>
+        <w:t>，</w:t>
+      </w:r>
+      <w:r>
+        <w:t>而测试环境只有一个端口接收数据</w:t>
+      </w:r>
+      <w:r>
+        <w:rPr>
+          <w:rFonts w:hint="eastAsia"/>
+        </w:rPr>
+        <w:t>。</w:t>
+      </w:r>
+    </w:p>
+    <w:p>
+      <w:pPr>
+        <w:pStyle w:val="3"/>
+      </w:pPr>
+      <w:r>
+        <w:rPr>
+          <w:rFonts w:hint="eastAsia"/>
+        </w:rPr>
+        <w:t>解决方法</w:t>
+      </w:r>
+    </w:p>
+    <w:p>
+      <w:pPr>
+        <w:ind w:firstLineChars="0" w:firstLine="480"/>
+      </w:pPr>
+      <w:r>
+        <w:t>调试发现</w:t>
+      </w:r>
+      <w:r>
+        <w:rPr>
+          <w:rFonts w:hint="eastAsia"/>
+        </w:rPr>
+        <w:t>，接收模块处理的不正确，没有根据端口号创建缓存，而是多个端口共用一个缓存，为每个端口创建缓存后，重新编译，虚拟</w:t>
+      </w:r>
+      <w:r>
+        <w:rPr>
+          <w:rFonts w:hint="eastAsia"/>
+        </w:rPr>
+        <w:t>A</w:t>
+      </w:r>
+      <w:r>
+        <w:t>664</w:t>
+      </w:r>
+      <w:r>
+        <w:rPr>
+          <w:rFonts w:hint="eastAsia"/>
+        </w:rPr>
+        <w:t>模型的行为正确。</w:t>
+      </w:r>
+    </w:p>
+    <w:p>
+      <w:pPr>
+        <w:pStyle w:val="2"/>
+      </w:pPr>
+      <w:r>
+        <w:rPr>
+          <w:rFonts w:hint="eastAsia"/>
+        </w:rPr>
+        <w:t>遇到的问题11</w:t>
+      </w:r>
+    </w:p>
+    <w:p>
+      <w:pPr>
+        <w:pStyle w:val="3"/>
+      </w:pPr>
+      <w:r>
+        <w:rPr>
+          <w:rFonts w:hint="eastAsia"/>
+        </w:rPr>
+        <w:t>问题描述</w:t>
+      </w:r>
+    </w:p>
+    <w:p>
+      <w:pPr>
+        <w:ind w:firstLine="480"/>
+      </w:pPr>
+      <w:r>
+        <w:t>在</w:t>
+      </w:r>
+      <w:r>
+        <w:rPr>
+          <w:rFonts w:hint="eastAsia"/>
+        </w:rPr>
+        <w:t>664</w:t>
+      </w:r>
+      <w:r>
+        <w:rPr>
+          <w:rFonts w:hint="eastAsia"/>
+        </w:rPr>
+        <w:t>工作模式下，</w:t>
+      </w:r>
+      <w:r>
+        <w:t>Vxworks</w:t>
+      </w:r>
+      <w:r>
+        <w:t>启动速度过慢</w:t>
+      </w:r>
+      <w:r>
+        <w:rPr>
+          <w:rFonts w:hint="eastAsia"/>
+        </w:rPr>
+        <w:t>。</w:t>
+      </w:r>
+    </w:p>
+    <w:p>
+      <w:pPr>
+        <w:pStyle w:val="3"/>
+      </w:pPr>
+      <w:r>
+        <w:rPr>
+          <w:rFonts w:hint="eastAsia"/>
+        </w:rPr>
+        <w:t>解决方法</w:t>
+      </w:r>
+    </w:p>
+    <w:p>
+      <w:pPr>
+        <w:ind w:firstLineChars="0" w:firstLine="480"/>
+      </w:pPr>
+      <w:r>
+        <w:t>调试发现</w:t>
+      </w:r>
+      <w:r>
+        <w:rPr>
+          <w:rFonts w:hint="eastAsia"/>
+        </w:rPr>
+        <w:t>，虚拟模型在启动时，就开始轮询从真实</w:t>
+      </w:r>
+      <w:r>
+        <w:rPr>
+          <w:rFonts w:hint="eastAsia"/>
+        </w:rPr>
+        <w:t>A</w:t>
+      </w:r>
+      <w:r>
+        <w:t>664</w:t>
+      </w:r>
+      <w:r>
+        <w:t>板卡接收数据</w:t>
+      </w:r>
+      <w:r>
+        <w:rPr>
+          <w:rFonts w:hint="eastAsia"/>
+        </w:rPr>
+        <w:t>，</w:t>
+      </w:r>
+      <w:r>
+        <w:t>而这时操作系统还没有启动</w:t>
+      </w:r>
+      <w:r>
+        <w:rPr>
+          <w:rFonts w:hint="eastAsia"/>
+        </w:rPr>
+        <w:t>，</w:t>
+      </w:r>
+      <w:r>
+        <w:t>这样做除了降低虚拟环境效率外</w:t>
+      </w:r>
+      <w:r>
+        <w:rPr>
+          <w:rFonts w:hint="eastAsia"/>
+        </w:rPr>
+        <w:t>，</w:t>
+      </w:r>
+      <w:r>
+        <w:t>毫无意义</w:t>
+      </w:r>
+      <w:r>
+        <w:rPr>
+          <w:rFonts w:hint="eastAsia"/>
+        </w:rPr>
+        <w:t>。将接收轮询函数移动到</w:t>
+      </w:r>
+      <w:r>
+        <w:rPr>
+          <w:rFonts w:hint="eastAsia"/>
+        </w:rPr>
+        <w:t>Vxworks</w:t>
+      </w:r>
+      <w:r>
+        <w:rPr>
+          <w:rFonts w:hint="eastAsia"/>
+        </w:rPr>
+        <w:t>成功加载配置表后，重新编译，</w:t>
+      </w:r>
+      <w:r>
+        <w:rPr>
+          <w:rFonts w:hint="eastAsia"/>
+        </w:rPr>
+        <w:t>Vxworks</w:t>
+      </w:r>
+      <w:r>
+        <w:rPr>
+          <w:rFonts w:hint="eastAsia"/>
+        </w:rPr>
+        <w:t>启动速度正常。</w:t>
+      </w:r>
+    </w:p>
+    <w:p>
+      <w:pPr>
+        <w:pStyle w:val="2"/>
+      </w:pPr>
+      <w:r>
+        <w:rPr>
+          <w:rFonts w:hint="eastAsia"/>
+        </w:rPr>
+        <w:t>遇到的问题12</w:t>
+      </w:r>
+    </w:p>
+    <w:p>
+      <w:pPr>
+        <w:pStyle w:val="3"/>
+      </w:pPr>
+      <w:r>
+        <w:rPr>
+          <w:rFonts w:hint="eastAsia"/>
+        </w:rPr>
+        <w:t>问题描述</w:t>
+      </w:r>
+    </w:p>
+    <w:p>
+      <w:pPr>
+        <w:ind w:firstLine="480"/>
+      </w:pPr>
+      <w:r>
+        <w:t>在</w:t>
+      </w:r>
+      <w:r>
+        <w:rPr>
+          <w:rFonts w:hint="eastAsia"/>
+        </w:rPr>
+        <w:t>664</w:t>
+      </w:r>
+      <w:r>
+        <w:rPr>
+          <w:rFonts w:hint="eastAsia"/>
+        </w:rPr>
+        <w:t>工作模式下，</w:t>
+      </w:r>
+      <w:r>
+        <w:t>真实</w:t>
+      </w:r>
+      <w:r>
+        <w:t>A664</w:t>
+      </w:r>
+      <w:r>
+        <w:t>板卡有时会丢弃前几个数据帧</w:t>
+      </w:r>
+      <w:r>
+        <w:rPr>
+          <w:rFonts w:hint="eastAsia"/>
+        </w:rPr>
+        <w:t>。</w:t>
       </w:r>
     </w:p>
     <w:p>
@@ -11946,14 +13585,8 @@
     </w:p>
     <w:p>
       <w:pPr>
-        <w:ind w:firstLine="480"/>
-      </w:pPr>
-      <w:r>
-        <w:t>使用</w:t>
-      </w:r>
-      <w:r>
-        <w:t>gdb</w:t>
-      </w:r>
+        <w:ind w:firstLineChars="0" w:firstLine="480"/>
+      </w:pPr>
       <w:r>
         <w:t>调试发现</w:t>
       </w:r>
@@ -11961,10 +13594,34 @@
         <w:rPr>
           <w:rFonts w:hint="eastAsia"/>
         </w:rPr>
+        <w:t>，虚拟模型向真实</w:t>
+      </w:r>
+      <w:r>
+        <w:rPr>
+          <w:rFonts w:hint="eastAsia"/>
+        </w:rPr>
+        <w:t>A</w:t>
+      </w:r>
+      <w:r>
+        <w:t>664</w:t>
+      </w:r>
+      <w:r>
+        <w:t>板卡下传配置表数据后</w:t>
+      </w:r>
+      <w:r>
+        <w:rPr>
+          <w:rFonts w:hint="eastAsia"/>
+        </w:rPr>
         <w:t>，</w:t>
       </w:r>
       <w:r>
-        <w:t>接收函数实现的有问题</w:t>
+        <w:t>在没有确定真实</w:t>
+      </w:r>
+      <w:r>
+        <w:t>A664</w:t>
+      </w:r>
+      <w:r>
+        <w:t>板卡配置好后</w:t>
       </w:r>
       <w:r>
         <w:rPr>
@@ -11973,1188 +13630,42 @@
         <w:t>，</w:t>
       </w:r>
       <w:r>
-        <w:t>从真实</w:t>
-      </w:r>
-      <w:r>
-        <w:rPr>
-          <w:rFonts w:hint="eastAsia"/>
-        </w:rPr>
-        <w:t>429</w:t>
-      </w:r>
-      <w:r>
-        <w:rPr>
-          <w:rFonts w:hint="eastAsia"/>
-        </w:rPr>
-        <w:t>板卡接收到的数据长度并不一定要等于缓冲区的最大长度，而程序对这两个值进行对比，如果不相等，抛出异常，导致</w:t>
-      </w:r>
-      <w:r>
-        <w:rPr>
-          <w:rFonts w:hint="eastAsia"/>
-        </w:rPr>
-        <w:t>Simics</w:t>
-      </w:r>
-      <w:r>
-        <w:rPr>
-          <w:rFonts w:hint="eastAsia"/>
-        </w:rPr>
-        <w:t>退出，修改判断条件，当接收到的数据长度大于</w:t>
-      </w:r>
-      <w:r>
-        <w:rPr>
-          <w:rFonts w:hint="eastAsia"/>
-        </w:rPr>
-        <w:t>0</w:t>
-      </w:r>
-      <w:r>
-        <w:rPr>
-          <w:rFonts w:hint="eastAsia"/>
-        </w:rPr>
-        <w:t>，即认为是正确的，重新编译后，</w:t>
-      </w:r>
-      <w:r>
-        <w:rPr>
-          <w:rFonts w:hint="eastAsia"/>
-        </w:rPr>
-        <w:t>RDC</w:t>
-      </w:r>
-      <w:r>
-        <w:rPr>
-          <w:rFonts w:hint="eastAsia"/>
-        </w:rPr>
-        <w:t>模块可以正确接收真实板卡返回的数据。</w:t>
-      </w:r>
-    </w:p>
-    <w:p>
-      <w:pPr>
-        <w:pStyle w:val="2"/>
-      </w:pPr>
-      <w:r>
-        <w:rPr>
-          <w:rFonts w:hint="eastAsia"/>
-        </w:rPr>
-        <w:t>遇到的问题5</w:t>
-      </w:r>
-    </w:p>
-    <w:p>
-      <w:pPr>
-        <w:pStyle w:val="3"/>
-      </w:pPr>
-      <w:r>
-        <w:rPr>
-          <w:rFonts w:hint="eastAsia"/>
-        </w:rPr>
-        <w:t>问题描述</w:t>
-      </w:r>
-    </w:p>
-    <w:p>
-      <w:pPr>
-        <w:ind w:firstLine="480"/>
-      </w:pPr>
-      <w:r>
-        <w:t>在</w:t>
-      </w:r>
-      <w:r>
-        <w:rPr>
-          <w:rFonts w:hint="eastAsia"/>
-        </w:rPr>
-        <w:t>429</w:t>
-      </w:r>
-      <w:r>
-        <w:rPr>
-          <w:rFonts w:hint="eastAsia"/>
-        </w:rPr>
-        <w:t>工作模式下，第二块网卡的数据无法发送给第一块网卡。</w:t>
-      </w:r>
-    </w:p>
-    <w:p>
-      <w:pPr>
-        <w:pStyle w:val="3"/>
-      </w:pPr>
-      <w:r>
-        <w:rPr>
-          <w:rFonts w:hint="eastAsia"/>
-        </w:rPr>
-        <w:t>解决方法</w:t>
-      </w:r>
-    </w:p>
-    <w:p>
-      <w:pPr>
-        <w:ind w:firstLineChars="0" w:firstLine="480"/>
-      </w:pPr>
-      <w:r>
-        <w:t>调试发现</w:t>
-      </w:r>
-      <w:r>
-        <w:rPr>
-          <w:rFonts w:hint="eastAsia"/>
-        </w:rPr>
-        <w:t>，</w:t>
-      </w:r>
-      <w:r>
-        <w:t>第一块网卡接收到第二块网卡传递过来的数据后</w:t>
-      </w:r>
-      <w:r>
-        <w:rPr>
-          <w:rFonts w:hint="eastAsia"/>
-        </w:rPr>
-        <w:t>，</w:t>
-      </w:r>
-      <w:r>
-        <w:t>将数据过滤掉了</w:t>
-      </w:r>
-      <w:r>
-        <w:rPr>
-          <w:rFonts w:hint="eastAsia"/>
-        </w:rPr>
-        <w:t>。</w:t>
-      </w:r>
-      <w:r>
-        <w:t>原因是</w:t>
-      </w:r>
-      <w:r>
-        <w:t>RDC</w:t>
-      </w:r>
-      <w:r>
-        <w:t>模型中配置表解析拼数据有误</w:t>
-      </w:r>
-      <w:r>
-        <w:rPr>
-          <w:rFonts w:hint="eastAsia"/>
-        </w:rPr>
-        <w:t>，</w:t>
-      </w:r>
-      <w:r>
-        <w:t>修改后重新编译</w:t>
-      </w:r>
-      <w:r>
-        <w:rPr>
-          <w:rFonts w:hint="eastAsia"/>
-        </w:rPr>
-        <w:t>，</w:t>
-      </w:r>
-      <w:r>
-        <w:t>第一块网卡可以正确收到数据</w:t>
-      </w:r>
-      <w:r>
-        <w:rPr>
-          <w:rFonts w:hint="eastAsia"/>
-        </w:rPr>
-        <w:t>，</w:t>
-      </w:r>
-      <w:r>
-        <w:t>并通过查询配置表</w:t>
-      </w:r>
-      <w:r>
-        <w:rPr>
-          <w:rFonts w:hint="eastAsia"/>
-        </w:rPr>
-        <w:t>，</w:t>
-      </w:r>
-      <w:r>
-        <w:t>将接收到的数据存放到对应的端口缓冲区中</w:t>
-      </w:r>
-      <w:r>
-        <w:rPr>
-          <w:rFonts w:hint="eastAsia"/>
-        </w:rPr>
-        <w:t>。</w:t>
-      </w:r>
-    </w:p>
-    <w:p>
-      <w:pPr>
-        <w:pStyle w:val="2"/>
-      </w:pPr>
-      <w:r>
-        <w:rPr>
-          <w:rFonts w:hint="eastAsia"/>
-        </w:rPr>
-        <w:t>遇到的问题6</w:t>
-      </w:r>
-    </w:p>
-    <w:p>
-      <w:pPr>
-        <w:pStyle w:val="3"/>
-      </w:pPr>
-      <w:r>
-        <w:rPr>
-          <w:rFonts w:hint="eastAsia"/>
-        </w:rPr>
-        <w:t>问题描述</w:t>
-      </w:r>
-    </w:p>
-    <w:p>
-      <w:pPr>
-        <w:ind w:firstLine="480"/>
-      </w:pPr>
-      <w:r>
-        <w:t>在</w:t>
-      </w:r>
-      <w:r>
-        <w:rPr>
-          <w:rFonts w:hint="eastAsia"/>
-        </w:rPr>
-        <w:t>429</w:t>
-      </w:r>
-      <w:r>
-        <w:rPr>
-          <w:rFonts w:hint="eastAsia"/>
-        </w:rPr>
-        <w:t>工作模式下，</w:t>
-      </w:r>
-      <w:r>
-        <w:t>循环接收真实</w:t>
-      </w:r>
-      <w:r>
-        <w:rPr>
-          <w:rFonts w:hint="eastAsia"/>
-        </w:rPr>
-        <w:t>429</w:t>
-      </w:r>
-      <w:r>
-        <w:rPr>
-          <w:rFonts w:hint="eastAsia"/>
-        </w:rPr>
-        <w:t>发送过来的数据，会发生段错误。</w:t>
-      </w:r>
-    </w:p>
-    <w:p>
-      <w:pPr>
-        <w:pStyle w:val="3"/>
-      </w:pPr>
-      <w:r>
-        <w:rPr>
-          <w:rFonts w:hint="eastAsia"/>
-        </w:rPr>
-        <w:t>解决方法</w:t>
-      </w:r>
-    </w:p>
-    <w:p>
-      <w:pPr>
-        <w:ind w:firstLineChars="0" w:firstLine="480"/>
-      </w:pPr>
-      <w:r>
-        <w:t>使用</w:t>
-      </w:r>
-      <w:r>
-        <w:t>gdb</w:t>
-      </w:r>
-      <w:r>
-        <w:t>调试发现</w:t>
-      </w:r>
-      <w:r>
-        <w:rPr>
-          <w:rFonts w:hint="eastAsia"/>
-        </w:rPr>
-        <w:t>，是</w:t>
-      </w:r>
-      <w:r>
-        <w:t>crc</w:t>
-      </w:r>
-      <w:r>
-        <w:t>校验函数导致段错误</w:t>
-      </w:r>
-      <w:r>
-        <w:rPr>
-          <w:rFonts w:hint="eastAsia"/>
-        </w:rPr>
-        <w:t>，使用</w:t>
-      </w:r>
-      <w:r>
-        <w:rPr>
-          <w:rFonts w:hint="eastAsia"/>
-        </w:rPr>
-        <w:t>gdb</w:t>
-      </w:r>
-      <w:r>
-        <w:rPr>
-          <w:rFonts w:hint="eastAsia"/>
-        </w:rPr>
-        <w:t>发现传递给</w:t>
-      </w:r>
-      <w:r>
-        <w:rPr>
-          <w:rFonts w:hint="eastAsia"/>
-        </w:rPr>
-        <w:t>crc</w:t>
-      </w:r>
-      <w:r>
-        <w:rPr>
-          <w:rFonts w:hint="eastAsia"/>
-        </w:rPr>
-        <w:t>校验的数据长度是</w:t>
-      </w:r>
-      <w:r>
-        <w:rPr>
-          <w:rFonts w:hint="eastAsia"/>
-        </w:rPr>
-        <w:t>0</w:t>
-      </w:r>
-      <w:r>
-        <w:rPr>
-          <w:rFonts w:hint="eastAsia"/>
-        </w:rPr>
-        <w:t>，</w:t>
-      </w:r>
-      <w:r>
-        <w:rPr>
-          <w:rFonts w:hint="eastAsia"/>
-        </w:rPr>
-        <w:t>0-</w:t>
-      </w:r>
-      <w:r>
-        <w:t>4</w:t>
-      </w:r>
-      <w:r>
-        <w:t>产生一个很大的正整数</w:t>
-      </w:r>
-      <w:r>
-        <w:rPr>
-          <w:rFonts w:hint="eastAsia"/>
-        </w:rPr>
-        <w:t>，导致数组拷贝越界。经过进一步测试发现，循环队列的出队列有问题，循环队列采用数组方式实现，当出队列后，并没有将此数组下标中存储的数据清空，导致判断循环队列中第一个元素的信息时存在问题。在出队列函数中添加清空函数后，模型行为正确。</w:t>
-      </w:r>
-    </w:p>
-    <w:p>
-      <w:pPr>
-        <w:pStyle w:val="2"/>
-      </w:pPr>
-      <w:r>
-        <w:rPr>
-          <w:rFonts w:hint="eastAsia"/>
-        </w:rPr>
-        <w:t>遇到的问题7</w:t>
-      </w:r>
-    </w:p>
-    <w:p>
-      <w:pPr>
-        <w:pStyle w:val="3"/>
-      </w:pPr>
-      <w:r>
-        <w:rPr>
-          <w:rFonts w:hint="eastAsia"/>
-        </w:rPr>
-        <w:t>问题描述</w:t>
-      </w:r>
-    </w:p>
-    <w:p>
-      <w:pPr>
-        <w:ind w:firstLine="480"/>
-      </w:pPr>
-      <w:r>
-        <w:t>在</w:t>
-      </w:r>
-      <w:r>
-        <w:rPr>
-          <w:rFonts w:hint="eastAsia"/>
-        </w:rPr>
-        <w:t>664</w:t>
-      </w:r>
-      <w:r>
-        <w:rPr>
-          <w:rFonts w:hint="eastAsia"/>
-        </w:rPr>
-        <w:t>工作模式下，</w:t>
-      </w:r>
-      <w:r>
-        <w:t xml:space="preserve"> </w:t>
-      </w:r>
-      <w:r>
-        <w:t>第一块虚拟</w:t>
-      </w:r>
-      <w:r>
+        <w:t>就开始发送</w:t>
+      </w:r>
+      <w:r>
+        <w:rPr>
+          <w:rFonts w:hint="eastAsia"/>
+        </w:rPr>
+        <w:t>、</w:t>
+      </w:r>
+      <w:r>
+        <w:t>接收数据</w:t>
+      </w:r>
+      <w:r>
+        <w:rPr>
+          <w:rFonts w:hint="eastAsia"/>
+        </w:rPr>
+        <w:t>。为</w:t>
+      </w:r>
+      <w:r>
+        <w:rPr>
+          <w:rFonts w:hint="eastAsia"/>
+        </w:rPr>
         <w:t>A664</w:t>
       </w:r>
       <w:r>
-        <w:t>模型配置真实</w:t>
-      </w:r>
-      <w:r>
+        <w:rPr>
+          <w:rFonts w:hint="eastAsia"/>
+        </w:rPr>
+        <w:t>板卡和</w:t>
+      </w:r>
+      <w:r>
+        <w:rPr>
+          <w:rFonts w:hint="eastAsia"/>
+        </w:rPr>
         <w:t>A664</w:t>
       </w:r>
       <w:r>
-        <w:t>板卡出错</w:t>
-      </w:r>
-      <w:r>
-        <w:rPr>
-          <w:rFonts w:hint="eastAsia"/>
-        </w:rPr>
-        <w:t>。</w:t>
-      </w:r>
-    </w:p>
-    <w:p>
-      <w:pPr>
-        <w:pStyle w:val="3"/>
-      </w:pPr>
-      <w:r>
-        <w:rPr>
-          <w:rFonts w:hint="eastAsia"/>
-        </w:rPr>
-        <w:t>解决方法</w:t>
-      </w:r>
-    </w:p>
-    <w:p>
-      <w:pPr>
-        <w:ind w:firstLineChars="0" w:firstLine="0"/>
-      </w:pPr>
-      <w:r>
-        <w:rPr>
-          <w:rFonts w:hint="eastAsia"/>
-        </w:rPr>
-        <w:t xml:space="preserve">  </w:t>
-      </w:r>
-      <w:r>
-        <w:t xml:space="preserve">  </w:t>
-      </w:r>
-      <w:r>
-        <w:t>调试发现</w:t>
-      </w:r>
-      <w:r>
-        <w:rPr>
-          <w:rFonts w:hint="eastAsia"/>
-        </w:rPr>
-        <w:t>，</w:t>
-      </w:r>
-      <w:r>
-        <w:t>第一块网卡传递配置表的项数和大小不匹配</w:t>
-      </w:r>
-      <w:r>
-        <w:rPr>
-          <w:rFonts w:hint="eastAsia"/>
-        </w:rPr>
-        <w:t>，</w:t>
-      </w:r>
-      <w:r>
-        <w:t>修改后</w:t>
-      </w:r>
-      <w:r>
-        <w:rPr>
-          <w:rFonts w:hint="eastAsia"/>
-        </w:rPr>
-        <w:t>，</w:t>
-      </w:r>
-      <w:r>
-        <w:t>重新编译</w:t>
-      </w:r>
-      <w:r>
-        <w:rPr>
-          <w:rFonts w:hint="eastAsia"/>
-        </w:rPr>
-        <w:t>，</w:t>
-      </w:r>
-      <w:r>
-        <w:t>加载正确</w:t>
-      </w:r>
-      <w:r>
-        <w:rPr>
-          <w:rFonts w:hint="eastAsia"/>
-        </w:rPr>
-        <w:t>。</w:t>
-      </w:r>
-    </w:p>
-    <w:p>
-      <w:pPr>
-        <w:pStyle w:val="2"/>
-      </w:pPr>
-      <w:r>
-        <w:rPr>
-          <w:rFonts w:hint="eastAsia"/>
-        </w:rPr>
-        <w:t>遇到的问题8</w:t>
-      </w:r>
-    </w:p>
-    <w:p>
-      <w:pPr>
-        <w:pStyle w:val="3"/>
-      </w:pPr>
-      <w:r>
-        <w:rPr>
-          <w:rFonts w:hint="eastAsia"/>
-        </w:rPr>
-        <w:t>问题描述</w:t>
-      </w:r>
-    </w:p>
-    <w:p>
-      <w:pPr>
-        <w:ind w:firstLine="480"/>
-      </w:pPr>
-      <w:r>
-        <w:t>在</w:t>
-      </w:r>
-      <w:r>
-        <w:rPr>
-          <w:rFonts w:hint="eastAsia"/>
-        </w:rPr>
-        <w:t>664</w:t>
-      </w:r>
-      <w:r>
-        <w:rPr>
-          <w:rFonts w:hint="eastAsia"/>
-        </w:rPr>
-        <w:t>工作模式下，</w:t>
-      </w:r>
-      <w:r>
-        <w:t xml:space="preserve"> dest ip</w:t>
-      </w:r>
-      <w:r>
-        <w:t>的值不正确</w:t>
-      </w:r>
-      <w:r>
-        <w:rPr>
-          <w:rFonts w:hint="eastAsia"/>
-        </w:rPr>
-        <w:t>。</w:t>
-      </w:r>
-    </w:p>
-    <w:p>
-      <w:pPr>
-        <w:pStyle w:val="3"/>
-      </w:pPr>
-      <w:r>
-        <w:rPr>
-          <w:rFonts w:hint="eastAsia"/>
-        </w:rPr>
-        <w:lastRenderedPageBreak/>
-        <w:t>解决方法</w:t>
-      </w:r>
-    </w:p>
-    <w:p>
-      <w:pPr>
-        <w:ind w:firstLineChars="0" w:firstLine="0"/>
-      </w:pPr>
-      <w:r>
-        <w:rPr>
-          <w:rFonts w:hint="eastAsia"/>
-        </w:rPr>
-        <w:t xml:space="preserve">  </w:t>
-      </w:r>
-      <w:r>
-        <w:t xml:space="preserve">  </w:t>
-      </w:r>
-      <w:r>
-        <w:t>调试发现</w:t>
-      </w:r>
-      <w:r>
-        <w:rPr>
-          <w:rFonts w:hint="eastAsia"/>
-        </w:rPr>
-        <w:t>，</w:t>
-      </w:r>
-      <w:r>
-        <w:t>发送数据寄存器</w:t>
-      </w:r>
-      <w:r>
-        <w:rPr>
-          <w:rFonts w:hint="eastAsia"/>
-        </w:rPr>
-        <w:t>4</w:t>
-      </w:r>
-      <w:r>
-        <w:rPr>
-          <w:rFonts w:hint="eastAsia"/>
-        </w:rPr>
-        <w:t>和</w:t>
-      </w:r>
-      <w:r>
-        <w:rPr>
-          <w:rFonts w:hint="eastAsia"/>
-        </w:rPr>
-        <w:t>5</w:t>
-      </w:r>
-      <w:r>
-        <w:rPr>
-          <w:rFonts w:hint="eastAsia"/>
-        </w:rPr>
-        <w:t>的</w:t>
-      </w:r>
-      <w:r>
-        <w:rPr>
-          <w:rFonts w:hint="eastAsia"/>
-        </w:rPr>
-        <w:t>field</w:t>
-      </w:r>
-      <w:r>
-        <w:rPr>
-          <w:rFonts w:hint="eastAsia"/>
-        </w:rPr>
-        <w:t>的解析不正确，修复后，重新编译，</w:t>
-      </w:r>
-      <w:r>
-        <w:rPr>
-          <w:rFonts w:hint="eastAsia"/>
-        </w:rPr>
-        <w:t>dest</w:t>
-      </w:r>
-      <w:r>
-        <w:t xml:space="preserve"> ip</w:t>
-      </w:r>
-      <w:r>
-        <w:t>的值正确</w:t>
-      </w:r>
-      <w:r>
-        <w:rPr>
-          <w:rFonts w:hint="eastAsia"/>
-        </w:rPr>
-        <w:t>。</w:t>
-      </w:r>
-      <w:r>
-        <w:rPr>
-          <w:rFonts w:hint="eastAsia"/>
-        </w:rPr>
-        <w:t xml:space="preserve"> </w:t>
-      </w:r>
-    </w:p>
-    <w:p>
-      <w:pPr>
-        <w:pStyle w:val="2"/>
-      </w:pPr>
-      <w:r>
-        <w:rPr>
-          <w:rFonts w:hint="eastAsia"/>
-        </w:rPr>
-        <w:t>遇到的问题9</w:t>
-      </w:r>
-    </w:p>
-    <w:p>
-      <w:pPr>
-        <w:pStyle w:val="3"/>
-      </w:pPr>
-      <w:r>
-        <w:rPr>
-          <w:rFonts w:hint="eastAsia"/>
-        </w:rPr>
-        <w:t>问题描述</w:t>
-      </w:r>
-    </w:p>
-    <w:p>
-      <w:pPr>
-        <w:ind w:firstLine="480"/>
-      </w:pPr>
-      <w:r>
-        <w:t>在</w:t>
-      </w:r>
-      <w:r>
-        <w:rPr>
-          <w:rFonts w:hint="eastAsia"/>
-        </w:rPr>
-        <w:t>664</w:t>
-      </w:r>
-      <w:r>
-        <w:rPr>
-          <w:rFonts w:hint="eastAsia"/>
-        </w:rPr>
-        <w:t>工作模式下，</w:t>
-      </w:r>
-      <w:r>
-        <w:t xml:space="preserve"> dest ip</w:t>
-      </w:r>
-      <w:r>
-        <w:t>的值不正确</w:t>
-      </w:r>
-      <w:r>
-        <w:rPr>
-          <w:rFonts w:hint="eastAsia"/>
-        </w:rPr>
-        <w:t>。</w:t>
-      </w:r>
-    </w:p>
-    <w:p>
-      <w:pPr>
-        <w:pStyle w:val="3"/>
-      </w:pPr>
-      <w:r>
-        <w:rPr>
-          <w:rFonts w:hint="eastAsia"/>
-        </w:rPr>
-        <w:t>解决方法</w:t>
-      </w:r>
-    </w:p>
-    <w:p>
-      <w:pPr>
-        <w:ind w:firstLineChars="0" w:firstLine="0"/>
-      </w:pPr>
-      <w:r>
-        <w:rPr>
-          <w:rFonts w:hint="eastAsia"/>
-        </w:rPr>
-        <w:t xml:space="preserve">  </w:t>
-      </w:r>
-      <w:r>
-        <w:t xml:space="preserve">  </w:t>
-      </w:r>
-      <w:r>
-        <w:t>调试发现</w:t>
-      </w:r>
-      <w:r>
-        <w:rPr>
-          <w:rFonts w:hint="eastAsia"/>
-        </w:rPr>
-        <w:t>，</w:t>
-      </w:r>
-      <w:r>
-        <w:t>发送数据寄存器</w:t>
-      </w:r>
-      <w:r>
-        <w:rPr>
-          <w:rFonts w:hint="eastAsia"/>
-        </w:rPr>
-        <w:t>4</w:t>
-      </w:r>
-      <w:r>
-        <w:rPr>
-          <w:rFonts w:hint="eastAsia"/>
-        </w:rPr>
-        <w:t>和</w:t>
-      </w:r>
-      <w:r>
-        <w:rPr>
-          <w:rFonts w:hint="eastAsia"/>
-        </w:rPr>
-        <w:t>5</w:t>
-      </w:r>
-      <w:r>
-        <w:rPr>
-          <w:rFonts w:hint="eastAsia"/>
-        </w:rPr>
-        <w:t>的</w:t>
-      </w:r>
-      <w:r>
-        <w:rPr>
-          <w:rFonts w:hint="eastAsia"/>
-        </w:rPr>
-        <w:t>field</w:t>
-      </w:r>
-      <w:r>
-        <w:rPr>
-          <w:rFonts w:hint="eastAsia"/>
-        </w:rPr>
-        <w:t>的解析不正确，修复后，重新编译，</w:t>
-      </w:r>
-      <w:r>
-        <w:rPr>
-          <w:rFonts w:hint="eastAsia"/>
-        </w:rPr>
-        <w:t>dest</w:t>
-      </w:r>
-      <w:r>
-        <w:t xml:space="preserve"> ip</w:t>
-      </w:r>
-      <w:r>
-        <w:t>的值正确</w:t>
-      </w:r>
-      <w:r>
-        <w:rPr>
-          <w:rFonts w:hint="eastAsia"/>
-        </w:rPr>
-        <w:t>。</w:t>
-      </w:r>
-      <w:r>
-        <w:rPr>
-          <w:rFonts w:hint="eastAsia"/>
-        </w:rPr>
-        <w:t xml:space="preserve"> </w:t>
-      </w:r>
-    </w:p>
-    <w:p>
-      <w:pPr>
-        <w:pStyle w:val="2"/>
-      </w:pPr>
-      <w:r>
-        <w:rPr>
-          <w:rFonts w:hint="eastAsia"/>
-        </w:rPr>
-        <w:t>遇到的问题10</w:t>
-      </w:r>
-    </w:p>
-    <w:p>
-      <w:pPr>
-        <w:pStyle w:val="3"/>
-      </w:pPr>
-      <w:r>
-        <w:rPr>
-          <w:rFonts w:hint="eastAsia"/>
-        </w:rPr>
-        <w:t>问题描述</w:t>
-      </w:r>
-    </w:p>
-    <w:p>
-      <w:pPr>
-        <w:ind w:firstLine="480"/>
-      </w:pPr>
-      <w:r>
-        <w:t>在</w:t>
-      </w:r>
-      <w:r>
-        <w:rPr>
-          <w:rFonts w:hint="eastAsia"/>
-        </w:rPr>
-        <w:t>664</w:t>
-      </w:r>
-      <w:r>
-        <w:rPr>
-          <w:rFonts w:hint="eastAsia"/>
-        </w:rPr>
-        <w:t>工作模式下，</w:t>
-      </w:r>
-      <w:r>
-        <w:t xml:space="preserve"> Vxworks</w:t>
-      </w:r>
-      <w:r>
-        <w:t>的两个接收不同端口数据的线程都能收到数据</w:t>
-      </w:r>
-      <w:r>
-        <w:rPr>
-          <w:rFonts w:hint="eastAsia"/>
-        </w:rPr>
-        <w:t>，</w:t>
-      </w:r>
-      <w:r>
-        <w:t>而测试环境只有一个端口接收数据</w:t>
-      </w:r>
-      <w:r>
-        <w:rPr>
-          <w:rFonts w:hint="eastAsia"/>
-        </w:rPr>
-        <w:t>。</w:t>
-      </w:r>
-    </w:p>
-    <w:p>
-      <w:pPr>
-        <w:pStyle w:val="3"/>
-      </w:pPr>
-      <w:r>
-        <w:rPr>
-          <w:rFonts w:hint="eastAsia"/>
-        </w:rPr>
-        <w:t>解决方法</w:t>
-      </w:r>
-    </w:p>
-    <w:p>
-      <w:pPr>
-        <w:ind w:firstLineChars="0" w:firstLine="480"/>
-      </w:pPr>
-      <w:r>
-        <w:t>调试发现</w:t>
-      </w:r>
-      <w:r>
-        <w:rPr>
-          <w:rFonts w:hint="eastAsia"/>
-        </w:rPr>
-        <w:t>，接收模块处理的不正确，没有根据端口号创建缓存，而是多个端口共用一个缓存，为每个端口创建缓存后，重新编译，虚拟</w:t>
-      </w:r>
-      <w:r>
-        <w:rPr>
-          <w:rFonts w:hint="eastAsia"/>
-        </w:rPr>
-        <w:t>A</w:t>
-      </w:r>
-      <w:r>
-        <w:t>664</w:t>
-      </w:r>
-      <w:r>
-        <w:rPr>
-          <w:rFonts w:hint="eastAsia"/>
-        </w:rPr>
-        <w:t>模型的行为正确。</w:t>
-      </w:r>
-    </w:p>
-    <w:p>
-      <w:pPr>
-        <w:pStyle w:val="2"/>
-      </w:pPr>
-      <w:r>
-        <w:rPr>
-          <w:rFonts w:hint="eastAsia"/>
-        </w:rPr>
-        <w:t>遇到的问题11</w:t>
-      </w:r>
-    </w:p>
-    <w:p>
-      <w:pPr>
-        <w:pStyle w:val="3"/>
-      </w:pPr>
-      <w:r>
-        <w:rPr>
-          <w:rFonts w:hint="eastAsia"/>
-        </w:rPr>
-        <w:t>问题描述</w:t>
-      </w:r>
-    </w:p>
-    <w:p>
-      <w:pPr>
-        <w:ind w:firstLine="480"/>
-      </w:pPr>
-      <w:r>
-        <w:t>在</w:t>
-      </w:r>
-      <w:r>
-        <w:rPr>
-          <w:rFonts w:hint="eastAsia"/>
-        </w:rPr>
-        <w:t>664</w:t>
-      </w:r>
-      <w:r>
-        <w:rPr>
-          <w:rFonts w:hint="eastAsia"/>
-        </w:rPr>
-        <w:t>工作模式下，</w:t>
-      </w:r>
-      <w:r>
-        <w:t>Vxworks</w:t>
-      </w:r>
-      <w:r>
-        <w:t>启动速度过慢</w:t>
-      </w:r>
-      <w:r>
-        <w:rPr>
-          <w:rFonts w:hint="eastAsia"/>
-        </w:rPr>
-        <w:t>。</w:t>
-      </w:r>
-    </w:p>
-    <w:p>
-      <w:pPr>
-        <w:pStyle w:val="3"/>
-      </w:pPr>
-      <w:r>
-        <w:rPr>
-          <w:rFonts w:hint="eastAsia"/>
-        </w:rPr>
-        <w:t>解决方法</w:t>
-      </w:r>
-    </w:p>
-    <w:p>
-      <w:pPr>
-        <w:ind w:firstLineChars="0" w:firstLine="480"/>
-      </w:pPr>
-      <w:r>
-        <w:t>调试发现</w:t>
-      </w:r>
-      <w:r>
-        <w:rPr>
-          <w:rFonts w:hint="eastAsia"/>
-        </w:rPr>
-        <w:t>，虚拟模型在启动时，就开始轮询从真实</w:t>
-      </w:r>
-      <w:r>
-        <w:rPr>
-          <w:rFonts w:hint="eastAsia"/>
-        </w:rPr>
-        <w:t>A</w:t>
-      </w:r>
-      <w:r>
-        <w:t>664</w:t>
-      </w:r>
-      <w:r>
-        <w:t>板卡接收数据</w:t>
-      </w:r>
-      <w:r>
-        <w:rPr>
-          <w:rFonts w:hint="eastAsia"/>
-        </w:rPr>
-        <w:t>，</w:t>
-      </w:r>
-      <w:r>
-        <w:t>而这时操作系统还没有启动</w:t>
-      </w:r>
-      <w:r>
-        <w:rPr>
-          <w:rFonts w:hint="eastAsia"/>
-        </w:rPr>
-        <w:t>，</w:t>
-      </w:r>
-      <w:r>
-        <w:t>这样做除了降低虚拟环境效率外</w:t>
-      </w:r>
-      <w:r>
-        <w:rPr>
-          <w:rFonts w:hint="eastAsia"/>
-        </w:rPr>
-        <w:t>，</w:t>
-      </w:r>
-      <w:r>
-        <w:t>毫无意义</w:t>
-      </w:r>
-      <w:r>
-        <w:rPr>
-          <w:rFonts w:hint="eastAsia"/>
-        </w:rPr>
-        <w:t>。将接收轮询函数移动到</w:t>
-      </w:r>
-      <w:r>
-        <w:rPr>
-          <w:rFonts w:hint="eastAsia"/>
-        </w:rPr>
-        <w:t>Vxworks</w:t>
-      </w:r>
-      <w:r>
-        <w:rPr>
-          <w:rFonts w:hint="eastAsia"/>
-        </w:rPr>
-        <w:t>成功加载配置表后，重新编译，</w:t>
-      </w:r>
-      <w:r>
-        <w:rPr>
-          <w:rFonts w:hint="eastAsia"/>
-        </w:rPr>
-        <w:t>Vxworks</w:t>
-      </w:r>
-      <w:r>
-        <w:rPr>
-          <w:rFonts w:hint="eastAsia"/>
-        </w:rPr>
-        <w:t>启动速度正常。</w:t>
-      </w:r>
-    </w:p>
-    <w:p>
-      <w:pPr>
-        <w:pStyle w:val="2"/>
-      </w:pPr>
-      <w:r>
-        <w:rPr>
-          <w:rFonts w:hint="eastAsia"/>
-        </w:rPr>
-        <w:t>遇到的问题12</w:t>
-      </w:r>
-    </w:p>
-    <w:p>
-      <w:pPr>
-        <w:pStyle w:val="3"/>
-      </w:pPr>
-      <w:r>
-        <w:rPr>
-          <w:rFonts w:hint="eastAsia"/>
-        </w:rPr>
-        <w:t>问题描述</w:t>
-      </w:r>
-    </w:p>
-    <w:p>
-      <w:pPr>
-        <w:ind w:firstLine="480"/>
-      </w:pPr>
-      <w:r>
-        <w:t>在</w:t>
-      </w:r>
-      <w:r>
-        <w:rPr>
-          <w:rFonts w:hint="eastAsia"/>
-        </w:rPr>
-        <w:t>664</w:t>
-      </w:r>
-      <w:r>
-        <w:rPr>
-          <w:rFonts w:hint="eastAsia"/>
-        </w:rPr>
-        <w:t>工作模式下，</w:t>
-      </w:r>
-      <w:r>
-        <w:t>真实</w:t>
-      </w:r>
-      <w:r>
-        <w:t>A664</w:t>
-      </w:r>
-      <w:r>
-        <w:t>板卡有时会丢弃前几个数据帧</w:t>
-      </w:r>
-      <w:r>
-        <w:rPr>
-          <w:rFonts w:hint="eastAsia"/>
-        </w:rPr>
-        <w:t>。</w:t>
-      </w:r>
-    </w:p>
-    <w:p>
-      <w:pPr>
-        <w:pStyle w:val="3"/>
-      </w:pPr>
-      <w:r>
-        <w:rPr>
-          <w:rFonts w:hint="eastAsia"/>
-        </w:rPr>
-        <w:t>解决方法</w:t>
-      </w:r>
-    </w:p>
-    <w:p>
-      <w:pPr>
-        <w:ind w:firstLineChars="0" w:firstLine="480"/>
-      </w:pPr>
-      <w:r>
-        <w:t>调试发现</w:t>
-      </w:r>
-      <w:r>
-        <w:rPr>
-          <w:rFonts w:hint="eastAsia"/>
-        </w:rPr>
-        <w:t>，虚拟模型向真实</w:t>
-      </w:r>
-      <w:r>
-        <w:rPr>
-          <w:rFonts w:hint="eastAsia"/>
-        </w:rPr>
-        <w:t>A</w:t>
-      </w:r>
-      <w:r>
-        <w:t>664</w:t>
-      </w:r>
-      <w:r>
-        <w:t>板卡下传配置表数据后</w:t>
-      </w:r>
-      <w:r>
-        <w:rPr>
-          <w:rFonts w:hint="eastAsia"/>
-        </w:rPr>
-        <w:t>，</w:t>
-      </w:r>
-      <w:r>
-        <w:t>在没有确定真实</w:t>
-      </w:r>
-      <w:r>
-        <w:t>A664</w:t>
-      </w:r>
-      <w:r>
-        <w:t>板卡配置好后</w:t>
-      </w:r>
-      <w:r>
-        <w:rPr>
-          <w:rFonts w:hint="eastAsia"/>
-        </w:rPr>
-        <w:t>，</w:t>
-      </w:r>
-      <w:r>
-        <w:t>就开始发送</w:t>
-      </w:r>
-      <w:r>
-        <w:rPr>
-          <w:rFonts w:hint="eastAsia"/>
-        </w:rPr>
-        <w:t>、</w:t>
-      </w:r>
-      <w:r>
-        <w:t>接收数据</w:t>
-      </w:r>
-      <w:r>
-        <w:rPr>
-          <w:rFonts w:hint="eastAsia"/>
-        </w:rPr>
-        <w:t>。为</w:t>
-      </w:r>
-      <w:r>
-        <w:rPr>
-          <w:rFonts w:hint="eastAsia"/>
-        </w:rPr>
-        <w:t>A664</w:t>
-      </w:r>
-      <w:r>
-        <w:rPr>
-          <w:rFonts w:hint="eastAsia"/>
-        </w:rPr>
-        <w:t>板卡和</w:t>
-      </w:r>
-      <w:r>
-        <w:rPr>
-          <w:rFonts w:hint="eastAsia"/>
-        </w:rPr>
-        <w:t>A664</w:t>
-      </w:r>
-      <w:r>
         <w:rPr>
           <w:rFonts w:hint="eastAsia"/>
         </w:rPr>
@@ -13165,55 +13676,54 @@
       <w:pPr>
         <w:pStyle w:val="1"/>
       </w:pPr>
-      <w:bookmarkStart w:id="93" w:name="_Toc396500427"/>
-      <w:r>
-        <w:rPr>
-          <w:rFonts w:hint="eastAsia"/>
-        </w:rPr>
-        <w:lastRenderedPageBreak/>
+      <w:bookmarkStart w:id="94" w:name="_Toc396500427"/>
+      <w:r>
+        <w:rPr>
+          <w:rFonts w:hint="eastAsia"/>
+        </w:rPr>
         <w:t>质量保证</w:t>
       </w:r>
-      <w:bookmarkEnd w:id="93"/>
+      <w:bookmarkEnd w:id="94"/>
     </w:p>
     <w:p>
       <w:pPr>
         <w:pStyle w:val="2"/>
         <w:ind w:left="482" w:hanging="482"/>
       </w:pPr>
-      <w:bookmarkStart w:id="94" w:name="_Toc396500428"/>
+      <w:bookmarkStart w:id="95" w:name="_Toc396500428"/>
       <w:r>
         <w:rPr>
           <w:rFonts w:hint="eastAsia"/>
         </w:rPr>
         <w:t>质量管理职责</w:t>
       </w:r>
-      <w:bookmarkEnd w:id="94"/>
+      <w:bookmarkEnd w:id="95"/>
     </w:p>
     <w:p>
       <w:pPr>
         <w:pStyle w:val="2"/>
       </w:pPr>
-      <w:bookmarkStart w:id="95" w:name="_Toc396500429"/>
+      <w:bookmarkStart w:id="96" w:name="_Toc396500429"/>
       <w:r>
         <w:rPr>
           <w:rFonts w:hint="eastAsia"/>
         </w:rPr>
         <w:t>质量控制</w:t>
       </w:r>
-      <w:bookmarkEnd w:id="95"/>
+      <w:bookmarkEnd w:id="96"/>
     </w:p>
     <w:p>
       <w:pPr>
         <w:pStyle w:val="2"/>
       </w:pPr>
-      <w:bookmarkStart w:id="96" w:name="_Toc396500430"/>
+      <w:bookmarkStart w:id="97" w:name="_Toc396500430"/>
       <w:r>
         <w:rPr>
           <w:rFonts w:hint="eastAsia"/>
         </w:rPr>
         <w:t>评审记录</w:t>
       </w:r>
-      <w:bookmarkEnd w:id="96"/>
+      <w:bookmarkEnd w:id="97"/>
     </w:p>
     <w:p>
       <w:pPr>
@@ -13224,28 +13734,28 @@
       <w:pPr>
         <w:pStyle w:val="1"/>
       </w:pPr>
-      <w:bookmarkStart w:id="97" w:name="_Toc396500431"/>
+      <w:bookmarkStart w:id="98" w:name="_Toc396500431"/>
       <w:r>
         <w:rPr>
           <w:rFonts w:hint="eastAsia"/>
         </w:rPr>
         <w:t>交付清单</w:t>
       </w:r>
-      <w:bookmarkEnd w:id="97"/>
+      <w:bookmarkEnd w:id="98"/>
     </w:p>
     <w:p>
       <w:pPr>
         <w:pStyle w:val="2"/>
         <w:ind w:left="482" w:hanging="482"/>
       </w:pPr>
-      <w:bookmarkStart w:id="98" w:name="_Toc396500432"/>
+      <w:bookmarkStart w:id="99" w:name="_Toc396500432"/>
       <w:r>
         <w:rPr>
           <w:rFonts w:hint="eastAsia"/>
         </w:rPr>
         <w:t>硬件清单</w:t>
       </w:r>
-      <w:bookmarkEnd w:id="98"/>
+      <w:bookmarkEnd w:id="99"/>
     </w:p>
     <w:p>
       <w:pPr>
@@ -13257,14 +13767,14 @@
         <w:pStyle w:val="2"/>
         <w:ind w:left="482" w:hanging="482"/>
       </w:pPr>
-      <w:bookmarkStart w:id="99" w:name="_Toc396500433"/>
+      <w:bookmarkStart w:id="100" w:name="_Toc396500433"/>
       <w:r>
         <w:rPr>
           <w:rFonts w:hint="eastAsia"/>
         </w:rPr>
         <w:t>软件清单</w:t>
       </w:r>
-      <w:bookmarkEnd w:id="99"/>
+      <w:bookmarkEnd w:id="100"/>
     </w:p>
     <w:p>
       <w:pPr>
@@ -13275,14 +13785,14 @@
       <w:pPr>
         <w:pStyle w:val="2"/>
       </w:pPr>
-      <w:bookmarkStart w:id="100" w:name="_Toc396500434"/>
+      <w:bookmarkStart w:id="101" w:name="_Toc396500434"/>
       <w:r>
         <w:rPr>
           <w:rFonts w:hint="eastAsia"/>
         </w:rPr>
         <w:t>文档资料</w:t>
       </w:r>
-      <w:bookmarkEnd w:id="100"/>
+      <w:bookmarkEnd w:id="101"/>
     </w:p>
     <w:p>
       <w:pPr>
@@ -13293,14 +13803,14 @@
       <w:pPr>
         <w:pStyle w:val="1"/>
       </w:pPr>
-      <w:bookmarkStart w:id="101" w:name="_Toc396500435"/>
+      <w:bookmarkStart w:id="102" w:name="_Toc396500435"/>
       <w:r>
         <w:rPr>
           <w:rFonts w:hint="eastAsia"/>
         </w:rPr>
         <w:t>符合性对照表</w:t>
       </w:r>
-      <w:bookmarkEnd w:id="101"/>
+      <w:bookmarkEnd w:id="102"/>
     </w:p>
     <w:p>
       <w:pPr>
@@ -13758,14 +14268,14 @@
       <w:pPr>
         <w:pStyle w:val="1"/>
       </w:pPr>
-      <w:bookmarkStart w:id="102" w:name="_Toc396500436"/>
+      <w:bookmarkStart w:id="103" w:name="_Toc396500436"/>
       <w:r>
         <w:rPr>
           <w:rFonts w:hint="eastAsia"/>
         </w:rPr>
         <w:t>结论</w:t>
       </w:r>
-      <w:bookmarkEnd w:id="102"/>
+      <w:bookmarkEnd w:id="103"/>
     </w:p>
     <w:p>
       <w:pPr>
@@ -13840,8 +14350,8 @@
         <w:ind w:left="432" w:hanging="432"/>
         <w:jc w:val="center"/>
       </w:pPr>
-      <w:bookmarkStart w:id="103" w:name="_Toc396481357"/>
-      <w:bookmarkStart w:id="104" w:name="_Toc396500437"/>
+      <w:bookmarkStart w:id="104" w:name="_Toc396481357"/>
+      <w:bookmarkStart w:id="105" w:name="_Toc396500437"/>
       <w:r>
         <w:rPr>
           <w:rFonts w:hint="eastAsia"/>
@@ -13849,8 +14359,8 @@
         <w:t>版本记录</w:t>
       </w:r>
       <w:bookmarkEnd w:id="76"/>
-      <w:bookmarkEnd w:id="103"/>
       <w:bookmarkEnd w:id="104"/>
+      <w:bookmarkEnd w:id="105"/>
     </w:p>
     <w:tbl>
       <w:tblPr>
@@ -14386,7 +14896,7 @@
                           <pic:cNvPicPr/>
                         </pic:nvPicPr>
                         <pic:blipFill>
-                          <a:blip r:embed="rId12">
+                          <a:blip r:embed="rId14">
                             <a:extLst>
                               <a:ext uri="{28A0092B-C50C-407E-A947-70E740481C1C}">
                                 <a14:useLocalDpi xmlns:a14="http://schemas.microsoft.com/office/drawing/2010/main" val="0"/>
@@ -14417,13 +14927,13 @@
           </mc:Choice>
           <mc:Fallback>
             <w:pict>
-              <v:group w14:anchorId="073A4805" id="画布 5" o:spid="_x0000_s1026" editas="canvas" style="width:391.7pt;height:200.4pt;mso-position-horizontal-relative:char;mso-position-vertical-relative:line" coordsize="49739,25450" o:gfxdata="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">
+              <v:group w14:anchorId="66990E29" id="画布 5" o:spid="_x0000_s1026" editas="canvas" style="width:391.7pt;height:200.4pt;mso-position-horizontal-relative:char;mso-position-vertical-relative:line" coordsize="49739,25450" o:gfxdata="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